<commit_message>
Added new descriptions to the project plan
</commit_message>
<xml_diff>
--- a/Documentation/ProjectPlan.docx
+++ b/Documentation/ProjectPlan.docx
@@ -273,7 +273,10 @@
         <w:t>. By the end of the simulation, the software should have created a random world map that has been filled with different countries, with their borders being defined by their history.</w:t>
       </w:r>
       <w:r>
-        <w:t xml:space="preserve"> This final product will be defined by the following key objectives which must be completed in order for the project to meet its goal.</w:t>
+        <w:t xml:space="preserve"> This final product will be defined by the following key objectives which must be completed in order for the project to meet its goal</w:t>
+      </w:r>
+      <w:r>
+        <w:t>:</w:t>
       </w:r>
     </w:p>
     <w:p>
@@ -378,7 +381,266 @@
       </w:pPr>
       <w:r>
         <w:br/>
-        <w:t xml:space="preserve">It should be noted that the artefact developed will not make use of any code or development from the original software, and all references to this pre-existing project will be in the form of comparison in the documentation. My goal in this project is not to expand on what I have already created, but to recreate and reimagine the product using the concept from the original software only. </w:t>
+        <w:t>It should be noted that the artefact developed will not make use of any code or development from the original software, and all references to this pre-existing project will be in the form of comparison in the documentation. My goal in this project is not to expand on what I have already created, but to recreate and reimagine the product using the concept from the original software only.</w:t>
+      </w:r>
+    </w:p>
+    <w:p>
+      <w:pPr>
+        <w:pStyle w:val="heading2"/>
+        <w:numPr>
+          <w:ilvl w:val="1"/>
+          <w:numId w:val="2"/>
+        </w:numPr>
+      </w:pPr>
+      <w:r>
+        <w:t>Basic tools</w:t>
+      </w:r>
+    </w:p>
+    <w:p>
+      <w:pPr>
+        <w:ind w:firstLine="0"/>
+      </w:pPr>
+      <w:r>
+        <w:t xml:space="preserve">For </w:t>
+      </w:r>
+      <w:r>
+        <w:t>this</w:t>
+      </w:r>
+      <w:r>
+        <w:t xml:space="preserve"> simulation to be usable</w:t>
+      </w:r>
+      <w:r>
+        <w:t>,</w:t>
+      </w:r>
+      <w:r>
+        <w:t xml:space="preserve"> some technical aspects such as engine and functionality should be determined beforehand. For this artefact I will make use of the unity engine as a backbone, this is because in the past project I made use of the basic windows form template provided in visual studio. This past decision ended in the software having severe speed issues, as the tools I had used to display data were not intended to be used in the manner I used them and therefore were not optimized to suit the needs of the software. With the use of unity, this problem will be avoided, as despite unity’s primary use as a game development engine it suits the needs of this project quite well – providing the ability to render constantly-updating objects quickly and efficiently. </w:t>
+      </w:r>
+    </w:p>
+    <w:p>
+      <w:pPr>
+        <w:ind w:firstLine="0"/>
+      </w:pPr>
+    </w:p>
+    <w:p>
+      <w:pPr>
+        <w:ind w:firstLine="0"/>
+      </w:pPr>
+      <w:r>
+        <w:t xml:space="preserve">Another advantage of the use of the unity engine is its premade tools such as its camera. The unity camera will allow the simulation to be moved and enlarged at the </w:t>
+      </w:r>
+      <w:r>
+        <w:t>user’s</w:t>
+      </w:r>
+      <w:r>
+        <w:t xml:space="preserve"> discretion, as well as allowing for</w:t>
+      </w:r>
+      <w:r>
+        <w:t xml:space="preserve"> the creation of UI elements to properly display additional data about the simulation. </w:t>
+      </w:r>
+      <w:r>
+        <w:t>The unity engine also incorporates mesh</w:t>
+      </w:r>
+      <w:r>
+        <w:t xml:space="preserve"> tools</w:t>
+      </w:r>
+      <w:r>
+        <w:t xml:space="preserve">, allowing for the displaying of polygons (which will come to represent the borders of nations) </w:t>
+      </w:r>
+      <w:r>
+        <w:t xml:space="preserve">on the </w:t>
+      </w:r>
+      <w:r>
+        <w:t>user’s</w:t>
+      </w:r>
+      <w:r>
+        <w:t xml:space="preserve"> screen</w:t>
+      </w:r>
+      <w:r>
+        <w:t xml:space="preserve">, as well as handling interactions such as mouse button presses on the polygon. </w:t>
+      </w:r>
+    </w:p>
+    <w:p>
+      <w:pPr>
+        <w:ind w:firstLine="0"/>
+      </w:pPr>
+    </w:p>
+    <w:p>
+      <w:pPr>
+        <w:ind w:firstLine="0"/>
+      </w:pPr>
+      <w:r>
+        <w:t>One final example of the use of the unity engine on the project is the ability to incorporate layers, which will be useful in the presentation of the world at a point in time – the geographical world map will be loaded in the backdrop</w:t>
+      </w:r>
+      <w:r>
+        <w:t xml:space="preserve"> and (</w:t>
+      </w:r>
+      <w:r>
+        <w:t>depending on the map mode selected by a user</w:t>
+      </w:r>
+      <w:r>
+        <w:t xml:space="preserve">) </w:t>
+      </w:r>
+      <w:r>
+        <w:t>different polygons will be rendered on layers infront of it to represent different information.</w:t>
+      </w:r>
+      <w:r>
+        <w:t xml:space="preserve"> This means that the entire map will not have to be re-rendered each time a screen update is necessary (as was the case with the previous project)</w:t>
+      </w:r>
+      <w:r>
+        <w:t>.</w:t>
+      </w:r>
+    </w:p>
+    <w:p>
+      <w:pPr>
+        <w:ind w:firstLine="0"/>
+      </w:pPr>
+    </w:p>
+    <w:p>
+      <w:pPr>
+        <w:ind w:firstLine="0"/>
+      </w:pPr>
+      <w:r>
+        <w:t>For this objective to be completed, a prototype project will need to be developed which implements the necessary camera controls (movement, zooming in and out) as well as the ability to render polygons which may be interacted with to display dummy information.</w:t>
+      </w:r>
+      <w:r>
+        <w:t xml:space="preserve"> This prototype will serve as a technical demonstration of the very basic functionality of the system, and its parts </w:t>
+      </w:r>
+      <w:r>
+        <w:t>and functionalities will be migrated into the main project where appropriate.</w:t>
+      </w:r>
+    </w:p>
+    <w:p>
+      <w:pPr>
+        <w:ind w:firstLine="0"/>
+      </w:pPr>
+    </w:p>
+    <w:p>
+      <w:pPr>
+        <w:pStyle w:val="heading2"/>
+        <w:numPr>
+          <w:ilvl w:val="1"/>
+          <w:numId w:val="2"/>
+        </w:numPr>
+      </w:pPr>
+      <w:r>
+        <w:t>Geography</w:t>
+      </w:r>
+    </w:p>
+    <w:p>
+      <w:pPr>
+        <w:pStyle w:val="p1a"/>
+      </w:pPr>
+      <w:r>
+        <w:t xml:space="preserve">For the </w:t>
+      </w:r>
+      <w:r>
+        <w:t xml:space="preserve">simulation to be truly distinct, the map the events of the simulation should occur on its own “world” – a randomly generated map with its own unique landmasses and environments. </w:t>
+      </w:r>
+      <w:r>
+        <w:t xml:space="preserve">The procedure of generating a map is one that has already been explored in depth in games and other similar projects, and therefore a number of algorithms exist for this functionality. </w:t>
+      </w:r>
+    </w:p>
+    <w:p>
+      <w:pPr>
+        <w:ind w:firstLine="0"/>
+      </w:pPr>
+    </w:p>
+    <w:p>
+      <w:pPr>
+        <w:ind w:firstLine="0"/>
+      </w:pPr>
+      <w:r>
+        <w:t xml:space="preserve">For this project, I will implement a </w:t>
+      </w:r>
+      <w:r>
+        <w:t>Perlin</w:t>
+      </w:r>
+      <w:r>
+        <w:t xml:space="preserve"> n</w:t>
+      </w:r>
+      <w:r>
+        <w:t xml:space="preserve">oise </w:t>
+      </w:r>
+      <w:r>
+        <w:t xml:space="preserve">based world generation algorithm, which </w:t>
+      </w:r>
+      <w:r>
+        <w:t>should allow for a relatively fast world generator that makes use of various mathematical functions to generate a</w:t>
+      </w:r>
+      <w:r>
+        <w:t xml:space="preserve"> map </w:t>
+      </w:r>
+      <w:r>
+        <w:t xml:space="preserve">using a generated </w:t>
+      </w:r>
+      <w:r>
+        <w:t>Perlin</w:t>
+      </w:r>
+      <w:r>
+        <w:t xml:space="preserve"> noise image.</w:t>
+      </w:r>
+      <w:r>
+        <w:t xml:space="preserve"> While Perlin is used often in 3D environments, the generated map will be in 2D space, and the 3D aspect of the Perlin noise map will be used for factors like water level and simple terrain features. </w:t>
+      </w:r>
+      <w:r>
+        <w:t>In comparison, the previous project went through three different terrain generation methods, none of which were noise-centric, these generation methods will be expanded upon in documentation surrounding the artefact.</w:t>
+      </w:r>
+    </w:p>
+    <w:p>
+      <w:pPr>
+        <w:pStyle w:val="heading2"/>
+        <w:numPr>
+          <w:ilvl w:val="1"/>
+          <w:numId w:val="2"/>
+        </w:numPr>
+      </w:pPr>
+      <w:r>
+        <w:lastRenderedPageBreak/>
+        <w:t>Preliminary Factors</w:t>
+      </w:r>
+    </w:p>
+    <w:p>
+      <w:pPr>
+        <w:pStyle w:val="p1a"/>
+      </w:pPr>
+      <w:r>
+        <w:t>This simulation will begin at the dawn of civilization, specifically the early bronze age where the first true “nations” began to form. It is important to note that much of the demographics of the world had already been established long before this stage however, which is why before the world timeline even begins, some information will already exist defining the nature of the world.</w:t>
+      </w:r>
+    </w:p>
+    <w:p>
+      <w:pPr>
+        <w:pStyle w:val="p1a"/>
+      </w:pPr>
+      <w:r>
+        <w:br/>
+        <w:t xml:space="preserve">The primary </w:t>
+      </w:r>
+      <w:r>
+        <w:t xml:space="preserve">preliminary </w:t>
+      </w:r>
+      <w:r>
+        <w:t>factor will be culture. In real life, national borders are often defined by the culture of the people within them</w:t>
+      </w:r>
+      <w:r>
+        <w:t xml:space="preserve"> </w:t>
+      </w:r>
+      <w:r>
+        <w:t>- e</w:t>
+      </w:r>
+      <w:r>
+        <w:t>ven before</w:t>
+      </w:r>
+      <w:r>
+        <w:t xml:space="preserve"> the definition of ideas like national identity or patriotism, </w:t>
+      </w:r>
+      <w:r>
+        <w:t>wars were often fought over land based on the people within them. T</w:t>
+      </w:r>
+      <w:r>
+        <w:t>o replicate this concept, the artificial intelligence behind the nations should prioritize the unification of lands that they identify with culturally. As such, each location on a map should be assigned a culture at the start of simulation, which should be updated over time</w:t>
+      </w:r>
+      <w:r>
+        <w:t xml:space="preserve"> as the world changes and evolves.</w:t>
       </w:r>
     </w:p>
     <w:p>

</xml_diff>

<commit_message>
Restarted project plan with guidance
</commit_message>
<xml_diff>
--- a/Documentation/ProjectPlan.docx
+++ b/Documentation/ProjectPlan.docx
@@ -30,14 +30,7 @@
           <w:sz w:val="36"/>
           <w:szCs w:val="24"/>
         </w:rPr>
-        <w:t xml:space="preserve"> and the evolution of society based on factors such as culture, religion, and technology</w:t>
-      </w:r>
-      <w:r>
-        <w:rPr>
-          <w:sz w:val="36"/>
-          <w:szCs w:val="24"/>
-        </w:rPr>
-        <w:t xml:space="preserve"> – Project plan</w:t>
+        <w:t xml:space="preserve"> and the evolution of society based on factors such as culture, religion, and technology – Project plan</w:t>
       </w:r>
     </w:p>
     <w:p>
@@ -87,40 +80,70 @@
         <w:ind w:firstLine="0"/>
       </w:pPr>
       <w:r>
-        <w:t>In 195</w:t>
-      </w:r>
-      <w:r>
-        <w:t xml:space="preserve">8 the US army commissioned “Bay Model” construction in San Francisco first went into use. The concept of the model was to simulate the affects of modifications to the San Francisco Bay </w:t>
-      </w:r>
-      <w:r>
-        <w:t>region and</w:t>
-      </w:r>
-      <w:r>
-        <w:t xml:space="preserve"> did so by physical means – with a 1:1000 horizontal and 1:100 vertical pool filled with water and a topography made to imitate the </w:t>
-      </w:r>
-      <w:r>
-        <w:t>real-life</w:t>
-      </w:r>
-      <w:r>
-        <w:t xml:space="preserve"> ba</w:t>
-      </w:r>
-      <w:r>
-        <w:t xml:space="preserve">y </w:t>
-      </w:r>
-      <w:r>
-        <w:t>(History of the Bay Model, n.d.)</w:t>
+        <w:t xml:space="preserve">History is a divisive subject, and rightfully so. </w:t>
+      </w:r>
+      <w:r>
+        <w:t>Stories</w:t>
+      </w:r>
+      <w:r>
+        <w:t xml:space="preserve"> from centuries past still define the day-to-day life of people across the </w:t>
+      </w:r>
+      <w:r>
+        <w:t>world</w:t>
+      </w:r>
+      <w:r>
+        <w:t xml:space="preserve"> – </w:t>
+      </w:r>
+      <w:r>
+        <w:t xml:space="preserve">simple lines drawn by forgotten men have </w:t>
+      </w:r>
+      <w:r>
+        <w:t>resulted in chaos and oppression, whil</w:t>
+      </w:r>
+      <w:r>
+        <w:t xml:space="preserve">e </w:t>
+      </w:r>
+      <w:r>
+        <w:t>small</w:t>
+      </w:r>
+      <w:r>
+        <w:t xml:space="preserve"> mistakes have resulted in prosperity for millions</w:t>
       </w:r>
       <w:r>
         <w:t xml:space="preserve">. </w:t>
       </w:r>
       <w:r>
-        <w:t xml:space="preserve">These days, physical models have been almost entirely replaced with </w:t>
-      </w:r>
-      <w:r>
-        <w:t xml:space="preserve">computer simulations, which allow for far better customization and measurement of data (among other factors), which is likely the reason the aforementioned bay model ceased usage in 2000. </w:t>
-      </w:r>
-      <w:r>
-        <w:t>In recent years, simulation has moved past simulating physical matter and now encroaches on the realm of humanity, with systems like neural networks able to generate new works such as music or literature just by analyzing what has been created in the past, with results often becoming uncanny with how believable they are as human-made media.</w:t>
+        <w:t>Any discussion of t</w:t>
+      </w:r>
+      <w:r>
+        <w:t xml:space="preserve">his topic </w:t>
+      </w:r>
+      <w:r>
+        <w:t xml:space="preserve">will inevitably end in disagreement, some idolize </w:t>
+      </w:r>
+      <w:r>
+        <w:t>figures</w:t>
+      </w:r>
+      <w:r>
+        <w:t xml:space="preserve"> of the past, while others resent the</w:t>
+      </w:r>
+      <w:r>
+        <w:t>m</w:t>
+      </w:r>
+      <w:r>
+        <w:t xml:space="preserve"> – regardless though, it is undeniable the impact some </w:t>
+      </w:r>
+      <w:r>
+        <w:t>people</w:t>
+      </w:r>
+      <w:r>
+        <w:t xml:space="preserve"> have had on the world. </w:t>
+      </w:r>
+      <w:r>
+        <w:t>It is quite interesting then, how these actions that have changed the lives of thousands, are so easily represented on a simple piece of paper</w:t>
+      </w:r>
+      <w:r>
+        <w:t xml:space="preserve"> – conflicts of family, money or faith reduced to simple points on a map. </w:t>
       </w:r>
     </w:p>
     <w:p>
@@ -133,25 +156,40 @@
         <w:ind w:firstLine="0"/>
       </w:pPr>
       <w:r>
-        <w:t>In October of 2017, inspired by these productions, I began to work on a simulation of my own which I called “Iron Age”</w:t>
+        <w:t xml:space="preserve">This idea has fascinated me for the last decade of my life, </w:t>
+      </w:r>
+      <w:r>
+        <w:t xml:space="preserve">and in October of 2017 I decided to combine this passion with my love for software development, </w:t>
+      </w:r>
+      <w:r>
+        <w:t xml:space="preserve">developing a program </w:t>
+      </w:r>
+      <w:r>
+        <w:t xml:space="preserve">designed to make a new history – starting with a random map populated with various peoples that would build new nations </w:t>
+      </w:r>
+      <w:r>
+        <w:t xml:space="preserve">which </w:t>
+      </w:r>
+      <w:r>
+        <w:t>would rise and fall as conflicts with those around them</w:t>
       </w:r>
       <w:r>
         <w:t xml:space="preserve"> </w:t>
       </w:r>
       <w:r>
-        <w:t>(Gorman, 2017)</w:t>
-      </w:r>
-      <w:r>
-        <w:t xml:space="preserve">, with the concept being </w:t>
-      </w:r>
-      <w:r>
-        <w:t xml:space="preserve">to create software that could simulate a world and its history from the view of a political map of nations. </w:t>
-      </w:r>
-      <w:r>
-        <w:t>This software, in its completed form, was able to generate a new world map filled with different peoples</w:t>
-      </w:r>
-      <w:r>
-        <w:t xml:space="preserve">, who over time would develop nations that would expand and develop, eventually waging wars over territory with neighbors. </w:t>
+        <w:t>occurred.</w:t>
+      </w:r>
+      <w:r>
+        <w:t xml:space="preserve"> When this project was finished, it successfully met my initial concept, but fell short of what I had wanted to achieve </w:t>
+      </w:r>
+      <w:r>
+        <w:t>–</w:t>
+      </w:r>
+      <w:r>
+        <w:t xml:space="preserve"> </w:t>
+      </w:r>
+      <w:r>
+        <w:t>populated with the mistakes of a more amateur developer, the project was error-prone and inefficient, nevertheless it was completed, and I considered it my best project id ever completed for years afterwards.</w:t>
       </w:r>
     </w:p>
     <w:p>
@@ -164,91 +202,62 @@
         <w:ind w:firstLine="0"/>
       </w:pPr>
       <w:r>
-        <w:t xml:space="preserve">While this software was </w:t>
-      </w:r>
-      <w:r>
-        <w:t>successfully created and</w:t>
-      </w:r>
-      <w:r>
-        <w:t xml:space="preserve"> did complete my initial goal of generating a believable world from scratch, it did not meet my expectations for the project. </w:t>
-      </w:r>
-      <w:r>
-        <w:t>The final build was filled with errors and performance issues due to my own inexperience at the time</w:t>
-      </w:r>
-      <w:r>
-        <w:t>, and relied heavily on factors such as random chance which ideally an accurate simulation would keep to a minimum.</w:t>
+        <w:t>The year now is 2021, a</w:t>
+      </w:r>
+      <w:r>
+        <w:t xml:space="preserve">nd I have learned a lot more about both </w:t>
+      </w:r>
+      <w:r>
+        <w:t>software development</w:t>
+      </w:r>
+      <w:r>
+        <w:t xml:space="preserve"> and history over the years.</w:t>
       </w:r>
       <w:r>
         <w:t xml:space="preserve"> </w:t>
       </w:r>
-    </w:p>
-    <w:p>
-      <w:pPr>
-        <w:ind w:firstLine="0"/>
-      </w:pPr>
-    </w:p>
-    <w:p>
-      <w:pPr>
-        <w:ind w:firstLine="0"/>
-      </w:pPr>
-      <w:r>
-        <w:t xml:space="preserve">This is why for my project for </w:t>
-      </w:r>
-      <w:r>
-        <w:t xml:space="preserve">my </w:t>
-      </w:r>
-      <w:r>
-        <w:t xml:space="preserve">independent studies module at the University of Derby, I will be </w:t>
-      </w:r>
-      <w:r>
-        <w:t>making a second attempt at this concept, using my newly acquired knowledge and experience to answer the hypothesis I originally proposed: “</w:t>
+      <w:r>
+        <w:t>I’ve</w:t>
+      </w:r>
+      <w:r>
+        <w:t xml:space="preserve"> found that even the ideas and concepts of that project were flawed in many ways</w:t>
+      </w:r>
+      <w:r>
+        <w:t>, particularly relating to how the nations of the world acted</w:t>
+      </w:r>
+      <w:r>
+        <w:t>. This is why over the next year I will be revisiting this concept, not only creating a new and better simulation, but also changing the focus in a way that I believe gives more meaning to the project</w:t>
+      </w:r>
+      <w:r>
+        <w:t xml:space="preserve"> – answering the hypothesis </w:t>
+      </w:r>
+      <w:r>
+        <w:t>“</w:t>
       </w:r>
       <w:r>
         <w:rPr>
           <w:i/>
           <w:iCs/>
         </w:rPr>
-        <w:t xml:space="preserve">Can human history and civilization be simulated by software to a believable degree using various </w:t>
+        <w:t xml:space="preserve">Can a simulation be used to believably portray a new world history, </w:t>
       </w:r>
       <w:r>
         <w:rPr>
           <w:i/>
           <w:iCs/>
         </w:rPr>
-        <w:t xml:space="preserve">modelled </w:t>
+        <w:t xml:space="preserve">using artificial representations of factors that have defined real history, </w:t>
       </w:r>
       <w:r>
         <w:rPr>
           <w:i/>
           <w:iCs/>
         </w:rPr>
-        <w:t xml:space="preserve">factors and elements that </w:t>
-      </w:r>
-      <w:r>
-        <w:rPr>
-          <w:i/>
-          <w:iCs/>
-        </w:rPr>
-        <w:t>influenced</w:t>
-      </w:r>
-      <w:r>
-        <w:rPr>
-          <w:i/>
-          <w:iCs/>
-        </w:rPr>
-        <w:t xml:space="preserve"> real human history</w:t>
-      </w:r>
-      <w:r>
-        <w:t>?”</w:t>
-      </w:r>
-      <w:r>
-        <w:t>.</w:t>
-      </w:r>
-    </w:p>
-    <w:p>
-      <w:pPr>
-        <w:ind w:firstLine="0"/>
-      </w:pPr>
+        <w:t>and what methods can and should be used to achieve this objective?</w:t>
+      </w:r>
+      <w:r>
+        <w:t>”</w:t>
+      </w:r>
     </w:p>
     <w:p>
       <w:pPr>
@@ -264,36 +273,158 @@
     </w:p>
     <w:p>
       <w:pPr>
+        <w:pStyle w:val="p1a"/>
+      </w:pPr>
+      <w:r>
+        <w:t xml:space="preserve">To expand on the concept </w:t>
+      </w:r>
+      <w:r>
+        <w:t xml:space="preserve">discussed above, </w:t>
+      </w:r>
+      <w:r>
+        <w:t>the specific aim of this project is to develop a simulation of a world map that portrays the birth, expansion and recession of nations over a period of time</w:t>
+      </w:r>
+      <w:r>
+        <w:t xml:space="preserve">. Starting from an empty map, </w:t>
+      </w:r>
+      <w:r>
+        <w:t>over time</w:t>
+      </w:r>
+      <w:r>
+        <w:t xml:space="preserve"> the simulation will develop a populated world map which has been defined by socio-economic factors such as culture, access to resources and faith as </w:t>
+      </w:r>
+      <w:r>
+        <w:t>well as ideas like international relations, technology and geography.</w:t>
+      </w:r>
+      <w:r>
+        <w:t xml:space="preserve"> This artefact will also be heavily documented</w:t>
+      </w:r>
+      <w:r>
+        <w:t>; p</w:t>
+      </w:r>
+      <w:r>
+        <w:t>resenting algorithms used, comparisons to existing projects (Primarily my own</w:t>
+      </w:r>
+      <w:r>
+        <w:t>, as I have an intricate knowledge of how it</w:t>
+      </w:r>
+      <w:r>
+        <w:t xml:space="preserve"> functions and the flaws and advantages of these functions)</w:t>
+      </w:r>
+      <w:r>
+        <w:t xml:space="preserve"> as well as extensive logs of testing whenever a key point in development is reached.</w:t>
+      </w:r>
+      <w:r>
+        <w:t xml:space="preserve"> At the end of the development cycle, I will also record the accuracy of the program, demonstrating instances where I believe the model has particularly sh</w:t>
+      </w:r>
+      <w:r>
+        <w:t>own evidence to support my hypothesis, as well as incidents where it has failed to meet my goals.</w:t>
+      </w:r>
+    </w:p>
+    <w:p>
+      <w:pPr>
         <w:ind w:firstLine="0"/>
       </w:pPr>
-      <w:r>
-        <w:t>As previously mentioned, the aim for this project will be to develop software that can simulate the history of a new world, and populate that world with different peoples and nations, which will expand and shrink depending on factors that will appear as time progresses (Such as culture, technology, and religion)</w:t>
-      </w:r>
-      <w:r>
-        <w:t>. By the end of the simulation, the software should have created a random world map that has been filled with different countries, with their borders being defined by their history.</w:t>
-      </w:r>
-      <w:r>
-        <w:t xml:space="preserve"> This final product will be defined by the following key objectives which must be completed in order for the project to meet its goal</w:t>
-      </w:r>
-      <w:r>
-        <w:t>:</w:t>
-      </w:r>
     </w:p>
     <w:p>
       <w:pPr>
         <w:ind w:firstLine="0"/>
       </w:pPr>
+      <w:r>
+        <w:t xml:space="preserve">It is my hope that this project will </w:t>
+      </w:r>
+      <w:r>
+        <w:t>at the very least serve as an interesting experiment demonstrating how computing can be used to represent the world around us.</w:t>
+      </w:r>
+      <w:r>
+        <w:t xml:space="preserve"> I also believe that as the game industry is currently leaning heavily towards procedurally generated content, this project could see use as a world map generator – a service that may have relevance in a number of different genres, ranging from strategy games, roleplaying games </w:t>
+      </w:r>
+      <w:r>
+        <w:lastRenderedPageBreak/>
+        <w:t>and even to ro</w:t>
+      </w:r>
+      <w:r>
+        <w:t>gu</w:t>
+      </w:r>
+      <w:r>
+        <w:t>elike</w:t>
+      </w:r>
+      <w:r>
+        <w:t xml:space="preserve"> titles. </w:t>
+      </w:r>
+      <w:r>
+        <w:t>If the project is particularly successful, it could see use as an educational tool</w:t>
+      </w:r>
+      <w:r>
+        <w:t xml:space="preserve"> </w:t>
+      </w:r>
+      <w:r>
+        <w:t xml:space="preserve">which, while not portraying real history, </w:t>
+      </w:r>
+      <w:r>
+        <w:t xml:space="preserve">could demonstrate what factors have had an impact on </w:t>
+      </w:r>
+      <w:r>
+        <w:t>our world’s</w:t>
+      </w:r>
+      <w:r>
+        <w:t xml:space="preserve"> history. </w:t>
+      </w:r>
+    </w:p>
+    <w:p>
+      <w:pPr>
+        <w:ind w:firstLine="0"/>
+      </w:pPr>
+    </w:p>
+    <w:p>
+      <w:pPr>
+        <w:ind w:firstLine="0"/>
+        <w:rPr>
+          <w:color w:val="FF0000"/>
+        </w:rPr>
+      </w:pPr>
+      <w:r>
+        <w:rPr>
+          <w:color w:val="FF0000"/>
+        </w:rPr>
+        <w:t>Discuss current important of project</w:t>
+      </w:r>
+    </w:p>
+    <w:p>
+      <w:pPr>
+        <w:ind w:firstLine="0"/>
+        <w:rPr>
+          <w:color w:val="FF0000"/>
+        </w:rPr>
+      </w:pPr>
+    </w:p>
+    <w:p>
+      <w:pPr>
+        <w:ind w:firstLine="0"/>
+        <w:rPr>
+          <w:color w:val="FF0000"/>
+        </w:rPr>
+      </w:pPr>
+      <w:r>
+        <w:rPr>
+          <w:color w:val="FF0000"/>
+        </w:rPr>
+        <w:t>OBJECTIVES:</w:t>
+      </w:r>
     </w:p>
     <w:p>
       <w:pPr>
         <w:pStyle w:val="ListParagraph"/>
         <w:numPr>
           <w:ilvl w:val="0"/>
-          <w:numId w:val="5"/>
+          <w:numId w:val="6"/>
         </w:numPr>
       </w:pPr>
       <w:r>
-        <w:t>Develop basic tools for the simulation to make use of, including basic camera controls and rendering methods.</w:t>
+        <w:rPr>
+          <w:color w:val="FF0000"/>
+        </w:rPr>
+        <w:t>Basic tool development and system design</w:t>
       </w:r>
     </w:p>
     <w:p>
@@ -301,11 +432,20 @@
         <w:pStyle w:val="ListParagraph"/>
         <w:numPr>
           <w:ilvl w:val="0"/>
-          <w:numId w:val="5"/>
+          <w:numId w:val="6"/>
         </w:numPr>
       </w:pPr>
       <w:r>
-        <w:t>Create a new geography as a backdrop for the events of the simulation to take place upon. This map should be entirely randomly generated based on factors provided in world creation</w:t>
+        <w:rPr>
+          <w:color w:val="FF0000"/>
+        </w:rPr>
+        <w:t>World generation + population</w:t>
+      </w:r>
+      <w:r>
+        <w:rPr>
+          <w:color w:val="FF0000"/>
+        </w:rPr>
+        <w:t xml:space="preserve"> of factors</w:t>
       </w:r>
     </w:p>
     <w:p>
@@ -313,18 +453,14 @@
         <w:pStyle w:val="ListParagraph"/>
         <w:numPr>
           <w:ilvl w:val="0"/>
-          <w:numId w:val="5"/>
+          <w:numId w:val="6"/>
         </w:numPr>
       </w:pPr>
       <w:r>
-        <w:lastRenderedPageBreak/>
-        <w:t>Populate this world with various preliminary factors, such as names of locations, cultur</w:t>
-      </w:r>
-      <w:r>
-        <w:t>al regions</w:t>
-      </w:r>
-      <w:r>
-        <w:t>, naturally occurring resources and prehistoric faiths.</w:t>
+        <w:rPr>
+          <w:color w:val="FF0000"/>
+        </w:rPr>
+        <w:t>Simulation of history</w:t>
       </w:r>
     </w:p>
     <w:p>
@@ -332,17 +468,14 @@
         <w:pStyle w:val="ListParagraph"/>
         <w:numPr>
           <w:ilvl w:val="0"/>
-          <w:numId w:val="5"/>
+          <w:numId w:val="6"/>
         </w:numPr>
       </w:pPr>
       <w:r>
-        <w:t xml:space="preserve">Develop the ability for the model to update and change over time, primarily </w:t>
-      </w:r>
-      <w:r>
-        <w:t>in the form of the</w:t>
-      </w:r>
-      <w:r>
-        <w:t xml:space="preserve"> borders of nations and relations between said nations</w:t>
+        <w:rPr>
+          <w:color w:val="FF0000"/>
+        </w:rPr>
+        <w:t>System testing</w:t>
       </w:r>
     </w:p>
     <w:p>
@@ -350,38 +483,14 @@
         <w:pStyle w:val="ListParagraph"/>
         <w:numPr>
           <w:ilvl w:val="0"/>
-          <w:numId w:val="5"/>
+          <w:numId w:val="6"/>
         </w:numPr>
       </w:pPr>
       <w:r>
-        <w:t xml:space="preserve">Add the ability for conflict to occur over the course of </w:t>
-      </w:r>
-      <w:r>
-        <w:t>time and</w:t>
-      </w:r>
-      <w:r>
-        <w:t xml:space="preserve"> allow the map to update to reflect the results of these conflicts.</w:t>
-      </w:r>
-    </w:p>
-    <w:p>
-      <w:pPr>
-        <w:pStyle w:val="ListParagraph"/>
-        <w:numPr>
-          <w:ilvl w:val="0"/>
-          <w:numId w:val="5"/>
-        </w:numPr>
-      </w:pPr>
-      <w:r>
-        <w:t>Implement a saving mechanic which allows a user to stop the simulation at any time and resume it using a file created by the software</w:t>
-      </w:r>
-    </w:p>
-    <w:p>
-      <w:pPr>
-        <w:ind w:firstLine="0"/>
-      </w:pPr>
-      <w:r>
-        <w:br/>
-        <w:t>It should be noted that the artefact developed will not make use of any code or development from the original software, and all references to this pre-existing project will be in the form of comparison in the documentation. My goal in this project is not to expand on what I have already created, but to recreate and reimagine the product using the concept from the original software only.</w:t>
+        <w:rPr>
+          <w:color w:val="FF0000"/>
+        </w:rPr>
+        <w:t>Comparison to hypothesis</w:t>
       </w:r>
     </w:p>
     <w:p>
@@ -400,119 +509,6 @@
       <w:pPr>
         <w:ind w:firstLine="0"/>
       </w:pPr>
-      <w:r>
-        <w:t xml:space="preserve">For </w:t>
-      </w:r>
-      <w:r>
-        <w:t>this</w:t>
-      </w:r>
-      <w:r>
-        <w:t xml:space="preserve"> simulation to be usable</w:t>
-      </w:r>
-      <w:r>
-        <w:t>,</w:t>
-      </w:r>
-      <w:r>
-        <w:t xml:space="preserve"> some technical aspects such as engine and functionality should be determined beforehand. For this artefact I will make use of the unity engine as a backbone, this is because in the past project I made use of the basic windows form template provided in visual studio. This past decision ended in the software having severe speed issues, as the tools I had used to display data were not intended to be used in the manner I used them and therefore were not optimized to suit the needs of the software. With the use of unity, this problem will be avoided, as despite unity’s primary use as a game development engine it suits the needs of this project quite well – providing the ability to render constantly-updating objects quickly and efficiently. </w:t>
-      </w:r>
-    </w:p>
-    <w:p>
-      <w:pPr>
-        <w:ind w:firstLine="0"/>
-      </w:pPr>
-    </w:p>
-    <w:p>
-      <w:pPr>
-        <w:ind w:firstLine="0"/>
-      </w:pPr>
-      <w:r>
-        <w:t xml:space="preserve">Another advantage of the use of the unity engine is its premade tools such as its camera. The unity camera will allow the simulation to be moved and enlarged at the </w:t>
-      </w:r>
-      <w:r>
-        <w:t>user’s</w:t>
-      </w:r>
-      <w:r>
-        <w:t xml:space="preserve"> discretion, as well as allowing for</w:t>
-      </w:r>
-      <w:r>
-        <w:t xml:space="preserve"> the creation of UI elements to properly display additional data about the simulation. </w:t>
-      </w:r>
-      <w:r>
-        <w:t>The unity engine also incorporates mesh</w:t>
-      </w:r>
-      <w:r>
-        <w:t xml:space="preserve"> tools</w:t>
-      </w:r>
-      <w:r>
-        <w:t xml:space="preserve">, allowing for the displaying of polygons (which will come to represent the borders of nations) </w:t>
-      </w:r>
-      <w:r>
-        <w:t xml:space="preserve">on the </w:t>
-      </w:r>
-      <w:r>
-        <w:t>user’s</w:t>
-      </w:r>
-      <w:r>
-        <w:t xml:space="preserve"> screen</w:t>
-      </w:r>
-      <w:r>
-        <w:t xml:space="preserve">, as well as handling interactions such as mouse button presses on the polygon. </w:t>
-      </w:r>
-    </w:p>
-    <w:p>
-      <w:pPr>
-        <w:ind w:firstLine="0"/>
-      </w:pPr>
-    </w:p>
-    <w:p>
-      <w:pPr>
-        <w:ind w:firstLine="0"/>
-      </w:pPr>
-      <w:r>
-        <w:t>One final example of the use of the unity engine on the project is the ability to incorporate layers, which will be useful in the presentation of the world at a point in time – the geographical world map will be loaded in the backdrop</w:t>
-      </w:r>
-      <w:r>
-        <w:t xml:space="preserve"> and (</w:t>
-      </w:r>
-      <w:r>
-        <w:t>depending on the map mode selected by a user</w:t>
-      </w:r>
-      <w:r>
-        <w:t xml:space="preserve">) </w:t>
-      </w:r>
-      <w:r>
-        <w:t>different polygons will be rendered on layers infront of it to represent different information.</w:t>
-      </w:r>
-      <w:r>
-        <w:t xml:space="preserve"> This means that the entire map will not have to be re-rendered each time a screen update is necessary (as was the case with the previous project)</w:t>
-      </w:r>
-      <w:r>
-        <w:t>.</w:t>
-      </w:r>
-    </w:p>
-    <w:p>
-      <w:pPr>
-        <w:ind w:firstLine="0"/>
-      </w:pPr>
-    </w:p>
-    <w:p>
-      <w:pPr>
-        <w:ind w:firstLine="0"/>
-      </w:pPr>
-      <w:r>
-        <w:t>For this objective to be completed, a prototype project will need to be developed which implements the necessary camera controls (movement, zooming in and out) as well as the ability to render polygons which may be interacted with to display dummy information.</w:t>
-      </w:r>
-      <w:r>
-        <w:t xml:space="preserve"> This prototype will serve as a technical demonstration of the very basic functionality of the system, and its parts </w:t>
-      </w:r>
-      <w:r>
-        <w:t>and functionalities will be migrated into the main project where appropriate.</w:t>
-      </w:r>
-    </w:p>
-    <w:p>
-      <w:pPr>
-        <w:ind w:firstLine="0"/>
-      </w:pPr>
     </w:p>
     <w:p>
       <w:pPr>
@@ -528,66 +524,6 @@
     </w:p>
     <w:p>
       <w:pPr>
-        <w:pStyle w:val="p1a"/>
-      </w:pPr>
-      <w:r>
-        <w:t xml:space="preserve">For the </w:t>
-      </w:r>
-      <w:r>
-        <w:t xml:space="preserve">simulation to be truly distinct, the map the events of the simulation should occur on its own “world” – a randomly generated map with its own unique landmasses and environments. </w:t>
-      </w:r>
-      <w:r>
-        <w:t xml:space="preserve">The procedure of generating a map is one that has already been explored in depth in games and other similar projects, and therefore a number of algorithms exist for this functionality. </w:t>
-      </w:r>
-    </w:p>
-    <w:p>
-      <w:pPr>
-        <w:ind w:firstLine="0"/>
-      </w:pPr>
-    </w:p>
-    <w:p>
-      <w:pPr>
-        <w:ind w:firstLine="0"/>
-      </w:pPr>
-      <w:r>
-        <w:t xml:space="preserve">For this project, I will implement a </w:t>
-      </w:r>
-      <w:r>
-        <w:t>Perlin</w:t>
-      </w:r>
-      <w:r>
-        <w:t xml:space="preserve"> n</w:t>
-      </w:r>
-      <w:r>
-        <w:t xml:space="preserve">oise </w:t>
-      </w:r>
-      <w:r>
-        <w:t xml:space="preserve">based world generation algorithm, which </w:t>
-      </w:r>
-      <w:r>
-        <w:t>should allow for a relatively fast world generator that makes use of various mathematical functions to generate a</w:t>
-      </w:r>
-      <w:r>
-        <w:t xml:space="preserve"> map </w:t>
-      </w:r>
-      <w:r>
-        <w:t xml:space="preserve">using a generated </w:t>
-      </w:r>
-      <w:r>
-        <w:t>Perlin</w:t>
-      </w:r>
-      <w:r>
-        <w:t xml:space="preserve"> noise image.</w:t>
-      </w:r>
-      <w:r>
-        <w:t xml:space="preserve"> While Perlin is used often in 3D environments, the generated map will be in 2D space, and the 3D aspect of the Perlin noise map will be used for factors like water level and simple terrain features. </w:t>
-      </w:r>
-      <w:r>
-        <w:t>In comparison, the previous project went through three different terrain generation methods, none of which were noise-centric, these generation methods will be expanded upon in documentation surrounding the artefact.</w:t>
-      </w:r>
-    </w:p>
-    <w:p>
-      <w:pPr>
         <w:pStyle w:val="heading2"/>
         <w:numPr>
           <w:ilvl w:val="1"/>
@@ -595,52 +531,7 @@
         </w:numPr>
       </w:pPr>
       <w:r>
-        <w:lastRenderedPageBreak/>
         <w:t>Preliminary Factors</w:t>
-      </w:r>
-    </w:p>
-    <w:p>
-      <w:pPr>
-        <w:pStyle w:val="p1a"/>
-      </w:pPr>
-      <w:r>
-        <w:t>This simulation will begin at the dawn of civilization, specifically the early bronze age where the first true “nations” began to form. It is important to note that much of the demographics of the world had already been established long before this stage however, which is why before the world timeline even begins, some information will already exist defining the nature of the world.</w:t>
-      </w:r>
-    </w:p>
-    <w:p>
-      <w:pPr>
-        <w:pStyle w:val="p1a"/>
-      </w:pPr>
-      <w:r>
-        <w:br/>
-        <w:t xml:space="preserve">The primary </w:t>
-      </w:r>
-      <w:r>
-        <w:t xml:space="preserve">preliminary </w:t>
-      </w:r>
-      <w:r>
-        <w:t>factor will be culture. In real life, national borders are often defined by the culture of the people within them</w:t>
-      </w:r>
-      <w:r>
-        <w:t xml:space="preserve"> </w:t>
-      </w:r>
-      <w:r>
-        <w:t>- e</w:t>
-      </w:r>
-      <w:r>
-        <w:t>ven before</w:t>
-      </w:r>
-      <w:r>
-        <w:t xml:space="preserve"> the definition of ideas like national identity or patriotism, </w:t>
-      </w:r>
-      <w:r>
-        <w:t>wars were often fought over land based on the people within them. T</w:t>
-      </w:r>
-      <w:r>
-        <w:t>o replicate this concept, the artificial intelligence behind the nations should prioritize the unification of lands that they identify with culturally. As such, each location on a map should be assigned a culture at the start of simulation, which should be updated over time</w:t>
-      </w:r>
-      <w:r>
-        <w:t xml:space="preserve"> as the world changes and evolves.</w:t>
       </w:r>
     </w:p>
     <w:p>
@@ -658,54 +549,6 @@
       </w:pPr>
       <w:r>
         <w:t>References</w:t>
-      </w:r>
-    </w:p>
-    <w:p>
-      <w:pPr>
-        <w:pStyle w:val="ListParagraph"/>
-        <w:numPr>
-          <w:ilvl w:val="0"/>
-          <w:numId w:val="3"/>
-        </w:numPr>
-      </w:pPr>
-      <w:r>
-        <w:t xml:space="preserve">US Army Corps of Engineers San Francisco District Website. n.d. History of the Bay Model. </w:t>
-      </w:r>
-      <w:r>
-        <w:rPr>
-          <w:i/>
-          <w:iCs/>
-        </w:rPr>
-        <w:t>https://www.spn.usace.army.mil/Missions/Recreation/Bay-Model-Visitor-Center/The-Bay-Model-Journey/History</w:t>
-      </w:r>
-      <w:r>
-        <w:t xml:space="preserve"> [Accessed 11 October 2021].</w:t>
-      </w:r>
-    </w:p>
-    <w:p>
-      <w:pPr>
-        <w:pStyle w:val="ListParagraph"/>
-        <w:numPr>
-          <w:ilvl w:val="0"/>
-          <w:numId w:val="3"/>
-        </w:numPr>
-      </w:pPr>
-      <w:r>
-        <w:t>Gorman, J., 2017. GitHub - JaVonox/Iron_Age. GitHub.</w:t>
-      </w:r>
-      <w:r>
-        <w:rPr>
-          <w:i/>
-          <w:iCs/>
-        </w:rPr>
-        <w:t xml:space="preserve"> </w:t>
-      </w:r>
-      <w:r>
-        <w:rPr>
-          <w:i/>
-          <w:iCs/>
-        </w:rPr>
-        <w:t>https://github.com/JaVonox/Iron_Age.</w:t>
       </w:r>
     </w:p>
     <w:sectPr>
@@ -1060,6 +903,119 @@
     </w:lvl>
   </w:abstractNum>
   <w:abstractNum w:abstractNumId="3" w15:restartNumberingAfterBreak="0">
+    <w:nsid w:val="669C3284"/>
+    <w:multiLevelType w:val="hybridMultilevel"/>
+    <w:tmpl w:val="5AC0EE14"/>
+    <w:lvl w:ilvl="0" w:tplc="08090001">
+      <w:start w:val="1"/>
+      <w:numFmt w:val="bullet"/>
+      <w:lvlText w:val=""/>
+      <w:lvlJc w:val="left"/>
+      <w:pPr>
+        <w:ind w:left="770" w:hanging="360"/>
+      </w:pPr>
+      <w:rPr>
+        <w:rFonts w:ascii="Symbol" w:hAnsi="Symbol" w:hint="default"/>
+      </w:rPr>
+    </w:lvl>
+    <w:lvl w:ilvl="1" w:tplc="08090003" w:tentative="1">
+      <w:start w:val="1"/>
+      <w:numFmt w:val="bullet"/>
+      <w:lvlText w:val="o"/>
+      <w:lvlJc w:val="left"/>
+      <w:pPr>
+        <w:ind w:left="1490" w:hanging="360"/>
+      </w:pPr>
+      <w:rPr>
+        <w:rFonts w:ascii="Courier New" w:hAnsi="Courier New" w:cs="Courier New" w:hint="default"/>
+      </w:rPr>
+    </w:lvl>
+    <w:lvl w:ilvl="2" w:tplc="08090005" w:tentative="1">
+      <w:start w:val="1"/>
+      <w:numFmt w:val="bullet"/>
+      <w:lvlText w:val=""/>
+      <w:lvlJc w:val="left"/>
+      <w:pPr>
+        <w:ind w:left="2210" w:hanging="360"/>
+      </w:pPr>
+      <w:rPr>
+        <w:rFonts w:ascii="Wingdings" w:hAnsi="Wingdings" w:hint="default"/>
+      </w:rPr>
+    </w:lvl>
+    <w:lvl w:ilvl="3" w:tplc="08090001" w:tentative="1">
+      <w:start w:val="1"/>
+      <w:numFmt w:val="bullet"/>
+      <w:lvlText w:val=""/>
+      <w:lvlJc w:val="left"/>
+      <w:pPr>
+        <w:ind w:left="2930" w:hanging="360"/>
+      </w:pPr>
+      <w:rPr>
+        <w:rFonts w:ascii="Symbol" w:hAnsi="Symbol" w:hint="default"/>
+      </w:rPr>
+    </w:lvl>
+    <w:lvl w:ilvl="4" w:tplc="08090003" w:tentative="1">
+      <w:start w:val="1"/>
+      <w:numFmt w:val="bullet"/>
+      <w:lvlText w:val="o"/>
+      <w:lvlJc w:val="left"/>
+      <w:pPr>
+        <w:ind w:left="3650" w:hanging="360"/>
+      </w:pPr>
+      <w:rPr>
+        <w:rFonts w:ascii="Courier New" w:hAnsi="Courier New" w:cs="Courier New" w:hint="default"/>
+      </w:rPr>
+    </w:lvl>
+    <w:lvl w:ilvl="5" w:tplc="08090005" w:tentative="1">
+      <w:start w:val="1"/>
+      <w:numFmt w:val="bullet"/>
+      <w:lvlText w:val=""/>
+      <w:lvlJc w:val="left"/>
+      <w:pPr>
+        <w:ind w:left="4370" w:hanging="360"/>
+      </w:pPr>
+      <w:rPr>
+        <w:rFonts w:ascii="Wingdings" w:hAnsi="Wingdings" w:hint="default"/>
+      </w:rPr>
+    </w:lvl>
+    <w:lvl w:ilvl="6" w:tplc="08090001" w:tentative="1">
+      <w:start w:val="1"/>
+      <w:numFmt w:val="bullet"/>
+      <w:lvlText w:val=""/>
+      <w:lvlJc w:val="left"/>
+      <w:pPr>
+        <w:ind w:left="5090" w:hanging="360"/>
+      </w:pPr>
+      <w:rPr>
+        <w:rFonts w:ascii="Symbol" w:hAnsi="Symbol" w:hint="default"/>
+      </w:rPr>
+    </w:lvl>
+    <w:lvl w:ilvl="7" w:tplc="08090003" w:tentative="1">
+      <w:start w:val="1"/>
+      <w:numFmt w:val="bullet"/>
+      <w:lvlText w:val="o"/>
+      <w:lvlJc w:val="left"/>
+      <w:pPr>
+        <w:ind w:left="5810" w:hanging="360"/>
+      </w:pPr>
+      <w:rPr>
+        <w:rFonts w:ascii="Courier New" w:hAnsi="Courier New" w:cs="Courier New" w:hint="default"/>
+      </w:rPr>
+    </w:lvl>
+    <w:lvl w:ilvl="8" w:tplc="08090005" w:tentative="1">
+      <w:start w:val="1"/>
+      <w:numFmt w:val="bullet"/>
+      <w:lvlText w:val=""/>
+      <w:lvlJc w:val="left"/>
+      <w:pPr>
+        <w:ind w:left="6530" w:hanging="360"/>
+      </w:pPr>
+      <w:rPr>
+        <w:rFonts w:ascii="Wingdings" w:hAnsi="Wingdings" w:hint="default"/>
+      </w:rPr>
+    </w:lvl>
+  </w:abstractNum>
+  <w:abstractNum w:abstractNumId="4" w15:restartNumberingAfterBreak="0">
     <w:nsid w:val="7738779A"/>
     <w:multiLevelType w:val="multilevel"/>
     <w:tmpl w:val="5A886B9C"/>
@@ -1182,10 +1138,10 @@
     </w:lvl>
   </w:abstractNum>
   <w:num w:numId="1">
-    <w:abstractNumId w:val="3"/>
+    <w:abstractNumId w:val="4"/>
   </w:num>
   <w:num w:numId="2">
-    <w:abstractNumId w:val="3"/>
+    <w:abstractNumId w:val="4"/>
     <w:lvlOverride w:ilvl="0">
       <w:startOverride w:val="1"/>
     </w:lvlOverride>
@@ -1222,6 +1178,9 @@
   </w:num>
   <w:num w:numId="5">
     <w:abstractNumId w:val="0"/>
+  </w:num>
+  <w:num w:numId="6">
+    <w:abstractNumId w:val="3"/>
   </w:num>
 </w:numbering>
 </file>

</xml_diff>

<commit_message>
Added details to objectives
</commit_message>
<xml_diff>
--- a/Documentation/ProjectPlan.docx
+++ b/Documentation/ProjectPlan.docx
@@ -15,22 +15,7 @@
           <w:sz w:val="36"/>
           <w:szCs w:val="24"/>
         </w:rPr>
-        <w:t xml:space="preserve">Simulating human </w:t>
-      </w:r>
-      <w:r>
-        <w:rPr>
-          <w:sz w:val="36"/>
-          <w:szCs w:val="24"/>
-          <w:lang w:val="en-GB"/>
-        </w:rPr>
-        <w:t>civilisation</w:t>
-      </w:r>
-      <w:r>
-        <w:rPr>
-          <w:sz w:val="36"/>
-          <w:szCs w:val="24"/>
-        </w:rPr>
-        <w:t xml:space="preserve"> and the evolution of society based on factors such as culture, religion, and technology – Project plan</w:t>
+        <w:t>Simulating human civilisation and the evolution of society based on factors such as culture, religion, and technology – Project plan</w:t>
       </w:r>
     </w:p>
     <w:p>
@@ -282,7 +267,13 @@
         <w:t xml:space="preserve">discussed above, </w:t>
       </w:r>
       <w:r>
-        <w:t>the specific aim of this project is to develop a simulation of a world map that portrays the birth, expansion and recession of nations over a period of time</w:t>
+        <w:t xml:space="preserve">the specific aim of this project is to develop a simulation of a world map that portrays the birth, </w:t>
+      </w:r>
+      <w:r>
+        <w:t>expansion,</w:t>
+      </w:r>
+      <w:r>
+        <w:t xml:space="preserve"> and recession of nations over a period of time</w:t>
       </w:r>
       <w:r>
         <w:t xml:space="preserve">. Starting from an empty map, </w:t>
@@ -337,11 +328,11 @@
         <w:t>at the very least serve as an interesting experiment demonstrating how computing can be used to represent the world around us.</w:t>
       </w:r>
       <w:r>
-        <w:t xml:space="preserve"> I also believe that as the game industry is currently leaning heavily towards procedurally generated content, this project could see use as a world map generator – a service that may have relevance in a number of different genres, ranging from strategy games, roleplaying games </w:t>
+        <w:t xml:space="preserve"> I also believe that as the game industry is currently leaning heavily towards procedurally generated content, this project could see use as a world map generator – a </w:t>
       </w:r>
       <w:r>
         <w:lastRenderedPageBreak/>
-        <w:t>and even to ro</w:t>
+        <w:t>service that may have relevance in a number of different genres, ranging from strategy games, roleplaying games and even to ro</w:t>
       </w:r>
       <w:r>
         <w:t>gu</w:t>
@@ -350,7 +341,20 @@
         <w:t>elike</w:t>
       </w:r>
       <w:r>
-        <w:t xml:space="preserve"> titles. </w:t>
+        <w:t xml:space="preserve"> titles.</w:t>
+      </w:r>
+    </w:p>
+    <w:p>
+      <w:pPr>
+        <w:ind w:firstLine="0"/>
+      </w:pPr>
+    </w:p>
+    <w:p>
+      <w:pPr>
+        <w:ind w:firstLine="0"/>
+      </w:pPr>
+      <w:r>
+        <w:t xml:space="preserve"> </w:t>
       </w:r>
       <w:r>
         <w:t>If the project is particularly successful, it could see use as an educational tool</w:t>
@@ -368,7 +372,22 @@
         <w:t>our world’s</w:t>
       </w:r>
       <w:r>
-        <w:t xml:space="preserve"> history. </w:t>
+        <w:t xml:space="preserve"> history</w:t>
+      </w:r>
+      <w:r>
+        <w:t xml:space="preserve">. I believe this is an especially important concept </w:t>
+      </w:r>
+      <w:r>
+        <w:t xml:space="preserve">for the modern day because it is my opinion that a significant amount of pre-GCSE history is taught at a surface level – what happened and the effects that came of it – whereas the reasons for why are often ignored for unimportant topics. </w:t>
+      </w:r>
+      <w:r>
+        <w:t xml:space="preserve">Considering factors that lead to key points in history is a necessary topic for fully understanding the gravity and reason for conflicts in history – such as how the mountains of Afghanistan have aided its survival against foreign powers or how the shortage of domestic animals in the Americas lead to the plagues which weakened the </w:t>
+      </w:r>
+      <w:r>
+        <w:t>native’s</w:t>
+      </w:r>
+      <w:r>
+        <w:t xml:space="preserve"> ability to fight against the colonial powers.</w:t>
       </w:r>
     </w:p>
     <w:p>
@@ -379,37 +398,23 @@
     <w:p>
       <w:pPr>
         <w:ind w:firstLine="0"/>
-        <w:rPr>
-          <w:color w:val="FF0000"/>
-        </w:rPr>
-      </w:pPr>
-      <w:r>
-        <w:rPr>
-          <w:color w:val="FF0000"/>
-        </w:rPr>
-        <w:t>Discuss current important of project</w:t>
+      </w:pPr>
+      <w:r>
+        <w:t xml:space="preserve">In terms of objectives for the project, I believe there are 5 key milestones that will need to be met for this production to truly meet its potential – including both development and review. These </w:t>
+      </w:r>
+      <w:r>
+        <w:t xml:space="preserve">key </w:t>
+      </w:r>
+      <w:r>
+        <w:t>objectives are as follows:</w:t>
       </w:r>
     </w:p>
     <w:p>
       <w:pPr>
         <w:ind w:firstLine="0"/>
-        <w:rPr>
-          <w:color w:val="FF0000"/>
-        </w:rPr>
-      </w:pPr>
-    </w:p>
-    <w:p>
-      <w:pPr>
-        <w:ind w:firstLine="0"/>
-        <w:rPr>
-          <w:color w:val="FF0000"/>
-        </w:rPr>
-      </w:pPr>
-      <w:r>
-        <w:rPr>
-          <w:color w:val="FF0000"/>
-        </w:rPr>
-        <w:t>OBJECTIVES:</w:t>
+      </w:pPr>
+      <w:r>
+        <w:t xml:space="preserve"> </w:t>
       </w:r>
     </w:p>
     <w:p>
@@ -417,14 +422,11 @@
         <w:pStyle w:val="ListParagraph"/>
         <w:numPr>
           <w:ilvl w:val="0"/>
-          <w:numId w:val="6"/>
-        </w:numPr>
-      </w:pPr>
-      <w:r>
-        <w:rPr>
-          <w:color w:val="FF0000"/>
-        </w:rPr>
-        <w:t>Basic tool development and system design</w:t>
+          <w:numId w:val="7"/>
+        </w:numPr>
+      </w:pPr>
+      <w:r>
+        <w:t xml:space="preserve">Design the basic functions of the simulation and create basic tools for the simulator to implement when necessary </w:t>
       </w:r>
     </w:p>
     <w:p>
@@ -432,20 +434,11 @@
         <w:pStyle w:val="ListParagraph"/>
         <w:numPr>
           <w:ilvl w:val="0"/>
-          <w:numId w:val="6"/>
-        </w:numPr>
-      </w:pPr>
-      <w:r>
-        <w:rPr>
-          <w:color w:val="FF0000"/>
-        </w:rPr>
-        <w:t>World generation + population</w:t>
-      </w:r>
-      <w:r>
-        <w:rPr>
-          <w:color w:val="FF0000"/>
-        </w:rPr>
-        <w:t xml:space="preserve"> of factors</w:t>
+          <w:numId w:val="7"/>
+        </w:numPr>
+      </w:pPr>
+      <w:r>
+        <w:t>Implement world generation and the preliminary factors that will come into play as the simulation progresses</w:t>
       </w:r>
     </w:p>
     <w:p>
@@ -453,14 +446,11 @@
         <w:pStyle w:val="ListParagraph"/>
         <w:numPr>
           <w:ilvl w:val="0"/>
-          <w:numId w:val="6"/>
-        </w:numPr>
-      </w:pPr>
-      <w:r>
-        <w:rPr>
-          <w:color w:val="FF0000"/>
-        </w:rPr>
-        <w:t>Simulation of history</w:t>
+          <w:numId w:val="7"/>
+        </w:numPr>
+      </w:pPr>
+      <w:r>
+        <w:t>Allow the simulation to progress through time and evolve</w:t>
       </w:r>
     </w:p>
     <w:p>
@@ -468,14 +458,14 @@
         <w:pStyle w:val="ListParagraph"/>
         <w:numPr>
           <w:ilvl w:val="0"/>
-          <w:numId w:val="6"/>
-        </w:numPr>
-      </w:pPr>
-      <w:r>
-        <w:rPr>
-          <w:color w:val="FF0000"/>
-        </w:rPr>
-        <w:t>System testing</w:t>
+          <w:numId w:val="7"/>
+        </w:numPr>
+      </w:pPr>
+      <w:r>
+        <w:t>Create the ability to save progress and t</w:t>
+      </w:r>
+      <w:r>
+        <w:t>horoughly test the system and its functionality</w:t>
       </w:r>
     </w:p>
     <w:p>
@@ -483,14 +473,11 @@
         <w:pStyle w:val="ListParagraph"/>
         <w:numPr>
           <w:ilvl w:val="0"/>
-          <w:numId w:val="6"/>
-        </w:numPr>
-      </w:pPr>
-      <w:r>
-        <w:rPr>
-          <w:color w:val="FF0000"/>
-        </w:rPr>
-        <w:t>Comparison to hypothesis</w:t>
+          <w:numId w:val="7"/>
+        </w:numPr>
+      </w:pPr>
+      <w:r>
+        <w:t xml:space="preserve">Compare the final build of the project to the hypothesis provided </w:t>
       </w:r>
     </w:p>
     <w:p>
@@ -502,13 +489,174 @@
         </w:numPr>
       </w:pPr>
       <w:r>
-        <w:t>Basic tools</w:t>
+        <w:t>Design &amp; Basic tool implementation</w:t>
+      </w:r>
+    </w:p>
+    <w:p>
+      <w:pPr>
+        <w:pStyle w:val="p1a"/>
+      </w:pPr>
+      <w:r>
+        <w:t>The key</w:t>
+      </w:r>
+      <w:r>
+        <w:t xml:space="preserve"> point of this milestone is to define </w:t>
+      </w:r>
+      <w:r>
+        <w:t>how the system will function before implementation begins properly. This includes listing what variables will be a key part of the system (for example, what properties will need to exist after world generation</w:t>
+      </w:r>
+      <w:r>
+        <w:t>?</w:t>
+      </w:r>
+      <w:r>
+        <w:t>)</w:t>
+      </w:r>
+      <w:r>
+        <w:t xml:space="preserve"> as well as </w:t>
+      </w:r>
+      <w:r>
+        <w:t>deciding what algorithms to use for important parts of the system (for example, how will world generation be handled?)</w:t>
+      </w:r>
+      <w:r>
+        <w:t>. While this document will outline some pre-existing concepts for the system design, the design stage will consist of an in-depth analysis of the requirements of the project, and how this will be achieved. The design stage will be complete when the following are produced to a degree I am personally satisfied with:</w:t>
       </w:r>
     </w:p>
     <w:p>
       <w:pPr>
         <w:ind w:firstLine="0"/>
       </w:pPr>
+    </w:p>
+    <w:p>
+      <w:pPr>
+        <w:pStyle w:val="ListParagraph"/>
+        <w:numPr>
+          <w:ilvl w:val="0"/>
+          <w:numId w:val="8"/>
+        </w:numPr>
+      </w:pPr>
+      <w:r>
+        <w:t>Documentation of key factors and features to include within the software</w:t>
+      </w:r>
+    </w:p>
+    <w:p>
+      <w:pPr>
+        <w:pStyle w:val="ListParagraph"/>
+        <w:numPr>
+          <w:ilvl w:val="0"/>
+          <w:numId w:val="8"/>
+        </w:numPr>
+      </w:pPr>
+      <w:r>
+        <w:t>Rough sketches of the user interface</w:t>
+      </w:r>
+    </w:p>
+    <w:p>
+      <w:pPr>
+        <w:pStyle w:val="ListParagraph"/>
+        <w:numPr>
+          <w:ilvl w:val="0"/>
+          <w:numId w:val="8"/>
+        </w:numPr>
+      </w:pPr>
+      <w:r>
+        <w:t>Flowcharts and conceptualizations of key system components (While forgoing discussion of algorithms)</w:t>
+      </w:r>
+    </w:p>
+    <w:p>
+      <w:pPr>
+        <w:pStyle w:val="ListParagraph"/>
+        <w:numPr>
+          <w:ilvl w:val="0"/>
+          <w:numId w:val="8"/>
+        </w:numPr>
+      </w:pPr>
+      <w:r>
+        <w:t>Definition of algorithms that will be used for key system components</w:t>
+      </w:r>
+    </w:p>
+    <w:p>
+      <w:pPr>
+        <w:ind w:firstLine="0"/>
+      </w:pPr>
+    </w:p>
+    <w:p>
+      <w:pPr>
+        <w:ind w:firstLine="0"/>
+      </w:pPr>
+      <w:r>
+        <w:t xml:space="preserve">Simultaneously to this I will be working with the simulation’s primary engine – Unity – to develop some essential but simple tools for the functioning of the program, a process which will hopefully reduce distractions during the development stages. </w:t>
+      </w:r>
+      <w:r>
+        <w:t>The following points must be implemented to a functional degree before this stage can be considered finished</w:t>
+      </w:r>
+      <w:r>
+        <w:t>:</w:t>
+      </w:r>
+    </w:p>
+    <w:p>
+      <w:pPr>
+        <w:ind w:firstLine="0"/>
+      </w:pPr>
+    </w:p>
+    <w:p>
+      <w:pPr>
+        <w:pStyle w:val="ListParagraph"/>
+        <w:numPr>
+          <w:ilvl w:val="0"/>
+          <w:numId w:val="9"/>
+        </w:numPr>
+      </w:pPr>
+      <w:r>
+        <w:t>Basic camera movement against a 2D plane</w:t>
+      </w:r>
+    </w:p>
+    <w:p>
+      <w:pPr>
+        <w:pStyle w:val="ListParagraph"/>
+        <w:numPr>
+          <w:ilvl w:val="0"/>
+          <w:numId w:val="9"/>
+        </w:numPr>
+      </w:pPr>
+      <w:r>
+        <w:t>Zoom controls</w:t>
+      </w:r>
+    </w:p>
+    <w:p>
+      <w:pPr>
+        <w:pStyle w:val="ListParagraph"/>
+        <w:numPr>
+          <w:ilvl w:val="0"/>
+          <w:numId w:val="9"/>
+        </w:numPr>
+      </w:pPr>
+      <w:r>
+        <w:t>Polygon rendering</w:t>
+      </w:r>
+    </w:p>
+    <w:p>
+      <w:pPr>
+        <w:pStyle w:val="ListParagraph"/>
+        <w:numPr>
+          <w:ilvl w:val="0"/>
+          <w:numId w:val="9"/>
+        </w:numPr>
+      </w:pPr>
+      <w:r>
+        <w:t>Polygon interactivity</w:t>
+      </w:r>
+    </w:p>
+    <w:p>
+      <w:pPr>
+        <w:pStyle w:val="ListParagraph"/>
+        <w:numPr>
+          <w:ilvl w:val="0"/>
+          <w:numId w:val="9"/>
+        </w:numPr>
+      </w:pPr>
+      <w:r>
+        <w:t>User interface implementation</w:t>
+      </w:r>
     </w:p>
     <w:p>
       <w:pPr>
@@ -519,7 +667,323 @@
         </w:numPr>
       </w:pPr>
       <w:r>
-        <w:t>Geography</w:t>
+        <w:t>World Generation</w:t>
+      </w:r>
+    </w:p>
+    <w:p>
+      <w:pPr>
+        <w:pStyle w:val="p1a"/>
+      </w:pPr>
+      <w:r>
+        <w:t xml:space="preserve">After the design phase is concluded, the </w:t>
+      </w:r>
+      <w:r>
+        <w:t>focus of development will shift to the first half of the implementation procedure – World generation. Th</w:t>
+      </w:r>
+      <w:r>
+        <w:t xml:space="preserve">is, while on paper only representing a fraction of the features I intend to implement, will be a large chunk of the development cycle due to its importance and complexity. As the world map </w:t>
+      </w:r>
+      <w:r>
+        <w:t xml:space="preserve">will serve as the backdrop for the entire simulation, as well as </w:t>
+      </w:r>
+      <w:r>
+        <w:t>define</w:t>
+      </w:r>
+      <w:r>
+        <w:t xml:space="preserve"> the main factors the artificial intelligence will use in its decision making, it needs to be created to a satisfactory degree. </w:t>
+      </w:r>
+      <w:r>
+        <w:t xml:space="preserve">This stage will also include </w:t>
+      </w:r>
+      <w:r>
+        <w:lastRenderedPageBreak/>
+        <w:t xml:space="preserve">significant documentation of the methods used and </w:t>
+      </w:r>
+      <w:r>
+        <w:t xml:space="preserve">any testing applied on the final build of the </w:t>
+      </w:r>
+      <w:r>
+        <w:t>world generation methods.</w:t>
+      </w:r>
+    </w:p>
+    <w:p>
+      <w:pPr>
+        <w:pStyle w:val="p1a"/>
+      </w:pPr>
+    </w:p>
+    <w:p>
+      <w:pPr>
+        <w:pStyle w:val="p1a"/>
+      </w:pPr>
+      <w:r>
+        <w:t>For this milestone to be completed, I will need an algorithm able to produce geographical maps with realistic continents and terrain. It is my intention at this stage that this will use the “Perlin noise” algorithm developed by Ken Perlin, a commonly implemented method for this style of world generation in both 2D and 3D space. This procedure will need to include these important geographical features:</w:t>
+      </w:r>
+    </w:p>
+    <w:p>
+      <w:pPr>
+        <w:ind w:firstLine="0"/>
+      </w:pPr>
+    </w:p>
+    <w:p>
+      <w:pPr>
+        <w:pStyle w:val="ListParagraph"/>
+        <w:numPr>
+          <w:ilvl w:val="0"/>
+          <w:numId w:val="11"/>
+        </w:numPr>
+      </w:pPr>
+      <w:r>
+        <w:t>Height mapping</w:t>
+      </w:r>
+    </w:p>
+    <w:p>
+      <w:pPr>
+        <w:pStyle w:val="ListParagraph"/>
+        <w:numPr>
+          <w:ilvl w:val="0"/>
+          <w:numId w:val="11"/>
+        </w:numPr>
+      </w:pPr>
+      <w:r>
+        <w:t>Land and sea generation based on surface heights</w:t>
+      </w:r>
+    </w:p>
+    <w:p>
+      <w:pPr>
+        <w:pStyle w:val="ListParagraph"/>
+        <w:numPr>
+          <w:ilvl w:val="0"/>
+          <w:numId w:val="11"/>
+        </w:numPr>
+      </w:pPr>
+      <w:r>
+        <w:t>Temperature</w:t>
+      </w:r>
+    </w:p>
+    <w:p>
+      <w:pPr>
+        <w:pStyle w:val="ListParagraph"/>
+        <w:numPr>
+          <w:ilvl w:val="1"/>
+          <w:numId w:val="11"/>
+        </w:numPr>
+      </w:pPr>
+      <w:r>
+        <w:t xml:space="preserve">A defined </w:t>
+      </w:r>
+      <w:r>
+        <w:t>polar region at the north or south of the map</w:t>
+      </w:r>
+    </w:p>
+    <w:p>
+      <w:pPr>
+        <w:pStyle w:val="ListParagraph"/>
+        <w:numPr>
+          <w:ilvl w:val="1"/>
+          <w:numId w:val="11"/>
+        </w:numPr>
+      </w:pPr>
+      <w:r>
+        <w:t>An equator which defines the temperate regions of the map</w:t>
+      </w:r>
+    </w:p>
+    <w:p>
+      <w:pPr>
+        <w:pStyle w:val="ListParagraph"/>
+        <w:numPr>
+          <w:ilvl w:val="0"/>
+          <w:numId w:val="11"/>
+        </w:numPr>
+      </w:pPr>
+      <w:r>
+        <w:t>Rivers and mountains using surface heights as a guideline</w:t>
+      </w:r>
+    </w:p>
+    <w:p>
+      <w:pPr>
+        <w:pStyle w:val="ListParagraph"/>
+        <w:numPr>
+          <w:ilvl w:val="0"/>
+          <w:numId w:val="11"/>
+        </w:numPr>
+      </w:pPr>
+      <w:r>
+        <w:t>Biomes using the temperature, proximity to water and height of a location</w:t>
+      </w:r>
+      <w:r>
+        <w:t xml:space="preserve"> as well as additional Perlin noise masks to decide aspects like forest density</w:t>
+      </w:r>
+    </w:p>
+    <w:p>
+      <w:pPr>
+        <w:pStyle w:val="ListParagraph"/>
+        <w:numPr>
+          <w:ilvl w:val="0"/>
+          <w:numId w:val="11"/>
+        </w:numPr>
+      </w:pPr>
+      <w:r>
+        <w:t>Resource distribution</w:t>
+      </w:r>
+    </w:p>
+    <w:p>
+      <w:pPr>
+        <w:ind w:firstLine="0"/>
+      </w:pPr>
+    </w:p>
+    <w:p>
+      <w:pPr>
+        <w:ind w:firstLine="0"/>
+      </w:pPr>
+      <w:r>
+        <w:t>Th</w:t>
+      </w:r>
+      <w:r>
+        <w:t>e land</w:t>
+      </w:r>
+      <w:r>
+        <w:t xml:space="preserve"> will then be divided based into different polygons of varying size</w:t>
+      </w:r>
+      <w:r>
+        <w:t xml:space="preserve"> (depending on the geographical features of a location – for example, low flora locations with a consistent height mapping and extreme temperature will often have a dispersed populace, therefore they will be represented by a larger polygon. On the other hand, a location with access to water and average temperatures will have a more concentrated population and therefore a smaller polygon)</w:t>
+      </w:r>
+      <w:r>
+        <w:t xml:space="preserve">. These </w:t>
+      </w:r>
+      <w:r>
+        <w:t>polygons will represent different populations on the map, each of which can form their own nation or be taken by another.</w:t>
+      </w:r>
+      <w:r>
+        <w:t xml:space="preserve"> After these “Provinces” are </w:t>
+      </w:r>
+      <w:r>
+        <w:t>generated,</w:t>
+      </w:r>
+      <w:r>
+        <w:t xml:space="preserve"> they will need the following properties </w:t>
+      </w:r>
+      <w:r>
+        <w:t>initialised</w:t>
+      </w:r>
+      <w:r>
+        <w:t xml:space="preserve"> (Though note that these are not the only variables a province will store, but rather just those that need to be given values at world generation)</w:t>
+      </w:r>
+      <w:r>
+        <w:t>:</w:t>
+      </w:r>
+    </w:p>
+    <w:p>
+      <w:pPr>
+        <w:ind w:firstLine="0"/>
+      </w:pPr>
+    </w:p>
+    <w:p>
+      <w:pPr>
+        <w:pStyle w:val="ListParagraph"/>
+        <w:numPr>
+          <w:ilvl w:val="0"/>
+          <w:numId w:val="12"/>
+        </w:numPr>
+      </w:pPr>
+      <w:r>
+        <w:t>Vertices</w:t>
+      </w:r>
+    </w:p>
+    <w:p>
+      <w:pPr>
+        <w:pStyle w:val="ListParagraph"/>
+        <w:numPr>
+          <w:ilvl w:val="0"/>
+          <w:numId w:val="12"/>
+        </w:numPr>
+      </w:pPr>
+      <w:r>
+        <w:t>Colour</w:t>
+      </w:r>
+    </w:p>
+    <w:p>
+      <w:pPr>
+        <w:pStyle w:val="ListParagraph"/>
+        <w:numPr>
+          <w:ilvl w:val="0"/>
+          <w:numId w:val="12"/>
+        </w:numPr>
+      </w:pPr>
+      <w:r>
+        <w:t>Name of the provincial capital</w:t>
+      </w:r>
+    </w:p>
+    <w:p>
+      <w:pPr>
+        <w:pStyle w:val="ListParagraph"/>
+        <w:numPr>
+          <w:ilvl w:val="0"/>
+          <w:numId w:val="12"/>
+        </w:numPr>
+      </w:pPr>
+      <w:r>
+        <w:t>Population (This factor will be independent of the previously defined population density</w:t>
+      </w:r>
+      <w:r>
+        <w:t xml:space="preserve"> though will use geographical information once again</w:t>
+      </w:r>
+      <w:r>
+        <w:t>)</w:t>
+      </w:r>
+    </w:p>
+    <w:p>
+      <w:pPr>
+        <w:pStyle w:val="ListParagraph"/>
+        <w:numPr>
+          <w:ilvl w:val="0"/>
+          <w:numId w:val="12"/>
+        </w:numPr>
+      </w:pPr>
+      <w:r>
+        <w:t>Culture (A shared property between a random number of connected provinces)</w:t>
+      </w:r>
+    </w:p>
+    <w:p>
+      <w:pPr>
+        <w:pStyle w:val="ListParagraph"/>
+        <w:numPr>
+          <w:ilvl w:val="0"/>
+          <w:numId w:val="12"/>
+        </w:numPr>
+      </w:pPr>
+      <w:r>
+        <w:t>Cultural region (</w:t>
+      </w:r>
+      <w:r>
+        <w:t>A constant property that is shared between many provinces, in a similar geographical region. All provinces in the same culture will be in the same cultural region, and this variable will act loosely like continents in real life</w:t>
+      </w:r>
+      <w:r>
+        <w:t>)</w:t>
+      </w:r>
+    </w:p>
+    <w:p>
+      <w:pPr>
+        <w:ind w:firstLine="0"/>
+      </w:pPr>
+    </w:p>
+    <w:p>
+      <w:pPr>
+        <w:ind w:firstLine="0"/>
+      </w:pPr>
+      <w:r>
+        <w:t>While many of the aspects of this stage may be subject to change as development progresses, the listed properties above are what I believe are essential components, and therefore will mark the progress of this stage of development. A completed system should include all of the listed objectives in some form, and development into later stages should not occur until these points are met.</w:t>
+      </w:r>
+      <w:r>
+        <w:t xml:space="preserve"> Additionally, during this time documentation should continue, including discussing methods used to meet these goals and how they compare to similar projects. Finally, extensive testing should be completed and noted, and any high-priority issues fixed be</w:t>
+      </w:r>
+      <w:r>
+        <w:t>fore proceeding</w:t>
+      </w:r>
+      <w:r>
+        <w:t>.</w:t>
+      </w:r>
+      <w:r>
+        <w:t xml:space="preserve"> </w:t>
       </w:r>
     </w:p>
     <w:p>
@@ -531,8 +995,58 @@
         </w:numPr>
       </w:pPr>
       <w:r>
-        <w:t>Preliminary Factors</w:t>
-      </w:r>
+        <w:t>Time and simulation</w:t>
+      </w:r>
+    </w:p>
+    <w:p>
+      <w:pPr>
+        <w:pStyle w:val="heading2"/>
+        <w:numPr>
+          <w:ilvl w:val="1"/>
+          <w:numId w:val="2"/>
+        </w:numPr>
+      </w:pPr>
+      <w:r>
+        <w:t>Saving and f</w:t>
+      </w:r>
+      <w:r>
+        <w:t xml:space="preserve">inal </w:t>
+      </w:r>
+      <w:r>
+        <w:t>t</w:t>
+      </w:r>
+      <w:r>
+        <w:t>esting</w:t>
+      </w:r>
+    </w:p>
+    <w:p>
+      <w:pPr>
+        <w:pStyle w:val="heading2"/>
+        <w:numPr>
+          <w:ilvl w:val="1"/>
+          <w:numId w:val="2"/>
+        </w:numPr>
+      </w:pPr>
+      <w:r>
+        <w:t xml:space="preserve">Review </w:t>
+      </w:r>
+    </w:p>
+    <w:p>
+      <w:pPr>
+        <w:pStyle w:val="heading2"/>
+        <w:numPr>
+          <w:ilvl w:val="1"/>
+          <w:numId w:val="2"/>
+        </w:numPr>
+      </w:pPr>
+      <w:r>
+        <w:t>Gantt Chart</w:t>
+      </w:r>
+    </w:p>
+    <w:p>
+      <w:pPr>
+        <w:pStyle w:val="p1a"/>
+      </w:pPr>
     </w:p>
     <w:p>
       <w:pPr>
@@ -548,6 +1062,7 @@
         </w:numPr>
       </w:pPr>
       <w:r>
+        <w:lastRenderedPageBreak/>
         <w:t>References</w:t>
       </w:r>
     </w:p>
@@ -564,6 +1079,119 @@
 <file path=word/numbering.xml><?xml version="1.0" encoding="utf-8"?>
 <w:numbering xmlns:wpc="http://schemas.microsoft.com/office/word/2010/wordprocessingCanvas" xmlns:cx="http://schemas.microsoft.com/office/drawing/2014/chartex" xmlns:cx1="http://schemas.microsoft.com/office/drawing/2015/9/8/chartex" xmlns:cx2="http://schemas.microsoft.com/office/drawing/2015/10/21/chartex" xmlns:cx3="http://schemas.microsoft.com/office/drawing/2016/5/9/chartex" xmlns:cx4="http://schemas.microsoft.com/office/drawing/2016/5/10/chartex" xmlns:cx5="http://schemas.microsoft.com/office/drawing/2016/5/11/chartex" xmlns:cx6="http://schemas.microsoft.com/office/drawing/2016/5/12/chartex" xmlns:cx7="http://schemas.microsoft.com/office/drawing/2016/5/13/chartex" xmlns:cx8="http://schemas.microsoft.com/office/drawing/2016/5/14/chartex" xmlns:mc="http://schemas.openxmlformats.org/markup-compatibility/2006" xmlns:aink="http://schemas.microsoft.com/office/drawing/2016/ink" xmlns:am3d="http://schemas.microsoft.com/office/drawing/2017/model3d" xmlns:o="urn:schemas-microsoft-com:office:office" xmlns:r="http://schemas.openxmlformats.org/officeDocument/2006/relationships" xmlns:m="http://schemas.openxmlformats.org/officeDocument/2006/math" xmlns:v="urn:schemas-microsoft-com:vml" xmlns:wp14="http://schemas.microsoft.com/office/word/2010/wordprocessingDrawing" xmlns:wp="http://schemas.openxmlformats.org/drawingml/2006/wordprocessingDrawing" xmlns:w10="urn:schemas-microsoft-com:office:word" xmlns:w="http://schemas.openxmlformats.org/wordprocessingml/2006/main" xmlns:w14="http://schemas.microsoft.com/office/word/2010/wordml" xmlns:w15="http://schemas.microsoft.com/office/word/2012/wordml" xmlns:w16cex="http://schemas.microsoft.com/office/word/2018/wordml/cex" xmlns:w16cid="http://schemas.microsoft.com/office/word/2016/wordml/cid" xmlns:w16="http://schemas.microsoft.com/office/word/2018/wordml" xmlns:w16sdtdh="http://schemas.microsoft.com/office/word/2020/wordml/sdtdatahash" xmlns:w16se="http://schemas.microsoft.com/office/word/2015/wordml/symex" xmlns:wpg="http://schemas.microsoft.com/office/word/2010/wordprocessingGroup" xmlns:wpi="http://schemas.microsoft.com/office/word/2010/wordprocessingInk" xmlns:wne="http://schemas.microsoft.com/office/word/2006/wordml" xmlns:wps="http://schemas.microsoft.com/office/word/2010/wordprocessingShape" mc:Ignorable="w14 w15 w16se w16cid w16 w16cex w16sdtdh wp14">
   <w:abstractNum w:abstractNumId="0" w15:restartNumberingAfterBreak="0">
+    <w:nsid w:val="1BA549A1"/>
+    <w:multiLevelType w:val="hybridMultilevel"/>
+    <w:tmpl w:val="CF84A4C6"/>
+    <w:lvl w:ilvl="0" w:tplc="08090001">
+      <w:start w:val="1"/>
+      <w:numFmt w:val="bullet"/>
+      <w:lvlText w:val=""/>
+      <w:lvlJc w:val="left"/>
+      <w:pPr>
+        <w:ind w:left="720" w:hanging="360"/>
+      </w:pPr>
+      <w:rPr>
+        <w:rFonts w:ascii="Symbol" w:hAnsi="Symbol" w:hint="default"/>
+      </w:rPr>
+    </w:lvl>
+    <w:lvl w:ilvl="1" w:tplc="08090003" w:tentative="1">
+      <w:start w:val="1"/>
+      <w:numFmt w:val="bullet"/>
+      <w:lvlText w:val="o"/>
+      <w:lvlJc w:val="left"/>
+      <w:pPr>
+        <w:ind w:left="1440" w:hanging="360"/>
+      </w:pPr>
+      <w:rPr>
+        <w:rFonts w:ascii="Courier New" w:hAnsi="Courier New" w:cs="Courier New" w:hint="default"/>
+      </w:rPr>
+    </w:lvl>
+    <w:lvl w:ilvl="2" w:tplc="08090005" w:tentative="1">
+      <w:start w:val="1"/>
+      <w:numFmt w:val="bullet"/>
+      <w:lvlText w:val=""/>
+      <w:lvlJc w:val="left"/>
+      <w:pPr>
+        <w:ind w:left="2160" w:hanging="360"/>
+      </w:pPr>
+      <w:rPr>
+        <w:rFonts w:ascii="Wingdings" w:hAnsi="Wingdings" w:hint="default"/>
+      </w:rPr>
+    </w:lvl>
+    <w:lvl w:ilvl="3" w:tplc="08090001" w:tentative="1">
+      <w:start w:val="1"/>
+      <w:numFmt w:val="bullet"/>
+      <w:lvlText w:val=""/>
+      <w:lvlJc w:val="left"/>
+      <w:pPr>
+        <w:ind w:left="2880" w:hanging="360"/>
+      </w:pPr>
+      <w:rPr>
+        <w:rFonts w:ascii="Symbol" w:hAnsi="Symbol" w:hint="default"/>
+      </w:rPr>
+    </w:lvl>
+    <w:lvl w:ilvl="4" w:tplc="08090003" w:tentative="1">
+      <w:start w:val="1"/>
+      <w:numFmt w:val="bullet"/>
+      <w:lvlText w:val="o"/>
+      <w:lvlJc w:val="left"/>
+      <w:pPr>
+        <w:ind w:left="3600" w:hanging="360"/>
+      </w:pPr>
+      <w:rPr>
+        <w:rFonts w:ascii="Courier New" w:hAnsi="Courier New" w:cs="Courier New" w:hint="default"/>
+      </w:rPr>
+    </w:lvl>
+    <w:lvl w:ilvl="5" w:tplc="08090005" w:tentative="1">
+      <w:start w:val="1"/>
+      <w:numFmt w:val="bullet"/>
+      <w:lvlText w:val=""/>
+      <w:lvlJc w:val="left"/>
+      <w:pPr>
+        <w:ind w:left="4320" w:hanging="360"/>
+      </w:pPr>
+      <w:rPr>
+        <w:rFonts w:ascii="Wingdings" w:hAnsi="Wingdings" w:hint="default"/>
+      </w:rPr>
+    </w:lvl>
+    <w:lvl w:ilvl="6" w:tplc="08090001" w:tentative="1">
+      <w:start w:val="1"/>
+      <w:numFmt w:val="bullet"/>
+      <w:lvlText w:val=""/>
+      <w:lvlJc w:val="left"/>
+      <w:pPr>
+        <w:ind w:left="5040" w:hanging="360"/>
+      </w:pPr>
+      <w:rPr>
+        <w:rFonts w:ascii="Symbol" w:hAnsi="Symbol" w:hint="default"/>
+      </w:rPr>
+    </w:lvl>
+    <w:lvl w:ilvl="7" w:tplc="08090003" w:tentative="1">
+      <w:start w:val="1"/>
+      <w:numFmt w:val="bullet"/>
+      <w:lvlText w:val="o"/>
+      <w:lvlJc w:val="left"/>
+      <w:pPr>
+        <w:ind w:left="5760" w:hanging="360"/>
+      </w:pPr>
+      <w:rPr>
+        <w:rFonts w:ascii="Courier New" w:hAnsi="Courier New" w:cs="Courier New" w:hint="default"/>
+      </w:rPr>
+    </w:lvl>
+    <w:lvl w:ilvl="8" w:tplc="08090005" w:tentative="1">
+      <w:start w:val="1"/>
+      <w:numFmt w:val="bullet"/>
+      <w:lvlText w:val=""/>
+      <w:lvlJc w:val="left"/>
+      <w:pPr>
+        <w:ind w:left="6480" w:hanging="360"/>
+      </w:pPr>
+      <w:rPr>
+        <w:rFonts w:ascii="Wingdings" w:hAnsi="Wingdings" w:hint="default"/>
+      </w:rPr>
+    </w:lvl>
+  </w:abstractNum>
+  <w:abstractNum w:abstractNumId="1" w15:restartNumberingAfterBreak="0">
     <w:nsid w:val="205B7023"/>
     <w:multiLevelType w:val="hybridMultilevel"/>
     <w:tmpl w:val="70A26A54"/>
@@ -676,7 +1304,233 @@
       </w:rPr>
     </w:lvl>
   </w:abstractNum>
-  <w:abstractNum w:abstractNumId="1" w15:restartNumberingAfterBreak="0">
+  <w:abstractNum w:abstractNumId="2" w15:restartNumberingAfterBreak="0">
+    <w:nsid w:val="3239048C"/>
+    <w:multiLevelType w:val="hybridMultilevel"/>
+    <w:tmpl w:val="3328E660"/>
+    <w:lvl w:ilvl="0" w:tplc="08090001">
+      <w:start w:val="1"/>
+      <w:numFmt w:val="bullet"/>
+      <w:lvlText w:val=""/>
+      <w:lvlJc w:val="left"/>
+      <w:pPr>
+        <w:ind w:left="720" w:hanging="360"/>
+      </w:pPr>
+      <w:rPr>
+        <w:rFonts w:ascii="Symbol" w:hAnsi="Symbol" w:hint="default"/>
+      </w:rPr>
+    </w:lvl>
+    <w:lvl w:ilvl="1" w:tplc="08090003">
+      <w:start w:val="1"/>
+      <w:numFmt w:val="bullet"/>
+      <w:lvlText w:val="o"/>
+      <w:lvlJc w:val="left"/>
+      <w:pPr>
+        <w:ind w:left="1440" w:hanging="360"/>
+      </w:pPr>
+      <w:rPr>
+        <w:rFonts w:ascii="Courier New" w:hAnsi="Courier New" w:cs="Courier New" w:hint="default"/>
+      </w:rPr>
+    </w:lvl>
+    <w:lvl w:ilvl="2" w:tplc="08090005" w:tentative="1">
+      <w:start w:val="1"/>
+      <w:numFmt w:val="bullet"/>
+      <w:lvlText w:val=""/>
+      <w:lvlJc w:val="left"/>
+      <w:pPr>
+        <w:ind w:left="2160" w:hanging="360"/>
+      </w:pPr>
+      <w:rPr>
+        <w:rFonts w:ascii="Wingdings" w:hAnsi="Wingdings" w:hint="default"/>
+      </w:rPr>
+    </w:lvl>
+    <w:lvl w:ilvl="3" w:tplc="08090001" w:tentative="1">
+      <w:start w:val="1"/>
+      <w:numFmt w:val="bullet"/>
+      <w:lvlText w:val=""/>
+      <w:lvlJc w:val="left"/>
+      <w:pPr>
+        <w:ind w:left="2880" w:hanging="360"/>
+      </w:pPr>
+      <w:rPr>
+        <w:rFonts w:ascii="Symbol" w:hAnsi="Symbol" w:hint="default"/>
+      </w:rPr>
+    </w:lvl>
+    <w:lvl w:ilvl="4" w:tplc="08090003" w:tentative="1">
+      <w:start w:val="1"/>
+      <w:numFmt w:val="bullet"/>
+      <w:lvlText w:val="o"/>
+      <w:lvlJc w:val="left"/>
+      <w:pPr>
+        <w:ind w:left="3600" w:hanging="360"/>
+      </w:pPr>
+      <w:rPr>
+        <w:rFonts w:ascii="Courier New" w:hAnsi="Courier New" w:cs="Courier New" w:hint="default"/>
+      </w:rPr>
+    </w:lvl>
+    <w:lvl w:ilvl="5" w:tplc="08090005" w:tentative="1">
+      <w:start w:val="1"/>
+      <w:numFmt w:val="bullet"/>
+      <w:lvlText w:val=""/>
+      <w:lvlJc w:val="left"/>
+      <w:pPr>
+        <w:ind w:left="4320" w:hanging="360"/>
+      </w:pPr>
+      <w:rPr>
+        <w:rFonts w:ascii="Wingdings" w:hAnsi="Wingdings" w:hint="default"/>
+      </w:rPr>
+    </w:lvl>
+    <w:lvl w:ilvl="6" w:tplc="08090001" w:tentative="1">
+      <w:start w:val="1"/>
+      <w:numFmt w:val="bullet"/>
+      <w:lvlText w:val=""/>
+      <w:lvlJc w:val="left"/>
+      <w:pPr>
+        <w:ind w:left="5040" w:hanging="360"/>
+      </w:pPr>
+      <w:rPr>
+        <w:rFonts w:ascii="Symbol" w:hAnsi="Symbol" w:hint="default"/>
+      </w:rPr>
+    </w:lvl>
+    <w:lvl w:ilvl="7" w:tplc="08090003" w:tentative="1">
+      <w:start w:val="1"/>
+      <w:numFmt w:val="bullet"/>
+      <w:lvlText w:val="o"/>
+      <w:lvlJc w:val="left"/>
+      <w:pPr>
+        <w:ind w:left="5760" w:hanging="360"/>
+      </w:pPr>
+      <w:rPr>
+        <w:rFonts w:ascii="Courier New" w:hAnsi="Courier New" w:cs="Courier New" w:hint="default"/>
+      </w:rPr>
+    </w:lvl>
+    <w:lvl w:ilvl="8" w:tplc="08090005" w:tentative="1">
+      <w:start w:val="1"/>
+      <w:numFmt w:val="bullet"/>
+      <w:lvlText w:val=""/>
+      <w:lvlJc w:val="left"/>
+      <w:pPr>
+        <w:ind w:left="6480" w:hanging="360"/>
+      </w:pPr>
+      <w:rPr>
+        <w:rFonts w:ascii="Wingdings" w:hAnsi="Wingdings" w:hint="default"/>
+      </w:rPr>
+    </w:lvl>
+  </w:abstractNum>
+  <w:abstractNum w:abstractNumId="3" w15:restartNumberingAfterBreak="0">
+    <w:nsid w:val="454A7B04"/>
+    <w:multiLevelType w:val="hybridMultilevel"/>
+    <w:tmpl w:val="1D186FB8"/>
+    <w:lvl w:ilvl="0" w:tplc="08090001">
+      <w:start w:val="1"/>
+      <w:numFmt w:val="bullet"/>
+      <w:lvlText w:val=""/>
+      <w:lvlJc w:val="left"/>
+      <w:pPr>
+        <w:ind w:left="720" w:hanging="360"/>
+      </w:pPr>
+      <w:rPr>
+        <w:rFonts w:ascii="Symbol" w:hAnsi="Symbol" w:hint="default"/>
+      </w:rPr>
+    </w:lvl>
+    <w:lvl w:ilvl="1" w:tplc="08090003">
+      <w:start w:val="1"/>
+      <w:numFmt w:val="bullet"/>
+      <w:lvlText w:val="o"/>
+      <w:lvlJc w:val="left"/>
+      <w:pPr>
+        <w:ind w:left="1440" w:hanging="360"/>
+      </w:pPr>
+      <w:rPr>
+        <w:rFonts w:ascii="Courier New" w:hAnsi="Courier New" w:cs="Courier New" w:hint="default"/>
+      </w:rPr>
+    </w:lvl>
+    <w:lvl w:ilvl="2" w:tplc="08090005">
+      <w:start w:val="1"/>
+      <w:numFmt w:val="bullet"/>
+      <w:lvlText w:val=""/>
+      <w:lvlJc w:val="left"/>
+      <w:pPr>
+        <w:ind w:left="2160" w:hanging="360"/>
+      </w:pPr>
+      <w:rPr>
+        <w:rFonts w:ascii="Wingdings" w:hAnsi="Wingdings" w:hint="default"/>
+      </w:rPr>
+    </w:lvl>
+    <w:lvl w:ilvl="3" w:tplc="08090001" w:tentative="1">
+      <w:start w:val="1"/>
+      <w:numFmt w:val="bullet"/>
+      <w:lvlText w:val=""/>
+      <w:lvlJc w:val="left"/>
+      <w:pPr>
+        <w:ind w:left="2880" w:hanging="360"/>
+      </w:pPr>
+      <w:rPr>
+        <w:rFonts w:ascii="Symbol" w:hAnsi="Symbol" w:hint="default"/>
+      </w:rPr>
+    </w:lvl>
+    <w:lvl w:ilvl="4" w:tplc="08090003" w:tentative="1">
+      <w:start w:val="1"/>
+      <w:numFmt w:val="bullet"/>
+      <w:lvlText w:val="o"/>
+      <w:lvlJc w:val="left"/>
+      <w:pPr>
+        <w:ind w:left="3600" w:hanging="360"/>
+      </w:pPr>
+      <w:rPr>
+        <w:rFonts w:ascii="Courier New" w:hAnsi="Courier New" w:cs="Courier New" w:hint="default"/>
+      </w:rPr>
+    </w:lvl>
+    <w:lvl w:ilvl="5" w:tplc="08090005" w:tentative="1">
+      <w:start w:val="1"/>
+      <w:numFmt w:val="bullet"/>
+      <w:lvlText w:val=""/>
+      <w:lvlJc w:val="left"/>
+      <w:pPr>
+        <w:ind w:left="4320" w:hanging="360"/>
+      </w:pPr>
+      <w:rPr>
+        <w:rFonts w:ascii="Wingdings" w:hAnsi="Wingdings" w:hint="default"/>
+      </w:rPr>
+    </w:lvl>
+    <w:lvl w:ilvl="6" w:tplc="08090001" w:tentative="1">
+      <w:start w:val="1"/>
+      <w:numFmt w:val="bullet"/>
+      <w:lvlText w:val=""/>
+      <w:lvlJc w:val="left"/>
+      <w:pPr>
+        <w:ind w:left="5040" w:hanging="360"/>
+      </w:pPr>
+      <w:rPr>
+        <w:rFonts w:ascii="Symbol" w:hAnsi="Symbol" w:hint="default"/>
+      </w:rPr>
+    </w:lvl>
+    <w:lvl w:ilvl="7" w:tplc="08090003" w:tentative="1">
+      <w:start w:val="1"/>
+      <w:numFmt w:val="bullet"/>
+      <w:lvlText w:val="o"/>
+      <w:lvlJc w:val="left"/>
+      <w:pPr>
+        <w:ind w:left="5760" w:hanging="360"/>
+      </w:pPr>
+      <w:rPr>
+        <w:rFonts w:ascii="Courier New" w:hAnsi="Courier New" w:cs="Courier New" w:hint="default"/>
+      </w:rPr>
+    </w:lvl>
+    <w:lvl w:ilvl="8" w:tplc="08090005" w:tentative="1">
+      <w:start w:val="1"/>
+      <w:numFmt w:val="bullet"/>
+      <w:lvlText w:val=""/>
+      <w:lvlJc w:val="left"/>
+      <w:pPr>
+        <w:ind w:left="6480" w:hanging="360"/>
+      </w:pPr>
+      <w:rPr>
+        <w:rFonts w:ascii="Wingdings" w:hAnsi="Wingdings" w:hint="default"/>
+      </w:rPr>
+    </w:lvl>
+  </w:abstractNum>
+  <w:abstractNum w:abstractNumId="4" w15:restartNumberingAfterBreak="0">
     <w:nsid w:val="468F0D8D"/>
     <w:multiLevelType w:val="hybridMultilevel"/>
     <w:tmpl w:val="25884ADC"/>
@@ -789,7 +1643,7 @@
       </w:rPr>
     </w:lvl>
   </w:abstractNum>
-  <w:abstractNum w:abstractNumId="2" w15:restartNumberingAfterBreak="0">
+  <w:abstractNum w:abstractNumId="5" w15:restartNumberingAfterBreak="0">
     <w:nsid w:val="499C1D5F"/>
     <w:multiLevelType w:val="hybridMultilevel"/>
     <w:tmpl w:val="DC540942"/>
@@ -902,7 +1756,233 @@
       </w:rPr>
     </w:lvl>
   </w:abstractNum>
-  <w:abstractNum w:abstractNumId="3" w15:restartNumberingAfterBreak="0">
+  <w:abstractNum w:abstractNumId="6" w15:restartNumberingAfterBreak="0">
+    <w:nsid w:val="56EC55C3"/>
+    <w:multiLevelType w:val="hybridMultilevel"/>
+    <w:tmpl w:val="A9360C54"/>
+    <w:lvl w:ilvl="0" w:tplc="08090001">
+      <w:start w:val="1"/>
+      <w:numFmt w:val="bullet"/>
+      <w:lvlText w:val=""/>
+      <w:lvlJc w:val="left"/>
+      <w:pPr>
+        <w:ind w:left="720" w:hanging="360"/>
+      </w:pPr>
+      <w:rPr>
+        <w:rFonts w:ascii="Symbol" w:hAnsi="Symbol" w:hint="default"/>
+      </w:rPr>
+    </w:lvl>
+    <w:lvl w:ilvl="1" w:tplc="08090003" w:tentative="1">
+      <w:start w:val="1"/>
+      <w:numFmt w:val="bullet"/>
+      <w:lvlText w:val="o"/>
+      <w:lvlJc w:val="left"/>
+      <w:pPr>
+        <w:ind w:left="1440" w:hanging="360"/>
+      </w:pPr>
+      <w:rPr>
+        <w:rFonts w:ascii="Courier New" w:hAnsi="Courier New" w:cs="Courier New" w:hint="default"/>
+      </w:rPr>
+    </w:lvl>
+    <w:lvl w:ilvl="2" w:tplc="08090005" w:tentative="1">
+      <w:start w:val="1"/>
+      <w:numFmt w:val="bullet"/>
+      <w:lvlText w:val=""/>
+      <w:lvlJc w:val="left"/>
+      <w:pPr>
+        <w:ind w:left="2160" w:hanging="360"/>
+      </w:pPr>
+      <w:rPr>
+        <w:rFonts w:ascii="Wingdings" w:hAnsi="Wingdings" w:hint="default"/>
+      </w:rPr>
+    </w:lvl>
+    <w:lvl w:ilvl="3" w:tplc="08090001" w:tentative="1">
+      <w:start w:val="1"/>
+      <w:numFmt w:val="bullet"/>
+      <w:lvlText w:val=""/>
+      <w:lvlJc w:val="left"/>
+      <w:pPr>
+        <w:ind w:left="2880" w:hanging="360"/>
+      </w:pPr>
+      <w:rPr>
+        <w:rFonts w:ascii="Symbol" w:hAnsi="Symbol" w:hint="default"/>
+      </w:rPr>
+    </w:lvl>
+    <w:lvl w:ilvl="4" w:tplc="08090003" w:tentative="1">
+      <w:start w:val="1"/>
+      <w:numFmt w:val="bullet"/>
+      <w:lvlText w:val="o"/>
+      <w:lvlJc w:val="left"/>
+      <w:pPr>
+        <w:ind w:left="3600" w:hanging="360"/>
+      </w:pPr>
+      <w:rPr>
+        <w:rFonts w:ascii="Courier New" w:hAnsi="Courier New" w:cs="Courier New" w:hint="default"/>
+      </w:rPr>
+    </w:lvl>
+    <w:lvl w:ilvl="5" w:tplc="08090005" w:tentative="1">
+      <w:start w:val="1"/>
+      <w:numFmt w:val="bullet"/>
+      <w:lvlText w:val=""/>
+      <w:lvlJc w:val="left"/>
+      <w:pPr>
+        <w:ind w:left="4320" w:hanging="360"/>
+      </w:pPr>
+      <w:rPr>
+        <w:rFonts w:ascii="Wingdings" w:hAnsi="Wingdings" w:hint="default"/>
+      </w:rPr>
+    </w:lvl>
+    <w:lvl w:ilvl="6" w:tplc="08090001" w:tentative="1">
+      <w:start w:val="1"/>
+      <w:numFmt w:val="bullet"/>
+      <w:lvlText w:val=""/>
+      <w:lvlJc w:val="left"/>
+      <w:pPr>
+        <w:ind w:left="5040" w:hanging="360"/>
+      </w:pPr>
+      <w:rPr>
+        <w:rFonts w:ascii="Symbol" w:hAnsi="Symbol" w:hint="default"/>
+      </w:rPr>
+    </w:lvl>
+    <w:lvl w:ilvl="7" w:tplc="08090003" w:tentative="1">
+      <w:start w:val="1"/>
+      <w:numFmt w:val="bullet"/>
+      <w:lvlText w:val="o"/>
+      <w:lvlJc w:val="left"/>
+      <w:pPr>
+        <w:ind w:left="5760" w:hanging="360"/>
+      </w:pPr>
+      <w:rPr>
+        <w:rFonts w:ascii="Courier New" w:hAnsi="Courier New" w:cs="Courier New" w:hint="default"/>
+      </w:rPr>
+    </w:lvl>
+    <w:lvl w:ilvl="8" w:tplc="08090005" w:tentative="1">
+      <w:start w:val="1"/>
+      <w:numFmt w:val="bullet"/>
+      <w:lvlText w:val=""/>
+      <w:lvlJc w:val="left"/>
+      <w:pPr>
+        <w:ind w:left="6480" w:hanging="360"/>
+      </w:pPr>
+      <w:rPr>
+        <w:rFonts w:ascii="Wingdings" w:hAnsi="Wingdings" w:hint="default"/>
+      </w:rPr>
+    </w:lvl>
+  </w:abstractNum>
+  <w:abstractNum w:abstractNumId="7" w15:restartNumberingAfterBreak="0">
+    <w:nsid w:val="59DC145F"/>
+    <w:multiLevelType w:val="hybridMultilevel"/>
+    <w:tmpl w:val="71C8628A"/>
+    <w:lvl w:ilvl="0" w:tplc="08090001">
+      <w:start w:val="1"/>
+      <w:numFmt w:val="bullet"/>
+      <w:lvlText w:val=""/>
+      <w:lvlJc w:val="left"/>
+      <w:pPr>
+        <w:ind w:left="769" w:hanging="360"/>
+      </w:pPr>
+      <w:rPr>
+        <w:rFonts w:ascii="Symbol" w:hAnsi="Symbol" w:hint="default"/>
+      </w:rPr>
+    </w:lvl>
+    <w:lvl w:ilvl="1" w:tplc="08090003" w:tentative="1">
+      <w:start w:val="1"/>
+      <w:numFmt w:val="bullet"/>
+      <w:lvlText w:val="o"/>
+      <w:lvlJc w:val="left"/>
+      <w:pPr>
+        <w:ind w:left="1489" w:hanging="360"/>
+      </w:pPr>
+      <w:rPr>
+        <w:rFonts w:ascii="Courier New" w:hAnsi="Courier New" w:cs="Courier New" w:hint="default"/>
+      </w:rPr>
+    </w:lvl>
+    <w:lvl w:ilvl="2" w:tplc="08090005" w:tentative="1">
+      <w:start w:val="1"/>
+      <w:numFmt w:val="bullet"/>
+      <w:lvlText w:val=""/>
+      <w:lvlJc w:val="left"/>
+      <w:pPr>
+        <w:ind w:left="2209" w:hanging="360"/>
+      </w:pPr>
+      <w:rPr>
+        <w:rFonts w:ascii="Wingdings" w:hAnsi="Wingdings" w:hint="default"/>
+      </w:rPr>
+    </w:lvl>
+    <w:lvl w:ilvl="3" w:tplc="08090001" w:tentative="1">
+      <w:start w:val="1"/>
+      <w:numFmt w:val="bullet"/>
+      <w:lvlText w:val=""/>
+      <w:lvlJc w:val="left"/>
+      <w:pPr>
+        <w:ind w:left="2929" w:hanging="360"/>
+      </w:pPr>
+      <w:rPr>
+        <w:rFonts w:ascii="Symbol" w:hAnsi="Symbol" w:hint="default"/>
+      </w:rPr>
+    </w:lvl>
+    <w:lvl w:ilvl="4" w:tplc="08090003" w:tentative="1">
+      <w:start w:val="1"/>
+      <w:numFmt w:val="bullet"/>
+      <w:lvlText w:val="o"/>
+      <w:lvlJc w:val="left"/>
+      <w:pPr>
+        <w:ind w:left="3649" w:hanging="360"/>
+      </w:pPr>
+      <w:rPr>
+        <w:rFonts w:ascii="Courier New" w:hAnsi="Courier New" w:cs="Courier New" w:hint="default"/>
+      </w:rPr>
+    </w:lvl>
+    <w:lvl w:ilvl="5" w:tplc="08090005" w:tentative="1">
+      <w:start w:val="1"/>
+      <w:numFmt w:val="bullet"/>
+      <w:lvlText w:val=""/>
+      <w:lvlJc w:val="left"/>
+      <w:pPr>
+        <w:ind w:left="4369" w:hanging="360"/>
+      </w:pPr>
+      <w:rPr>
+        <w:rFonts w:ascii="Wingdings" w:hAnsi="Wingdings" w:hint="default"/>
+      </w:rPr>
+    </w:lvl>
+    <w:lvl w:ilvl="6" w:tplc="08090001" w:tentative="1">
+      <w:start w:val="1"/>
+      <w:numFmt w:val="bullet"/>
+      <w:lvlText w:val=""/>
+      <w:lvlJc w:val="left"/>
+      <w:pPr>
+        <w:ind w:left="5089" w:hanging="360"/>
+      </w:pPr>
+      <w:rPr>
+        <w:rFonts w:ascii="Symbol" w:hAnsi="Symbol" w:hint="default"/>
+      </w:rPr>
+    </w:lvl>
+    <w:lvl w:ilvl="7" w:tplc="08090003" w:tentative="1">
+      <w:start w:val="1"/>
+      <w:numFmt w:val="bullet"/>
+      <w:lvlText w:val="o"/>
+      <w:lvlJc w:val="left"/>
+      <w:pPr>
+        <w:ind w:left="5809" w:hanging="360"/>
+      </w:pPr>
+      <w:rPr>
+        <w:rFonts w:ascii="Courier New" w:hAnsi="Courier New" w:cs="Courier New" w:hint="default"/>
+      </w:rPr>
+    </w:lvl>
+    <w:lvl w:ilvl="8" w:tplc="08090005" w:tentative="1">
+      <w:start w:val="1"/>
+      <w:numFmt w:val="bullet"/>
+      <w:lvlText w:val=""/>
+      <w:lvlJc w:val="left"/>
+      <w:pPr>
+        <w:ind w:left="6529" w:hanging="360"/>
+      </w:pPr>
+      <w:rPr>
+        <w:rFonts w:ascii="Wingdings" w:hAnsi="Wingdings" w:hint="default"/>
+      </w:rPr>
+    </w:lvl>
+  </w:abstractNum>
+  <w:abstractNum w:abstractNumId="8" w15:restartNumberingAfterBreak="0">
     <w:nsid w:val="669C3284"/>
     <w:multiLevelType w:val="hybridMultilevel"/>
     <w:tmpl w:val="5AC0EE14"/>
@@ -1015,7 +2095,120 @@
       </w:rPr>
     </w:lvl>
   </w:abstractNum>
-  <w:abstractNum w:abstractNumId="4" w15:restartNumberingAfterBreak="0">
+  <w:abstractNum w:abstractNumId="9" w15:restartNumberingAfterBreak="0">
+    <w:nsid w:val="68677B8B"/>
+    <w:multiLevelType w:val="hybridMultilevel"/>
+    <w:tmpl w:val="B2B6A2F8"/>
+    <w:lvl w:ilvl="0" w:tplc="08090001">
+      <w:start w:val="1"/>
+      <w:numFmt w:val="bullet"/>
+      <w:lvlText w:val=""/>
+      <w:lvlJc w:val="left"/>
+      <w:pPr>
+        <w:ind w:left="720" w:hanging="360"/>
+      </w:pPr>
+      <w:rPr>
+        <w:rFonts w:ascii="Symbol" w:hAnsi="Symbol" w:hint="default"/>
+      </w:rPr>
+    </w:lvl>
+    <w:lvl w:ilvl="1" w:tplc="08090003" w:tentative="1">
+      <w:start w:val="1"/>
+      <w:numFmt w:val="bullet"/>
+      <w:lvlText w:val="o"/>
+      <w:lvlJc w:val="left"/>
+      <w:pPr>
+        <w:ind w:left="1440" w:hanging="360"/>
+      </w:pPr>
+      <w:rPr>
+        <w:rFonts w:ascii="Courier New" w:hAnsi="Courier New" w:cs="Courier New" w:hint="default"/>
+      </w:rPr>
+    </w:lvl>
+    <w:lvl w:ilvl="2" w:tplc="08090005" w:tentative="1">
+      <w:start w:val="1"/>
+      <w:numFmt w:val="bullet"/>
+      <w:lvlText w:val=""/>
+      <w:lvlJc w:val="left"/>
+      <w:pPr>
+        <w:ind w:left="2160" w:hanging="360"/>
+      </w:pPr>
+      <w:rPr>
+        <w:rFonts w:ascii="Wingdings" w:hAnsi="Wingdings" w:hint="default"/>
+      </w:rPr>
+    </w:lvl>
+    <w:lvl w:ilvl="3" w:tplc="08090001" w:tentative="1">
+      <w:start w:val="1"/>
+      <w:numFmt w:val="bullet"/>
+      <w:lvlText w:val=""/>
+      <w:lvlJc w:val="left"/>
+      <w:pPr>
+        <w:ind w:left="2880" w:hanging="360"/>
+      </w:pPr>
+      <w:rPr>
+        <w:rFonts w:ascii="Symbol" w:hAnsi="Symbol" w:hint="default"/>
+      </w:rPr>
+    </w:lvl>
+    <w:lvl w:ilvl="4" w:tplc="08090003" w:tentative="1">
+      <w:start w:val="1"/>
+      <w:numFmt w:val="bullet"/>
+      <w:lvlText w:val="o"/>
+      <w:lvlJc w:val="left"/>
+      <w:pPr>
+        <w:ind w:left="3600" w:hanging="360"/>
+      </w:pPr>
+      <w:rPr>
+        <w:rFonts w:ascii="Courier New" w:hAnsi="Courier New" w:cs="Courier New" w:hint="default"/>
+      </w:rPr>
+    </w:lvl>
+    <w:lvl w:ilvl="5" w:tplc="08090005" w:tentative="1">
+      <w:start w:val="1"/>
+      <w:numFmt w:val="bullet"/>
+      <w:lvlText w:val=""/>
+      <w:lvlJc w:val="left"/>
+      <w:pPr>
+        <w:ind w:left="4320" w:hanging="360"/>
+      </w:pPr>
+      <w:rPr>
+        <w:rFonts w:ascii="Wingdings" w:hAnsi="Wingdings" w:hint="default"/>
+      </w:rPr>
+    </w:lvl>
+    <w:lvl w:ilvl="6" w:tplc="08090001" w:tentative="1">
+      <w:start w:val="1"/>
+      <w:numFmt w:val="bullet"/>
+      <w:lvlText w:val=""/>
+      <w:lvlJc w:val="left"/>
+      <w:pPr>
+        <w:ind w:left="5040" w:hanging="360"/>
+      </w:pPr>
+      <w:rPr>
+        <w:rFonts w:ascii="Symbol" w:hAnsi="Symbol" w:hint="default"/>
+      </w:rPr>
+    </w:lvl>
+    <w:lvl w:ilvl="7" w:tplc="08090003" w:tentative="1">
+      <w:start w:val="1"/>
+      <w:numFmt w:val="bullet"/>
+      <w:lvlText w:val="o"/>
+      <w:lvlJc w:val="left"/>
+      <w:pPr>
+        <w:ind w:left="5760" w:hanging="360"/>
+      </w:pPr>
+      <w:rPr>
+        <w:rFonts w:ascii="Courier New" w:hAnsi="Courier New" w:cs="Courier New" w:hint="default"/>
+      </w:rPr>
+    </w:lvl>
+    <w:lvl w:ilvl="8" w:tplc="08090005" w:tentative="1">
+      <w:start w:val="1"/>
+      <w:numFmt w:val="bullet"/>
+      <w:lvlText w:val=""/>
+      <w:lvlJc w:val="left"/>
+      <w:pPr>
+        <w:ind w:left="6480" w:hanging="360"/>
+      </w:pPr>
+      <w:rPr>
+        <w:rFonts w:ascii="Wingdings" w:hAnsi="Wingdings" w:hint="default"/>
+      </w:rPr>
+    </w:lvl>
+  </w:abstractNum>
+  <w:abstractNum w:abstractNumId="10" w15:restartNumberingAfterBreak="0">
     <w:nsid w:val="7738779A"/>
     <w:multiLevelType w:val="multilevel"/>
     <w:tmpl w:val="5A886B9C"/>
@@ -1138,10 +2331,10 @@
     </w:lvl>
   </w:abstractNum>
   <w:num w:numId="1">
-    <w:abstractNumId w:val="4"/>
+    <w:abstractNumId w:val="10"/>
   </w:num>
   <w:num w:numId="2">
-    <w:abstractNumId w:val="4"/>
+    <w:abstractNumId w:val="10"/>
     <w:lvlOverride w:ilvl="0">
       <w:startOverride w:val="1"/>
     </w:lvlOverride>
@@ -1171,16 +2364,34 @@
     </w:lvlOverride>
   </w:num>
   <w:num w:numId="3">
+    <w:abstractNumId w:val="4"/>
+  </w:num>
+  <w:num w:numId="4">
+    <w:abstractNumId w:val="5"/>
+  </w:num>
+  <w:num w:numId="5">
     <w:abstractNumId w:val="1"/>
   </w:num>
-  <w:num w:numId="4">
+  <w:num w:numId="6">
+    <w:abstractNumId w:val="8"/>
+  </w:num>
+  <w:num w:numId="7">
+    <w:abstractNumId w:val="0"/>
+  </w:num>
+  <w:num w:numId="8">
+    <w:abstractNumId w:val="9"/>
+  </w:num>
+  <w:num w:numId="9">
     <w:abstractNumId w:val="2"/>
   </w:num>
-  <w:num w:numId="5">
-    <w:abstractNumId w:val="0"/>
+  <w:num w:numId="10">
+    <w:abstractNumId w:val="7"/>
   </w:num>
-  <w:num w:numId="6">
+  <w:num w:numId="11">
     <w:abstractNumId w:val="3"/>
+  </w:num>
+  <w:num w:numId="12">
+    <w:abstractNumId w:val="6"/>
   </w:num>
 </w:numbering>
 </file>
@@ -1597,7 +2808,6 @@
       <w:rFonts w:ascii="Times New Roman" w:eastAsia="Times New Roman" w:hAnsi="Times New Roman" w:cs="Times New Roman"/>
       <w:sz w:val="20"/>
       <w:szCs w:val="20"/>
-      <w:lang w:val="en-US"/>
     </w:rPr>
   </w:style>
   <w:style w:type="paragraph" w:styleId="Heading10">

</xml_diff>

<commit_message>
Added more segments to plan
</commit_message>
<xml_diff>
--- a/Documentation/ProjectPlan.docx
+++ b/Documentation/ProjectPlan.docx
@@ -1000,6 +1000,428 @@
     </w:p>
     <w:p>
       <w:pPr>
+        <w:pStyle w:val="p1a"/>
+      </w:pPr>
+      <w:r>
+        <w:t xml:space="preserve">After world generation is complete, the actual simulation of time can begin. Starting from the map generated previously, provinces should be able to start to form their own nations, fighting with nearby provinces to expand their influence. It is my hope that </w:t>
+      </w:r>
+      <w:r>
+        <w:t xml:space="preserve">by the end of this stage the simulation will over time mimic the evolution of society from the start of </w:t>
+      </w:r>
+      <w:r>
+        <w:t>history. While</w:t>
+      </w:r>
+      <w:r>
+        <w:t xml:space="preserve"> how history progresses should be variable, a </w:t>
+      </w:r>
+      <w:r>
+        <w:t xml:space="preserve">perfect model should follow a path similar to real world history – the events I have classified as relevant are listed below, in the order they can be expected to occur in. It should be noted that these events are not a strict list of requirements, and a successful simulation may only exhibit a number of these events, this is simply a guideline of how I currently expect </w:t>
+      </w:r>
+      <w:r>
+        <w:t>the</w:t>
+      </w:r>
+      <w:r>
+        <w:t xml:space="preserve"> simulation to act.</w:t>
+      </w:r>
+    </w:p>
+    <w:p>
+      <w:pPr>
+        <w:ind w:firstLine="0"/>
+      </w:pPr>
+    </w:p>
+    <w:p>
+      <w:pPr>
+        <w:pStyle w:val="ListParagraph"/>
+        <w:numPr>
+          <w:ilvl w:val="0"/>
+          <w:numId w:val="13"/>
+        </w:numPr>
+      </w:pPr>
+      <w:r>
+        <w:t xml:space="preserve">Dawn of civilisation </w:t>
+      </w:r>
+      <w:r>
+        <w:t xml:space="preserve">- </w:t>
+      </w:r>
+      <w:r>
+        <w:t>A number of large powers form while the majority of the world remains in a tribal or dispersed state</w:t>
+      </w:r>
+    </w:p>
+    <w:p>
+      <w:pPr>
+        <w:pStyle w:val="ListParagraph"/>
+        <w:numPr>
+          <w:ilvl w:val="0"/>
+          <w:numId w:val="13"/>
+        </w:numPr>
+      </w:pPr>
+      <w:r>
+        <w:lastRenderedPageBreak/>
+        <w:t>Classical period – Religions should form and spread quickly between different provinces.</w:t>
+      </w:r>
+    </w:p>
+    <w:p>
+      <w:pPr>
+        <w:pStyle w:val="ListParagraph"/>
+        <w:numPr>
+          <w:ilvl w:val="0"/>
+          <w:numId w:val="13"/>
+        </w:numPr>
+      </w:pPr>
+      <w:r>
+        <w:t>Iron age</w:t>
+      </w:r>
+      <w:r>
+        <w:t xml:space="preserve"> </w:t>
+      </w:r>
+      <w:r>
+        <w:t xml:space="preserve">- </w:t>
+      </w:r>
+      <w:r>
+        <w:t xml:space="preserve">Through any means, </w:t>
+      </w:r>
+      <w:r>
+        <w:t>at least</w:t>
+      </w:r>
+      <w:r>
+        <w:t xml:space="preserve"> one large power should be overtaken or splinter into different states</w:t>
+      </w:r>
+    </w:p>
+    <w:p>
+      <w:pPr>
+        <w:pStyle w:val="ListParagraph"/>
+        <w:numPr>
+          <w:ilvl w:val="0"/>
+          <w:numId w:val="13"/>
+        </w:numPr>
+      </w:pPr>
+      <w:r>
+        <w:t xml:space="preserve">Early medieval period </w:t>
+      </w:r>
+      <w:r>
+        <w:t>– Small states, either remnants of a former great power or newly formed, should become more common, and should seek to unify provinces of their cultural groups.</w:t>
+      </w:r>
+    </w:p>
+    <w:p>
+      <w:pPr>
+        <w:pStyle w:val="ListParagraph"/>
+        <w:numPr>
+          <w:ilvl w:val="0"/>
+          <w:numId w:val="13"/>
+        </w:numPr>
+      </w:pPr>
+      <w:r>
+        <w:t>Late medieval period –</w:t>
+      </w:r>
+      <w:r>
+        <w:t xml:space="preserve"> Many cultures should be entirely owned by a single nation</w:t>
+      </w:r>
+      <w:r>
+        <w:t>;</w:t>
+      </w:r>
+      <w:r>
+        <w:t xml:space="preserve"> wars should be frequent between states.</w:t>
+      </w:r>
+    </w:p>
+    <w:p>
+      <w:pPr>
+        <w:pStyle w:val="ListParagraph"/>
+        <w:numPr>
+          <w:ilvl w:val="0"/>
+          <w:numId w:val="13"/>
+        </w:numPr>
+      </w:pPr>
+      <w:r>
+        <w:t>Renaissance – A large technology gap should exist between different regions on the map</w:t>
+      </w:r>
+      <w:r>
+        <w:t>. The majority of the map should now have nations</w:t>
+      </w:r>
+      <w:r>
+        <w:t xml:space="preserve"> on it</w:t>
+      </w:r>
+      <w:r>
+        <w:t>.</w:t>
+      </w:r>
+    </w:p>
+    <w:p>
+      <w:pPr>
+        <w:pStyle w:val="ListParagraph"/>
+        <w:numPr>
+          <w:ilvl w:val="0"/>
+          <w:numId w:val="13"/>
+        </w:numPr>
+      </w:pPr>
+      <w:r>
+        <w:t>Colonialism – States with better technology should begin to subjugate smaller states</w:t>
+      </w:r>
+    </w:p>
+    <w:p>
+      <w:pPr>
+        <w:pStyle w:val="ListParagraph"/>
+        <w:numPr>
+          <w:ilvl w:val="0"/>
+          <w:numId w:val="13"/>
+        </w:numPr>
+      </w:pPr>
+      <w:r>
+        <w:t>Industrialisation – The technology gap should begin to even out, and some of the colonial states should lose territories</w:t>
+      </w:r>
+      <w:r>
+        <w:t>. War</w:t>
+      </w:r>
+      <w:r>
+        <w:t>s should become less frequent.</w:t>
+      </w:r>
+    </w:p>
+    <w:p>
+      <w:pPr>
+        <w:pStyle w:val="ListParagraph"/>
+        <w:numPr>
+          <w:ilvl w:val="0"/>
+          <w:numId w:val="13"/>
+        </w:numPr>
+      </w:pPr>
+      <w:r>
+        <w:t>Modern age - Technology gap should be almost entirely even. Wars</w:t>
+      </w:r>
+      <w:r>
+        <w:t xml:space="preserve"> that occur</w:t>
+      </w:r>
+      <w:r>
+        <w:t xml:space="preserve"> should involve a number of powers at once.</w:t>
+      </w:r>
+      <w:r>
+        <w:t xml:space="preserve"> All available land should be </w:t>
+      </w:r>
+      <w:r>
+        <w:t>occupied by a nation.</w:t>
+      </w:r>
+    </w:p>
+    <w:p>
+      <w:pPr>
+        <w:ind w:firstLine="0"/>
+      </w:pPr>
+      <w:r>
+        <w:br/>
+        <w:t xml:space="preserve">In order for the simulation to be able to reach any of these goals, I believe the following </w:t>
+      </w:r>
+      <w:r>
+        <w:t xml:space="preserve">functions and features </w:t>
+      </w:r>
+      <w:r>
+        <w:t>are necessary:</w:t>
+      </w:r>
+    </w:p>
+    <w:p>
+      <w:pPr>
+        <w:ind w:firstLine="0"/>
+      </w:pPr>
+    </w:p>
+    <w:p>
+      <w:pPr>
+        <w:pStyle w:val="ListParagraph"/>
+        <w:numPr>
+          <w:ilvl w:val="0"/>
+          <w:numId w:val="14"/>
+        </w:numPr>
+      </w:pPr>
+      <w:r>
+        <w:t xml:space="preserve">Time </w:t>
+      </w:r>
+      <w:r>
+        <w:t>should be able to progress, ideally at different speeds depending on user input.</w:t>
+      </w:r>
+    </w:p>
+    <w:p>
+      <w:pPr>
+        <w:pStyle w:val="ListParagraph"/>
+        <w:numPr>
+          <w:ilvl w:val="0"/>
+          <w:numId w:val="14"/>
+        </w:numPr>
+      </w:pPr>
+      <w:r>
+        <w:t>Ability for nations to form</w:t>
+      </w:r>
+    </w:p>
+    <w:p>
+      <w:pPr>
+        <w:pStyle w:val="ListParagraph"/>
+        <w:numPr>
+          <w:ilvl w:val="0"/>
+          <w:numId w:val="14"/>
+        </w:numPr>
+      </w:pPr>
+      <w:r>
+        <w:t>Provincial information should update over time, such as the land becoming more populated as time progresses.</w:t>
+      </w:r>
+    </w:p>
+    <w:p>
+      <w:pPr>
+        <w:pStyle w:val="ListParagraph"/>
+        <w:numPr>
+          <w:ilvl w:val="0"/>
+          <w:numId w:val="14"/>
+        </w:numPr>
+      </w:pPr>
+      <w:r>
+        <w:t xml:space="preserve">Ability for nations to </w:t>
+      </w:r>
+      <w:r>
+        <w:t>declare war on others and take land for themselves.</w:t>
+      </w:r>
+    </w:p>
+    <w:p>
+      <w:pPr>
+        <w:pStyle w:val="ListParagraph"/>
+        <w:numPr>
+          <w:ilvl w:val="0"/>
+          <w:numId w:val="14"/>
+        </w:numPr>
+      </w:pPr>
+      <w:r>
+        <w:t>Artificial intelligence which dictates how nations will act</w:t>
+      </w:r>
+      <w:r>
+        <w:t xml:space="preserve">, using </w:t>
+      </w:r>
+      <w:r>
+        <w:t>knowledge of the world around them</w:t>
+      </w:r>
+      <w:r>
+        <w:t xml:space="preserve"> to influence </w:t>
+      </w:r>
+      <w:r>
+        <w:t>their decisions.</w:t>
+      </w:r>
+    </w:p>
+    <w:p>
+      <w:pPr>
+        <w:pStyle w:val="ListParagraph"/>
+        <w:numPr>
+          <w:ilvl w:val="0"/>
+          <w:numId w:val="14"/>
+        </w:numPr>
+      </w:pPr>
+      <w:r>
+        <w:t xml:space="preserve">Nations should be able to develop technology </w:t>
+      </w:r>
+      <w:r>
+        <w:t xml:space="preserve">to give them advantages </w:t>
+      </w:r>
+      <w:r>
+        <w:t>which should spread to neighbours</w:t>
+      </w:r>
+      <w:r>
+        <w:t xml:space="preserve"> over time.</w:t>
+      </w:r>
+    </w:p>
+    <w:p>
+      <w:pPr>
+        <w:pStyle w:val="ListParagraph"/>
+        <w:numPr>
+          <w:ilvl w:val="0"/>
+          <w:numId w:val="14"/>
+        </w:numPr>
+      </w:pPr>
+      <w:r>
+        <w:t>Religions should be able to form and spread.</w:t>
+      </w:r>
+    </w:p>
+    <w:p>
+      <w:pPr>
+        <w:pStyle w:val="ListParagraph"/>
+        <w:numPr>
+          <w:ilvl w:val="0"/>
+          <w:numId w:val="14"/>
+        </w:numPr>
+      </w:pPr>
+      <w:r>
+        <w:t xml:space="preserve">Nations should have relationships between </w:t>
+      </w:r>
+      <w:r>
+        <w:t>each</w:t>
+      </w:r>
+      <w:r>
+        <w:t xml:space="preserve"> another, influencing how they will act towards the other</w:t>
+      </w:r>
+      <w:r>
+        <w:t>, potentially even resulting in alliances</w:t>
+      </w:r>
+      <w:r>
+        <w:t>.</w:t>
+      </w:r>
+      <w:r>
+        <w:t xml:space="preserve"> This should be impacted by factors such as </w:t>
+      </w:r>
+      <w:r>
+        <w:t>cultural differences</w:t>
+      </w:r>
+      <w:r>
+        <w:t>, technology gap and religion.</w:t>
+      </w:r>
+    </w:p>
+    <w:p>
+      <w:pPr>
+        <w:pStyle w:val="ListParagraph"/>
+        <w:numPr>
+          <w:ilvl w:val="0"/>
+          <w:numId w:val="14"/>
+        </w:numPr>
+      </w:pPr>
+      <w:r>
+        <w:t>National leaders who change over time and have personalities</w:t>
+      </w:r>
+      <w:r>
+        <w:t xml:space="preserve"> values</w:t>
+      </w:r>
+      <w:r>
+        <w:t xml:space="preserve"> that apply modifiers to decisions nations make </w:t>
+      </w:r>
+      <w:r>
+        <w:t xml:space="preserve">– </w:t>
+      </w:r>
+      <w:r>
+        <w:t xml:space="preserve">a confident leader will be more inclined to go to </w:t>
+      </w:r>
+      <w:r>
+        <w:t>war but</w:t>
+      </w:r>
+      <w:r>
+        <w:t xml:space="preserve"> will </w:t>
+      </w:r>
+      <w:r>
+        <w:t>be more likely to pick an impossible battle than a cautious one.</w:t>
+      </w:r>
+    </w:p>
+    <w:p>
+      <w:pPr>
+        <w:ind w:firstLine="0"/>
+      </w:pPr>
+    </w:p>
+    <w:p>
+      <w:pPr>
+        <w:ind w:firstLine="0"/>
+      </w:pPr>
+      <w:r>
+        <w:t>These points will serve as the goalposts for when the simulator itself is completed.</w:t>
+      </w:r>
+      <w:r>
+        <w:t xml:space="preserve"> Most if not all should be completed in some form before production can continue, though the specifics of how each will function (particularly in relation to how war will be modelled) will be better detailed throughout the design stage of development.</w:t>
+      </w:r>
+      <w:r>
+        <w:t xml:space="preserve"> Much like world generation, all content should be documented and thoroughly tested before </w:t>
+      </w:r>
+      <w:r>
+        <w:t>production</w:t>
+      </w:r>
+      <w:r>
+        <w:t xml:space="preserve"> proceeds.</w:t>
+      </w:r>
+    </w:p>
+    <w:p>
+      <w:pPr>
         <w:pStyle w:val="heading2"/>
         <w:numPr>
           <w:ilvl w:val="1"/>
@@ -1021,6 +1443,54 @@
     </w:p>
     <w:p>
       <w:pPr>
+        <w:ind w:firstLine="0"/>
+      </w:pPr>
+      <w:r>
+        <w:t>This stage will primarily consist of artefact testing, but it is important to make note of the save feature</w:t>
+      </w:r>
+      <w:r>
+        <w:t xml:space="preserve"> – which should be fully implemented by this stage to store both the generated world and the properties at the time of saving.</w:t>
+      </w:r>
+      <w:r>
+        <w:t xml:space="preserve"> This should also include a loading mechanism to make use of saved information</w:t>
+      </w:r>
+      <w:r>
+        <w:t xml:space="preserve">, </w:t>
+      </w:r>
+      <w:r>
+        <w:t>after which</w:t>
+      </w:r>
+      <w:r>
+        <w:t xml:space="preserve"> simulation should be permitted to continue.</w:t>
+      </w:r>
+    </w:p>
+    <w:p>
+      <w:pPr>
+        <w:ind w:firstLine="0"/>
+      </w:pPr>
+    </w:p>
+    <w:p>
+      <w:pPr>
+        <w:ind w:firstLine="0"/>
+      </w:pPr>
+      <w:r>
+        <w:t>In reference to testing, a full review of features in the model should be completed in acceptance, edge-case and erroneous environments</w:t>
+      </w:r>
+      <w:r>
+        <w:t xml:space="preserve">. All of this testing data should be appended to the existing testing documentation produced over the course of the project. </w:t>
+      </w:r>
+      <w:r>
+        <w:t>The targets of testing should include all features designated as necessary in this document, as well as any vulnerable or sufficiently important modules, additionally, any input mechanisms of any form should receive review to ensure they function as expected. Finally, due to the nature of this project as a simulation, a number of instances of the software running normally should be documented in detail to ident</w:t>
+      </w:r>
+      <w:r>
+        <w:t>ify any anomalous results</w:t>
+      </w:r>
+      <w:r>
+        <w:t>.</w:t>
+      </w:r>
+    </w:p>
+    <w:p>
+      <w:pPr>
         <w:pStyle w:val="heading2"/>
         <w:numPr>
           <w:ilvl w:val="1"/>
@@ -1028,7 +1498,31 @@
         </w:numPr>
       </w:pPr>
       <w:r>
-        <w:t xml:space="preserve">Review </w:t>
+        <w:lastRenderedPageBreak/>
+        <w:t>Review</w:t>
+      </w:r>
+    </w:p>
+    <w:p>
+      <w:pPr>
+        <w:ind w:firstLine="0"/>
+      </w:pPr>
+      <w:r>
+        <w:t>This final objective will be to improve or complete any documentation that has not yet been finished by this stage, as well as to write a full review of how the project compared against my hypothesis, as well as what objectives outlined in this document were fulfilled.</w:t>
+      </w:r>
+      <w:r>
+        <w:t xml:space="preserve"> </w:t>
+      </w:r>
+      <w:r>
+        <w:t>This will also include a full comparison against the simulation I produced years back as well as any projects with similar objectives</w:t>
+      </w:r>
+      <w:r>
+        <w:t xml:space="preserve"> or features</w:t>
+      </w:r>
+      <w:r>
+        <w:t>.</w:t>
+      </w:r>
+      <w:r>
+        <w:t xml:space="preserve"> </w:t>
       </w:r>
     </w:p>
     <w:p>
@@ -1062,11 +1556,11 @@
         </w:numPr>
       </w:pPr>
       <w:r>
-        <w:lastRenderedPageBreak/>
         <w:t>References</w:t>
       </w:r>
     </w:p>
     <w:sectPr>
+      <w:footerReference w:type="default" r:id="rId8"/>
       <w:pgSz w:w="11906" w:h="16838"/>
       <w:pgMar w:top="1440" w:right="1440" w:bottom="1440" w:left="1440" w:header="708" w:footer="708" w:gutter="0"/>
       <w:cols w:space="708"/>
@@ -1076,6 +1570,109 @@
 </w:document>
 </file>
 
+<file path=word/endnotes.xml><?xml version="1.0" encoding="utf-8"?>
+<w:endnotes xmlns:wpc="http://schemas.microsoft.com/office/word/2010/wordprocessingCanvas" xmlns:cx="http://schemas.microsoft.com/office/drawing/2014/chartex" xmlns:cx1="http://schemas.microsoft.com/office/drawing/2015/9/8/chartex" xmlns:cx2="http://schemas.microsoft.com/office/drawing/2015/10/21/chartex" xmlns:cx3="http://schemas.microsoft.com/office/drawing/2016/5/9/chartex" xmlns:cx4="http://schemas.microsoft.com/office/drawing/2016/5/10/chartex" xmlns:cx5="http://schemas.microsoft.com/office/drawing/2016/5/11/chartex" xmlns:cx6="http://schemas.microsoft.com/office/drawing/2016/5/12/chartex" xmlns:cx7="http://schemas.microsoft.com/office/drawing/2016/5/13/chartex" xmlns:cx8="http://schemas.microsoft.com/office/drawing/2016/5/14/chartex" xmlns:mc="http://schemas.openxmlformats.org/markup-compatibility/2006" xmlns:aink="http://schemas.microsoft.com/office/drawing/2016/ink" xmlns:am3d="http://schemas.microsoft.com/office/drawing/2017/model3d" xmlns:o="urn:schemas-microsoft-com:office:office" xmlns:r="http://schemas.openxmlformats.org/officeDocument/2006/relationships" xmlns:m="http://schemas.openxmlformats.org/officeDocument/2006/math" xmlns:v="urn:schemas-microsoft-com:vml" xmlns:wp14="http://schemas.microsoft.com/office/word/2010/wordprocessingDrawing" xmlns:wp="http://schemas.openxmlformats.org/drawingml/2006/wordprocessingDrawing" xmlns:w10="urn:schemas-microsoft-com:office:word" xmlns:w="http://schemas.openxmlformats.org/wordprocessingml/2006/main" xmlns:w14="http://schemas.microsoft.com/office/word/2010/wordml" xmlns:w15="http://schemas.microsoft.com/office/word/2012/wordml" xmlns:w16cex="http://schemas.microsoft.com/office/word/2018/wordml/cex" xmlns:w16cid="http://schemas.microsoft.com/office/word/2016/wordml/cid" xmlns:w16="http://schemas.microsoft.com/office/word/2018/wordml" xmlns:w16sdtdh="http://schemas.microsoft.com/office/word/2020/wordml/sdtdatahash" xmlns:w16se="http://schemas.microsoft.com/office/word/2015/wordml/symex" xmlns:wpg="http://schemas.microsoft.com/office/word/2010/wordprocessingGroup" xmlns:wpi="http://schemas.microsoft.com/office/word/2010/wordprocessingInk" xmlns:wne="http://schemas.microsoft.com/office/word/2006/wordml" xmlns:wps="http://schemas.microsoft.com/office/word/2010/wordprocessingShape" mc:Ignorable="w14 w15 w16se w16cid w16 w16cex w16sdtdh wp14">
+  <w:endnote w:type="separator" w:id="-1">
+    <w:p>
+      <w:pPr>
+        <w:spacing w:line="240" w:lineRule="auto"/>
+      </w:pPr>
+      <w:r>
+        <w:separator/>
+      </w:r>
+    </w:p>
+  </w:endnote>
+  <w:endnote w:type="continuationSeparator" w:id="0">
+    <w:p>
+      <w:pPr>
+        <w:spacing w:line="240" w:lineRule="auto"/>
+      </w:pPr>
+      <w:r>
+        <w:continuationSeparator/>
+      </w:r>
+    </w:p>
+  </w:endnote>
+</w:endnotes>
+</file>
+
+<file path=word/footer1.xml><?xml version="1.0" encoding="utf-8"?>
+<w:ftr xmlns:wpc="http://schemas.microsoft.com/office/word/2010/wordprocessingCanvas" xmlns:cx="http://schemas.microsoft.com/office/drawing/2014/chartex" xmlns:cx1="http://schemas.microsoft.com/office/drawing/2015/9/8/chartex" xmlns:cx2="http://schemas.microsoft.com/office/drawing/2015/10/21/chartex" xmlns:cx3="http://schemas.microsoft.com/office/drawing/2016/5/9/chartex" xmlns:cx4="http://schemas.microsoft.com/office/drawing/2016/5/10/chartex" xmlns:cx5="http://schemas.microsoft.com/office/drawing/2016/5/11/chartex" xmlns:cx6="http://schemas.microsoft.com/office/drawing/2016/5/12/chartex" xmlns:cx7="http://schemas.microsoft.com/office/drawing/2016/5/13/chartex" xmlns:cx8="http://schemas.microsoft.com/office/drawing/2016/5/14/chartex" xmlns:mc="http://schemas.openxmlformats.org/markup-compatibility/2006" xmlns:aink="http://schemas.microsoft.com/office/drawing/2016/ink" xmlns:am3d="http://schemas.microsoft.com/office/drawing/2017/model3d" xmlns:o="urn:schemas-microsoft-com:office:office" xmlns:r="http://schemas.openxmlformats.org/officeDocument/2006/relationships" xmlns:m="http://schemas.openxmlformats.org/officeDocument/2006/math" xmlns:v="urn:schemas-microsoft-com:vml" xmlns:wp14="http://schemas.microsoft.com/office/word/2010/wordprocessingDrawing" xmlns:wp="http://schemas.openxmlformats.org/drawingml/2006/wordprocessingDrawing" xmlns:w10="urn:schemas-microsoft-com:office:word" xmlns:w="http://schemas.openxmlformats.org/wordprocessingml/2006/main" xmlns:w14="http://schemas.microsoft.com/office/word/2010/wordml" xmlns:w15="http://schemas.microsoft.com/office/word/2012/wordml" xmlns:w16cex="http://schemas.microsoft.com/office/word/2018/wordml/cex" xmlns:w16cid="http://schemas.microsoft.com/office/word/2016/wordml/cid" xmlns:w16="http://schemas.microsoft.com/office/word/2018/wordml" xmlns:w16sdtdh="http://schemas.microsoft.com/office/word/2020/wordml/sdtdatahash" xmlns:w16se="http://schemas.microsoft.com/office/word/2015/wordml/symex" xmlns:wpg="http://schemas.microsoft.com/office/word/2010/wordprocessingGroup" xmlns:wpi="http://schemas.microsoft.com/office/word/2010/wordprocessingInk" xmlns:wne="http://schemas.microsoft.com/office/word/2006/wordml" xmlns:wps="http://schemas.microsoft.com/office/word/2010/wordprocessingShape" mc:Ignorable="w14 w15 w16se w16cid w16 w16cex w16sdtdh wp14">
+  <w:sdt>
+    <w:sdtPr>
+      <w:id w:val="-1936594555"/>
+      <w:docPartObj>
+        <w:docPartGallery w:val="Page Numbers (Bottom of Page)"/>
+        <w:docPartUnique/>
+      </w:docPartObj>
+    </w:sdtPr>
+    <w:sdtEndPr>
+      <w:rPr>
+        <w:noProof/>
+      </w:rPr>
+    </w:sdtEndPr>
+    <w:sdtContent>
+      <w:p>
+        <w:pPr>
+          <w:pStyle w:val="Footer"/>
+          <w:jc w:val="right"/>
+        </w:pPr>
+        <w:r>
+          <w:fldChar w:fldCharType="begin"/>
+        </w:r>
+        <w:r>
+          <w:instrText xml:space="preserve"> PAGE   \* MERGEFORMAT </w:instrText>
+        </w:r>
+        <w:r>
+          <w:fldChar w:fldCharType="separate"/>
+        </w:r>
+        <w:r>
+          <w:rPr>
+            <w:noProof/>
+          </w:rPr>
+          <w:t>2</w:t>
+        </w:r>
+        <w:r>
+          <w:rPr>
+            <w:noProof/>
+          </w:rPr>
+          <w:fldChar w:fldCharType="end"/>
+        </w:r>
+      </w:p>
+    </w:sdtContent>
+  </w:sdt>
+  <w:p>
+    <w:pPr>
+      <w:pStyle w:val="Footer"/>
+    </w:pPr>
+  </w:p>
+</w:ftr>
+</file>
+
+<file path=word/footnotes.xml><?xml version="1.0" encoding="utf-8"?>
+<w:footnotes xmlns:wpc="http://schemas.microsoft.com/office/word/2010/wordprocessingCanvas" xmlns:cx="http://schemas.microsoft.com/office/drawing/2014/chartex" xmlns:cx1="http://schemas.microsoft.com/office/drawing/2015/9/8/chartex" xmlns:cx2="http://schemas.microsoft.com/office/drawing/2015/10/21/chartex" xmlns:cx3="http://schemas.microsoft.com/office/drawing/2016/5/9/chartex" xmlns:cx4="http://schemas.microsoft.com/office/drawing/2016/5/10/chartex" xmlns:cx5="http://schemas.microsoft.com/office/drawing/2016/5/11/chartex" xmlns:cx6="http://schemas.microsoft.com/office/drawing/2016/5/12/chartex" xmlns:cx7="http://schemas.microsoft.com/office/drawing/2016/5/13/chartex" xmlns:cx8="http://schemas.microsoft.com/office/drawing/2016/5/14/chartex" xmlns:mc="http://schemas.openxmlformats.org/markup-compatibility/2006" xmlns:aink="http://schemas.microsoft.com/office/drawing/2016/ink" xmlns:am3d="http://schemas.microsoft.com/office/drawing/2017/model3d" xmlns:o="urn:schemas-microsoft-com:office:office" xmlns:r="http://schemas.openxmlformats.org/officeDocument/2006/relationships" xmlns:m="http://schemas.openxmlformats.org/officeDocument/2006/math" xmlns:v="urn:schemas-microsoft-com:vml" xmlns:wp14="http://schemas.microsoft.com/office/word/2010/wordprocessingDrawing" xmlns:wp="http://schemas.openxmlformats.org/drawingml/2006/wordprocessingDrawing" xmlns:w10="urn:schemas-microsoft-com:office:word" xmlns:w="http://schemas.openxmlformats.org/wordprocessingml/2006/main" xmlns:w14="http://schemas.microsoft.com/office/word/2010/wordml" xmlns:w15="http://schemas.microsoft.com/office/word/2012/wordml" xmlns:w16cex="http://schemas.microsoft.com/office/word/2018/wordml/cex" xmlns:w16cid="http://schemas.microsoft.com/office/word/2016/wordml/cid" xmlns:w16="http://schemas.microsoft.com/office/word/2018/wordml" xmlns:w16sdtdh="http://schemas.microsoft.com/office/word/2020/wordml/sdtdatahash" xmlns:w16se="http://schemas.microsoft.com/office/word/2015/wordml/symex" xmlns:wpg="http://schemas.microsoft.com/office/word/2010/wordprocessingGroup" xmlns:wpi="http://schemas.microsoft.com/office/word/2010/wordprocessingInk" xmlns:wne="http://schemas.microsoft.com/office/word/2006/wordml" xmlns:wps="http://schemas.microsoft.com/office/word/2010/wordprocessingShape" mc:Ignorable="w14 w15 w16se w16cid w16 w16cex w16sdtdh wp14">
+  <w:footnote w:type="separator" w:id="-1">
+    <w:p>
+      <w:pPr>
+        <w:spacing w:line="240" w:lineRule="auto"/>
+      </w:pPr>
+      <w:r>
+        <w:separator/>
+      </w:r>
+    </w:p>
+  </w:footnote>
+  <w:footnote w:type="continuationSeparator" w:id="0">
+    <w:p>
+      <w:pPr>
+        <w:spacing w:line="240" w:lineRule="auto"/>
+      </w:pPr>
+      <w:r>
+        <w:continuationSeparator/>
+      </w:r>
+    </w:p>
+  </w:footnote>
+</w:footnotes>
+</file>
+
 <file path=word/numbering.xml><?xml version="1.0" encoding="utf-8"?>
 <w:numbering xmlns:wpc="http://schemas.microsoft.com/office/word/2010/wordprocessingCanvas" xmlns:cx="http://schemas.microsoft.com/office/drawing/2014/chartex" xmlns:cx1="http://schemas.microsoft.com/office/drawing/2015/9/8/chartex" xmlns:cx2="http://schemas.microsoft.com/office/drawing/2015/10/21/chartex" xmlns:cx3="http://schemas.microsoft.com/office/drawing/2016/5/9/chartex" xmlns:cx4="http://schemas.microsoft.com/office/drawing/2016/5/10/chartex" xmlns:cx5="http://schemas.microsoft.com/office/drawing/2016/5/11/chartex" xmlns:cx6="http://schemas.microsoft.com/office/drawing/2016/5/12/chartex" xmlns:cx7="http://schemas.microsoft.com/office/drawing/2016/5/13/chartex" xmlns:cx8="http://schemas.microsoft.com/office/drawing/2016/5/14/chartex" xmlns:mc="http://schemas.openxmlformats.org/markup-compatibility/2006" xmlns:aink="http://schemas.microsoft.com/office/drawing/2016/ink" xmlns:am3d="http://schemas.microsoft.com/office/drawing/2017/model3d" xmlns:o="urn:schemas-microsoft-com:office:office" xmlns:r="http://schemas.openxmlformats.org/officeDocument/2006/relationships" xmlns:m="http://schemas.openxmlformats.org/officeDocument/2006/math" xmlns:v="urn:schemas-microsoft-com:vml" xmlns:wp14="http://schemas.microsoft.com/office/word/2010/wordprocessingDrawing" xmlns:wp="http://schemas.openxmlformats.org/drawingml/2006/wordprocessingDrawing" xmlns:w10="urn:schemas-microsoft-com:office:word" xmlns:w="http://schemas.openxmlformats.org/wordprocessingml/2006/main" xmlns:w14="http://schemas.microsoft.com/office/word/2010/wordml" xmlns:w15="http://schemas.microsoft.com/office/word/2012/wordml" xmlns:w16cex="http://schemas.microsoft.com/office/word/2018/wordml/cex" xmlns:w16cid="http://schemas.microsoft.com/office/word/2016/wordml/cid" xmlns:w16="http://schemas.microsoft.com/office/word/2018/wordml" xmlns:w16sdtdh="http://schemas.microsoft.com/office/word/2020/wordml/sdtdatahash" xmlns:w16se="http://schemas.microsoft.com/office/word/2015/wordml/symex" xmlns:wpg="http://schemas.microsoft.com/office/word/2010/wordprocessingGroup" xmlns:wpi="http://schemas.microsoft.com/office/word/2010/wordprocessingInk" xmlns:wne="http://schemas.microsoft.com/office/word/2006/wordml" xmlns:wps="http://schemas.microsoft.com/office/word/2010/wordprocessingShape" mc:Ignorable="w14 w15 w16se w16cid w16 w16cex w16sdtdh wp14">
   <w:abstractNum w:abstractNumId="0" w15:restartNumberingAfterBreak="0">
@@ -1983,6 +2580,92 @@
     </w:lvl>
   </w:abstractNum>
   <w:abstractNum w:abstractNumId="8" w15:restartNumberingAfterBreak="0">
+    <w:nsid w:val="5ABE7348"/>
+    <w:multiLevelType w:val="hybridMultilevel"/>
+    <w:tmpl w:val="D230F8DA"/>
+    <w:lvl w:ilvl="0" w:tplc="0809000F">
+      <w:start w:val="1"/>
+      <w:numFmt w:val="decimal"/>
+      <w:lvlText w:val="%1."/>
+      <w:lvlJc w:val="left"/>
+      <w:pPr>
+        <w:ind w:left="720" w:hanging="360"/>
+      </w:pPr>
+    </w:lvl>
+    <w:lvl w:ilvl="1" w:tplc="08090019" w:tentative="1">
+      <w:start w:val="1"/>
+      <w:numFmt w:val="lowerLetter"/>
+      <w:lvlText w:val="%2."/>
+      <w:lvlJc w:val="left"/>
+      <w:pPr>
+        <w:ind w:left="1440" w:hanging="360"/>
+      </w:pPr>
+    </w:lvl>
+    <w:lvl w:ilvl="2" w:tplc="0809001B" w:tentative="1">
+      <w:start w:val="1"/>
+      <w:numFmt w:val="lowerRoman"/>
+      <w:lvlText w:val="%3."/>
+      <w:lvlJc w:val="right"/>
+      <w:pPr>
+        <w:ind w:left="2160" w:hanging="180"/>
+      </w:pPr>
+    </w:lvl>
+    <w:lvl w:ilvl="3" w:tplc="0809000F" w:tentative="1">
+      <w:start w:val="1"/>
+      <w:numFmt w:val="decimal"/>
+      <w:lvlText w:val="%4."/>
+      <w:lvlJc w:val="left"/>
+      <w:pPr>
+        <w:ind w:left="2880" w:hanging="360"/>
+      </w:pPr>
+    </w:lvl>
+    <w:lvl w:ilvl="4" w:tplc="08090019" w:tentative="1">
+      <w:start w:val="1"/>
+      <w:numFmt w:val="lowerLetter"/>
+      <w:lvlText w:val="%5."/>
+      <w:lvlJc w:val="left"/>
+      <w:pPr>
+        <w:ind w:left="3600" w:hanging="360"/>
+      </w:pPr>
+    </w:lvl>
+    <w:lvl w:ilvl="5" w:tplc="0809001B" w:tentative="1">
+      <w:start w:val="1"/>
+      <w:numFmt w:val="lowerRoman"/>
+      <w:lvlText w:val="%6."/>
+      <w:lvlJc w:val="right"/>
+      <w:pPr>
+        <w:ind w:left="4320" w:hanging="180"/>
+      </w:pPr>
+    </w:lvl>
+    <w:lvl w:ilvl="6" w:tplc="0809000F" w:tentative="1">
+      <w:start w:val="1"/>
+      <w:numFmt w:val="decimal"/>
+      <w:lvlText w:val="%7."/>
+      <w:lvlJc w:val="left"/>
+      <w:pPr>
+        <w:ind w:left="5040" w:hanging="360"/>
+      </w:pPr>
+    </w:lvl>
+    <w:lvl w:ilvl="7" w:tplc="08090019" w:tentative="1">
+      <w:start w:val="1"/>
+      <w:numFmt w:val="lowerLetter"/>
+      <w:lvlText w:val="%8."/>
+      <w:lvlJc w:val="left"/>
+      <w:pPr>
+        <w:ind w:left="5760" w:hanging="360"/>
+      </w:pPr>
+    </w:lvl>
+    <w:lvl w:ilvl="8" w:tplc="0809001B" w:tentative="1">
+      <w:start w:val="1"/>
+      <w:numFmt w:val="lowerRoman"/>
+      <w:lvlText w:val="%9."/>
+      <w:lvlJc w:val="right"/>
+      <w:pPr>
+        <w:ind w:left="6480" w:hanging="180"/>
+      </w:pPr>
+    </w:lvl>
+  </w:abstractNum>
+  <w:abstractNum w:abstractNumId="9" w15:restartNumberingAfterBreak="0">
     <w:nsid w:val="669C3284"/>
     <w:multiLevelType w:val="hybridMultilevel"/>
     <w:tmpl w:val="5AC0EE14"/>
@@ -2095,7 +2778,7 @@
       </w:rPr>
     </w:lvl>
   </w:abstractNum>
-  <w:abstractNum w:abstractNumId="9" w15:restartNumberingAfterBreak="0">
+  <w:abstractNum w:abstractNumId="10" w15:restartNumberingAfterBreak="0">
     <w:nsid w:val="68677B8B"/>
     <w:multiLevelType w:val="hybridMultilevel"/>
     <w:tmpl w:val="B2B6A2F8"/>
@@ -2208,7 +2891,7 @@
       </w:rPr>
     </w:lvl>
   </w:abstractNum>
-  <w:abstractNum w:abstractNumId="10" w15:restartNumberingAfterBreak="0">
+  <w:abstractNum w:abstractNumId="11" w15:restartNumberingAfterBreak="0">
     <w:nsid w:val="7738779A"/>
     <w:multiLevelType w:val="multilevel"/>
     <w:tmpl w:val="5A886B9C"/>
@@ -2330,11 +3013,124 @@
       </w:pPr>
     </w:lvl>
   </w:abstractNum>
+  <w:abstractNum w:abstractNumId="12" w15:restartNumberingAfterBreak="0">
+    <w:nsid w:val="7F4D1295"/>
+    <w:multiLevelType w:val="hybridMultilevel"/>
+    <w:tmpl w:val="3B849E84"/>
+    <w:lvl w:ilvl="0" w:tplc="08090001">
+      <w:start w:val="1"/>
+      <w:numFmt w:val="bullet"/>
+      <w:lvlText w:val=""/>
+      <w:lvlJc w:val="left"/>
+      <w:pPr>
+        <w:ind w:left="720" w:hanging="360"/>
+      </w:pPr>
+      <w:rPr>
+        <w:rFonts w:ascii="Symbol" w:hAnsi="Symbol" w:hint="default"/>
+      </w:rPr>
+    </w:lvl>
+    <w:lvl w:ilvl="1" w:tplc="08090003" w:tentative="1">
+      <w:start w:val="1"/>
+      <w:numFmt w:val="bullet"/>
+      <w:lvlText w:val="o"/>
+      <w:lvlJc w:val="left"/>
+      <w:pPr>
+        <w:ind w:left="1440" w:hanging="360"/>
+      </w:pPr>
+      <w:rPr>
+        <w:rFonts w:ascii="Courier New" w:hAnsi="Courier New" w:cs="Courier New" w:hint="default"/>
+      </w:rPr>
+    </w:lvl>
+    <w:lvl w:ilvl="2" w:tplc="08090005" w:tentative="1">
+      <w:start w:val="1"/>
+      <w:numFmt w:val="bullet"/>
+      <w:lvlText w:val=""/>
+      <w:lvlJc w:val="left"/>
+      <w:pPr>
+        <w:ind w:left="2160" w:hanging="360"/>
+      </w:pPr>
+      <w:rPr>
+        <w:rFonts w:ascii="Wingdings" w:hAnsi="Wingdings" w:hint="default"/>
+      </w:rPr>
+    </w:lvl>
+    <w:lvl w:ilvl="3" w:tplc="08090001" w:tentative="1">
+      <w:start w:val="1"/>
+      <w:numFmt w:val="bullet"/>
+      <w:lvlText w:val=""/>
+      <w:lvlJc w:val="left"/>
+      <w:pPr>
+        <w:ind w:left="2880" w:hanging="360"/>
+      </w:pPr>
+      <w:rPr>
+        <w:rFonts w:ascii="Symbol" w:hAnsi="Symbol" w:hint="default"/>
+      </w:rPr>
+    </w:lvl>
+    <w:lvl w:ilvl="4" w:tplc="08090003" w:tentative="1">
+      <w:start w:val="1"/>
+      <w:numFmt w:val="bullet"/>
+      <w:lvlText w:val="o"/>
+      <w:lvlJc w:val="left"/>
+      <w:pPr>
+        <w:ind w:left="3600" w:hanging="360"/>
+      </w:pPr>
+      <w:rPr>
+        <w:rFonts w:ascii="Courier New" w:hAnsi="Courier New" w:cs="Courier New" w:hint="default"/>
+      </w:rPr>
+    </w:lvl>
+    <w:lvl w:ilvl="5" w:tplc="08090005" w:tentative="1">
+      <w:start w:val="1"/>
+      <w:numFmt w:val="bullet"/>
+      <w:lvlText w:val=""/>
+      <w:lvlJc w:val="left"/>
+      <w:pPr>
+        <w:ind w:left="4320" w:hanging="360"/>
+      </w:pPr>
+      <w:rPr>
+        <w:rFonts w:ascii="Wingdings" w:hAnsi="Wingdings" w:hint="default"/>
+      </w:rPr>
+    </w:lvl>
+    <w:lvl w:ilvl="6" w:tplc="08090001" w:tentative="1">
+      <w:start w:val="1"/>
+      <w:numFmt w:val="bullet"/>
+      <w:lvlText w:val=""/>
+      <w:lvlJc w:val="left"/>
+      <w:pPr>
+        <w:ind w:left="5040" w:hanging="360"/>
+      </w:pPr>
+      <w:rPr>
+        <w:rFonts w:ascii="Symbol" w:hAnsi="Symbol" w:hint="default"/>
+      </w:rPr>
+    </w:lvl>
+    <w:lvl w:ilvl="7" w:tplc="08090003" w:tentative="1">
+      <w:start w:val="1"/>
+      <w:numFmt w:val="bullet"/>
+      <w:lvlText w:val="o"/>
+      <w:lvlJc w:val="left"/>
+      <w:pPr>
+        <w:ind w:left="5760" w:hanging="360"/>
+      </w:pPr>
+      <w:rPr>
+        <w:rFonts w:ascii="Courier New" w:hAnsi="Courier New" w:cs="Courier New" w:hint="default"/>
+      </w:rPr>
+    </w:lvl>
+    <w:lvl w:ilvl="8" w:tplc="08090005" w:tentative="1">
+      <w:start w:val="1"/>
+      <w:numFmt w:val="bullet"/>
+      <w:lvlText w:val=""/>
+      <w:lvlJc w:val="left"/>
+      <w:pPr>
+        <w:ind w:left="6480" w:hanging="360"/>
+      </w:pPr>
+      <w:rPr>
+        <w:rFonts w:ascii="Wingdings" w:hAnsi="Wingdings" w:hint="default"/>
+      </w:rPr>
+    </w:lvl>
+  </w:abstractNum>
   <w:num w:numId="1">
-    <w:abstractNumId w:val="10"/>
+    <w:abstractNumId w:val="11"/>
   </w:num>
   <w:num w:numId="2">
-    <w:abstractNumId w:val="10"/>
+    <w:abstractNumId w:val="11"/>
     <w:lvlOverride w:ilvl="0">
       <w:startOverride w:val="1"/>
     </w:lvlOverride>
@@ -2373,13 +3169,13 @@
     <w:abstractNumId w:val="1"/>
   </w:num>
   <w:num w:numId="6">
-    <w:abstractNumId w:val="8"/>
+    <w:abstractNumId w:val="9"/>
   </w:num>
   <w:num w:numId="7">
     <w:abstractNumId w:val="0"/>
   </w:num>
   <w:num w:numId="8">
-    <w:abstractNumId w:val="9"/>
+    <w:abstractNumId w:val="10"/>
   </w:num>
   <w:num w:numId="9">
     <w:abstractNumId w:val="2"/>
@@ -2392,6 +3188,12 @@
   </w:num>
   <w:num w:numId="12">
     <w:abstractNumId w:val="6"/>
+  </w:num>
+  <w:num w:numId="13">
+    <w:abstractNumId w:val="8"/>
+  </w:num>
+  <w:num w:numId="14">
+    <w:abstractNumId w:val="12"/>
   </w:num>
 </w:numbering>
 </file>
@@ -3086,6 +3888,60 @@
       <w:contextualSpacing/>
     </w:pPr>
   </w:style>
+  <w:style w:type="paragraph" w:styleId="Header">
+    <w:name w:val="header"/>
+    <w:basedOn w:val="Normal"/>
+    <w:link w:val="HeaderChar"/>
+    <w:uiPriority w:val="99"/>
+    <w:unhideWhenUsed/>
+    <w:rsid w:val="00A10739"/>
+    <w:pPr>
+      <w:tabs>
+        <w:tab w:val="center" w:pos="4513"/>
+        <w:tab w:val="right" w:pos="9026"/>
+      </w:tabs>
+      <w:spacing w:line="240" w:lineRule="auto"/>
+    </w:pPr>
+  </w:style>
+  <w:style w:type="character" w:customStyle="1" w:styleId="HeaderChar">
+    <w:name w:val="Header Char"/>
+    <w:basedOn w:val="DefaultParagraphFont"/>
+    <w:link w:val="Header"/>
+    <w:uiPriority w:val="99"/>
+    <w:rsid w:val="00A10739"/>
+    <w:rPr>
+      <w:rFonts w:ascii="Times New Roman" w:eastAsia="Times New Roman" w:hAnsi="Times New Roman" w:cs="Times New Roman"/>
+      <w:sz w:val="20"/>
+      <w:szCs w:val="20"/>
+    </w:rPr>
+  </w:style>
+  <w:style w:type="paragraph" w:styleId="Footer">
+    <w:name w:val="footer"/>
+    <w:basedOn w:val="Normal"/>
+    <w:link w:val="FooterChar"/>
+    <w:uiPriority w:val="99"/>
+    <w:unhideWhenUsed/>
+    <w:rsid w:val="00A10739"/>
+    <w:pPr>
+      <w:tabs>
+        <w:tab w:val="center" w:pos="4513"/>
+        <w:tab w:val="right" w:pos="9026"/>
+      </w:tabs>
+      <w:spacing w:line="240" w:lineRule="auto"/>
+    </w:pPr>
+  </w:style>
+  <w:style w:type="character" w:customStyle="1" w:styleId="FooterChar">
+    <w:name w:val="Footer Char"/>
+    <w:basedOn w:val="DefaultParagraphFont"/>
+    <w:link w:val="Footer"/>
+    <w:uiPriority w:val="99"/>
+    <w:rsid w:val="00A10739"/>
+    <w:rPr>
+      <w:rFonts w:ascii="Times New Roman" w:eastAsia="Times New Roman" w:hAnsi="Times New Roman" w:cs="Times New Roman"/>
+      <w:sz w:val="20"/>
+      <w:szCs w:val="20"/>
+    </w:rPr>
+  </w:style>
 </w:styles>
 </file>
 
@@ -3382,4 +4238,16 @@
     </a:ext>
   </a:extLst>
 </a:theme>
+</file>
+
+<file path=customXml/item1.xml><?xml version="1.0" encoding="utf-8"?>
+<b:Sources xmlns:b="http://schemas.openxmlformats.org/officeDocument/2006/bibliography" xmlns="http://schemas.openxmlformats.org/officeDocument/2006/bibliography" SelectedStyle="\APASixthEditionOfficeOnline.xsl" StyleName="APA" Version="6"/>
+</file>
+
+<file path=customXml/itemProps1.xml><?xml version="1.0" encoding="utf-8"?>
+<ds:datastoreItem xmlns:ds="http://schemas.openxmlformats.org/officeDocument/2006/customXml" ds:itemID="{C4BD1AA2-00FE-42EC-8FE8-ECAEF89AA1E4}">
+  <ds:schemaRefs>
+    <ds:schemaRef ds:uri="http://schemas.openxmlformats.org/officeDocument/2006/bibliography"/>
+  </ds:schemaRefs>
+</ds:datastoreItem>
 </file>
</xml_diff>

<commit_message>
First draft of project plan
</commit_message>
<xml_diff>
--- a/Documentation/ProjectPlan.docx
+++ b/Documentation/ProjectPlan.docx
@@ -41,12 +41,899 @@
           <w:rStyle w:val="e-mail"/>
         </w:rPr>
       </w:pPr>
-      <w:r>
+      <w:hyperlink r:id="rId8" w:history="1">
+        <w:r>
+          <w:rPr>
+            <w:rStyle w:val="Hyperlink"/>
+            <w:rFonts w:ascii="Courier" w:hAnsi="Courier"/>
+            <w:noProof/>
+          </w:rPr>
+          <w:t>100505349@unimail.derby.ac.uk</w:t>
+        </w:r>
+      </w:hyperlink>
+    </w:p>
+    <w:p>
+      <w:pPr>
+        <w:jc w:val="center"/>
         <w:rPr>
           <w:rStyle w:val="e-mail"/>
         </w:rPr>
-        <w:t>100505349@unimail.derby.ac.uk</w:t>
-      </w:r>
+      </w:pPr>
+    </w:p>
+    <w:sdt>
+      <w:sdtPr>
+        <w:id w:val="-213203364"/>
+        <w:docPartObj>
+          <w:docPartGallery w:val="Table of Contents"/>
+          <w:docPartUnique/>
+        </w:docPartObj>
+      </w:sdtPr>
+      <w:sdtEndPr>
+        <w:rPr>
+          <w:rFonts w:ascii="Times New Roman" w:eastAsia="Times New Roman" w:hAnsi="Times New Roman" w:cs="Times New Roman"/>
+          <w:b/>
+          <w:bCs/>
+          <w:noProof/>
+          <w:color w:val="auto"/>
+          <w:sz w:val="20"/>
+          <w:szCs w:val="20"/>
+        </w:rPr>
+      </w:sdtEndPr>
+      <w:sdtContent>
+        <w:p>
+          <w:pPr>
+            <w:pStyle w:val="TOCHeading"/>
+            <w:rPr>
+              <w:rFonts w:ascii="Times New Roman" w:hAnsi="Times New Roman" w:cs="Times New Roman"/>
+              <w:color w:val="auto"/>
+            </w:rPr>
+          </w:pPr>
+          <w:r>
+            <w:rPr>
+              <w:rFonts w:ascii="Times New Roman" w:hAnsi="Times New Roman" w:cs="Times New Roman"/>
+              <w:color w:val="auto"/>
+            </w:rPr>
+            <w:t>Contents</w:t>
+          </w:r>
+        </w:p>
+        <w:p>
+          <w:pPr>
+            <w:pStyle w:val="TOC1"/>
+            <w:tabs>
+              <w:tab w:val="left" w:pos="660"/>
+              <w:tab w:val="right" w:leader="dot" w:pos="9016"/>
+            </w:tabs>
+            <w:rPr>
+              <w:rFonts w:asciiTheme="minorHAnsi" w:eastAsiaTheme="minorEastAsia" w:hAnsiTheme="minorHAnsi" w:cstheme="minorBidi"/>
+              <w:noProof/>
+              <w:sz w:val="22"/>
+              <w:szCs w:val="22"/>
+              <w:lang w:eastAsia="en-GB"/>
+            </w:rPr>
+          </w:pPr>
+          <w:r>
+            <w:fldChar w:fldCharType="begin"/>
+          </w:r>
+          <w:r>
+            <w:instrText xml:space="preserve"> TOC \o "1-3" \h \z \u </w:instrText>
+          </w:r>
+          <w:r>
+            <w:fldChar w:fldCharType="separate"/>
+          </w:r>
+          <w:hyperlink w:anchor="_Toc85547763" w:history="1">
+            <w:r>
+              <w:rPr>
+                <w:rStyle w:val="Hyperlink"/>
+                <w:noProof/>
+              </w:rPr>
+              <w:t>1</w:t>
+            </w:r>
+            <w:r>
+              <w:rPr>
+                <w:rFonts w:asciiTheme="minorHAnsi" w:eastAsiaTheme="minorEastAsia" w:hAnsiTheme="minorHAnsi" w:cstheme="minorBidi"/>
+                <w:noProof/>
+                <w:sz w:val="22"/>
+                <w:szCs w:val="22"/>
+                <w:lang w:eastAsia="en-GB"/>
+              </w:rPr>
+              <w:tab/>
+            </w:r>
+            <w:r>
+              <w:rPr>
+                <w:rStyle w:val="Hyperlink"/>
+                <w:noProof/>
+              </w:rPr>
+              <w:t>Introduction and Hypothesis</w:t>
+            </w:r>
+            <w:r>
+              <w:rPr>
+                <w:noProof/>
+                <w:webHidden/>
+              </w:rPr>
+              <w:tab/>
+            </w:r>
+            <w:r>
+              <w:rPr>
+                <w:noProof/>
+                <w:webHidden/>
+              </w:rPr>
+              <w:fldChar w:fldCharType="begin"/>
+            </w:r>
+            <w:r>
+              <w:rPr>
+                <w:noProof/>
+                <w:webHidden/>
+              </w:rPr>
+              <w:instrText xml:space="preserve"> PAGEREF _Toc85547763 \h </w:instrText>
+            </w:r>
+            <w:r>
+              <w:rPr>
+                <w:noProof/>
+                <w:webHidden/>
+              </w:rPr>
+            </w:r>
+            <w:r>
+              <w:rPr>
+                <w:noProof/>
+                <w:webHidden/>
+              </w:rPr>
+              <w:fldChar w:fldCharType="separate"/>
+            </w:r>
+            <w:r>
+              <w:rPr>
+                <w:noProof/>
+                <w:webHidden/>
+              </w:rPr>
+              <w:t>1</w:t>
+            </w:r>
+            <w:r>
+              <w:rPr>
+                <w:noProof/>
+                <w:webHidden/>
+              </w:rPr>
+              <w:fldChar w:fldCharType="end"/>
+            </w:r>
+          </w:hyperlink>
+        </w:p>
+        <w:p>
+          <w:pPr>
+            <w:pStyle w:val="TOC1"/>
+            <w:tabs>
+              <w:tab w:val="left" w:pos="660"/>
+              <w:tab w:val="right" w:leader="dot" w:pos="9016"/>
+            </w:tabs>
+            <w:rPr>
+              <w:rFonts w:asciiTheme="minorHAnsi" w:eastAsiaTheme="minorEastAsia" w:hAnsiTheme="minorHAnsi" w:cstheme="minorBidi"/>
+              <w:noProof/>
+              <w:sz w:val="22"/>
+              <w:szCs w:val="22"/>
+              <w:lang w:eastAsia="en-GB"/>
+            </w:rPr>
+          </w:pPr>
+          <w:hyperlink w:anchor="_Toc85547764" w:history="1">
+            <w:r>
+              <w:rPr>
+                <w:rStyle w:val="Hyperlink"/>
+                <w:noProof/>
+              </w:rPr>
+              <w:t>2</w:t>
+            </w:r>
+            <w:r>
+              <w:rPr>
+                <w:rFonts w:asciiTheme="minorHAnsi" w:eastAsiaTheme="minorEastAsia" w:hAnsiTheme="minorHAnsi" w:cstheme="minorBidi"/>
+                <w:noProof/>
+                <w:sz w:val="22"/>
+                <w:szCs w:val="22"/>
+                <w:lang w:eastAsia="en-GB"/>
+              </w:rPr>
+              <w:tab/>
+            </w:r>
+            <w:r>
+              <w:rPr>
+                <w:rStyle w:val="Hyperlink"/>
+                <w:noProof/>
+              </w:rPr>
+              <w:t>Aims and Objectives</w:t>
+            </w:r>
+            <w:r>
+              <w:rPr>
+                <w:noProof/>
+                <w:webHidden/>
+              </w:rPr>
+              <w:tab/>
+            </w:r>
+            <w:r>
+              <w:rPr>
+                <w:noProof/>
+                <w:webHidden/>
+              </w:rPr>
+              <w:fldChar w:fldCharType="begin"/>
+            </w:r>
+            <w:r>
+              <w:rPr>
+                <w:noProof/>
+                <w:webHidden/>
+              </w:rPr>
+              <w:instrText xml:space="preserve"> PAGEREF _Toc85547764 \h </w:instrText>
+            </w:r>
+            <w:r>
+              <w:rPr>
+                <w:noProof/>
+                <w:webHidden/>
+              </w:rPr>
+            </w:r>
+            <w:r>
+              <w:rPr>
+                <w:noProof/>
+                <w:webHidden/>
+              </w:rPr>
+              <w:fldChar w:fldCharType="separate"/>
+            </w:r>
+            <w:r>
+              <w:rPr>
+                <w:noProof/>
+                <w:webHidden/>
+              </w:rPr>
+              <w:t>2</w:t>
+            </w:r>
+            <w:r>
+              <w:rPr>
+                <w:noProof/>
+                <w:webHidden/>
+              </w:rPr>
+              <w:fldChar w:fldCharType="end"/>
+            </w:r>
+          </w:hyperlink>
+        </w:p>
+        <w:p>
+          <w:pPr>
+            <w:pStyle w:val="TOC2"/>
+            <w:tabs>
+              <w:tab w:val="left" w:pos="1100"/>
+              <w:tab w:val="right" w:leader="dot" w:pos="9016"/>
+            </w:tabs>
+            <w:rPr>
+              <w:rFonts w:asciiTheme="minorHAnsi" w:eastAsiaTheme="minorEastAsia" w:hAnsiTheme="minorHAnsi" w:cstheme="minorBidi"/>
+              <w:noProof/>
+              <w:sz w:val="22"/>
+              <w:szCs w:val="22"/>
+              <w:lang w:eastAsia="en-GB"/>
+            </w:rPr>
+          </w:pPr>
+          <w:hyperlink w:anchor="_Toc85547765" w:history="1">
+            <w:r>
+              <w:rPr>
+                <w:rStyle w:val="Hyperlink"/>
+                <w:noProof/>
+              </w:rPr>
+              <w:t>2.1</w:t>
+            </w:r>
+            <w:r>
+              <w:rPr>
+                <w:rFonts w:asciiTheme="minorHAnsi" w:eastAsiaTheme="minorEastAsia" w:hAnsiTheme="minorHAnsi" w:cstheme="minorBidi"/>
+                <w:noProof/>
+                <w:sz w:val="22"/>
+                <w:szCs w:val="22"/>
+                <w:lang w:eastAsia="en-GB"/>
+              </w:rPr>
+              <w:tab/>
+            </w:r>
+            <w:r>
+              <w:rPr>
+                <w:rStyle w:val="Hyperlink"/>
+                <w:noProof/>
+              </w:rPr>
+              <w:t>Design &amp; Basic tool implementation</w:t>
+            </w:r>
+            <w:r>
+              <w:rPr>
+                <w:noProof/>
+                <w:webHidden/>
+              </w:rPr>
+              <w:tab/>
+            </w:r>
+            <w:r>
+              <w:rPr>
+                <w:noProof/>
+                <w:webHidden/>
+              </w:rPr>
+              <w:fldChar w:fldCharType="begin"/>
+            </w:r>
+            <w:r>
+              <w:rPr>
+                <w:noProof/>
+                <w:webHidden/>
+              </w:rPr>
+              <w:instrText xml:space="preserve"> PAGEREF _Toc85547765 \h </w:instrText>
+            </w:r>
+            <w:r>
+              <w:rPr>
+                <w:noProof/>
+                <w:webHidden/>
+              </w:rPr>
+            </w:r>
+            <w:r>
+              <w:rPr>
+                <w:noProof/>
+                <w:webHidden/>
+              </w:rPr>
+              <w:fldChar w:fldCharType="separate"/>
+            </w:r>
+            <w:r>
+              <w:rPr>
+                <w:noProof/>
+                <w:webHidden/>
+              </w:rPr>
+              <w:t>2</w:t>
+            </w:r>
+            <w:r>
+              <w:rPr>
+                <w:noProof/>
+                <w:webHidden/>
+              </w:rPr>
+              <w:fldChar w:fldCharType="end"/>
+            </w:r>
+          </w:hyperlink>
+        </w:p>
+        <w:p>
+          <w:pPr>
+            <w:pStyle w:val="TOC2"/>
+            <w:tabs>
+              <w:tab w:val="left" w:pos="1100"/>
+              <w:tab w:val="right" w:leader="dot" w:pos="9016"/>
+            </w:tabs>
+            <w:rPr>
+              <w:rFonts w:asciiTheme="minorHAnsi" w:eastAsiaTheme="minorEastAsia" w:hAnsiTheme="minorHAnsi" w:cstheme="minorBidi"/>
+              <w:noProof/>
+              <w:sz w:val="22"/>
+              <w:szCs w:val="22"/>
+              <w:lang w:eastAsia="en-GB"/>
+            </w:rPr>
+          </w:pPr>
+          <w:hyperlink w:anchor="_Toc85547766" w:history="1">
+            <w:r>
+              <w:rPr>
+                <w:rStyle w:val="Hyperlink"/>
+                <w:noProof/>
+              </w:rPr>
+              <w:t>2.2</w:t>
+            </w:r>
+            <w:r>
+              <w:rPr>
+                <w:rFonts w:asciiTheme="minorHAnsi" w:eastAsiaTheme="minorEastAsia" w:hAnsiTheme="minorHAnsi" w:cstheme="minorBidi"/>
+                <w:noProof/>
+                <w:sz w:val="22"/>
+                <w:szCs w:val="22"/>
+                <w:lang w:eastAsia="en-GB"/>
+              </w:rPr>
+              <w:tab/>
+            </w:r>
+            <w:r>
+              <w:rPr>
+                <w:rStyle w:val="Hyperlink"/>
+                <w:noProof/>
+              </w:rPr>
+              <w:t>World generation</w:t>
+            </w:r>
+            <w:r>
+              <w:rPr>
+                <w:noProof/>
+                <w:webHidden/>
+              </w:rPr>
+              <w:tab/>
+            </w:r>
+            <w:r>
+              <w:rPr>
+                <w:noProof/>
+                <w:webHidden/>
+              </w:rPr>
+              <w:fldChar w:fldCharType="begin"/>
+            </w:r>
+            <w:r>
+              <w:rPr>
+                <w:noProof/>
+                <w:webHidden/>
+              </w:rPr>
+              <w:instrText xml:space="preserve"> PAGEREF _Toc85547766 \h </w:instrText>
+            </w:r>
+            <w:r>
+              <w:rPr>
+                <w:noProof/>
+                <w:webHidden/>
+              </w:rPr>
+            </w:r>
+            <w:r>
+              <w:rPr>
+                <w:noProof/>
+                <w:webHidden/>
+              </w:rPr>
+              <w:fldChar w:fldCharType="separate"/>
+            </w:r>
+            <w:r>
+              <w:rPr>
+                <w:noProof/>
+                <w:webHidden/>
+              </w:rPr>
+              <w:t>3</w:t>
+            </w:r>
+            <w:r>
+              <w:rPr>
+                <w:noProof/>
+                <w:webHidden/>
+              </w:rPr>
+              <w:fldChar w:fldCharType="end"/>
+            </w:r>
+          </w:hyperlink>
+        </w:p>
+        <w:p>
+          <w:pPr>
+            <w:pStyle w:val="TOC2"/>
+            <w:tabs>
+              <w:tab w:val="left" w:pos="1100"/>
+              <w:tab w:val="right" w:leader="dot" w:pos="9016"/>
+            </w:tabs>
+            <w:rPr>
+              <w:rFonts w:asciiTheme="minorHAnsi" w:eastAsiaTheme="minorEastAsia" w:hAnsiTheme="minorHAnsi" w:cstheme="minorBidi"/>
+              <w:noProof/>
+              <w:sz w:val="22"/>
+              <w:szCs w:val="22"/>
+              <w:lang w:eastAsia="en-GB"/>
+            </w:rPr>
+          </w:pPr>
+          <w:hyperlink w:anchor="_Toc85547767" w:history="1">
+            <w:r>
+              <w:rPr>
+                <w:rStyle w:val="Hyperlink"/>
+                <w:noProof/>
+              </w:rPr>
+              <w:t>2.3</w:t>
+            </w:r>
+            <w:r>
+              <w:rPr>
+                <w:rFonts w:asciiTheme="minorHAnsi" w:eastAsiaTheme="minorEastAsia" w:hAnsiTheme="minorHAnsi" w:cstheme="minorBidi"/>
+                <w:noProof/>
+                <w:sz w:val="22"/>
+                <w:szCs w:val="22"/>
+                <w:lang w:eastAsia="en-GB"/>
+              </w:rPr>
+              <w:tab/>
+            </w:r>
+            <w:r>
+              <w:rPr>
+                <w:rStyle w:val="Hyperlink"/>
+                <w:noProof/>
+              </w:rPr>
+              <w:t>Time and simulation</w:t>
+            </w:r>
+            <w:r>
+              <w:rPr>
+                <w:noProof/>
+                <w:webHidden/>
+              </w:rPr>
+              <w:tab/>
+            </w:r>
+            <w:r>
+              <w:rPr>
+                <w:noProof/>
+                <w:webHidden/>
+              </w:rPr>
+              <w:fldChar w:fldCharType="begin"/>
+            </w:r>
+            <w:r>
+              <w:rPr>
+                <w:noProof/>
+                <w:webHidden/>
+              </w:rPr>
+              <w:instrText xml:space="preserve"> PAGEREF _Toc85547767 \h </w:instrText>
+            </w:r>
+            <w:r>
+              <w:rPr>
+                <w:noProof/>
+                <w:webHidden/>
+              </w:rPr>
+            </w:r>
+            <w:r>
+              <w:rPr>
+                <w:noProof/>
+                <w:webHidden/>
+              </w:rPr>
+              <w:fldChar w:fldCharType="separate"/>
+            </w:r>
+            <w:r>
+              <w:rPr>
+                <w:noProof/>
+                <w:webHidden/>
+              </w:rPr>
+              <w:t>4</w:t>
+            </w:r>
+            <w:r>
+              <w:rPr>
+                <w:noProof/>
+                <w:webHidden/>
+              </w:rPr>
+              <w:fldChar w:fldCharType="end"/>
+            </w:r>
+          </w:hyperlink>
+        </w:p>
+        <w:p>
+          <w:pPr>
+            <w:pStyle w:val="TOC2"/>
+            <w:tabs>
+              <w:tab w:val="left" w:pos="1100"/>
+              <w:tab w:val="right" w:leader="dot" w:pos="9016"/>
+            </w:tabs>
+            <w:rPr>
+              <w:rFonts w:asciiTheme="minorHAnsi" w:eastAsiaTheme="minorEastAsia" w:hAnsiTheme="minorHAnsi" w:cstheme="minorBidi"/>
+              <w:noProof/>
+              <w:sz w:val="22"/>
+              <w:szCs w:val="22"/>
+              <w:lang w:eastAsia="en-GB"/>
+            </w:rPr>
+          </w:pPr>
+          <w:hyperlink w:anchor="_Toc85547768" w:history="1">
+            <w:r>
+              <w:rPr>
+                <w:rStyle w:val="Hyperlink"/>
+                <w:noProof/>
+              </w:rPr>
+              <w:t>2.4</w:t>
+            </w:r>
+            <w:r>
+              <w:rPr>
+                <w:rFonts w:asciiTheme="minorHAnsi" w:eastAsiaTheme="minorEastAsia" w:hAnsiTheme="minorHAnsi" w:cstheme="minorBidi"/>
+                <w:noProof/>
+                <w:sz w:val="22"/>
+                <w:szCs w:val="22"/>
+                <w:lang w:eastAsia="en-GB"/>
+              </w:rPr>
+              <w:tab/>
+            </w:r>
+            <w:r>
+              <w:rPr>
+                <w:rStyle w:val="Hyperlink"/>
+                <w:noProof/>
+              </w:rPr>
+              <w:t>Saving and final testing</w:t>
+            </w:r>
+            <w:r>
+              <w:rPr>
+                <w:noProof/>
+                <w:webHidden/>
+              </w:rPr>
+              <w:tab/>
+            </w:r>
+            <w:r>
+              <w:rPr>
+                <w:noProof/>
+                <w:webHidden/>
+              </w:rPr>
+              <w:fldChar w:fldCharType="begin"/>
+            </w:r>
+            <w:r>
+              <w:rPr>
+                <w:noProof/>
+                <w:webHidden/>
+              </w:rPr>
+              <w:instrText xml:space="preserve"> PAGEREF _Toc85547768 \h </w:instrText>
+            </w:r>
+            <w:r>
+              <w:rPr>
+                <w:noProof/>
+                <w:webHidden/>
+              </w:rPr>
+            </w:r>
+            <w:r>
+              <w:rPr>
+                <w:noProof/>
+                <w:webHidden/>
+              </w:rPr>
+              <w:fldChar w:fldCharType="separate"/>
+            </w:r>
+            <w:r>
+              <w:rPr>
+                <w:noProof/>
+                <w:webHidden/>
+              </w:rPr>
+              <w:t>4</w:t>
+            </w:r>
+            <w:r>
+              <w:rPr>
+                <w:noProof/>
+                <w:webHidden/>
+              </w:rPr>
+              <w:fldChar w:fldCharType="end"/>
+            </w:r>
+          </w:hyperlink>
+        </w:p>
+        <w:p>
+          <w:pPr>
+            <w:pStyle w:val="TOC2"/>
+            <w:tabs>
+              <w:tab w:val="left" w:pos="1100"/>
+              <w:tab w:val="right" w:leader="dot" w:pos="9016"/>
+            </w:tabs>
+            <w:rPr>
+              <w:rFonts w:asciiTheme="minorHAnsi" w:eastAsiaTheme="minorEastAsia" w:hAnsiTheme="minorHAnsi" w:cstheme="minorBidi"/>
+              <w:noProof/>
+              <w:sz w:val="22"/>
+              <w:szCs w:val="22"/>
+              <w:lang w:eastAsia="en-GB"/>
+            </w:rPr>
+          </w:pPr>
+          <w:hyperlink w:anchor="_Toc85547769" w:history="1">
+            <w:r>
+              <w:rPr>
+                <w:rStyle w:val="Hyperlink"/>
+                <w:noProof/>
+              </w:rPr>
+              <w:t>2.5</w:t>
+            </w:r>
+            <w:r>
+              <w:rPr>
+                <w:rFonts w:asciiTheme="minorHAnsi" w:eastAsiaTheme="minorEastAsia" w:hAnsiTheme="minorHAnsi" w:cstheme="minorBidi"/>
+                <w:noProof/>
+                <w:sz w:val="22"/>
+                <w:szCs w:val="22"/>
+                <w:lang w:eastAsia="en-GB"/>
+              </w:rPr>
+              <w:tab/>
+            </w:r>
+            <w:r>
+              <w:rPr>
+                <w:rStyle w:val="Hyperlink"/>
+                <w:noProof/>
+              </w:rPr>
+              <w:t>Project review</w:t>
+            </w:r>
+            <w:r>
+              <w:rPr>
+                <w:noProof/>
+                <w:webHidden/>
+              </w:rPr>
+              <w:tab/>
+            </w:r>
+            <w:r>
+              <w:rPr>
+                <w:noProof/>
+                <w:webHidden/>
+              </w:rPr>
+              <w:fldChar w:fldCharType="begin"/>
+            </w:r>
+            <w:r>
+              <w:rPr>
+                <w:noProof/>
+                <w:webHidden/>
+              </w:rPr>
+              <w:instrText xml:space="preserve"> PAGEREF _Toc85547769 \h </w:instrText>
+            </w:r>
+            <w:r>
+              <w:rPr>
+                <w:noProof/>
+                <w:webHidden/>
+              </w:rPr>
+            </w:r>
+            <w:r>
+              <w:rPr>
+                <w:noProof/>
+                <w:webHidden/>
+              </w:rPr>
+              <w:fldChar w:fldCharType="separate"/>
+            </w:r>
+            <w:r>
+              <w:rPr>
+                <w:noProof/>
+                <w:webHidden/>
+              </w:rPr>
+              <w:t>4</w:t>
+            </w:r>
+            <w:r>
+              <w:rPr>
+                <w:noProof/>
+                <w:webHidden/>
+              </w:rPr>
+              <w:fldChar w:fldCharType="end"/>
+            </w:r>
+          </w:hyperlink>
+        </w:p>
+        <w:p>
+          <w:pPr>
+            <w:pStyle w:val="TOC1"/>
+            <w:tabs>
+              <w:tab w:val="left" w:pos="660"/>
+              <w:tab w:val="right" w:leader="dot" w:pos="9016"/>
+            </w:tabs>
+            <w:rPr>
+              <w:rFonts w:asciiTheme="minorHAnsi" w:eastAsiaTheme="minorEastAsia" w:hAnsiTheme="minorHAnsi" w:cstheme="minorBidi"/>
+              <w:noProof/>
+              <w:sz w:val="22"/>
+              <w:szCs w:val="22"/>
+              <w:lang w:eastAsia="en-GB"/>
+            </w:rPr>
+          </w:pPr>
+          <w:hyperlink w:anchor="_Toc85547770" w:history="1">
+            <w:r>
+              <w:rPr>
+                <w:rStyle w:val="Hyperlink"/>
+                <w:noProof/>
+              </w:rPr>
+              <w:t>3</w:t>
+            </w:r>
+            <w:r>
+              <w:rPr>
+                <w:rFonts w:asciiTheme="minorHAnsi" w:eastAsiaTheme="minorEastAsia" w:hAnsiTheme="minorHAnsi" w:cstheme="minorBidi"/>
+                <w:noProof/>
+                <w:sz w:val="22"/>
+                <w:szCs w:val="22"/>
+                <w:lang w:eastAsia="en-GB"/>
+              </w:rPr>
+              <w:tab/>
+            </w:r>
+            <w:r>
+              <w:rPr>
+                <w:rStyle w:val="Hyperlink"/>
+                <w:noProof/>
+              </w:rPr>
+              <w:t>Risk Management</w:t>
+            </w:r>
+            <w:r>
+              <w:rPr>
+                <w:noProof/>
+                <w:webHidden/>
+              </w:rPr>
+              <w:tab/>
+            </w:r>
+            <w:r>
+              <w:rPr>
+                <w:noProof/>
+                <w:webHidden/>
+              </w:rPr>
+              <w:fldChar w:fldCharType="begin"/>
+            </w:r>
+            <w:r>
+              <w:rPr>
+                <w:noProof/>
+                <w:webHidden/>
+              </w:rPr>
+              <w:instrText xml:space="preserve"> PAGEREF _Toc85547770 \h </w:instrText>
+            </w:r>
+            <w:r>
+              <w:rPr>
+                <w:noProof/>
+                <w:webHidden/>
+              </w:rPr>
+            </w:r>
+            <w:r>
+              <w:rPr>
+                <w:noProof/>
+                <w:webHidden/>
+              </w:rPr>
+              <w:fldChar w:fldCharType="separate"/>
+            </w:r>
+            <w:r>
+              <w:rPr>
+                <w:noProof/>
+                <w:webHidden/>
+              </w:rPr>
+              <w:t>5</w:t>
+            </w:r>
+            <w:r>
+              <w:rPr>
+                <w:noProof/>
+                <w:webHidden/>
+              </w:rPr>
+              <w:fldChar w:fldCharType="end"/>
+            </w:r>
+          </w:hyperlink>
+        </w:p>
+        <w:p>
+          <w:pPr>
+            <w:pStyle w:val="TOC1"/>
+            <w:tabs>
+              <w:tab w:val="left" w:pos="660"/>
+              <w:tab w:val="right" w:leader="dot" w:pos="9016"/>
+            </w:tabs>
+            <w:rPr>
+              <w:rFonts w:asciiTheme="minorHAnsi" w:eastAsiaTheme="minorEastAsia" w:hAnsiTheme="minorHAnsi" w:cstheme="minorBidi"/>
+              <w:noProof/>
+              <w:sz w:val="22"/>
+              <w:szCs w:val="22"/>
+              <w:lang w:eastAsia="en-GB"/>
+            </w:rPr>
+          </w:pPr>
+          <w:hyperlink w:anchor="_Toc85547771" w:history="1">
+            <w:r>
+              <w:rPr>
+                <w:rStyle w:val="Hyperlink"/>
+                <w:noProof/>
+              </w:rPr>
+              <w:t>4</w:t>
+            </w:r>
+            <w:r>
+              <w:rPr>
+                <w:rFonts w:asciiTheme="minorHAnsi" w:eastAsiaTheme="minorEastAsia" w:hAnsiTheme="minorHAnsi" w:cstheme="minorBidi"/>
+                <w:noProof/>
+                <w:sz w:val="22"/>
+                <w:szCs w:val="22"/>
+                <w:lang w:eastAsia="en-GB"/>
+              </w:rPr>
+              <w:tab/>
+            </w:r>
+            <w:r>
+              <w:rPr>
+                <w:rStyle w:val="Hyperlink"/>
+                <w:noProof/>
+              </w:rPr>
+              <w:t>Gantt Chart</w:t>
+            </w:r>
+            <w:r>
+              <w:rPr>
+                <w:noProof/>
+                <w:webHidden/>
+              </w:rPr>
+              <w:tab/>
+            </w:r>
+            <w:r>
+              <w:rPr>
+                <w:noProof/>
+                <w:webHidden/>
+              </w:rPr>
+              <w:fldChar w:fldCharType="begin"/>
+            </w:r>
+            <w:r>
+              <w:rPr>
+                <w:noProof/>
+                <w:webHidden/>
+              </w:rPr>
+              <w:instrText xml:space="preserve"> PAGEREF _Toc85547771 \h </w:instrText>
+            </w:r>
+            <w:r>
+              <w:rPr>
+                <w:noProof/>
+                <w:webHidden/>
+              </w:rPr>
+            </w:r>
+            <w:r>
+              <w:rPr>
+                <w:noProof/>
+                <w:webHidden/>
+              </w:rPr>
+              <w:fldChar w:fldCharType="separate"/>
+            </w:r>
+            <w:r>
+              <w:rPr>
+                <w:noProof/>
+                <w:webHidden/>
+              </w:rPr>
+              <w:t>5</w:t>
+            </w:r>
+            <w:r>
+              <w:rPr>
+                <w:noProof/>
+                <w:webHidden/>
+              </w:rPr>
+              <w:fldChar w:fldCharType="end"/>
+            </w:r>
+          </w:hyperlink>
+        </w:p>
+        <w:p>
+          <w:r>
+            <w:rPr>
+              <w:b/>
+              <w:bCs/>
+              <w:noProof/>
+            </w:rPr>
+            <w:fldChar w:fldCharType="end"/>
+          </w:r>
+        </w:p>
+      </w:sdtContent>
+    </w:sdt>
+    <w:p>
+      <w:pPr>
+        <w:jc w:val="center"/>
+        <w:rPr>
+          <w:rStyle w:val="e-mail"/>
+        </w:rPr>
+      </w:pPr>
     </w:p>
     <w:p>
       <w:pPr>
@@ -56,9 +943,17 @@
           <w:numId w:val="2"/>
         </w:numPr>
       </w:pPr>
-      <w:r>
-        <w:t>Introduction And Hypothesis</w:t>
-      </w:r>
+      <w:bookmarkStart w:id="0" w:name="_Toc85547763"/>
+      <w:r>
+        <w:t xml:space="preserve">Introduction </w:t>
+      </w:r>
+      <w:r>
+        <w:t>a</w:t>
+      </w:r>
+      <w:r>
+        <w:t>nd Hypothesis</w:t>
+      </w:r>
+      <w:bookmarkEnd w:id="0"/>
     </w:p>
     <w:p>
       <w:pPr>
@@ -86,7 +981,13 @@
         <w:t>resulted in chaos and oppression, whil</w:t>
       </w:r>
       <w:r>
-        <w:t xml:space="preserve">e </w:t>
+        <w:t>e</w:t>
+      </w:r>
+      <w:r>
+        <w:t xml:space="preserve"> some</w:t>
+      </w:r>
+      <w:r>
+        <w:t xml:space="preserve"> </w:t>
       </w:r>
       <w:r>
         <w:t>small</w:t>
@@ -104,19 +1005,16 @@
         <w:t xml:space="preserve">his topic </w:t>
       </w:r>
       <w:r>
-        <w:t xml:space="preserve">will inevitably end in disagreement, some idolize </w:t>
-      </w:r>
-      <w:r>
-        <w:t>figures</w:t>
-      </w:r>
-      <w:r>
-        <w:t xml:space="preserve"> of the past, while others resent the</w:t>
-      </w:r>
-      <w:r>
-        <w:t>m</w:t>
-      </w:r>
-      <w:r>
-        <w:t xml:space="preserve"> – regardless though, it is undeniable the impact some </w:t>
+        <w:t xml:space="preserve">will inevitably end in disagreement, </w:t>
+      </w:r>
+      <w:r>
+        <w:t xml:space="preserve">regardless </w:t>
+      </w:r>
+      <w:r>
+        <w:t xml:space="preserve">of opinion </w:t>
+      </w:r>
+      <w:r>
+        <w:t xml:space="preserve">though, it is undeniable the impact some </w:t>
       </w:r>
       <w:r>
         <w:t>people</w:t>
@@ -125,7 +1023,13 @@
         <w:t xml:space="preserve"> have had on the world. </w:t>
       </w:r>
       <w:r>
-        <w:t>It is quite interesting then, how these actions that have changed the lives of thousands, are so easily represented on a simple piece of paper</w:t>
+        <w:t xml:space="preserve">It is quite interesting then, how these actions that have changed the lives of </w:t>
+      </w:r>
+      <w:r>
+        <w:t>countless people</w:t>
+      </w:r>
+      <w:r>
+        <w:t>, are so easily represented on a simple piece of paper</w:t>
       </w:r>
       <w:r>
         <w:t xml:space="preserve"> – conflicts of family, money or faith reduced to simple points on a map. </w:t>
@@ -174,7 +1078,13 @@
         <w:t xml:space="preserve"> </w:t>
       </w:r>
       <w:r>
-        <w:t>populated with the mistakes of a more amateur developer, the project was error-prone and inefficient, nevertheless it was completed, and I considered it my best project id ever completed for years afterwards.</w:t>
+        <w:t xml:space="preserve">populated with the mistakes of a more amateur developer, the project was error-prone and inefficient, nevertheless it was completed, and I considered it my best project </w:t>
+      </w:r>
+      <w:r>
+        <w:t>I had</w:t>
+      </w:r>
+      <w:r>
+        <w:t xml:space="preserve"> ever completed for years afterwards.</w:t>
       </w:r>
     </w:p>
     <w:p>
@@ -252,9 +1162,12 @@
           <w:numId w:val="2"/>
         </w:numPr>
       </w:pPr>
-      <w:r>
+      <w:bookmarkStart w:id="1" w:name="_Toc85547764"/>
+      <w:r>
+        <w:lastRenderedPageBreak/>
         <w:t>Aims and Objectives</w:t>
       </w:r>
+      <w:bookmarkEnd w:id="1"/>
     </w:p>
     <w:p>
       <w:pPr>
@@ -273,7 +1186,7 @@
         <w:t>expansion,</w:t>
       </w:r>
       <w:r>
-        <w:t xml:space="preserve"> and recession of nations over a period of time</w:t>
+        <w:t xml:space="preserve"> and recession of nations over time</w:t>
       </w:r>
       <w:r>
         <w:t xml:space="preserve">. Starting from an empty map, </w:t>
@@ -285,7 +1198,13 @@
         <w:t xml:space="preserve"> the simulation will develop a populated world map which has been defined by socio-economic factors such as culture, access to resources and faith as </w:t>
       </w:r>
       <w:r>
-        <w:t>well as ideas like international relations, technology and geography.</w:t>
+        <w:t xml:space="preserve">well as ideas like international relations, </w:t>
+      </w:r>
+      <w:r>
+        <w:t>technology,</w:t>
+      </w:r>
+      <w:r>
+        <w:t xml:space="preserve"> and geography.</w:t>
       </w:r>
       <w:r>
         <w:t xml:space="preserve"> This artefact will also be heavily documented</w:t>
@@ -328,11 +1247,7 @@
         <w:t>at the very least serve as an interesting experiment demonstrating how computing can be used to represent the world around us.</w:t>
       </w:r>
       <w:r>
-        <w:t xml:space="preserve"> I also believe that as the game industry is currently leaning heavily towards procedurally generated content, this project could see use as a world map generator – a </w:t>
-      </w:r>
-      <w:r>
-        <w:lastRenderedPageBreak/>
-        <w:t>service that may have relevance in a number of different genres, ranging from strategy games, roleplaying games and even to ro</w:t>
+        <w:t xml:space="preserve"> I also believe that as the game industry is currently leaning heavily towards procedurally generated content, this project could see use as a world map generator – a service that may have relevance in a number of genres, ranging from strategy games, roleplaying games and even to ro</w:t>
       </w:r>
       <w:r>
         <w:t>gu</w:t>
@@ -378,7 +1293,13 @@
         <w:t xml:space="preserve">. I believe this is an especially important concept </w:t>
       </w:r>
       <w:r>
-        <w:t xml:space="preserve">for the modern day because it is my opinion that a significant amount of pre-GCSE history is taught at a surface level – what happened and the effects that came of it – whereas the reasons for why are often ignored for unimportant topics. </w:t>
+        <w:t xml:space="preserve">for the modern day because it is my opinion that a significant amount of pre-GCSE history is taught at a surface level – what happened and the effects that came of it – whereas the reasons for why are often ignored for </w:t>
+      </w:r>
+      <w:r>
+        <w:t>less relevant</w:t>
+      </w:r>
+      <w:r>
+        <w:t xml:space="preserve"> topics. </w:t>
       </w:r>
       <w:r>
         <w:t xml:space="preserve">Considering factors that lead to key points in history is a necessary topic for fully understanding the gravity and reason for conflicts in history – such as how the mountains of Afghanistan have aided its survival against foreign powers or how the shortage of domestic animals in the Americas lead to the plagues which weakened the </w:t>
@@ -488,9 +1409,11 @@
           <w:numId w:val="2"/>
         </w:numPr>
       </w:pPr>
+      <w:bookmarkStart w:id="2" w:name="_Toc85547765"/>
       <w:r>
         <w:t>Design &amp; Basic tool implementation</w:t>
       </w:r>
+      <w:bookmarkEnd w:id="2"/>
     </w:p>
     <w:p>
       <w:pPr>
@@ -584,7 +1507,11 @@
         <w:ind w:firstLine="0"/>
       </w:pPr>
       <w:r>
-        <w:t xml:space="preserve">Simultaneously to this I will be working with the simulation’s primary engine – Unity – to develop some essential but simple tools for the functioning of the program, a process which will hopefully reduce distractions during the development stages. </w:t>
+        <w:t xml:space="preserve">Simultaneously to this I will be working with the simulation’s primary engine – Unity – to develop some essential but simple tools for the functioning of the program, a process which will reduce distractions during the </w:t>
+      </w:r>
+      <w:r>
+        <w:lastRenderedPageBreak/>
+        <w:t xml:space="preserve">development stages. </w:t>
       </w:r>
       <w:r>
         <w:t>The following points must be implemented to a functional degree before this stage can be considered finished</w:t>
@@ -666,9 +1593,17 @@
           <w:numId w:val="2"/>
         </w:numPr>
       </w:pPr>
-      <w:r>
-        <w:t>World Generation</w:t>
-      </w:r>
+      <w:bookmarkStart w:id="3" w:name="_Toc85547766"/>
+      <w:r>
+        <w:t xml:space="preserve">World </w:t>
+      </w:r>
+      <w:r>
+        <w:t>g</w:t>
+      </w:r>
+      <w:r>
+        <w:t>eneration</w:t>
+      </w:r>
+      <w:bookmarkEnd w:id="3"/>
     </w:p>
     <w:p>
       <w:pPr>
@@ -693,11 +1628,7 @@
         <w:t xml:space="preserve"> the main factors the artificial intelligence will use in its decision making, it needs to be created to a satisfactory degree. </w:t>
       </w:r>
       <w:r>
-        <w:t xml:space="preserve">This stage will also include </w:t>
-      </w:r>
-      <w:r>
-        <w:lastRenderedPageBreak/>
-        <w:t xml:space="preserve">significant documentation of the methods used and </w:t>
+        <w:t xml:space="preserve">This stage will also include significant documentation of the methods used and </w:t>
       </w:r>
       <w:r>
         <w:t xml:space="preserve">any testing applied on the final build of the </w:t>
@@ -974,7 +1905,11 @@
         <w:t>While many of the aspects of this stage may be subject to change as development progresses, the listed properties above are what I believe are essential components, and therefore will mark the progress of this stage of development. A completed system should include all of the listed objectives in some form, and development into later stages should not occur until these points are met.</w:t>
       </w:r>
       <w:r>
-        <w:t xml:space="preserve"> Additionally, during this time documentation should continue, including discussing methods used to meet these goals and how they compare to similar projects. Finally, extensive testing should be completed and noted, and any high-priority issues fixed be</w:t>
+        <w:t xml:space="preserve"> Additionally, during this time documentation should </w:t>
+      </w:r>
+      <w:r>
+        <w:lastRenderedPageBreak/>
+        <w:t>continue, including discussing methods used to meet these goals and how they compare to similar projects. Finally, extensive testing should be completed and noted, and any high-priority issues fixed be</w:t>
       </w:r>
       <w:r>
         <w:t>fore proceeding</w:t>
@@ -994,34 +1929,345 @@
           <w:numId w:val="2"/>
         </w:numPr>
       </w:pPr>
+      <w:bookmarkStart w:id="4" w:name="_Toc85547767"/>
       <w:r>
         <w:t>Time and simulation</w:t>
       </w:r>
+      <w:bookmarkEnd w:id="4"/>
     </w:p>
     <w:p>
       <w:pPr>
         <w:pStyle w:val="p1a"/>
       </w:pPr>
       <w:r>
-        <w:t xml:space="preserve">After world generation is complete, the actual simulation of time can begin. Starting from the map generated previously, provinces should be able to start to form their own nations, fighting with nearby provinces to expand their influence. It is my hope that </w:t>
-      </w:r>
-      <w:r>
-        <w:t xml:space="preserve">by the end of this stage the simulation will over time mimic the evolution of society from the start of </w:t>
-      </w:r>
-      <w:r>
-        <w:t>history. While</w:t>
-      </w:r>
-      <w:r>
-        <w:t xml:space="preserve"> how history progresses should be variable, a </w:t>
-      </w:r>
-      <w:r>
-        <w:t xml:space="preserve">perfect model should follow a path similar to real world history – the events I have classified as relevant are listed below, in the order they can be expected to occur in. It should be noted that these events are not a strict list of requirements, and a successful simulation may only exhibit a number of these events, this is simply a guideline of how I currently expect </w:t>
-      </w:r>
-      <w:r>
-        <w:t>the</w:t>
-      </w:r>
-      <w:r>
-        <w:t xml:space="preserve"> simulation to act.</w:t>
+        <w:t xml:space="preserve">After world generation is complete, the actual simulation of time can begin. Starting from the map generated previously, provinces should be able to start to form their own nations, fighting with nearby provinces to expand their influence. </w:t>
+      </w:r>
+      <w:r>
+        <w:t xml:space="preserve">This stage of the project will likely be the most time-consuming, as it will cover implementation of both simulation mechanics and AI, the most important aspects of the system the results of which will be the primary tool of comparison against the proposed hypothesis in this document. </w:t>
+      </w:r>
+      <w:r>
+        <w:t xml:space="preserve">Due to the nature of this objective, it is difficult to define the exact functionalities and methods that will be used in the final product, however regardless of how they are completed, I have highlighted the following as key features to be included in this segment: </w:t>
+      </w:r>
+    </w:p>
+    <w:p/>
+    <w:p>
+      <w:pPr>
+        <w:pStyle w:val="ListParagraph"/>
+        <w:numPr>
+          <w:ilvl w:val="0"/>
+          <w:numId w:val="14"/>
+        </w:numPr>
+      </w:pPr>
+      <w:r>
+        <w:t xml:space="preserve">Time </w:t>
+      </w:r>
+      <w:r>
+        <w:t>should be able to progress, ideally at different speeds depending on user input.</w:t>
+      </w:r>
+    </w:p>
+    <w:p>
+      <w:pPr>
+        <w:pStyle w:val="ListParagraph"/>
+        <w:numPr>
+          <w:ilvl w:val="0"/>
+          <w:numId w:val="14"/>
+        </w:numPr>
+      </w:pPr>
+      <w:r>
+        <w:t>Ability for nations to form</w:t>
+      </w:r>
+    </w:p>
+    <w:p>
+      <w:pPr>
+        <w:pStyle w:val="ListParagraph"/>
+        <w:numPr>
+          <w:ilvl w:val="0"/>
+          <w:numId w:val="14"/>
+        </w:numPr>
+      </w:pPr>
+      <w:r>
+        <w:t>Provincial information should update over time, such as the land becoming more populated as time progresses.</w:t>
+      </w:r>
+    </w:p>
+    <w:p>
+      <w:pPr>
+        <w:pStyle w:val="ListParagraph"/>
+        <w:numPr>
+          <w:ilvl w:val="0"/>
+          <w:numId w:val="14"/>
+        </w:numPr>
+      </w:pPr>
+      <w:r>
+        <w:t xml:space="preserve">Ability for nations to </w:t>
+      </w:r>
+      <w:r>
+        <w:t>declare war on others and take land for themselves.</w:t>
+      </w:r>
+    </w:p>
+    <w:p>
+      <w:pPr>
+        <w:pStyle w:val="ListParagraph"/>
+        <w:numPr>
+          <w:ilvl w:val="0"/>
+          <w:numId w:val="14"/>
+        </w:numPr>
+      </w:pPr>
+      <w:r>
+        <w:t>Artificial intelligence which dictates how nations will act</w:t>
+      </w:r>
+      <w:r>
+        <w:t xml:space="preserve">, using </w:t>
+      </w:r>
+      <w:r>
+        <w:t>knowledge of the world around them</w:t>
+      </w:r>
+      <w:r>
+        <w:t xml:space="preserve"> to influence </w:t>
+      </w:r>
+      <w:r>
+        <w:t>their decisions.</w:t>
+      </w:r>
+    </w:p>
+    <w:p>
+      <w:pPr>
+        <w:pStyle w:val="ListParagraph"/>
+        <w:numPr>
+          <w:ilvl w:val="0"/>
+          <w:numId w:val="14"/>
+        </w:numPr>
+      </w:pPr>
+      <w:r>
+        <w:t xml:space="preserve">Nations should be able to develop technology </w:t>
+      </w:r>
+      <w:r>
+        <w:t xml:space="preserve">to give them advantages </w:t>
+      </w:r>
+      <w:r>
+        <w:t>which should spread to neighbours</w:t>
+      </w:r>
+      <w:r>
+        <w:t xml:space="preserve"> over time.</w:t>
+      </w:r>
+    </w:p>
+    <w:p>
+      <w:pPr>
+        <w:pStyle w:val="ListParagraph"/>
+        <w:numPr>
+          <w:ilvl w:val="0"/>
+          <w:numId w:val="14"/>
+        </w:numPr>
+      </w:pPr>
+      <w:r>
+        <w:t>Religions should be able to form and spread.</w:t>
+      </w:r>
+    </w:p>
+    <w:p>
+      <w:pPr>
+        <w:pStyle w:val="ListParagraph"/>
+        <w:numPr>
+          <w:ilvl w:val="0"/>
+          <w:numId w:val="14"/>
+        </w:numPr>
+      </w:pPr>
+      <w:r>
+        <w:t xml:space="preserve">Nations should have relationships between </w:t>
+      </w:r>
+      <w:r>
+        <w:t>each</w:t>
+      </w:r>
+      <w:r>
+        <w:t xml:space="preserve"> another, influencing how they will act towards the other</w:t>
+      </w:r>
+      <w:r>
+        <w:t>, potentially even resulting in alliances</w:t>
+      </w:r>
+      <w:r>
+        <w:t>.</w:t>
+      </w:r>
+      <w:r>
+        <w:t xml:space="preserve"> This should be impacted by factors such as </w:t>
+      </w:r>
+      <w:r>
+        <w:t>cultural differences</w:t>
+      </w:r>
+      <w:r>
+        <w:t>, technology gap and religion.</w:t>
+      </w:r>
+    </w:p>
+    <w:p>
+      <w:pPr>
+        <w:pStyle w:val="ListParagraph"/>
+        <w:numPr>
+          <w:ilvl w:val="0"/>
+          <w:numId w:val="14"/>
+        </w:numPr>
+      </w:pPr>
+      <w:r>
+        <w:t>National leaders who change over time and have personalities</w:t>
+      </w:r>
+      <w:r>
+        <w:t xml:space="preserve"> values</w:t>
+      </w:r>
+      <w:r>
+        <w:t xml:space="preserve"> that apply modifiers to decisions nations make </w:t>
+      </w:r>
+      <w:r>
+        <w:t xml:space="preserve">– </w:t>
+      </w:r>
+      <w:r>
+        <w:t xml:space="preserve">a confident leader will be more inclined to go to </w:t>
+      </w:r>
+      <w:r>
+        <w:t>war but</w:t>
+      </w:r>
+      <w:r>
+        <w:t xml:space="preserve"> will </w:t>
+      </w:r>
+      <w:r>
+        <w:t>be more likely to pick an impossible battle than a cautious one.</w:t>
+      </w:r>
+    </w:p>
+    <w:p>
+      <w:pPr>
+        <w:ind w:firstLine="0"/>
+      </w:pPr>
+    </w:p>
+    <w:p>
+      <w:pPr>
+        <w:ind w:firstLine="0"/>
+      </w:pPr>
+      <w:r>
+        <w:t>These points will serve as the goalposts for when the simulator itself is completed.</w:t>
+      </w:r>
+      <w:r>
+        <w:t xml:space="preserve"> Most if not all should be completed in some form before production can continue, though the specifics of how each will function (particularly in relation to how war will be modelled) will be better detailed throughout the design stage of development.</w:t>
+      </w:r>
+      <w:r>
+        <w:t xml:space="preserve"> Much like world generation, all content should be documented and thoroughly tested before </w:t>
+      </w:r>
+      <w:r>
+        <w:t>production</w:t>
+      </w:r>
+      <w:r>
+        <w:t xml:space="preserve"> proceeds.</w:t>
+      </w:r>
+    </w:p>
+    <w:p>
+      <w:pPr>
+        <w:pStyle w:val="heading2"/>
+        <w:numPr>
+          <w:ilvl w:val="1"/>
+          <w:numId w:val="2"/>
+        </w:numPr>
+      </w:pPr>
+      <w:bookmarkStart w:id="5" w:name="_Toc85547768"/>
+      <w:r>
+        <w:t>Saving and f</w:t>
+      </w:r>
+      <w:r>
+        <w:t xml:space="preserve">inal </w:t>
+      </w:r>
+      <w:r>
+        <w:t>t</w:t>
+      </w:r>
+      <w:r>
+        <w:t>esting</w:t>
+      </w:r>
+      <w:bookmarkEnd w:id="5"/>
+    </w:p>
+    <w:p>
+      <w:pPr>
+        <w:ind w:firstLine="0"/>
+      </w:pPr>
+      <w:r>
+        <w:t>This stage will primarily consist of artefact testing, but it is important to make note of the save feature</w:t>
+      </w:r>
+      <w:r>
+        <w:t xml:space="preserve"> – which should be fully implemented by this stage to store both the generated world and the properties at the time of saving.</w:t>
+      </w:r>
+      <w:r>
+        <w:t xml:space="preserve"> This should also include a loading mechanism to make use of saved information</w:t>
+      </w:r>
+      <w:r>
+        <w:t xml:space="preserve">, </w:t>
+      </w:r>
+      <w:r>
+        <w:t>after which</w:t>
+      </w:r>
+      <w:r>
+        <w:t xml:space="preserve"> simulation should be permitted to continue.</w:t>
+      </w:r>
+    </w:p>
+    <w:p>
+      <w:pPr>
+        <w:ind w:firstLine="0"/>
+      </w:pPr>
+    </w:p>
+    <w:p>
+      <w:pPr>
+        <w:ind w:firstLine="0"/>
+      </w:pPr>
+      <w:r>
+        <w:t>In reference to testing, a full review of features in the model should be completed in acceptance, edge-case and erroneous environments</w:t>
+      </w:r>
+      <w:r>
+        <w:t xml:space="preserve">. All of this testing data should be appended to the existing testing documentation produced over the course of the project. </w:t>
+      </w:r>
+      <w:r>
+        <w:t>The targets of testing should include all features designated as necessary in this document, as well as any vulnerable or sufficiently important modules, additionally, any input mechanisms of any form should receive review to ensure they function as expected. Finally, due to the nature of this project as a simulation, a number of instances of the software running normally should be documented in detail to ident</w:t>
+      </w:r>
+      <w:r>
+        <w:t>ify any anomalous results</w:t>
+      </w:r>
+      <w:r>
+        <w:t>.</w:t>
+      </w:r>
+    </w:p>
+    <w:p>
+      <w:pPr>
+        <w:pStyle w:val="heading2"/>
+        <w:numPr>
+          <w:ilvl w:val="1"/>
+          <w:numId w:val="2"/>
+        </w:numPr>
+      </w:pPr>
+      <w:bookmarkStart w:id="6" w:name="_Toc85547769"/>
+      <w:r>
+        <w:t>Project r</w:t>
+      </w:r>
+      <w:r>
+        <w:t>eview</w:t>
+      </w:r>
+      <w:bookmarkEnd w:id="6"/>
+    </w:p>
+    <w:p>
+      <w:pPr>
+        <w:ind w:firstLine="0"/>
+      </w:pPr>
+      <w:r>
+        <w:t>This final objective will be to improve or complete any documentation that has not yet been finished by this stage, as well as to write a full review of how the project compared against my hypothesis</w:t>
+      </w:r>
+      <w:r>
+        <w:t xml:space="preserve">. </w:t>
+      </w:r>
+      <w:r>
+        <w:t>In terms of comparison, I intend to demonstrate parallels of real history against the results of the simulation</w:t>
+      </w:r>
+      <w:r>
+        <w:t xml:space="preserve">, finding events that occur during </w:t>
+      </w:r>
+      <w:r>
+        <w:lastRenderedPageBreak/>
+        <w:t>the running of the system that have similarities to real events</w:t>
+      </w:r>
+      <w:r>
+        <w:t>.</w:t>
+      </w:r>
+      <w:r>
+        <w:t xml:space="preserve"> Additionally</w:t>
+      </w:r>
+      <w:r>
+        <w:t>, for comparative purposes, I have compiled a list of key events that I would expect to see the simulation represent:</w:t>
       </w:r>
     </w:p>
     <w:p>
@@ -1038,13 +2284,7 @@
         </w:numPr>
       </w:pPr>
       <w:r>
-        <w:t xml:space="preserve">Dawn of civilisation </w:t>
-      </w:r>
-      <w:r>
-        <w:t xml:space="preserve">- </w:t>
-      </w:r>
-      <w:r>
-        <w:t>A number of large powers form while the majority of the world remains in a tribal or dispersed state</w:t>
+        <w:t>Dawn of civilisation - A number of large powers form while the majority of the world remains in a tribal or dispersed state</w:t>
       </w:r>
     </w:p>
     <w:p>
@@ -1056,8 +2296,10 @@
         </w:numPr>
       </w:pPr>
       <w:r>
-        <w:lastRenderedPageBreak/>
-        <w:t>Classical period – Religions should form and spread quickly between different provinces.</w:t>
+        <w:t>Bronze age collapse</w:t>
+      </w:r>
+      <w:r>
+        <w:t xml:space="preserve"> - Through any means, at least one large power should be overtaken or splinter into different states</w:t>
       </w:r>
     </w:p>
     <w:p>
@@ -1069,22 +2311,10 @@
         </w:numPr>
       </w:pPr>
       <w:r>
-        <w:t>Iron age</w:t>
-      </w:r>
-      <w:r>
-        <w:t xml:space="preserve"> </w:t>
-      </w:r>
-      <w:r>
-        <w:t xml:space="preserve">- </w:t>
-      </w:r>
-      <w:r>
-        <w:t xml:space="preserve">Through any means, </w:t>
-      </w:r>
-      <w:r>
-        <w:t>at least</w:t>
-      </w:r>
-      <w:r>
-        <w:t xml:space="preserve"> one large power should be overtaken or splinter into different states</w:t>
+        <w:t>Classical age</w:t>
+      </w:r>
+      <w:r>
+        <w:t xml:space="preserve"> – Small states, either remnants of a former great power or newly formed, should become more common, and should seek to unify provinces of their cultural groups.</w:t>
       </w:r>
     </w:p>
     <w:p>
@@ -1096,10 +2326,16 @@
         </w:numPr>
       </w:pPr>
       <w:r>
-        <w:t xml:space="preserve">Early medieval period </w:t>
-      </w:r>
-      <w:r>
-        <w:t>– Small states, either remnants of a former great power or newly formed, should become more common, and should seek to unify provinces of their cultural groups.</w:t>
+        <w:t xml:space="preserve">Medieval </w:t>
+      </w:r>
+      <w:r>
+        <w:t xml:space="preserve">period – Many cultures should be entirely owned by a </w:t>
+      </w:r>
+      <w:r>
+        <w:t>nation representing their culture</w:t>
+      </w:r>
+      <w:r>
+        <w:t>; wars should be frequent between states.</w:t>
       </w:r>
     </w:p>
     <w:p>
@@ -1111,16 +2347,10 @@
         </w:numPr>
       </w:pPr>
       <w:r>
-        <w:t>Late medieval period –</w:t>
-      </w:r>
-      <w:r>
-        <w:t xml:space="preserve"> Many cultures should be entirely owned by a single nation</w:t>
-      </w:r>
-      <w:r>
-        <w:t>;</w:t>
-      </w:r>
-      <w:r>
-        <w:t xml:space="preserve"> wars should be frequent between states.</w:t>
+        <w:t>Renaissance – A large technology gap should form between different regions on the map. The majority of the map should now have nations on it.</w:t>
+      </w:r>
+      <w:r>
+        <w:t xml:space="preserve"> States with better technology than others may begin to subjugate others</w:t>
       </w:r>
     </w:p>
     <w:p>
@@ -1132,420 +2362,71 @@
         </w:numPr>
       </w:pPr>
       <w:r>
-        <w:t>Renaissance – A large technology gap should exist between different regions on the map</w:t>
-      </w:r>
-      <w:r>
-        <w:t>. The majority of the map should now have nations</w:t>
-      </w:r>
-      <w:r>
-        <w:t xml:space="preserve"> on it</w:t>
+        <w:t>Modernisation</w:t>
+      </w:r>
+      <w:r>
+        <w:t xml:space="preserve"> </w:t>
+      </w:r>
+      <w:r>
+        <w:t>– The technology gap should begin to even out</w:t>
+      </w:r>
+      <w:r>
+        <w:t xml:space="preserve"> between nations</w:t>
       </w:r>
       <w:r>
         <w:t>.</w:t>
       </w:r>
-    </w:p>
-    <w:p>
-      <w:pPr>
-        <w:pStyle w:val="ListParagraph"/>
-        <w:numPr>
-          <w:ilvl w:val="0"/>
-          <w:numId w:val="13"/>
-        </w:numPr>
-      </w:pPr>
-      <w:r>
-        <w:t>Colonialism – States with better technology should begin to subjugate smaller states</w:t>
-      </w:r>
-    </w:p>
-    <w:p>
-      <w:pPr>
-        <w:pStyle w:val="ListParagraph"/>
-        <w:numPr>
-          <w:ilvl w:val="0"/>
-          <w:numId w:val="13"/>
-        </w:numPr>
-      </w:pPr>
-      <w:r>
-        <w:t>Industrialisation – The technology gap should begin to even out, and some of the colonial states should lose territories</w:t>
-      </w:r>
-      <w:r>
-        <w:t>. War</w:t>
-      </w:r>
-      <w:r>
-        <w:t>s should become less frequent.</w:t>
-      </w:r>
-    </w:p>
-    <w:p>
-      <w:pPr>
-        <w:pStyle w:val="ListParagraph"/>
-        <w:numPr>
-          <w:ilvl w:val="0"/>
-          <w:numId w:val="13"/>
-        </w:numPr>
-      </w:pPr>
-      <w:r>
-        <w:t>Modern age - Technology gap should be almost entirely even. Wars</w:t>
-      </w:r>
-      <w:r>
-        <w:t xml:space="preserve"> that occur</w:t>
-      </w:r>
-      <w:r>
-        <w:t xml:space="preserve"> should involve a number of powers at once.</w:t>
-      </w:r>
-      <w:r>
-        <w:t xml:space="preserve"> All available land should be </w:t>
-      </w:r>
-      <w:r>
-        <w:t>occupied by a nation.</w:t>
-      </w:r>
-    </w:p>
+      <w:r>
+        <w:t xml:space="preserve"> All land should eventually become occupied</w:t>
+      </w:r>
+    </w:p>
+    <w:p/>
     <w:p>
       <w:pPr>
         <w:ind w:firstLine="0"/>
       </w:pPr>
       <w:r>
-        <w:br/>
-        <w:t xml:space="preserve">In order for the simulation to be able to reach any of these goals, I believe the following </w:t>
-      </w:r>
-      <w:r>
-        <w:t xml:space="preserve">functions and features </w:t>
-      </w:r>
-      <w:r>
-        <w:t>are necessary:</w:t>
-      </w:r>
-    </w:p>
-    <w:p>
-      <w:pPr>
-        <w:ind w:firstLine="0"/>
-      </w:pPr>
-    </w:p>
-    <w:p>
-      <w:pPr>
-        <w:pStyle w:val="ListParagraph"/>
-        <w:numPr>
-          <w:ilvl w:val="0"/>
-          <w:numId w:val="14"/>
-        </w:numPr>
-      </w:pPr>
-      <w:r>
-        <w:t xml:space="preserve">Time </w:t>
-      </w:r>
-      <w:r>
-        <w:t>should be able to progress, ideally at different speeds depending on user input.</w:t>
-      </w:r>
-    </w:p>
-    <w:p>
-      <w:pPr>
-        <w:pStyle w:val="ListParagraph"/>
-        <w:numPr>
-          <w:ilvl w:val="0"/>
-          <w:numId w:val="14"/>
-        </w:numPr>
-      </w:pPr>
-      <w:r>
-        <w:t>Ability for nations to form</w:t>
-      </w:r>
-    </w:p>
-    <w:p>
-      <w:pPr>
-        <w:pStyle w:val="ListParagraph"/>
-        <w:numPr>
-          <w:ilvl w:val="0"/>
-          <w:numId w:val="14"/>
-        </w:numPr>
-      </w:pPr>
-      <w:r>
-        <w:t>Provincial information should update over time, such as the land becoming more populated as time progresses.</w:t>
-      </w:r>
-    </w:p>
-    <w:p>
-      <w:pPr>
-        <w:pStyle w:val="ListParagraph"/>
-        <w:numPr>
-          <w:ilvl w:val="0"/>
-          <w:numId w:val="14"/>
-        </w:numPr>
-      </w:pPr>
-      <w:r>
-        <w:t xml:space="preserve">Ability for nations to </w:t>
-      </w:r>
-      <w:r>
-        <w:t>declare war on others and take land for themselves.</w:t>
-      </w:r>
-    </w:p>
-    <w:p>
-      <w:pPr>
-        <w:pStyle w:val="ListParagraph"/>
-        <w:numPr>
-          <w:ilvl w:val="0"/>
-          <w:numId w:val="14"/>
-        </w:numPr>
-      </w:pPr>
-      <w:r>
-        <w:t>Artificial intelligence which dictates how nations will act</w:t>
-      </w:r>
-      <w:r>
-        <w:t xml:space="preserve">, using </w:t>
-      </w:r>
-      <w:r>
-        <w:t>knowledge of the world around them</w:t>
-      </w:r>
-      <w:r>
-        <w:t xml:space="preserve"> to influence </w:t>
-      </w:r>
-      <w:r>
-        <w:t>their decisions.</w:t>
-      </w:r>
-    </w:p>
-    <w:p>
-      <w:pPr>
-        <w:pStyle w:val="ListParagraph"/>
-        <w:numPr>
-          <w:ilvl w:val="0"/>
-          <w:numId w:val="14"/>
-        </w:numPr>
-      </w:pPr>
-      <w:r>
-        <w:t xml:space="preserve">Nations should be able to develop technology </w:t>
-      </w:r>
-      <w:r>
-        <w:t xml:space="preserve">to give them advantages </w:t>
-      </w:r>
-      <w:r>
-        <w:t>which should spread to neighbours</w:t>
-      </w:r>
-      <w:r>
-        <w:t xml:space="preserve"> over time.</w:t>
-      </w:r>
-    </w:p>
-    <w:p>
-      <w:pPr>
-        <w:pStyle w:val="ListParagraph"/>
-        <w:numPr>
-          <w:ilvl w:val="0"/>
-          <w:numId w:val="14"/>
-        </w:numPr>
-      </w:pPr>
-      <w:r>
-        <w:t>Religions should be able to form and spread.</w:t>
-      </w:r>
-    </w:p>
-    <w:p>
-      <w:pPr>
-        <w:pStyle w:val="ListParagraph"/>
-        <w:numPr>
-          <w:ilvl w:val="0"/>
-          <w:numId w:val="14"/>
-        </w:numPr>
-      </w:pPr>
-      <w:r>
-        <w:t xml:space="preserve">Nations should have relationships between </w:t>
-      </w:r>
-      <w:r>
-        <w:t>each</w:t>
-      </w:r>
-      <w:r>
-        <w:t xml:space="preserve"> another, influencing how they will act towards the other</w:t>
-      </w:r>
-      <w:r>
-        <w:t>, potentially even resulting in alliances</w:t>
-      </w:r>
-      <w:r>
-        <w:t>.</w:t>
-      </w:r>
-      <w:r>
-        <w:t xml:space="preserve"> This should be impacted by factors such as </w:t>
-      </w:r>
-      <w:r>
-        <w:t>cultural differences</w:t>
-      </w:r>
-      <w:r>
-        <w:t>, technology gap and religion.</w:t>
-      </w:r>
-    </w:p>
-    <w:p>
-      <w:pPr>
-        <w:pStyle w:val="ListParagraph"/>
-        <w:numPr>
-          <w:ilvl w:val="0"/>
-          <w:numId w:val="14"/>
-        </w:numPr>
-      </w:pPr>
-      <w:r>
-        <w:t>National leaders who change over time and have personalities</w:t>
-      </w:r>
-      <w:r>
-        <w:t xml:space="preserve"> values</w:t>
-      </w:r>
-      <w:r>
-        <w:t xml:space="preserve"> that apply modifiers to decisions nations make </w:t>
-      </w:r>
-      <w:r>
-        <w:t xml:space="preserve">– </w:t>
-      </w:r>
-      <w:r>
-        <w:t xml:space="preserve">a confident leader will be more inclined to go to </w:t>
-      </w:r>
-      <w:r>
-        <w:t>war but</w:t>
-      </w:r>
-      <w:r>
-        <w:t xml:space="preserve"> will </w:t>
-      </w:r>
-      <w:r>
-        <w:t>be more likely to pick an impossible battle than a cautious one.</w:t>
-      </w:r>
-    </w:p>
-    <w:p>
-      <w:pPr>
-        <w:ind w:firstLine="0"/>
-      </w:pPr>
-    </w:p>
-    <w:p>
-      <w:pPr>
-        <w:ind w:firstLine="0"/>
-      </w:pPr>
-      <w:r>
-        <w:t>These points will serve as the goalposts for when the simulator itself is completed.</w:t>
-      </w:r>
-      <w:r>
-        <w:t xml:space="preserve"> Most if not all should be completed in some form before production can continue, though the specifics of how each will function (particularly in relation to how war will be modelled) will be better detailed throughout the design stage of development.</w:t>
-      </w:r>
-      <w:r>
-        <w:t xml:space="preserve"> Much like world generation, all content should be documented and thoroughly tested before </w:t>
-      </w:r>
-      <w:r>
-        <w:t>production</w:t>
-      </w:r>
-      <w:r>
-        <w:t xml:space="preserve"> proceeds.</w:t>
-      </w:r>
-    </w:p>
-    <w:p>
-      <w:pPr>
-        <w:pStyle w:val="heading2"/>
-        <w:numPr>
-          <w:ilvl w:val="1"/>
-          <w:numId w:val="2"/>
-        </w:numPr>
-      </w:pPr>
-      <w:r>
-        <w:t>Saving and f</w:t>
-      </w:r>
-      <w:r>
-        <w:t xml:space="preserve">inal </w:t>
-      </w:r>
-      <w:r>
-        <w:t>t</w:t>
-      </w:r>
-      <w:r>
-        <w:t>esting</w:t>
-      </w:r>
-    </w:p>
-    <w:p>
-      <w:pPr>
-        <w:ind w:firstLine="0"/>
-      </w:pPr>
-      <w:r>
-        <w:t>This stage will primarily consist of artefact testing, but it is important to make note of the save feature</w:t>
-      </w:r>
-      <w:r>
-        <w:t xml:space="preserve"> – which should be fully implemented by this stage to store both the generated world and the properties at the time of saving.</w:t>
-      </w:r>
-      <w:r>
-        <w:t xml:space="preserve"> This should also include a loading mechanism to make use of saved information</w:t>
-      </w:r>
-      <w:r>
-        <w:t xml:space="preserve">, </w:t>
-      </w:r>
-      <w:r>
-        <w:t>after which</w:t>
-      </w:r>
-      <w:r>
-        <w:t xml:space="preserve"> simulation should be permitted to continue.</w:t>
-      </w:r>
-    </w:p>
-    <w:p>
-      <w:pPr>
-        <w:ind w:firstLine="0"/>
-      </w:pPr>
-    </w:p>
-    <w:p>
-      <w:pPr>
-        <w:ind w:firstLine="0"/>
-      </w:pPr>
-      <w:r>
-        <w:t>In reference to testing, a full review of features in the model should be completed in acceptance, edge-case and erroneous environments</w:t>
-      </w:r>
-      <w:r>
-        <w:t xml:space="preserve">. All of this testing data should be appended to the existing testing documentation produced over the course of the project. </w:t>
-      </w:r>
-      <w:r>
-        <w:t>The targets of testing should include all features designated as necessary in this document, as well as any vulnerable or sufficiently important modules, additionally, any input mechanisms of any form should receive review to ensure they function as expected. Finally, due to the nature of this project as a simulation, a number of instances of the software running normally should be documented in detail to ident</w:t>
-      </w:r>
-      <w:r>
-        <w:t>ify any anomalous results</w:t>
-      </w:r>
-      <w:r>
-        <w:t>.</w:t>
-      </w:r>
-    </w:p>
-    <w:p>
-      <w:pPr>
-        <w:pStyle w:val="heading2"/>
-        <w:numPr>
-          <w:ilvl w:val="1"/>
-          <w:numId w:val="2"/>
-        </w:numPr>
-      </w:pPr>
-      <w:r>
-        <w:lastRenderedPageBreak/>
-        <w:t>Review</w:t>
-      </w:r>
-    </w:p>
-    <w:p>
-      <w:pPr>
-        <w:ind w:firstLine="0"/>
-      </w:pPr>
-      <w:r>
-        <w:t>This final objective will be to improve or complete any documentation that has not yet been finished by this stage, as well as to write a full review of how the project compared against my hypothesis, as well as what objectives outlined in this document were fulfilled.</w:t>
+        <w:t>I believe this l</w:t>
+      </w:r>
+      <w:r>
+        <w:t xml:space="preserve">ist </w:t>
+      </w:r>
+      <w:r>
+        <w:t xml:space="preserve">serves as a timeline of </w:t>
+      </w:r>
+      <w:r>
+        <w:t xml:space="preserve">events in history that have shaped the world as we know it today, </w:t>
+      </w:r>
+      <w:r>
+        <w:t xml:space="preserve">and a project attempting to create a believable world (such as my own) should inevitably </w:t>
+      </w:r>
+      <w:r>
+        <w:t xml:space="preserve">portray any or all of these </w:t>
+      </w:r>
+      <w:r>
+        <w:t>aspects</w:t>
+      </w:r>
+      <w:r>
+        <w:t xml:space="preserve"> in some form</w:t>
+      </w:r>
+      <w:r>
+        <w:t xml:space="preserve">, ideally in the order presented. </w:t>
+      </w:r>
+      <w:r>
+        <w:t xml:space="preserve">As such, while comparing my artefact against my hypothesis, I will refer to these events as a measure of my success in creating a </w:t>
+      </w:r>
+      <w:r>
+        <w:t>“genuine”</w:t>
+      </w:r>
+      <w:r>
+        <w:t xml:space="preserve"> world</w:t>
+      </w:r>
+      <w:r>
+        <w:t xml:space="preserve">. </w:t>
       </w:r>
       <w:r>
         <w:t xml:space="preserve"> </w:t>
       </w:r>
-      <w:r>
-        <w:t>This will also include a full comparison against the simulation I produced years back as well as any projects with similar objectives</w:t>
-      </w:r>
-      <w:r>
-        <w:t xml:space="preserve"> or features</w:t>
-      </w:r>
-      <w:r>
-        <w:t>.</w:t>
-      </w:r>
-      <w:r>
-        <w:t xml:space="preserve"> </w:t>
-      </w:r>
-    </w:p>
-    <w:p>
-      <w:pPr>
-        <w:pStyle w:val="heading2"/>
-        <w:numPr>
-          <w:ilvl w:val="1"/>
-          <w:numId w:val="2"/>
-        </w:numPr>
-      </w:pPr>
-      <w:r>
-        <w:t>Gantt Chart</w:t>
-      </w:r>
-    </w:p>
-    <w:p>
-      <w:pPr>
-        <w:pStyle w:val="p1a"/>
-      </w:pPr>
-    </w:p>
-    <w:p>
-      <w:pPr>
-        <w:ind w:firstLine="0"/>
-      </w:pPr>
     </w:p>
     <w:p>
       <w:pPr>
@@ -1555,12 +2436,183 @@
           <w:numId w:val="2"/>
         </w:numPr>
       </w:pPr>
-      <w:r>
-        <w:t>References</w:t>
+      <w:bookmarkStart w:id="7" w:name="_Toc85547770"/>
+      <w:r>
+        <w:t>Risk</w:t>
+      </w:r>
+      <w:r>
+        <w:t xml:space="preserve"> Management</w:t>
+      </w:r>
+      <w:bookmarkEnd w:id="7"/>
+    </w:p>
+    <w:p>
+      <w:pPr>
+        <w:ind w:firstLine="0"/>
+      </w:pPr>
+      <w:r>
+        <w:t>Owing to the subject matter of this project,</w:t>
+      </w:r>
+      <w:r>
+        <w:t xml:space="preserve"> there are considerations that must be made to </w:t>
+      </w:r>
+      <w:r>
+        <w:t xml:space="preserve">ensure sensitivity in the </w:t>
+      </w:r>
+      <w:r>
+        <w:t>model</w:t>
+      </w:r>
+      <w:r>
+        <w:t>. A</w:t>
+      </w:r>
+      <w:r>
+        <w:t xml:space="preserve">ny </w:t>
+      </w:r>
+      <w:r>
+        <w:t xml:space="preserve">large </w:t>
+      </w:r>
+      <w:r>
+        <w:t xml:space="preserve">decisions made regarding the AI and simulation mechanics, especially in relation to topics that may cause controversy, such as religion or culture, will be </w:t>
+      </w:r>
+      <w:r>
+        <w:t xml:space="preserve">reviewed and </w:t>
+      </w:r>
+      <w:r>
+        <w:t xml:space="preserve">documented, along with the reasons for the mechanic existing. </w:t>
+      </w:r>
+      <w:r>
+        <w:t>This process</w:t>
+      </w:r>
+      <w:r>
+        <w:t xml:space="preserve">, while also allowing me to reflect </w:t>
+      </w:r>
+      <w:r>
+        <w:t xml:space="preserve">on </w:t>
+      </w:r>
+      <w:r>
+        <w:t xml:space="preserve">and remove any </w:t>
+      </w:r>
+      <w:r>
+        <w:t>subconscious</w:t>
+      </w:r>
+      <w:r>
+        <w:t xml:space="preserve"> biases I may hold from impacting the quality of the software, </w:t>
+      </w:r>
+      <w:r>
+        <w:t xml:space="preserve">will mean that any potentially divisive additions to the program will </w:t>
+      </w:r>
+      <w:r>
+        <w:t>require</w:t>
+      </w:r>
+      <w:r>
+        <w:t xml:space="preserve"> proper justification – allowing the user to make their own decision on if accuracy and sensitivity has been maintained. </w:t>
+      </w:r>
+    </w:p>
+    <w:p>
+      <w:pPr>
+        <w:pStyle w:val="heading1"/>
+        <w:numPr>
+          <w:ilvl w:val="0"/>
+          <w:numId w:val="2"/>
+        </w:numPr>
+      </w:pPr>
+      <w:bookmarkStart w:id="8" w:name="_Toc85547771"/>
+      <w:r>
+        <w:t xml:space="preserve">Gantt </w:t>
+      </w:r>
+      <w:r>
+        <w:t>C</w:t>
+      </w:r>
+      <w:r>
+        <w:t>hart</w:t>
+      </w:r>
+      <w:bookmarkEnd w:id="8"/>
+    </w:p>
+    <w:p>
+      <w:pPr>
+        <w:pStyle w:val="p1a"/>
+      </w:pPr>
+      <w:r>
+        <w:t>Following the completion of this document, I intend to follow the subsequent time allocation chart as closely as possible, with each change in task serving as a deadline for the previous stage of development.</w:t>
+      </w:r>
+      <w:r>
+        <w:t xml:space="preserve"> It should be noted that any overlaps do not represent the simultaneous production of two different segments of development, but rather that I expect to finish the task within the same month as starting the next task.</w:t>
+      </w:r>
+    </w:p>
+    <w:p>
+      <w:pPr>
+        <w:ind w:firstLine="0"/>
+      </w:pPr>
+      <w:r>
+        <w:rPr>
+          <w:noProof/>
+        </w:rPr>
+        <w:drawing>
+          <wp:anchor distT="0" distB="0" distL="114300" distR="114300" simplePos="0" relativeHeight="251658240" behindDoc="0" locked="0" layoutInCell="1" allowOverlap="1" wp14:anchorId="205FAB22" wp14:editId="611A3918">
+            <wp:simplePos x="0" y="0"/>
+            <wp:positionH relativeFrom="margin">
+              <wp:align>center</wp:align>
+            </wp:positionH>
+            <wp:positionV relativeFrom="paragraph">
+              <wp:posOffset>116730</wp:posOffset>
+            </wp:positionV>
+            <wp:extent cx="6059707" cy="2138901"/>
+            <wp:effectExtent l="0" t="0" r="0" b="0"/>
+            <wp:wrapSquare wrapText="bothSides"/>
+            <wp:docPr id="1" name="Picture 1" descr="&#10;"/>
+            <wp:cNvGraphicFramePr>
+              <a:graphicFrameLocks xmlns:a="http://schemas.openxmlformats.org/drawingml/2006/main" noChangeAspect="1"/>
+            </wp:cNvGraphicFramePr>
+            <a:graphic xmlns:a="http://schemas.openxmlformats.org/drawingml/2006/main">
+              <a:graphicData uri="http://schemas.openxmlformats.org/drawingml/2006/picture">
+                <pic:pic xmlns:pic="http://schemas.openxmlformats.org/drawingml/2006/picture">
+                  <pic:nvPicPr>
+                    <pic:cNvPr id="1" name="Picture 1" descr="&#10;"/>
+                    <pic:cNvPicPr>
+                      <a:picLocks noChangeAspect="1" noChangeArrowheads="1"/>
+                    </pic:cNvPicPr>
+                  </pic:nvPicPr>
+                  <pic:blipFill>
+                    <a:blip r:embed="rId9" cstate="print">
+                      <a:extLst>
+                        <a:ext uri="{28A0092B-C50C-407E-A947-70E740481C1C}">
+                          <a14:useLocalDpi xmlns:a14="http://schemas.microsoft.com/office/drawing/2010/main" val="0"/>
+                        </a:ext>
+                      </a:extLst>
+                    </a:blip>
+                    <a:srcRect/>
+                    <a:stretch>
+                      <a:fillRect/>
+                    </a:stretch>
+                  </pic:blipFill>
+                  <pic:spPr bwMode="auto">
+                    <a:xfrm>
+                      <a:off x="0" y="0"/>
+                      <a:ext cx="6059707" cy="2138901"/>
+                    </a:xfrm>
+                    <a:prstGeom prst="rect">
+                      <a:avLst/>
+                    </a:prstGeom>
+                    <a:noFill/>
+                    <a:ln>
+                      <a:noFill/>
+                    </a:ln>
+                  </pic:spPr>
+                </pic:pic>
+              </a:graphicData>
+            </a:graphic>
+            <wp14:sizeRelH relativeFrom="page">
+              <wp14:pctWidth>0</wp14:pctWidth>
+            </wp14:sizeRelH>
+            <wp14:sizeRelV relativeFrom="page">
+              <wp14:pctHeight>0</wp14:pctHeight>
+            </wp14:sizeRelV>
+          </wp:anchor>
+        </w:drawing>
       </w:r>
     </w:p>
     <w:sectPr>
-      <w:footerReference w:type="default" r:id="rId8"/>
+      <w:headerReference w:type="default" r:id="rId10"/>
+      <w:footerReference w:type="default" r:id="rId11"/>
       <w:pgSz w:w="11906" w:h="16838"/>
       <w:pgMar w:top="1440" w:right="1440" w:bottom="1440" w:left="1440" w:header="708" w:footer="708" w:gutter="0"/>
       <w:cols w:space="708"/>
@@ -1671,6 +2723,24 @@
     </w:p>
   </w:footnote>
 </w:footnotes>
+</file>
+
+<file path=word/header1.xml><?xml version="1.0" encoding="utf-8"?>
+<w:hdr xmlns:wpc="http://schemas.microsoft.com/office/word/2010/wordprocessingCanvas" xmlns:cx="http://schemas.microsoft.com/office/drawing/2014/chartex" xmlns:cx1="http://schemas.microsoft.com/office/drawing/2015/9/8/chartex" xmlns:cx2="http://schemas.microsoft.com/office/drawing/2015/10/21/chartex" xmlns:cx3="http://schemas.microsoft.com/office/drawing/2016/5/9/chartex" xmlns:cx4="http://schemas.microsoft.com/office/drawing/2016/5/10/chartex" xmlns:cx5="http://schemas.microsoft.com/office/drawing/2016/5/11/chartex" xmlns:cx6="http://schemas.microsoft.com/office/drawing/2016/5/12/chartex" xmlns:cx7="http://schemas.microsoft.com/office/drawing/2016/5/13/chartex" xmlns:cx8="http://schemas.microsoft.com/office/drawing/2016/5/14/chartex" xmlns:mc="http://schemas.openxmlformats.org/markup-compatibility/2006" xmlns:aink="http://schemas.microsoft.com/office/drawing/2016/ink" xmlns:am3d="http://schemas.microsoft.com/office/drawing/2017/model3d" xmlns:o="urn:schemas-microsoft-com:office:office" xmlns:r="http://schemas.openxmlformats.org/officeDocument/2006/relationships" xmlns:m="http://schemas.openxmlformats.org/officeDocument/2006/math" xmlns:v="urn:schemas-microsoft-com:vml" xmlns:wp14="http://schemas.microsoft.com/office/word/2010/wordprocessingDrawing" xmlns:wp="http://schemas.openxmlformats.org/drawingml/2006/wordprocessingDrawing" xmlns:w10="urn:schemas-microsoft-com:office:word" xmlns:w="http://schemas.openxmlformats.org/wordprocessingml/2006/main" xmlns:w14="http://schemas.microsoft.com/office/word/2010/wordml" xmlns:w15="http://schemas.microsoft.com/office/word/2012/wordml" xmlns:w16cex="http://schemas.microsoft.com/office/word/2018/wordml/cex" xmlns:w16cid="http://schemas.microsoft.com/office/word/2016/wordml/cid" xmlns:w16="http://schemas.microsoft.com/office/word/2018/wordml" xmlns:w16sdtdh="http://schemas.microsoft.com/office/word/2020/wordml/sdtdatahash" xmlns:w16se="http://schemas.microsoft.com/office/word/2015/wordml/symex" xmlns:wpg="http://schemas.microsoft.com/office/word/2010/wordprocessingGroup" xmlns:wpi="http://schemas.microsoft.com/office/word/2010/wordprocessingInk" xmlns:wne="http://schemas.microsoft.com/office/word/2006/wordml" xmlns:wps="http://schemas.microsoft.com/office/word/2010/wordprocessingShape" mc:Ignorable="w14 w15 w16se w16cid w16 w16cex w16sdtdh wp14">
+  <w:p>
+    <w:pPr>
+      <w:pStyle w:val="Header"/>
+    </w:pPr>
+    <w:r>
+      <w:t>100505349</w:t>
+    </w:r>
+  </w:p>
+  <w:p>
+    <w:pPr>
+      <w:pStyle w:val="Header"/>
+    </w:pPr>
+  </w:p>
+</w:hdr>
 </file>
 
 <file path=word/numbering.xml><?xml version="1.0" encoding="utf-8"?>
@@ -3664,7 +4734,6 @@
     <w:name w:val="Hyperlink"/>
     <w:basedOn w:val="DefaultParagraphFont"/>
     <w:uiPriority w:val="99"/>
-    <w:semiHidden/>
     <w:unhideWhenUsed/>
     <w:rsid w:val="006937FB"/>
     <w:rPr>
@@ -3681,7 +4750,6 @@
     <w:next w:val="Normal"/>
     <w:autoRedefine/>
     <w:uiPriority w:val="39"/>
-    <w:semiHidden/>
     <w:unhideWhenUsed/>
     <w:rsid w:val="006937FB"/>
     <w:pPr>
@@ -3694,7 +4762,6 @@
     <w:next w:val="Normal"/>
     <w:autoRedefine/>
     <w:uiPriority w:val="39"/>
-    <w:semiHidden/>
     <w:unhideWhenUsed/>
     <w:rsid w:val="006937FB"/>
     <w:pPr>
@@ -3721,7 +4788,6 @@
     <w:basedOn w:val="Heading10"/>
     <w:next w:val="Normal"/>
     <w:uiPriority w:val="39"/>
-    <w:semiHidden/>
     <w:unhideWhenUsed/>
     <w:qFormat/>
     <w:rsid w:val="006937FB"/>
@@ -3940,6 +5006,18 @@
       <w:rFonts w:ascii="Times New Roman" w:eastAsia="Times New Roman" w:hAnsi="Times New Roman" w:cs="Times New Roman"/>
       <w:sz w:val="20"/>
       <w:szCs w:val="20"/>
+    </w:rPr>
+  </w:style>
+  <w:style w:type="character" w:styleId="UnresolvedMention">
+    <w:name w:val="Unresolved Mention"/>
+    <w:basedOn w:val="DefaultParagraphFont"/>
+    <w:uiPriority w:val="99"/>
+    <w:semiHidden/>
+    <w:unhideWhenUsed/>
+    <w:rsid w:val="002357BD"/>
+    <w:rPr>
+      <w:color w:val="605E5C"/>
+      <w:shd w:val="clear" w:color="auto" w:fill="E1DFDD"/>
     </w:rPr>
   </w:style>
 </w:styles>

</xml_diff>

<commit_message>
Making changes to the plan, as suggested by supervisor.
</commit_message>
<xml_diff>
--- a/Documentation/ProjectPlan.docx
+++ b/Documentation/ProjectPlan.docx
@@ -62,6 +62,13 @@
     </w:p>
     <w:sdt>
       <w:sdtPr>
+        <w:rPr>
+          <w:rFonts w:ascii="Courier" w:eastAsia="Times New Roman" w:hAnsi="Courier" w:cs="Times New Roman"/>
+          <w:noProof/>
+          <w:color w:val="auto"/>
+          <w:sz w:val="20"/>
+          <w:szCs w:val="20"/>
+        </w:rPr>
         <w:id w:val="-213203364"/>
         <w:docPartObj>
           <w:docPartGallery w:val="Table of Contents"/>
@@ -70,13 +77,9 @@
       </w:sdtPr>
       <w:sdtEndPr>
         <w:rPr>
-          <w:rFonts w:ascii="Times New Roman" w:eastAsia="Times New Roman" w:hAnsi="Times New Roman" w:cs="Times New Roman"/>
+          <w:rFonts w:ascii="Times New Roman" w:hAnsi="Times New Roman"/>
           <w:b/>
           <w:bCs/>
-          <w:noProof/>
-          <w:color w:val="auto"/>
-          <w:sz w:val="20"/>
-          <w:szCs w:val="20"/>
         </w:rPr>
       </w:sdtEndPr>
       <w:sdtContent>
@@ -945,13 +948,7 @@
       </w:pPr>
       <w:bookmarkStart w:id="0" w:name="_Toc85547763"/>
       <w:r>
-        <w:t xml:space="preserve">Introduction </w:t>
-      </w:r>
-      <w:r>
-        <w:t>a</w:t>
-      </w:r>
-      <w:r>
-        <w:t>nd Hypothesis</w:t>
+        <w:t>Introduction</w:t>
       </w:r>
       <w:bookmarkEnd w:id="0"/>
     </w:p>
@@ -1045,31 +1042,132 @@
         <w:ind w:firstLine="0"/>
       </w:pPr>
       <w:r>
-        <w:t xml:space="preserve">This idea has fascinated me for the last decade of my life, </w:t>
-      </w:r>
-      <w:r>
-        <w:t xml:space="preserve">and in October of 2017 I decided to combine this passion with my love for software development, </w:t>
-      </w:r>
-      <w:r>
-        <w:t xml:space="preserve">developing a program </w:t>
-      </w:r>
-      <w:r>
-        <w:t xml:space="preserve">designed to make a new history – starting with a random map populated with various peoples that would build new nations </w:t>
-      </w:r>
-      <w:r>
-        <w:t xml:space="preserve">which </w:t>
-      </w:r>
-      <w:r>
-        <w:t>would rise and fall as conflicts with those around them</w:t>
+        <w:t>Bu</w:t>
+      </w:r>
+      <w:r>
+        <w:t>t it cannot be forgotten that these factors are what defines a map</w:t>
+      </w:r>
+      <w:r>
+        <w:t xml:space="preserve">. Each curve on a page is a representation of </w:t>
+      </w:r>
+      <w:r>
+        <w:t xml:space="preserve">all the preceding events in time, from the mightiest king’s conquests down to the lowliest </w:t>
+      </w:r>
+      <w:r>
+        <w:t>peasant’s</w:t>
       </w:r>
       <w:r>
         <w:t xml:space="preserve"> </w:t>
       </w:r>
       <w:r>
-        <w:t>occurred.</w:t>
-      </w:r>
-      <w:r>
-        <w:t xml:space="preserve"> When this project was finished, it successfully met my initial concept, but fell short of what I had wanted to achieve </w:t>
+        <w:t xml:space="preserve">construction of a shelter for the night. </w:t>
+      </w:r>
+      <w:r>
+        <w:t xml:space="preserve">This is likely the reason why most </w:t>
+      </w:r>
+      <w:r>
+        <w:t xml:space="preserve">fictional maps often seem </w:t>
+      </w:r>
+      <w:r>
+        <w:t>unrealistic</w:t>
+      </w:r>
+      <w:r>
+        <w:t xml:space="preserve"> when compared to real historical records</w:t>
+      </w:r>
+      <w:r>
+        <w:t xml:space="preserve">, often </w:t>
+      </w:r>
+      <w:r>
+        <w:t xml:space="preserve">seeking simply to split a world into factions rather than create a breathing world </w:t>
+      </w:r>
+      <w:r>
+        <w:t>moulded by its history.</w:t>
+      </w:r>
+      <w:r>
+        <w:t xml:space="preserve"> </w:t>
+      </w:r>
+      <w:r>
+        <w:t>This is an issue that is prevalent in almost all media that seeks to portray a fictional world,</w:t>
+      </w:r>
+      <w:r>
+        <w:t xml:space="preserve"> </w:t>
+      </w:r>
+      <w:r>
+        <w:t>stemming from attempting to design a world as it exists at the time of a story, rather than from where it began.</w:t>
+      </w:r>
+      <w:r>
+        <w:t xml:space="preserve"> </w:t>
+      </w:r>
+      <w:r>
+        <w:t xml:space="preserve">A </w:t>
+      </w:r>
+      <w:r>
+        <w:t xml:space="preserve">truly believable </w:t>
+      </w:r>
+      <w:r>
+        <w:t>map must represent the decisions of all the people who came before it,</w:t>
+      </w:r>
+      <w:r>
+        <w:t xml:space="preserve"> and therefore to make a world, you must start from the beginning</w:t>
+      </w:r>
+      <w:r>
+        <w:t>.</w:t>
+      </w:r>
+    </w:p>
+    <w:p>
+      <w:pPr>
+        <w:ind w:firstLine="0"/>
+      </w:pPr>
+    </w:p>
+    <w:p>
+      <w:pPr>
+        <w:ind w:firstLine="0"/>
+      </w:pPr>
+      <w:r>
+        <w:t>This philosophy is what inspired this project,</w:t>
+      </w:r>
+      <w:r>
+        <w:t xml:space="preserve"> a map simulation. Starting from the dawn of civilisation on a fictional world map, a user will be able to see time pass – nations developing, </w:t>
+      </w:r>
+      <w:r>
+        <w:t>changing,</w:t>
+      </w:r>
+      <w:r>
+        <w:t xml:space="preserve"> and falling, </w:t>
+      </w:r>
+      <w:r>
+        <w:t xml:space="preserve">all as a result of how the people of these nations see the world around them, and what factors influence their </w:t>
+      </w:r>
+      <w:r>
+        <w:t>actions. When the user pauses the simulation, they should see a map truly defined by its history</w:t>
+      </w:r>
+      <w:r>
+        <w:t>.</w:t>
+      </w:r>
+    </w:p>
+    <w:p>
+      <w:pPr>
+        <w:ind w:firstLine="0"/>
+      </w:pPr>
+    </w:p>
+    <w:p>
+      <w:pPr>
+        <w:ind w:firstLine="0"/>
+      </w:pPr>
+      <w:r>
+        <w:t>This project could see uses in multiple different fields – primarily in the video game industry.</w:t>
+      </w:r>
+      <w:r>
+        <w:rPr>
+          <w:color w:val="538135" w:themeColor="accent6" w:themeShade="BF"/>
+        </w:rPr>
+        <w:t xml:space="preserve"> </w:t>
+      </w:r>
+      <w:r>
+        <w:t xml:space="preserve">The game development industry is currently leaning </w:t>
+      </w:r>
+      <w:r>
+        <w:t xml:space="preserve">towards a theme of procedural generation </w:t>
       </w:r>
       <w:r>
         <w:t>–</w:t>
@@ -1078,18 +1176,25 @@
         <w:t xml:space="preserve"> </w:t>
       </w:r>
       <w:r>
-        <w:t xml:space="preserve">populated with the mistakes of a more amateur developer, the project was error-prone and inefficient, nevertheless it was completed, and I considered it my best project </w:t>
-      </w:r>
-      <w:r>
-        <w:t>I had</w:t>
-      </w:r>
-      <w:r>
-        <w:t xml:space="preserve"> ever completed for years afterwards.</w:t>
+        <w:t xml:space="preserve">and so this project could be put to use in developing a populated world map for use within a game, especially for titles in the strategy, </w:t>
+      </w:r>
+      <w:r>
+        <w:lastRenderedPageBreak/>
+        <w:t xml:space="preserve">roleplaying or roguelike genres. </w:t>
+      </w:r>
+      <w:r>
+        <w:t>Additionally, the results of the simulation could see use as a reference tool for video game development – rather than being an implemented algorithm in a system, the project could be used to generate a map to be built upon by designers in order to create non-procedural content</w:t>
+      </w:r>
+      <w:r>
+        <w:t>.</w:t>
       </w:r>
     </w:p>
     <w:p>
       <w:pPr>
         <w:ind w:firstLine="0"/>
+        <w:rPr>
+          <w:color w:val="538135" w:themeColor="accent6" w:themeShade="BF"/>
+        </w:rPr>
       </w:pPr>
     </w:p>
     <w:p>
@@ -1097,61 +1202,71 @@
         <w:ind w:firstLine="0"/>
       </w:pPr>
       <w:r>
-        <w:t>The year now is 2021, a</w:t>
-      </w:r>
-      <w:r>
-        <w:t xml:space="preserve">nd I have learned a lot more about both </w:t>
-      </w:r>
-      <w:r>
-        <w:t>software development</w:t>
-      </w:r>
-      <w:r>
-        <w:t xml:space="preserve"> and history over the years.</w:t>
+        <w:t xml:space="preserve"> If the project is particularly successful, it could see use as an educational tool which, while not portraying real history, could demonstrate what factors have had an impact on our world’s history. </w:t>
+      </w:r>
+      <w:r>
+        <w:t>This</w:t>
+      </w:r>
+      <w:r>
+        <w:t xml:space="preserve"> is an especially important concept for the modern day</w:t>
+      </w:r>
+      <w:r>
+        <w:t xml:space="preserve"> as history education is often just explored as simply a checklist of events and what directly caused these events.</w:t>
       </w:r>
       <w:r>
         <w:t xml:space="preserve"> </w:t>
       </w:r>
       <w:r>
-        <w:t>I’ve</w:t>
-      </w:r>
-      <w:r>
-        <w:t xml:space="preserve"> found that even the ideas and concepts of that project were flawed in many ways</w:t>
-      </w:r>
-      <w:r>
-        <w:t>, particularly relating to how the nations of the world acted</w:t>
-      </w:r>
-      <w:r>
-        <w:t>. This is why over the next year I will be revisiting this concept, not only creating a new and better simulation, but also changing the focus in a way that I believe gives more meaning to the project</w:t>
-      </w:r>
-      <w:r>
-        <w:t xml:space="preserve"> – answering the hypothesis </w:t>
-      </w:r>
-      <w:r>
-        <w:t>“</w:t>
-      </w:r>
-      <w:r>
-        <w:rPr>
-          <w:i/>
-          <w:iCs/>
-        </w:rPr>
-        <w:t xml:space="preserve">Can a simulation be used to believably portray a new world history, </w:t>
-      </w:r>
-      <w:r>
-        <w:rPr>
-          <w:i/>
-          <w:iCs/>
-        </w:rPr>
-        <w:t xml:space="preserve">using artificial representations of factors that have defined real history, </w:t>
-      </w:r>
-      <w:r>
-        <w:rPr>
-          <w:i/>
-          <w:iCs/>
-        </w:rPr>
-        <w:t>and what methods can and should be used to achieve this objective?</w:t>
-      </w:r>
-      <w:r>
-        <w:t>”</w:t>
+        <w:t xml:space="preserve">Considering </w:t>
+      </w:r>
+      <w:r>
+        <w:t xml:space="preserve">the more hidden </w:t>
+      </w:r>
+      <w:r>
+        <w:t>factors that lead to key points in history is a necessary topic for fully understanding the gravity and reason for conflicts in history – such as how the mountains of Afghanistan have aided its survival against foreign powers or how the shortage of domestic animals in the Americas lead to the plagues which weakened the native’s ability to fight against the colonial powers.</w:t>
+      </w:r>
+    </w:p>
+    <w:p>
+      <w:pPr>
+        <w:ind w:firstLine="0"/>
+      </w:pPr>
+    </w:p>
+    <w:p>
+      <w:pPr>
+        <w:ind w:firstLine="0"/>
+      </w:pPr>
+      <w:r>
+        <w:t xml:space="preserve">This concept has been done in some capacity </w:t>
+      </w:r>
+      <w:r>
+        <w:t>in the past</w:t>
+      </w:r>
+      <w:r>
+        <w:t xml:space="preserve"> – as previously mentioned, the game development industry is heavily focusing on procedurally-generated content currently</w:t>
+      </w:r>
+      <w:r>
+        <w:t xml:space="preserve">, and so inevitably some programs and algorithms exist with parallels to this system. </w:t>
+      </w:r>
+      <w:r>
+        <w:t xml:space="preserve">In the past, I </w:t>
+      </w:r>
+      <w:r>
+        <w:t xml:space="preserve">myself </w:t>
+      </w:r>
+      <w:r>
+        <w:t xml:space="preserve">have even created a similar system (which will be used as a comparative tool throughout the documentation of this </w:t>
+      </w:r>
+      <w:r>
+        <w:t>software</w:t>
+      </w:r>
+      <w:r>
+        <w:t xml:space="preserve">). </w:t>
+      </w:r>
+      <w:r>
+        <w:t>But the intention of this project is to create something unique in its realism, many</w:t>
+      </w:r>
+      <w:r>
+        <w:t xml:space="preserve"> examples of implementations of this are designed around usage in a particular system and therefore have creative liberties included that this project will steer away from. </w:t>
       </w:r>
     </w:p>
     <w:p>
@@ -1164,7 +1279,6 @@
       </w:pPr>
       <w:bookmarkStart w:id="1" w:name="_Toc85547764"/>
       <w:r>
-        <w:lastRenderedPageBreak/>
         <w:t>Aims and Objectives</w:t>
       </w:r>
       <w:bookmarkEnd w:id="1"/>
@@ -1229,86 +1343,6 @@
       </w:r>
       <w:r>
         <w:t>own evidence to support my hypothesis, as well as incidents where it has failed to meet my goals.</w:t>
-      </w:r>
-    </w:p>
-    <w:p>
-      <w:pPr>
-        <w:ind w:firstLine="0"/>
-      </w:pPr>
-    </w:p>
-    <w:p>
-      <w:pPr>
-        <w:ind w:firstLine="0"/>
-      </w:pPr>
-      <w:r>
-        <w:t xml:space="preserve">It is my hope that this project will </w:t>
-      </w:r>
-      <w:r>
-        <w:t>at the very least serve as an interesting experiment demonstrating how computing can be used to represent the world around us.</w:t>
-      </w:r>
-      <w:r>
-        <w:t xml:space="preserve"> I also believe that as the game industry is currently leaning heavily towards procedurally generated content, this project could see use as a world map generator – a service that may have relevance in a number of genres, ranging from strategy games, roleplaying games and even to ro</w:t>
-      </w:r>
-      <w:r>
-        <w:t>gu</w:t>
-      </w:r>
-      <w:r>
-        <w:t>elike</w:t>
-      </w:r>
-      <w:r>
-        <w:t xml:space="preserve"> titles.</w:t>
-      </w:r>
-    </w:p>
-    <w:p>
-      <w:pPr>
-        <w:ind w:firstLine="0"/>
-      </w:pPr>
-    </w:p>
-    <w:p>
-      <w:pPr>
-        <w:ind w:firstLine="0"/>
-      </w:pPr>
-      <w:r>
-        <w:t xml:space="preserve"> </w:t>
-      </w:r>
-      <w:r>
-        <w:t>If the project is particularly successful, it could see use as an educational tool</w:t>
-      </w:r>
-      <w:r>
-        <w:t xml:space="preserve"> </w:t>
-      </w:r>
-      <w:r>
-        <w:t xml:space="preserve">which, while not portraying real history, </w:t>
-      </w:r>
-      <w:r>
-        <w:t xml:space="preserve">could demonstrate what factors have had an impact on </w:t>
-      </w:r>
-      <w:r>
-        <w:t>our world’s</w:t>
-      </w:r>
-      <w:r>
-        <w:t xml:space="preserve"> history</w:t>
-      </w:r>
-      <w:r>
-        <w:t xml:space="preserve">. I believe this is an especially important concept </w:t>
-      </w:r>
-      <w:r>
-        <w:t xml:space="preserve">for the modern day because it is my opinion that a significant amount of pre-GCSE history is taught at a surface level – what happened and the effects that came of it – whereas the reasons for why are often ignored for </w:t>
-      </w:r>
-      <w:r>
-        <w:t>less relevant</w:t>
-      </w:r>
-      <w:r>
-        <w:t xml:space="preserve"> topics. </w:t>
-      </w:r>
-      <w:r>
-        <w:t xml:space="preserve">Considering factors that lead to key points in history is a necessary topic for fully understanding the gravity and reason for conflicts in history – such as how the mountains of Afghanistan have aided its survival against foreign powers or how the shortage of domestic animals in the Americas lead to the plagues which weakened the </w:t>
-      </w:r>
-      <w:r>
-        <w:t>native’s</w:t>
-      </w:r>
-      <w:r>
-        <w:t xml:space="preserve"> ability to fight against the colonial powers.</w:t>
       </w:r>
     </w:p>
     <w:p>
@@ -1507,11 +1541,7 @@
         <w:ind w:firstLine="0"/>
       </w:pPr>
       <w:r>
-        <w:t xml:space="preserve">Simultaneously to this I will be working with the simulation’s primary engine – Unity – to develop some essential but simple tools for the functioning of the program, a process which will reduce distractions during the </w:t>
-      </w:r>
-      <w:r>
-        <w:lastRenderedPageBreak/>
-        <w:t xml:space="preserve">development stages. </w:t>
+        <w:t xml:space="preserve">Simultaneously to this I will be working with the simulation’s primary engine – Unity – to develop some essential but simple tools for the functioning of the program, a process which will reduce distractions during the development stages. </w:t>
       </w:r>
       <w:r>
         <w:t>The following points must be implemented to a functional degree before this stage can be considered finished</w:t>
@@ -1902,14 +1932,11 @@
         <w:ind w:firstLine="0"/>
       </w:pPr>
       <w:r>
+        <w:lastRenderedPageBreak/>
         <w:t>While many of the aspects of this stage may be subject to change as development progresses, the listed properties above are what I believe are essential components, and therefore will mark the progress of this stage of development. A completed system should include all of the listed objectives in some form, and development into later stages should not occur until these points are met.</w:t>
       </w:r>
       <w:r>
-        <w:t xml:space="preserve"> Additionally, during this time documentation should </w:t>
-      </w:r>
-      <w:r>
-        <w:lastRenderedPageBreak/>
-        <w:t>continue, including discussing methods used to meet these goals and how they compare to similar projects. Finally, extensive testing should be completed and noted, and any high-priority issues fixed be</w:t>
+        <w:t xml:space="preserve"> Additionally, during this time documentation should continue, including discussing methods used to meet these goals and how they compare to similar projects. Finally, extensive testing should be completed and noted, and any high-priority issues fixed be</w:t>
       </w:r>
       <w:r>
         <w:t>fore proceeding</w:t>
@@ -2233,6 +2260,7 @@
       </w:pPr>
       <w:bookmarkStart w:id="6" w:name="_Toc85547769"/>
       <w:r>
+        <w:lastRenderedPageBreak/>
         <w:t>Project r</w:t>
       </w:r>
       <w:r>
@@ -2254,11 +2282,7 @@
         <w:t>In terms of comparison, I intend to demonstrate parallels of real history against the results of the simulation</w:t>
       </w:r>
       <w:r>
-        <w:t xml:space="preserve">, finding events that occur during </w:t>
-      </w:r>
-      <w:r>
-        <w:lastRenderedPageBreak/>
-        <w:t>the running of the system that have similarities to real events</w:t>
+        <w:t>, finding events that occur during the running of the system that have similarities to real events</w:t>
       </w:r>
       <w:r>
         <w:t>.</w:t>
@@ -2546,6 +2570,7 @@
         <w:rPr>
           <w:noProof/>
         </w:rPr>
+        <w:lastRenderedPageBreak/>
         <w:drawing>
           <wp:anchor distT="0" distB="0" distL="114300" distR="114300" simplePos="0" relativeHeight="251658240" behindDoc="0" locked="0" layoutInCell="1" allowOverlap="1" wp14:anchorId="205FAB22" wp14:editId="611A3918">
             <wp:simplePos x="0" y="0"/>
@@ -4706,7 +4731,6 @@
   <w:style w:type="character" w:default="1" w:styleId="DefaultParagraphFont">
     <w:name w:val="Default Paragraph Font"/>
     <w:uiPriority w:val="1"/>
-    <w:semiHidden/>
     <w:unhideWhenUsed/>
   </w:style>
   <w:style w:type="table" w:default="1" w:styleId="TableNormal">

</xml_diff>

<commit_message>
Made some additions to the project plan. Needs further review and additions
</commit_message>
<xml_diff>
--- a/Documentation/ProjectPlan.docx
+++ b/Documentation/ProjectPlan.docx
@@ -1248,21 +1248,6 @@
         <w:t xml:space="preserve">, and so inevitably some programs and algorithms exist with parallels to this system. </w:t>
       </w:r>
       <w:r>
-        <w:t xml:space="preserve">In the past, I </w:t>
-      </w:r>
-      <w:r>
-        <w:t xml:space="preserve">myself </w:t>
-      </w:r>
-      <w:r>
-        <w:t xml:space="preserve">have even created a similar system (which will be used as a comparative tool throughout the documentation of this </w:t>
-      </w:r>
-      <w:r>
-        <w:t>software</w:t>
-      </w:r>
-      <w:r>
-        <w:t xml:space="preserve">). </w:t>
-      </w:r>
-      <w:r>
         <w:t>But the intention of this project is to create something unique in its realism, many</w:t>
       </w:r>
       <w:r>
@@ -1321,19 +1306,65 @@
         <w:t xml:space="preserve"> and geography.</w:t>
       </w:r>
       <w:r>
-        <w:t xml:space="preserve"> This artefact will also be heavily documented</w:t>
+        <w:t xml:space="preserve"> </w:t>
+      </w:r>
+      <w:r>
+        <w:t>All of this will serve as evidence towards the hypothesis behind this endeavour – “</w:t>
+      </w:r>
+      <w:r>
+        <w:rPr>
+          <w:i/>
+          <w:iCs/>
+        </w:rPr>
+        <w:t>Can a simulation be used to believably portray a new world history, using artificial representations of factors that have defined real history, and what methods can and should be used to achieve this objective</w:t>
+      </w:r>
+      <w:r>
+        <w:rPr>
+          <w:i/>
+          <w:iCs/>
+        </w:rPr>
+        <w:t>?</w:t>
+      </w:r>
+      <w:r>
+        <w:rPr>
+          <w:i/>
+          <w:iCs/>
+        </w:rPr>
+        <w:t>”</w:t>
+      </w:r>
+      <w:r>
+        <w:t>.</w:t>
+      </w:r>
+    </w:p>
+    <w:p>
+      <w:pPr>
+        <w:pStyle w:val="p1a"/>
+      </w:pPr>
+    </w:p>
+    <w:p>
+      <w:pPr>
+        <w:pStyle w:val="p1a"/>
+      </w:pPr>
+      <w:r>
+        <w:t>Th</w:t>
+      </w:r>
+      <w:r>
+        <w:t>e artefact produced as a result of this project will be heavily documented</w:t>
       </w:r>
       <w:r>
         <w:t>; p</w:t>
       </w:r>
       <w:r>
-        <w:t>resenting algorithms used, comparisons to existing projects (Primarily my own</w:t>
-      </w:r>
-      <w:r>
-        <w:t>, as I have an intricate knowledge of how it</w:t>
-      </w:r>
-      <w:r>
-        <w:t xml:space="preserve"> functions and the flaws and advantages of these functions)</w:t>
+        <w:t>resenting algorithms used, comparisons to existing projects (</w:t>
+      </w:r>
+      <w:r>
+        <w:t>Including a previous attempt at a concept similar to this</w:t>
+      </w:r>
+      <w:r>
+        <w:t>, which will be referred to extensively as a comparative resource</w:t>
+      </w:r>
+      <w:r>
+        <w:t>)</w:t>
       </w:r>
       <w:r>
         <w:t xml:space="preserve"> as well as extensive logs of testing whenever a key point in development is reached.</w:t>
@@ -1355,7 +1386,13 @@
         <w:ind w:firstLine="0"/>
       </w:pPr>
       <w:r>
-        <w:t xml:space="preserve">In terms of objectives for the project, I believe there are 5 key milestones that will need to be met for this production to truly meet its potential – including both development and review. These </w:t>
+        <w:t xml:space="preserve">In terms of objectives for the project, I believe there are </w:t>
+      </w:r>
+      <w:r>
+        <w:t>3</w:t>
+      </w:r>
+      <w:r>
+        <w:t xml:space="preserve"> key milestones that will need to be met for this production to truly meet its potential – including both development and review. These </w:t>
       </w:r>
       <w:r>
         <w:t xml:space="preserve">key </w:t>
@@ -1381,8 +1418,32 @@
         </w:numPr>
       </w:pPr>
       <w:r>
-        <w:t xml:space="preserve">Design the basic functions of the simulation and create basic tools for the simulator to implement when necessary </w:t>
-      </w:r>
+        <w:t xml:space="preserve">Project designs – </w:t>
+      </w:r>
+      <w:r>
+        <w:t>A</w:t>
+      </w:r>
+      <w:r>
+        <w:t>n analysis of existing systems and review of relevant algorithms</w:t>
+      </w:r>
+      <w:r>
+        <w:t xml:space="preserve"> as well as relevant historical data</w:t>
+      </w:r>
+      <w:r>
+        <w:t xml:space="preserve"> – </w:t>
+      </w:r>
+      <w:r>
+        <w:t>culminating in a design draft outlining the functionality of the system as well as what algorithms will be used in the operation of the software</w:t>
+      </w:r>
+      <w:r>
+        <w:t xml:space="preserve"> and why they are to be used over other similar algorithms.</w:t>
+      </w:r>
+    </w:p>
+    <w:p>
+      <w:pPr>
+        <w:pStyle w:val="ListParagraph"/>
+        <w:ind w:firstLine="0"/>
+      </w:pPr>
     </w:p>
     <w:p>
       <w:pPr>
@@ -1393,8 +1454,40 @@
         </w:numPr>
       </w:pPr>
       <w:r>
-        <w:t>Implement world generation and the preliminary factors that will come into play as the simulation progresses</w:t>
-      </w:r>
+        <w:t xml:space="preserve">Prototype development </w:t>
+      </w:r>
+      <w:r>
+        <w:t>–</w:t>
+      </w:r>
+      <w:r>
+        <w:t xml:space="preserve"> </w:t>
+      </w:r>
+      <w:r>
+        <w:t>D</w:t>
+      </w:r>
+      <w:r>
+        <w:t>evelopment of the model to meet the specifications produced in the project designs</w:t>
+      </w:r>
+      <w:r>
+        <w:t xml:space="preserve">, including the implementation of the two key aspects of </w:t>
+      </w:r>
+      <w:r>
+        <w:t>t</w:t>
+      </w:r>
+      <w:r>
+        <w:t xml:space="preserve">he system – world generation and world simulation. </w:t>
+      </w:r>
+      <w:r>
+        <w:t>This will include the addition of a test log with no less than 85% success rate for each completed test</w:t>
+      </w:r>
+      <w:r>
+        <w:t>.</w:t>
+      </w:r>
+    </w:p>
+    <w:p>
+      <w:pPr>
+        <w:pStyle w:val="ListParagraph"/>
+      </w:pPr>
     </w:p>
     <w:p>
       <w:pPr>
@@ -1405,1052 +1498,56 @@
         </w:numPr>
       </w:pPr>
       <w:r>
-        <w:t>Allow the simulation to progress through time and evolve</w:t>
-      </w:r>
-    </w:p>
-    <w:p>
-      <w:pPr>
-        <w:pStyle w:val="ListParagraph"/>
-        <w:numPr>
-          <w:ilvl w:val="0"/>
-          <w:numId w:val="7"/>
-        </w:numPr>
-      </w:pPr>
-      <w:r>
-        <w:t>Create the ability to save progress and t</w:t>
-      </w:r>
-      <w:r>
-        <w:t>horoughly test the system and its functionality</w:t>
-      </w:r>
-    </w:p>
-    <w:p>
-      <w:pPr>
-        <w:pStyle w:val="ListParagraph"/>
-        <w:numPr>
-          <w:ilvl w:val="0"/>
-          <w:numId w:val="7"/>
-        </w:numPr>
-      </w:pPr>
-      <w:r>
-        <w:t xml:space="preserve">Compare the final build of the project to the hypothesis provided </w:t>
-      </w:r>
-    </w:p>
-    <w:p>
-      <w:pPr>
-        <w:pStyle w:val="heading2"/>
-        <w:numPr>
-          <w:ilvl w:val="1"/>
-          <w:numId w:val="2"/>
-        </w:numPr>
-      </w:pPr>
-      <w:bookmarkStart w:id="2" w:name="_Toc85547765"/>
-      <w:r>
-        <w:t>Design &amp; Basic tool implementation</w:t>
-      </w:r>
-      <w:bookmarkEnd w:id="2"/>
+        <w:t xml:space="preserve">Comparative Analysis </w:t>
+      </w:r>
+      <w:r>
+        <w:t>–</w:t>
+      </w:r>
+      <w:r>
+        <w:t xml:space="preserve"> </w:t>
+      </w:r>
+      <w:r>
+        <w:t>A</w:t>
+      </w:r>
+      <w:r>
+        <w:t xml:space="preserve"> comprehensive discussion of the outputs of the system and how they compare</w:t>
+      </w:r>
+      <w:r>
+        <w:t xml:space="preserve"> that of</w:t>
+      </w:r>
+      <w:r>
+        <w:t xml:space="preserve"> similar projects and </w:t>
+      </w:r>
+      <w:r>
+        <w:t xml:space="preserve">of the events of </w:t>
+      </w:r>
+      <w:r>
+        <w:t>real-world</w:t>
+      </w:r>
+      <w:r>
+        <w:t xml:space="preserve"> history. </w:t>
+      </w:r>
+      <w:r>
+        <w:t xml:space="preserve">This will also include a review of the factors the model attempted to portray and </w:t>
+      </w:r>
+      <w:r>
+        <w:t>what impact they have on the output.</w:t>
+      </w:r>
+    </w:p>
+    <w:p>
+      <w:pPr>
+        <w:ind w:firstLine="0"/>
+      </w:pPr>
     </w:p>
     <w:p>
       <w:pPr>
         <w:pStyle w:val="p1a"/>
       </w:pPr>
-      <w:r>
-        <w:t>The key</w:t>
-      </w:r>
-      <w:r>
-        <w:t xml:space="preserve"> point of this milestone is to define </w:t>
-      </w:r>
-      <w:r>
-        <w:t>how the system will function before implementation begins properly. This includes listing what variables will be a key part of the system (for example, what properties will need to exist after world generation</w:t>
-      </w:r>
-      <w:r>
-        <w:t>?</w:t>
-      </w:r>
-      <w:r>
-        <w:t>)</w:t>
-      </w:r>
-      <w:r>
-        <w:t xml:space="preserve"> as well as </w:t>
-      </w:r>
-      <w:r>
-        <w:t>deciding what algorithms to use for important parts of the system (for example, how will world generation be handled?)</w:t>
-      </w:r>
-      <w:r>
-        <w:t>. While this document will outline some pre-existing concepts for the system design, the design stage will consist of an in-depth analysis of the requirements of the project, and how this will be achieved. The design stage will be complete when the following are produced to a degree I am personally satisfied with:</w:t>
-      </w:r>
-    </w:p>
-    <w:p>
-      <w:pPr>
-        <w:ind w:firstLine="0"/>
-      </w:pPr>
-    </w:p>
-    <w:p>
-      <w:pPr>
-        <w:pStyle w:val="ListParagraph"/>
-        <w:numPr>
-          <w:ilvl w:val="0"/>
-          <w:numId w:val="8"/>
-        </w:numPr>
-      </w:pPr>
-      <w:r>
-        <w:t>Documentation of key factors and features to include within the software</w:t>
-      </w:r>
-    </w:p>
-    <w:p>
-      <w:pPr>
-        <w:pStyle w:val="ListParagraph"/>
-        <w:numPr>
-          <w:ilvl w:val="0"/>
-          <w:numId w:val="8"/>
-        </w:numPr>
-      </w:pPr>
-      <w:r>
-        <w:t>Rough sketches of the user interface</w:t>
-      </w:r>
-    </w:p>
-    <w:p>
-      <w:pPr>
-        <w:pStyle w:val="ListParagraph"/>
-        <w:numPr>
-          <w:ilvl w:val="0"/>
-          <w:numId w:val="8"/>
-        </w:numPr>
-      </w:pPr>
-      <w:r>
-        <w:t>Flowcharts and conceptualizations of key system components (While forgoing discussion of algorithms)</w:t>
-      </w:r>
-    </w:p>
-    <w:p>
-      <w:pPr>
-        <w:pStyle w:val="ListParagraph"/>
-        <w:numPr>
-          <w:ilvl w:val="0"/>
-          <w:numId w:val="8"/>
-        </w:numPr>
-      </w:pPr>
-      <w:r>
-        <w:t>Definition of algorithms that will be used for key system components</w:t>
-      </w:r>
-    </w:p>
-    <w:p>
-      <w:pPr>
-        <w:ind w:firstLine="0"/>
-      </w:pPr>
-    </w:p>
-    <w:p>
-      <w:pPr>
-        <w:ind w:firstLine="0"/>
-      </w:pPr>
-      <w:r>
-        <w:t xml:space="preserve">Simultaneously to this I will be working with the simulation’s primary engine – Unity – to develop some essential but simple tools for the functioning of the program, a process which will reduce distractions during the development stages. </w:t>
-      </w:r>
-      <w:r>
-        <w:t>The following points must be implemented to a functional degree before this stage can be considered finished</w:t>
-      </w:r>
-      <w:r>
-        <w:t>:</w:t>
-      </w:r>
-    </w:p>
-    <w:p>
-      <w:pPr>
-        <w:ind w:firstLine="0"/>
-      </w:pPr>
-    </w:p>
-    <w:p>
-      <w:pPr>
-        <w:pStyle w:val="ListParagraph"/>
-        <w:numPr>
-          <w:ilvl w:val="0"/>
-          <w:numId w:val="9"/>
-        </w:numPr>
-      </w:pPr>
-      <w:r>
-        <w:t>Basic camera movement against a 2D plane</w:t>
-      </w:r>
-    </w:p>
-    <w:p>
-      <w:pPr>
-        <w:pStyle w:val="ListParagraph"/>
-        <w:numPr>
-          <w:ilvl w:val="0"/>
-          <w:numId w:val="9"/>
-        </w:numPr>
-      </w:pPr>
-      <w:r>
-        <w:t>Zoom controls</w:t>
-      </w:r>
-    </w:p>
-    <w:p>
-      <w:pPr>
-        <w:pStyle w:val="ListParagraph"/>
-        <w:numPr>
-          <w:ilvl w:val="0"/>
-          <w:numId w:val="9"/>
-        </w:numPr>
-      </w:pPr>
-      <w:r>
-        <w:t>Polygon rendering</w:t>
-      </w:r>
-    </w:p>
-    <w:p>
-      <w:pPr>
-        <w:pStyle w:val="ListParagraph"/>
-        <w:numPr>
-          <w:ilvl w:val="0"/>
-          <w:numId w:val="9"/>
-        </w:numPr>
-      </w:pPr>
-      <w:r>
-        <w:t>Polygon interactivity</w:t>
-      </w:r>
-    </w:p>
-    <w:p>
-      <w:pPr>
-        <w:pStyle w:val="ListParagraph"/>
-        <w:numPr>
-          <w:ilvl w:val="0"/>
-          <w:numId w:val="9"/>
-        </w:numPr>
-      </w:pPr>
-      <w:r>
-        <w:t>User interface implementation</w:t>
-      </w:r>
-    </w:p>
-    <w:p>
-      <w:pPr>
-        <w:pStyle w:val="heading2"/>
-        <w:numPr>
-          <w:ilvl w:val="1"/>
-          <w:numId w:val="2"/>
-        </w:numPr>
-      </w:pPr>
-      <w:bookmarkStart w:id="3" w:name="_Toc85547766"/>
-      <w:r>
-        <w:t xml:space="preserve">World </w:t>
-      </w:r>
-      <w:r>
-        <w:t>g</w:t>
-      </w:r>
-      <w:r>
-        <w:t>eneration</w:t>
-      </w:r>
-      <w:bookmarkEnd w:id="3"/>
     </w:p>
     <w:p>
       <w:pPr>
         <w:pStyle w:val="p1a"/>
       </w:pPr>
-      <w:r>
-        <w:t xml:space="preserve">After the design phase is concluded, the </w:t>
-      </w:r>
-      <w:r>
-        <w:t>focus of development will shift to the first half of the implementation procedure – World generation. Th</w:t>
-      </w:r>
-      <w:r>
-        <w:t xml:space="preserve">is, while on paper only representing a fraction of the features I intend to implement, will be a large chunk of the development cycle due to its importance and complexity. As the world map </w:t>
-      </w:r>
-      <w:r>
-        <w:t xml:space="preserve">will serve as the backdrop for the entire simulation, as well as </w:t>
-      </w:r>
-      <w:r>
-        <w:t>define</w:t>
-      </w:r>
-      <w:r>
-        <w:t xml:space="preserve"> the main factors the artificial intelligence will use in its decision making, it needs to be created to a satisfactory degree. </w:t>
-      </w:r>
-      <w:r>
-        <w:t xml:space="preserve">This stage will also include significant documentation of the methods used and </w:t>
-      </w:r>
-      <w:r>
-        <w:t xml:space="preserve">any testing applied on the final build of the </w:t>
-      </w:r>
-      <w:r>
-        <w:t>world generation methods.</w:t>
-      </w:r>
-    </w:p>
-    <w:p>
-      <w:pPr>
-        <w:pStyle w:val="p1a"/>
-      </w:pPr>
-    </w:p>
-    <w:p>
-      <w:pPr>
-        <w:pStyle w:val="p1a"/>
-      </w:pPr>
-      <w:r>
-        <w:t>For this milestone to be completed, I will need an algorithm able to produce geographical maps with realistic continents and terrain. It is my intention at this stage that this will use the “Perlin noise” algorithm developed by Ken Perlin, a commonly implemented method for this style of world generation in both 2D and 3D space. This procedure will need to include these important geographical features:</w:t>
-      </w:r>
-    </w:p>
-    <w:p>
-      <w:pPr>
-        <w:ind w:firstLine="0"/>
-      </w:pPr>
-    </w:p>
-    <w:p>
-      <w:pPr>
-        <w:pStyle w:val="ListParagraph"/>
-        <w:numPr>
-          <w:ilvl w:val="0"/>
-          <w:numId w:val="11"/>
-        </w:numPr>
-      </w:pPr>
-      <w:r>
-        <w:t>Height mapping</w:t>
-      </w:r>
-    </w:p>
-    <w:p>
-      <w:pPr>
-        <w:pStyle w:val="ListParagraph"/>
-        <w:numPr>
-          <w:ilvl w:val="0"/>
-          <w:numId w:val="11"/>
-        </w:numPr>
-      </w:pPr>
-      <w:r>
-        <w:t>Land and sea generation based on surface heights</w:t>
-      </w:r>
-    </w:p>
-    <w:p>
-      <w:pPr>
-        <w:pStyle w:val="ListParagraph"/>
-        <w:numPr>
-          <w:ilvl w:val="0"/>
-          <w:numId w:val="11"/>
-        </w:numPr>
-      </w:pPr>
-      <w:r>
-        <w:t>Temperature</w:t>
-      </w:r>
-    </w:p>
-    <w:p>
-      <w:pPr>
-        <w:pStyle w:val="ListParagraph"/>
-        <w:numPr>
-          <w:ilvl w:val="1"/>
-          <w:numId w:val="11"/>
-        </w:numPr>
-      </w:pPr>
-      <w:r>
-        <w:t xml:space="preserve">A defined </w:t>
-      </w:r>
-      <w:r>
-        <w:t>polar region at the north or south of the map</w:t>
-      </w:r>
-    </w:p>
-    <w:p>
-      <w:pPr>
-        <w:pStyle w:val="ListParagraph"/>
-        <w:numPr>
-          <w:ilvl w:val="1"/>
-          <w:numId w:val="11"/>
-        </w:numPr>
-      </w:pPr>
-      <w:r>
-        <w:t>An equator which defines the temperate regions of the map</w:t>
-      </w:r>
-    </w:p>
-    <w:p>
-      <w:pPr>
-        <w:pStyle w:val="ListParagraph"/>
-        <w:numPr>
-          <w:ilvl w:val="0"/>
-          <w:numId w:val="11"/>
-        </w:numPr>
-      </w:pPr>
-      <w:r>
-        <w:t>Rivers and mountains using surface heights as a guideline</w:t>
-      </w:r>
-    </w:p>
-    <w:p>
-      <w:pPr>
-        <w:pStyle w:val="ListParagraph"/>
-        <w:numPr>
-          <w:ilvl w:val="0"/>
-          <w:numId w:val="11"/>
-        </w:numPr>
-      </w:pPr>
-      <w:r>
-        <w:t>Biomes using the temperature, proximity to water and height of a location</w:t>
-      </w:r>
-      <w:r>
-        <w:t xml:space="preserve"> as well as additional Perlin noise masks to decide aspects like forest density</w:t>
-      </w:r>
-    </w:p>
-    <w:p>
-      <w:pPr>
-        <w:pStyle w:val="ListParagraph"/>
-        <w:numPr>
-          <w:ilvl w:val="0"/>
-          <w:numId w:val="11"/>
-        </w:numPr>
-      </w:pPr>
-      <w:r>
-        <w:t>Resource distribution</w:t>
-      </w:r>
-    </w:p>
-    <w:p>
-      <w:pPr>
-        <w:ind w:firstLine="0"/>
-      </w:pPr>
-    </w:p>
-    <w:p>
-      <w:pPr>
-        <w:ind w:firstLine="0"/>
-      </w:pPr>
-      <w:r>
-        <w:t>Th</w:t>
-      </w:r>
-      <w:r>
-        <w:t>e land</w:t>
-      </w:r>
-      <w:r>
-        <w:t xml:space="preserve"> will then be divided based into different polygons of varying size</w:t>
-      </w:r>
-      <w:r>
-        <w:t xml:space="preserve"> (depending on the geographical features of a location – for example, low flora locations with a consistent height mapping and extreme temperature will often have a dispersed populace, therefore they will be represented by a larger polygon. On the other hand, a location with access to water and average temperatures will have a more concentrated population and therefore a smaller polygon)</w:t>
-      </w:r>
-      <w:r>
-        <w:t xml:space="preserve">. These </w:t>
-      </w:r>
-      <w:r>
-        <w:t>polygons will represent different populations on the map, each of which can form their own nation or be taken by another.</w:t>
-      </w:r>
-      <w:r>
-        <w:t xml:space="preserve"> After these “Provinces” are </w:t>
-      </w:r>
-      <w:r>
-        <w:t>generated,</w:t>
-      </w:r>
-      <w:r>
-        <w:t xml:space="preserve"> they will need the following properties </w:t>
-      </w:r>
-      <w:r>
-        <w:t>initialised</w:t>
-      </w:r>
-      <w:r>
-        <w:t xml:space="preserve"> (Though note that these are not the only variables a province will store, but rather just those that need to be given values at world generation)</w:t>
-      </w:r>
-      <w:r>
-        <w:t>:</w:t>
-      </w:r>
-    </w:p>
-    <w:p>
-      <w:pPr>
-        <w:ind w:firstLine="0"/>
-      </w:pPr>
-    </w:p>
-    <w:p>
-      <w:pPr>
-        <w:pStyle w:val="ListParagraph"/>
-        <w:numPr>
-          <w:ilvl w:val="0"/>
-          <w:numId w:val="12"/>
-        </w:numPr>
-      </w:pPr>
-      <w:r>
-        <w:t>Vertices</w:t>
-      </w:r>
-    </w:p>
-    <w:p>
-      <w:pPr>
-        <w:pStyle w:val="ListParagraph"/>
-        <w:numPr>
-          <w:ilvl w:val="0"/>
-          <w:numId w:val="12"/>
-        </w:numPr>
-      </w:pPr>
-      <w:r>
-        <w:t>Colour</w:t>
-      </w:r>
-    </w:p>
-    <w:p>
-      <w:pPr>
-        <w:pStyle w:val="ListParagraph"/>
-        <w:numPr>
-          <w:ilvl w:val="0"/>
-          <w:numId w:val="12"/>
-        </w:numPr>
-      </w:pPr>
-      <w:r>
-        <w:t>Name of the provincial capital</w:t>
-      </w:r>
-    </w:p>
-    <w:p>
-      <w:pPr>
-        <w:pStyle w:val="ListParagraph"/>
-        <w:numPr>
-          <w:ilvl w:val="0"/>
-          <w:numId w:val="12"/>
-        </w:numPr>
-      </w:pPr>
-      <w:r>
-        <w:t>Population (This factor will be independent of the previously defined population density</w:t>
-      </w:r>
-      <w:r>
-        <w:t xml:space="preserve"> though will use geographical information once again</w:t>
-      </w:r>
-      <w:r>
-        <w:t>)</w:t>
-      </w:r>
-    </w:p>
-    <w:p>
-      <w:pPr>
-        <w:pStyle w:val="ListParagraph"/>
-        <w:numPr>
-          <w:ilvl w:val="0"/>
-          <w:numId w:val="12"/>
-        </w:numPr>
-      </w:pPr>
-      <w:r>
-        <w:t>Culture (A shared property between a random number of connected provinces)</w:t>
-      </w:r>
-    </w:p>
-    <w:p>
-      <w:pPr>
-        <w:pStyle w:val="ListParagraph"/>
-        <w:numPr>
-          <w:ilvl w:val="0"/>
-          <w:numId w:val="12"/>
-        </w:numPr>
-      </w:pPr>
-      <w:r>
-        <w:t>Cultural region (</w:t>
-      </w:r>
-      <w:r>
-        <w:t>A constant property that is shared between many provinces, in a similar geographical region. All provinces in the same culture will be in the same cultural region, and this variable will act loosely like continents in real life</w:t>
-      </w:r>
-      <w:r>
-        <w:t>)</w:t>
-      </w:r>
-    </w:p>
-    <w:p>
-      <w:pPr>
-        <w:ind w:firstLine="0"/>
-      </w:pPr>
-    </w:p>
-    <w:p>
-      <w:pPr>
-        <w:ind w:firstLine="0"/>
-      </w:pPr>
-      <w:r>
-        <w:lastRenderedPageBreak/>
-        <w:t>While many of the aspects of this stage may be subject to change as development progresses, the listed properties above are what I believe are essential components, and therefore will mark the progress of this stage of development. A completed system should include all of the listed objectives in some form, and development into later stages should not occur until these points are met.</w:t>
-      </w:r>
-      <w:r>
-        <w:t xml:space="preserve"> Additionally, during this time documentation should continue, including discussing methods used to meet these goals and how they compare to similar projects. Finally, extensive testing should be completed and noted, and any high-priority issues fixed be</w:t>
-      </w:r>
-      <w:r>
-        <w:t>fore proceeding</w:t>
-      </w:r>
-      <w:r>
-        <w:t>.</w:t>
-      </w:r>
-      <w:r>
-        <w:t xml:space="preserve"> </w:t>
-      </w:r>
-    </w:p>
-    <w:p>
-      <w:pPr>
-        <w:pStyle w:val="heading2"/>
-        <w:numPr>
-          <w:ilvl w:val="1"/>
-          <w:numId w:val="2"/>
-        </w:numPr>
-      </w:pPr>
-      <w:bookmarkStart w:id="4" w:name="_Toc85547767"/>
-      <w:r>
-        <w:t>Time and simulation</w:t>
-      </w:r>
-      <w:bookmarkEnd w:id="4"/>
-    </w:p>
-    <w:p>
-      <w:pPr>
-        <w:pStyle w:val="p1a"/>
-      </w:pPr>
-      <w:r>
-        <w:t xml:space="preserve">After world generation is complete, the actual simulation of time can begin. Starting from the map generated previously, provinces should be able to start to form their own nations, fighting with nearby provinces to expand their influence. </w:t>
-      </w:r>
-      <w:r>
-        <w:t xml:space="preserve">This stage of the project will likely be the most time-consuming, as it will cover implementation of both simulation mechanics and AI, the most important aspects of the system the results of which will be the primary tool of comparison against the proposed hypothesis in this document. </w:t>
-      </w:r>
-      <w:r>
-        <w:t xml:space="preserve">Due to the nature of this objective, it is difficult to define the exact functionalities and methods that will be used in the final product, however regardless of how they are completed, I have highlighted the following as key features to be included in this segment: </w:t>
-      </w:r>
-    </w:p>
-    <w:p/>
-    <w:p>
-      <w:pPr>
-        <w:pStyle w:val="ListParagraph"/>
-        <w:numPr>
-          <w:ilvl w:val="0"/>
-          <w:numId w:val="14"/>
-        </w:numPr>
-      </w:pPr>
-      <w:r>
-        <w:t xml:space="preserve">Time </w:t>
-      </w:r>
-      <w:r>
-        <w:t>should be able to progress, ideally at different speeds depending on user input.</w:t>
-      </w:r>
-    </w:p>
-    <w:p>
-      <w:pPr>
-        <w:pStyle w:val="ListParagraph"/>
-        <w:numPr>
-          <w:ilvl w:val="0"/>
-          <w:numId w:val="14"/>
-        </w:numPr>
-      </w:pPr>
-      <w:r>
-        <w:t>Ability for nations to form</w:t>
-      </w:r>
-    </w:p>
-    <w:p>
-      <w:pPr>
-        <w:pStyle w:val="ListParagraph"/>
-        <w:numPr>
-          <w:ilvl w:val="0"/>
-          <w:numId w:val="14"/>
-        </w:numPr>
-      </w:pPr>
-      <w:r>
-        <w:t>Provincial information should update over time, such as the land becoming more populated as time progresses.</w:t>
-      </w:r>
-    </w:p>
-    <w:p>
-      <w:pPr>
-        <w:pStyle w:val="ListParagraph"/>
-        <w:numPr>
-          <w:ilvl w:val="0"/>
-          <w:numId w:val="14"/>
-        </w:numPr>
-      </w:pPr>
-      <w:r>
-        <w:t xml:space="preserve">Ability for nations to </w:t>
-      </w:r>
-      <w:r>
-        <w:t>declare war on others and take land for themselves.</w:t>
-      </w:r>
-    </w:p>
-    <w:p>
-      <w:pPr>
-        <w:pStyle w:val="ListParagraph"/>
-        <w:numPr>
-          <w:ilvl w:val="0"/>
-          <w:numId w:val="14"/>
-        </w:numPr>
-      </w:pPr>
-      <w:r>
-        <w:t>Artificial intelligence which dictates how nations will act</w:t>
-      </w:r>
-      <w:r>
-        <w:t xml:space="preserve">, using </w:t>
-      </w:r>
-      <w:r>
-        <w:t>knowledge of the world around them</w:t>
-      </w:r>
-      <w:r>
-        <w:t xml:space="preserve"> to influence </w:t>
-      </w:r>
-      <w:r>
-        <w:t>their decisions.</w:t>
-      </w:r>
-    </w:p>
-    <w:p>
-      <w:pPr>
-        <w:pStyle w:val="ListParagraph"/>
-        <w:numPr>
-          <w:ilvl w:val="0"/>
-          <w:numId w:val="14"/>
-        </w:numPr>
-      </w:pPr>
-      <w:r>
-        <w:t xml:space="preserve">Nations should be able to develop technology </w:t>
-      </w:r>
-      <w:r>
-        <w:t xml:space="preserve">to give them advantages </w:t>
-      </w:r>
-      <w:r>
-        <w:t>which should spread to neighbours</w:t>
-      </w:r>
-      <w:r>
-        <w:t xml:space="preserve"> over time.</w:t>
-      </w:r>
-    </w:p>
-    <w:p>
-      <w:pPr>
-        <w:pStyle w:val="ListParagraph"/>
-        <w:numPr>
-          <w:ilvl w:val="0"/>
-          <w:numId w:val="14"/>
-        </w:numPr>
-      </w:pPr>
-      <w:r>
-        <w:t>Religions should be able to form and spread.</w:t>
-      </w:r>
-    </w:p>
-    <w:p>
-      <w:pPr>
-        <w:pStyle w:val="ListParagraph"/>
-        <w:numPr>
-          <w:ilvl w:val="0"/>
-          <w:numId w:val="14"/>
-        </w:numPr>
-      </w:pPr>
-      <w:r>
-        <w:t xml:space="preserve">Nations should have relationships between </w:t>
-      </w:r>
-      <w:r>
-        <w:t>each</w:t>
-      </w:r>
-      <w:r>
-        <w:t xml:space="preserve"> another, influencing how they will act towards the other</w:t>
-      </w:r>
-      <w:r>
-        <w:t>, potentially even resulting in alliances</w:t>
-      </w:r>
-      <w:r>
-        <w:t>.</w:t>
-      </w:r>
-      <w:r>
-        <w:t xml:space="preserve"> This should be impacted by factors such as </w:t>
-      </w:r>
-      <w:r>
-        <w:t>cultural differences</w:t>
-      </w:r>
-      <w:r>
-        <w:t>, technology gap and religion.</w:t>
-      </w:r>
-    </w:p>
-    <w:p>
-      <w:pPr>
-        <w:pStyle w:val="ListParagraph"/>
-        <w:numPr>
-          <w:ilvl w:val="0"/>
-          <w:numId w:val="14"/>
-        </w:numPr>
-      </w:pPr>
-      <w:r>
-        <w:t>National leaders who change over time and have personalities</w:t>
-      </w:r>
-      <w:r>
-        <w:t xml:space="preserve"> values</w:t>
-      </w:r>
-      <w:r>
-        <w:t xml:space="preserve"> that apply modifiers to decisions nations make </w:t>
-      </w:r>
-      <w:r>
-        <w:t xml:space="preserve">– </w:t>
-      </w:r>
-      <w:r>
-        <w:t xml:space="preserve">a confident leader will be more inclined to go to </w:t>
-      </w:r>
-      <w:r>
-        <w:t>war but</w:t>
-      </w:r>
-      <w:r>
-        <w:t xml:space="preserve"> will </w:t>
-      </w:r>
-      <w:r>
-        <w:t>be more likely to pick an impossible battle than a cautious one.</w:t>
-      </w:r>
-    </w:p>
-    <w:p>
-      <w:pPr>
-        <w:ind w:firstLine="0"/>
-      </w:pPr>
-    </w:p>
-    <w:p>
-      <w:pPr>
-        <w:ind w:firstLine="0"/>
-      </w:pPr>
-      <w:r>
-        <w:t>These points will serve as the goalposts for when the simulator itself is completed.</w:t>
-      </w:r>
-      <w:r>
-        <w:t xml:space="preserve"> Most if not all should be completed in some form before production can continue, though the specifics of how each will function (particularly in relation to how war will be modelled) will be better detailed throughout the design stage of development.</w:t>
-      </w:r>
-      <w:r>
-        <w:t xml:space="preserve"> Much like world generation, all content should be documented and thoroughly tested before </w:t>
-      </w:r>
-      <w:r>
-        <w:t>production</w:t>
-      </w:r>
-      <w:r>
-        <w:t xml:space="preserve"> proceeds.</w:t>
-      </w:r>
-    </w:p>
-    <w:p>
-      <w:pPr>
-        <w:pStyle w:val="heading2"/>
-        <w:numPr>
-          <w:ilvl w:val="1"/>
-          <w:numId w:val="2"/>
-        </w:numPr>
-      </w:pPr>
-      <w:bookmarkStart w:id="5" w:name="_Toc85547768"/>
-      <w:r>
-        <w:t>Saving and f</w:t>
-      </w:r>
-      <w:r>
-        <w:t xml:space="preserve">inal </w:t>
-      </w:r>
-      <w:r>
-        <w:t>t</w:t>
-      </w:r>
-      <w:r>
-        <w:t>esting</w:t>
-      </w:r>
-      <w:bookmarkEnd w:id="5"/>
-    </w:p>
-    <w:p>
-      <w:pPr>
-        <w:ind w:firstLine="0"/>
-      </w:pPr>
-      <w:r>
-        <w:t>This stage will primarily consist of artefact testing, but it is important to make note of the save feature</w:t>
-      </w:r>
-      <w:r>
-        <w:t xml:space="preserve"> – which should be fully implemented by this stage to store both the generated world and the properties at the time of saving.</w:t>
-      </w:r>
-      <w:r>
-        <w:t xml:space="preserve"> This should also include a loading mechanism to make use of saved information</w:t>
-      </w:r>
-      <w:r>
-        <w:t xml:space="preserve">, </w:t>
-      </w:r>
-      <w:r>
-        <w:t>after which</w:t>
-      </w:r>
-      <w:r>
-        <w:t xml:space="preserve"> simulation should be permitted to continue.</w:t>
-      </w:r>
-    </w:p>
-    <w:p>
-      <w:pPr>
-        <w:ind w:firstLine="0"/>
-      </w:pPr>
-    </w:p>
-    <w:p>
-      <w:pPr>
-        <w:ind w:firstLine="0"/>
-      </w:pPr>
-      <w:r>
-        <w:t>In reference to testing, a full review of features in the model should be completed in acceptance, edge-case and erroneous environments</w:t>
-      </w:r>
-      <w:r>
-        <w:t xml:space="preserve">. All of this testing data should be appended to the existing testing documentation produced over the course of the project. </w:t>
-      </w:r>
-      <w:r>
-        <w:t>The targets of testing should include all features designated as necessary in this document, as well as any vulnerable or sufficiently important modules, additionally, any input mechanisms of any form should receive review to ensure they function as expected. Finally, due to the nature of this project as a simulation, a number of instances of the software running normally should be documented in detail to ident</w:t>
-      </w:r>
-      <w:r>
-        <w:t>ify any anomalous results</w:t>
-      </w:r>
-      <w:r>
-        <w:t>.</w:t>
-      </w:r>
-    </w:p>
-    <w:p>
-      <w:pPr>
-        <w:pStyle w:val="heading2"/>
-        <w:numPr>
-          <w:ilvl w:val="1"/>
-          <w:numId w:val="2"/>
-        </w:numPr>
-      </w:pPr>
-      <w:bookmarkStart w:id="6" w:name="_Toc85547769"/>
-      <w:r>
-        <w:lastRenderedPageBreak/>
-        <w:t>Project r</w:t>
-      </w:r>
-      <w:r>
-        <w:t>eview</w:t>
-      </w:r>
-      <w:bookmarkEnd w:id="6"/>
-    </w:p>
-    <w:p>
-      <w:pPr>
-        <w:ind w:firstLine="0"/>
-      </w:pPr>
-      <w:r>
-        <w:t>This final objective will be to improve or complete any documentation that has not yet been finished by this stage, as well as to write a full review of how the project compared against my hypothesis</w:t>
-      </w:r>
-      <w:r>
-        <w:t xml:space="preserve">. </w:t>
-      </w:r>
-      <w:r>
-        <w:t>In terms of comparison, I intend to demonstrate parallels of real history against the results of the simulation</w:t>
-      </w:r>
-      <w:r>
-        <w:t>, finding events that occur during the running of the system that have similarities to real events</w:t>
-      </w:r>
-      <w:r>
-        <w:t>.</w:t>
-      </w:r>
-      <w:r>
-        <w:t xml:space="preserve"> Additionally</w:t>
-      </w:r>
-      <w:r>
-        <w:t>, for comparative purposes, I have compiled a list of key events that I would expect to see the simulation represent:</w:t>
-      </w:r>
-    </w:p>
-    <w:p>
-      <w:pPr>
-        <w:ind w:firstLine="0"/>
-      </w:pPr>
-    </w:p>
-    <w:p>
-      <w:pPr>
-        <w:pStyle w:val="ListParagraph"/>
-        <w:numPr>
-          <w:ilvl w:val="0"/>
-          <w:numId w:val="13"/>
-        </w:numPr>
-      </w:pPr>
-      <w:r>
-        <w:t>Dawn of civilisation - A number of large powers form while the majority of the world remains in a tribal or dispersed state</w:t>
-      </w:r>
-    </w:p>
-    <w:p>
-      <w:pPr>
-        <w:pStyle w:val="ListParagraph"/>
-        <w:numPr>
-          <w:ilvl w:val="0"/>
-          <w:numId w:val="13"/>
-        </w:numPr>
-      </w:pPr>
-      <w:r>
-        <w:t>Bronze age collapse</w:t>
-      </w:r>
-      <w:r>
-        <w:t xml:space="preserve"> - Through any means, at least one large power should be overtaken or splinter into different states</w:t>
-      </w:r>
-    </w:p>
-    <w:p>
-      <w:pPr>
-        <w:pStyle w:val="ListParagraph"/>
-        <w:numPr>
-          <w:ilvl w:val="0"/>
-          <w:numId w:val="13"/>
-        </w:numPr>
-      </w:pPr>
-      <w:r>
-        <w:t>Classical age</w:t>
-      </w:r>
-      <w:r>
-        <w:t xml:space="preserve"> – Small states, either remnants of a former great power or newly formed, should become more common, and should seek to unify provinces of their cultural groups.</w:t>
-      </w:r>
-    </w:p>
-    <w:p>
-      <w:pPr>
-        <w:pStyle w:val="ListParagraph"/>
-        <w:numPr>
-          <w:ilvl w:val="0"/>
-          <w:numId w:val="13"/>
-        </w:numPr>
-      </w:pPr>
-      <w:r>
-        <w:t xml:space="preserve">Medieval </w:t>
-      </w:r>
-      <w:r>
-        <w:t xml:space="preserve">period – Many cultures should be entirely owned by a </w:t>
-      </w:r>
-      <w:r>
-        <w:t>nation representing their culture</w:t>
-      </w:r>
-      <w:r>
-        <w:t>; wars should be frequent between states.</w:t>
-      </w:r>
-    </w:p>
-    <w:p>
-      <w:pPr>
-        <w:pStyle w:val="ListParagraph"/>
-        <w:numPr>
-          <w:ilvl w:val="0"/>
-          <w:numId w:val="13"/>
-        </w:numPr>
-      </w:pPr>
-      <w:r>
-        <w:t>Renaissance – A large technology gap should form between different regions on the map. The majority of the map should now have nations on it.</w:t>
-      </w:r>
-      <w:r>
-        <w:t xml:space="preserve"> States with better technology than others may begin to subjugate others</w:t>
-      </w:r>
-    </w:p>
-    <w:p>
-      <w:pPr>
-        <w:pStyle w:val="ListParagraph"/>
-        <w:numPr>
-          <w:ilvl w:val="0"/>
-          <w:numId w:val="13"/>
-        </w:numPr>
-      </w:pPr>
-      <w:r>
-        <w:t>Modernisation</w:t>
-      </w:r>
-      <w:r>
-        <w:t xml:space="preserve"> </w:t>
-      </w:r>
-      <w:r>
-        <w:t>– The technology gap should begin to even out</w:t>
-      </w:r>
-      <w:r>
-        <w:t xml:space="preserve"> between nations</w:t>
-      </w:r>
-      <w:r>
-        <w:t>.</w:t>
-      </w:r>
-      <w:r>
-        <w:t xml:space="preserve"> All land should eventually become occupied</w:t>
-      </w:r>
-    </w:p>
-    <w:p/>
-    <w:p>
-      <w:pPr>
-        <w:ind w:firstLine="0"/>
-      </w:pPr>
-      <w:r>
-        <w:t>I believe this l</w:t>
-      </w:r>
-      <w:r>
-        <w:t xml:space="preserve">ist </w:t>
-      </w:r>
-      <w:r>
-        <w:t xml:space="preserve">serves as a timeline of </w:t>
-      </w:r>
-      <w:r>
-        <w:t xml:space="preserve">events in history that have shaped the world as we know it today, </w:t>
-      </w:r>
-      <w:r>
-        <w:t xml:space="preserve">and a project attempting to create a believable world (such as my own) should inevitably </w:t>
-      </w:r>
-      <w:r>
-        <w:t xml:space="preserve">portray any or all of these </w:t>
-      </w:r>
-      <w:r>
-        <w:t>aspects</w:t>
-      </w:r>
-      <w:r>
-        <w:t xml:space="preserve"> in some form</w:t>
-      </w:r>
-      <w:r>
-        <w:t xml:space="preserve">, ideally in the order presented. </w:t>
-      </w:r>
-      <w:r>
-        <w:t xml:space="preserve">As such, while comparing my artefact against my hypothesis, I will refer to these events as a measure of my success in creating a </w:t>
-      </w:r>
-      <w:r>
-        <w:t>“genuine”</w:t>
-      </w:r>
-      <w:r>
-        <w:t xml:space="preserve"> world</w:t>
-      </w:r>
-      <w:r>
-        <w:t xml:space="preserve">. </w:t>
-      </w:r>
-      <w:r>
-        <w:t xml:space="preserve"> </w:t>
-      </w:r>
     </w:p>
     <w:p>
       <w:pPr>
@@ -2460,127 +1557,29 @@
           <w:numId w:val="2"/>
         </w:numPr>
       </w:pPr>
-      <w:bookmarkStart w:id="7" w:name="_Toc85547770"/>
-      <w:r>
-        <w:t>Risk</w:t>
-      </w:r>
-      <w:r>
-        <w:t xml:space="preserve"> Management</w:t>
-      </w:r>
-      <w:bookmarkEnd w:id="7"/>
-    </w:p>
-    <w:p>
-      <w:pPr>
-        <w:ind w:firstLine="0"/>
-      </w:pPr>
-      <w:r>
-        <w:t>Owing to the subject matter of this project,</w:t>
-      </w:r>
-      <w:r>
-        <w:t xml:space="preserve"> there are considerations that must be made to </w:t>
-      </w:r>
-      <w:r>
-        <w:t xml:space="preserve">ensure sensitivity in the </w:t>
-      </w:r>
-      <w:r>
-        <w:t>model</w:t>
-      </w:r>
-      <w:r>
-        <w:t>. A</w:t>
-      </w:r>
-      <w:r>
-        <w:t xml:space="preserve">ny </w:t>
-      </w:r>
-      <w:r>
-        <w:t xml:space="preserve">large </w:t>
-      </w:r>
-      <w:r>
-        <w:t xml:space="preserve">decisions made regarding the AI and simulation mechanics, especially in relation to topics that may cause controversy, such as religion or culture, will be </w:t>
-      </w:r>
-      <w:r>
-        <w:t xml:space="preserve">reviewed and </w:t>
-      </w:r>
-      <w:r>
-        <w:t xml:space="preserve">documented, along with the reasons for the mechanic existing. </w:t>
-      </w:r>
-      <w:r>
-        <w:t>This process</w:t>
-      </w:r>
-      <w:r>
-        <w:t xml:space="preserve">, while also allowing me to reflect </w:t>
-      </w:r>
-      <w:r>
-        <w:t xml:space="preserve">on </w:t>
-      </w:r>
-      <w:r>
-        <w:t xml:space="preserve">and remove any </w:t>
-      </w:r>
-      <w:r>
-        <w:t>subconscious</w:t>
-      </w:r>
-      <w:r>
-        <w:t xml:space="preserve"> biases I may hold from impacting the quality of the software, </w:t>
-      </w:r>
-      <w:r>
-        <w:t xml:space="preserve">will mean that any potentially divisive additions to the program will </w:t>
-      </w:r>
-      <w:r>
-        <w:t>require</w:t>
-      </w:r>
-      <w:r>
-        <w:t xml:space="preserve"> proper justification – allowing the user to make their own decision on if accuracy and sensitivity has been maintained. </w:t>
-      </w:r>
-    </w:p>
-    <w:p>
-      <w:pPr>
-        <w:pStyle w:val="heading1"/>
-        <w:numPr>
-          <w:ilvl w:val="0"/>
-          <w:numId w:val="2"/>
-        </w:numPr>
-      </w:pPr>
-      <w:bookmarkStart w:id="8" w:name="_Toc85547771"/>
-      <w:r>
-        <w:t xml:space="preserve">Gantt </w:t>
-      </w:r>
-      <w:r>
-        <w:t>C</w:t>
-      </w:r>
-      <w:r>
-        <w:t>hart</w:t>
-      </w:r>
-      <w:bookmarkEnd w:id="8"/>
+      <w:r>
+        <w:lastRenderedPageBreak/>
+        <w:t>Time management and prototype feature analysis</w:t>
+      </w:r>
     </w:p>
     <w:p>
       <w:pPr>
         <w:pStyle w:val="p1a"/>
-      </w:pPr>
-      <w:r>
-        <w:t>Following the completion of this document, I intend to follow the subsequent time allocation chart as closely as possible, with each change in task serving as a deadline for the previous stage of development.</w:t>
-      </w:r>
-      <w:r>
-        <w:t xml:space="preserve"> It should be noted that any overlaps do not represent the simultaneous production of two different segments of development, but rather that I expect to finish the task within the same month as starting the next task.</w:t>
-      </w:r>
-    </w:p>
-    <w:p>
-      <w:pPr>
-        <w:ind w:firstLine="0"/>
       </w:pPr>
       <w:r>
         <w:rPr>
           <w:noProof/>
         </w:rPr>
-        <w:lastRenderedPageBreak/>
         <w:drawing>
-          <wp:anchor distT="0" distB="0" distL="114300" distR="114300" simplePos="0" relativeHeight="251658240" behindDoc="0" locked="0" layoutInCell="1" allowOverlap="1" wp14:anchorId="205FAB22" wp14:editId="611A3918">
+          <wp:anchor distT="0" distB="0" distL="114300" distR="114300" simplePos="0" relativeHeight="251658240" behindDoc="0" locked="0" layoutInCell="1" allowOverlap="1" wp14:anchorId="205FAB22" wp14:editId="6B353113">
             <wp:simplePos x="0" y="0"/>
             <wp:positionH relativeFrom="margin">
-              <wp:align>center</wp:align>
+              <wp:align>left</wp:align>
             </wp:positionH>
             <wp:positionV relativeFrom="paragraph">
-              <wp:posOffset>116730</wp:posOffset>
+              <wp:posOffset>678803</wp:posOffset>
             </wp:positionV>
-            <wp:extent cx="6059707" cy="2138901"/>
+            <wp:extent cx="6059170" cy="2138680"/>
             <wp:effectExtent l="0" t="0" r="0" b="0"/>
             <wp:wrapSquare wrapText="bothSides"/>
             <wp:docPr id="1" name="Picture 1" descr="&#10;"/>
@@ -2612,7 +1611,7 @@
                   <pic:spPr bwMode="auto">
                     <a:xfrm>
                       <a:off x="0" y="0"/>
-                      <a:ext cx="6059707" cy="2138901"/>
+                      <a:ext cx="6059170" cy="2138680"/>
                     </a:xfrm>
                     <a:prstGeom prst="rect">
                       <a:avLst/>
@@ -2634,6 +1633,698 @@
           </wp:anchor>
         </w:drawing>
       </w:r>
+      <w:r>
+        <w:t>Following the completion of this document, I intend to follow the subsequent time allocation chart as closely as possible, with each change in task serving as a deadline for the previous stage of development.</w:t>
+      </w:r>
+      <w:r>
+        <w:t xml:space="preserve"> It should be noted that any overlaps do not represent the simultaneous production of two different segments of development, but rather that I expect to finish the task within the same month as starting the next task.</w:t>
+      </w:r>
+    </w:p>
+    <w:p>
+      <w:pPr>
+        <w:pStyle w:val="heading2"/>
+        <w:numPr>
+          <w:ilvl w:val="1"/>
+          <w:numId w:val="2"/>
+        </w:numPr>
+      </w:pPr>
+      <w:bookmarkStart w:id="2" w:name="_Toc85547765"/>
+      <w:r>
+        <w:t>Design &amp; Basic tool implementation</w:t>
+      </w:r>
+      <w:bookmarkEnd w:id="2"/>
+    </w:p>
+    <w:p>
+      <w:pPr>
+        <w:pStyle w:val="p1a"/>
+      </w:pPr>
+      <w:r>
+        <w:t>The key point of this milestone is to define how the system will function before implementation begins properly. This includes listing what variables will be a key part of the system (for example, what properties will need to exist after world generation?) as well as deciding what algorithms to use for important parts of the system (for example, how will world generation be handled?). While this document will outline some pre-existing concepts for the system design, the design stage will consist of an in-depth analysis of the requirements of the project, and how this will be achieved. The design stage will be complete when the following are produced to a degree I am personally satisfied with:</w:t>
+      </w:r>
+    </w:p>
+    <w:p>
+      <w:pPr>
+        <w:ind w:firstLine="0"/>
+      </w:pPr>
+    </w:p>
+    <w:p>
+      <w:pPr>
+        <w:pStyle w:val="ListParagraph"/>
+        <w:numPr>
+          <w:ilvl w:val="0"/>
+          <w:numId w:val="8"/>
+        </w:numPr>
+      </w:pPr>
+      <w:r>
+        <w:t>Documentation of key factors and features to include within the software</w:t>
+      </w:r>
+    </w:p>
+    <w:p>
+      <w:pPr>
+        <w:pStyle w:val="ListParagraph"/>
+        <w:numPr>
+          <w:ilvl w:val="0"/>
+          <w:numId w:val="8"/>
+        </w:numPr>
+      </w:pPr>
+      <w:r>
+        <w:t>Rough sketches of the user interface</w:t>
+      </w:r>
+    </w:p>
+    <w:p>
+      <w:pPr>
+        <w:pStyle w:val="ListParagraph"/>
+        <w:numPr>
+          <w:ilvl w:val="0"/>
+          <w:numId w:val="8"/>
+        </w:numPr>
+      </w:pPr>
+      <w:r>
+        <w:t>Flowcharts and conceptualizations of key system components (While forgoing discussion of algorithms)</w:t>
+      </w:r>
+    </w:p>
+    <w:p>
+      <w:pPr>
+        <w:pStyle w:val="ListParagraph"/>
+        <w:numPr>
+          <w:ilvl w:val="0"/>
+          <w:numId w:val="8"/>
+        </w:numPr>
+      </w:pPr>
+      <w:r>
+        <w:t>Definition of algorithms that will be used for key system components</w:t>
+      </w:r>
+    </w:p>
+    <w:p>
+      <w:pPr>
+        <w:ind w:firstLine="0"/>
+      </w:pPr>
+    </w:p>
+    <w:p>
+      <w:pPr>
+        <w:ind w:firstLine="0"/>
+      </w:pPr>
+      <w:r>
+        <w:t>Simultaneously to this I will be working with the simulation’s primary engine – Unity – to develop some essential but simple tools for the functioning of the program, a process which will reduce distractions during the development stages. The following points must be implemented to a functional degree before this stage can be considered finished:</w:t>
+      </w:r>
+    </w:p>
+    <w:p>
+      <w:pPr>
+        <w:ind w:firstLine="0"/>
+      </w:pPr>
+    </w:p>
+    <w:p>
+      <w:pPr>
+        <w:pStyle w:val="ListParagraph"/>
+        <w:numPr>
+          <w:ilvl w:val="0"/>
+          <w:numId w:val="9"/>
+        </w:numPr>
+      </w:pPr>
+      <w:r>
+        <w:t>Basic camera movement against a 2D plane</w:t>
+      </w:r>
+    </w:p>
+    <w:p>
+      <w:pPr>
+        <w:pStyle w:val="ListParagraph"/>
+        <w:numPr>
+          <w:ilvl w:val="0"/>
+          <w:numId w:val="9"/>
+        </w:numPr>
+      </w:pPr>
+      <w:r>
+        <w:t>Zoom controls</w:t>
+      </w:r>
+    </w:p>
+    <w:p>
+      <w:pPr>
+        <w:pStyle w:val="ListParagraph"/>
+        <w:numPr>
+          <w:ilvl w:val="0"/>
+          <w:numId w:val="9"/>
+        </w:numPr>
+      </w:pPr>
+      <w:r>
+        <w:t>Polygon rendering</w:t>
+      </w:r>
+    </w:p>
+    <w:p>
+      <w:pPr>
+        <w:pStyle w:val="ListParagraph"/>
+        <w:numPr>
+          <w:ilvl w:val="0"/>
+          <w:numId w:val="9"/>
+        </w:numPr>
+      </w:pPr>
+      <w:r>
+        <w:t>Polygon interactivity</w:t>
+      </w:r>
+    </w:p>
+    <w:p>
+      <w:pPr>
+        <w:pStyle w:val="ListParagraph"/>
+        <w:numPr>
+          <w:ilvl w:val="0"/>
+          <w:numId w:val="9"/>
+        </w:numPr>
+      </w:pPr>
+      <w:r>
+        <w:t>User interface implementation</w:t>
+      </w:r>
+    </w:p>
+    <w:p>
+      <w:pPr>
+        <w:pStyle w:val="heading2"/>
+        <w:numPr>
+          <w:ilvl w:val="1"/>
+          <w:numId w:val="2"/>
+        </w:numPr>
+      </w:pPr>
+      <w:bookmarkStart w:id="3" w:name="_Toc85547766"/>
+      <w:r>
+        <w:t>World generation</w:t>
+      </w:r>
+      <w:bookmarkEnd w:id="3"/>
+    </w:p>
+    <w:p>
+      <w:pPr>
+        <w:pStyle w:val="p1a"/>
+      </w:pPr>
+      <w:r>
+        <w:t>After the design phase is concluded, the focus of development will shift to the first half of the implementation procedure – World generation. This, while on paper only representing a fraction of the features I intend to implement, will be a large chunk of the development cycle due to its importance and complexity. As the world map will serve as the backdrop for the entire simulation, as well as define the main factors the artificial intelligence will use in its decision making, it needs to be created to a satisfactory degree. This stage will also include significant documentation of the methods used and any testing applied on the final build of the world generation methods.</w:t>
+      </w:r>
+    </w:p>
+    <w:p>
+      <w:pPr>
+        <w:pStyle w:val="p1a"/>
+      </w:pPr>
+    </w:p>
+    <w:p>
+      <w:pPr>
+        <w:pStyle w:val="p1a"/>
+      </w:pPr>
+      <w:r>
+        <w:t>For this milestone to be completed, I will need an algorithm able to produce geographical maps with realistic continents and terrain. It is my intention at this stage that this will use the “Perlin noise” algorithm developed by Ken Perlin, a commonly implemented method for this style of world generation in both 2D and 3D space. This procedure will need to include these important geographical features:</w:t>
+      </w:r>
+    </w:p>
+    <w:p>
+      <w:pPr>
+        <w:ind w:firstLine="0"/>
+      </w:pPr>
+    </w:p>
+    <w:p>
+      <w:pPr>
+        <w:pStyle w:val="ListParagraph"/>
+        <w:numPr>
+          <w:ilvl w:val="0"/>
+          <w:numId w:val="11"/>
+        </w:numPr>
+      </w:pPr>
+      <w:r>
+        <w:t>Height mapping</w:t>
+      </w:r>
+    </w:p>
+    <w:p>
+      <w:pPr>
+        <w:pStyle w:val="ListParagraph"/>
+        <w:numPr>
+          <w:ilvl w:val="0"/>
+          <w:numId w:val="11"/>
+        </w:numPr>
+      </w:pPr>
+      <w:r>
+        <w:t>Land and sea generation based on surface heights</w:t>
+      </w:r>
+    </w:p>
+    <w:p>
+      <w:pPr>
+        <w:pStyle w:val="ListParagraph"/>
+        <w:numPr>
+          <w:ilvl w:val="0"/>
+          <w:numId w:val="11"/>
+        </w:numPr>
+      </w:pPr>
+      <w:r>
+        <w:t>Temperature</w:t>
+      </w:r>
+    </w:p>
+    <w:p>
+      <w:pPr>
+        <w:pStyle w:val="ListParagraph"/>
+        <w:numPr>
+          <w:ilvl w:val="1"/>
+          <w:numId w:val="11"/>
+        </w:numPr>
+      </w:pPr>
+      <w:r>
+        <w:t>A defined polar region at the north or south of the map</w:t>
+      </w:r>
+    </w:p>
+    <w:p>
+      <w:pPr>
+        <w:pStyle w:val="ListParagraph"/>
+        <w:numPr>
+          <w:ilvl w:val="1"/>
+          <w:numId w:val="11"/>
+        </w:numPr>
+      </w:pPr>
+      <w:r>
+        <w:t>An equator which defines the temperate regions of the map</w:t>
+      </w:r>
+    </w:p>
+    <w:p>
+      <w:pPr>
+        <w:pStyle w:val="ListParagraph"/>
+        <w:numPr>
+          <w:ilvl w:val="0"/>
+          <w:numId w:val="11"/>
+        </w:numPr>
+      </w:pPr>
+      <w:r>
+        <w:t>Rivers and mountains using surface heights as a guideline</w:t>
+      </w:r>
+    </w:p>
+    <w:p>
+      <w:pPr>
+        <w:pStyle w:val="ListParagraph"/>
+        <w:numPr>
+          <w:ilvl w:val="0"/>
+          <w:numId w:val="11"/>
+        </w:numPr>
+      </w:pPr>
+      <w:r>
+        <w:t>Biomes using the temperature, proximity to water and height of a location as well as additional Perlin noise masks to decide aspects like forest density</w:t>
+      </w:r>
+    </w:p>
+    <w:p>
+      <w:pPr>
+        <w:pStyle w:val="ListParagraph"/>
+        <w:numPr>
+          <w:ilvl w:val="0"/>
+          <w:numId w:val="11"/>
+        </w:numPr>
+      </w:pPr>
+      <w:r>
+        <w:t>Resource distribution</w:t>
+      </w:r>
+    </w:p>
+    <w:p>
+      <w:pPr>
+        <w:ind w:firstLine="0"/>
+      </w:pPr>
+    </w:p>
+    <w:p>
+      <w:pPr>
+        <w:ind w:firstLine="0"/>
+      </w:pPr>
+      <w:r>
+        <w:t>The land will then be divided based into different polygons of varying size (depending on the geographical features of a location – for example, low flora locations with a consistent height mapping and extreme temperature will often have a dispersed populace, therefore they will be represented by a larger polygon. On the other hand, a location with access to water and average temperatures will have a more concentrated population and therefore a smaller polygon). These polygons will represent different populations on the map, each of which can form their own nation or be taken by another. After these “Provinces” are generated, they will need the following properties initialised (Though note that these are not the only variables a province will store, but rather just those that need to be given values at world generation):</w:t>
+      </w:r>
+    </w:p>
+    <w:p>
+      <w:pPr>
+        <w:ind w:firstLine="0"/>
+      </w:pPr>
+    </w:p>
+    <w:p>
+      <w:pPr>
+        <w:pStyle w:val="ListParagraph"/>
+        <w:numPr>
+          <w:ilvl w:val="0"/>
+          <w:numId w:val="12"/>
+        </w:numPr>
+      </w:pPr>
+      <w:r>
+        <w:t>Vertices</w:t>
+      </w:r>
+    </w:p>
+    <w:p>
+      <w:pPr>
+        <w:pStyle w:val="ListParagraph"/>
+        <w:numPr>
+          <w:ilvl w:val="0"/>
+          <w:numId w:val="12"/>
+        </w:numPr>
+      </w:pPr>
+      <w:r>
+        <w:t>Colour</w:t>
+      </w:r>
+    </w:p>
+    <w:p>
+      <w:pPr>
+        <w:pStyle w:val="ListParagraph"/>
+        <w:numPr>
+          <w:ilvl w:val="0"/>
+          <w:numId w:val="12"/>
+        </w:numPr>
+      </w:pPr>
+      <w:r>
+        <w:t>Name of the provincial capital</w:t>
+      </w:r>
+    </w:p>
+    <w:p>
+      <w:pPr>
+        <w:pStyle w:val="ListParagraph"/>
+        <w:numPr>
+          <w:ilvl w:val="0"/>
+          <w:numId w:val="12"/>
+        </w:numPr>
+      </w:pPr>
+      <w:r>
+        <w:t>Population (This factor will be independent of the previously defined population density though will use geographical information once again)</w:t>
+      </w:r>
+    </w:p>
+    <w:p>
+      <w:pPr>
+        <w:pStyle w:val="ListParagraph"/>
+        <w:numPr>
+          <w:ilvl w:val="0"/>
+          <w:numId w:val="12"/>
+        </w:numPr>
+      </w:pPr>
+      <w:r>
+        <w:t>Culture (A shared property between a random number of connected provinces)</w:t>
+      </w:r>
+    </w:p>
+    <w:p>
+      <w:pPr>
+        <w:pStyle w:val="ListParagraph"/>
+        <w:numPr>
+          <w:ilvl w:val="0"/>
+          <w:numId w:val="12"/>
+        </w:numPr>
+      </w:pPr>
+      <w:r>
+        <w:t>Cultural region (A constant property that is shared between many provinces, in a similar geographical region. All provinces in the same culture will be in the same cultural region, and this variable will act loosely like continents in real life)</w:t>
+      </w:r>
+    </w:p>
+    <w:p>
+      <w:pPr>
+        <w:ind w:firstLine="0"/>
+      </w:pPr>
+    </w:p>
+    <w:p>
+      <w:pPr>
+        <w:ind w:firstLine="0"/>
+      </w:pPr>
+      <w:r>
+        <w:t xml:space="preserve">While many of the aspects of this stage may be subject to change as development progresses, the listed properties above are what I believe are essential components, and therefore will mark the progress of this stage of development. A completed system should include all of the listed objectives in some form, and development into later stages should not occur until these points are met. Additionally, during this time documentation should continue, including discussing methods used to meet these goals and how they compare to similar projects. Finally, extensive testing should be completed and noted, and any high-priority issues fixed before proceeding. </w:t>
+      </w:r>
+    </w:p>
+    <w:p>
+      <w:pPr>
+        <w:pStyle w:val="heading2"/>
+        <w:numPr>
+          <w:ilvl w:val="1"/>
+          <w:numId w:val="2"/>
+        </w:numPr>
+      </w:pPr>
+      <w:bookmarkStart w:id="4" w:name="_Toc85547767"/>
+      <w:r>
+        <w:t>Time and simulation</w:t>
+      </w:r>
+      <w:bookmarkEnd w:id="4"/>
+    </w:p>
+    <w:p>
+      <w:pPr>
+        <w:pStyle w:val="p1a"/>
+      </w:pPr>
+      <w:r>
+        <w:t xml:space="preserve">After world generation is complete, the actual simulation of time can begin. Starting from the map generated previously, provinces should be able to start to form their own nations, fighting with nearby provinces to expand their influence. This stage of the project will likely be the most time-consuming, as it will cover implementation of both simulation mechanics and AI, the most important aspects of the system the results of which will be the primary tool of comparison against the proposed hypothesis in this document. Due to the nature of this objective, it is difficult to define the exact functionalities and methods that will be used in the final product, however regardless of how they are completed, I have highlighted the following as key features to be included in this segment: </w:t>
+      </w:r>
+    </w:p>
+    <w:p/>
+    <w:p>
+      <w:pPr>
+        <w:pStyle w:val="ListParagraph"/>
+        <w:numPr>
+          <w:ilvl w:val="0"/>
+          <w:numId w:val="14"/>
+        </w:numPr>
+      </w:pPr>
+      <w:r>
+        <w:t>Time should be able to progress, ideally at different speeds depending on user input.</w:t>
+      </w:r>
+    </w:p>
+    <w:p>
+      <w:pPr>
+        <w:pStyle w:val="ListParagraph"/>
+        <w:numPr>
+          <w:ilvl w:val="0"/>
+          <w:numId w:val="14"/>
+        </w:numPr>
+      </w:pPr>
+      <w:r>
+        <w:t>Ability for nations to form</w:t>
+      </w:r>
+    </w:p>
+    <w:p>
+      <w:pPr>
+        <w:pStyle w:val="ListParagraph"/>
+        <w:numPr>
+          <w:ilvl w:val="0"/>
+          <w:numId w:val="14"/>
+        </w:numPr>
+      </w:pPr>
+      <w:r>
+        <w:t>Provincial information should update over time, such as the land becoming more populated as time progresses.</w:t>
+      </w:r>
+    </w:p>
+    <w:p>
+      <w:pPr>
+        <w:pStyle w:val="ListParagraph"/>
+        <w:numPr>
+          <w:ilvl w:val="0"/>
+          <w:numId w:val="14"/>
+        </w:numPr>
+      </w:pPr>
+      <w:r>
+        <w:lastRenderedPageBreak/>
+        <w:t>Ability for nations to declare war on others and take land for themselves.</w:t>
+      </w:r>
+    </w:p>
+    <w:p>
+      <w:pPr>
+        <w:pStyle w:val="ListParagraph"/>
+        <w:numPr>
+          <w:ilvl w:val="0"/>
+          <w:numId w:val="14"/>
+        </w:numPr>
+      </w:pPr>
+      <w:r>
+        <w:t>Artificial intelligence which dictates how nations will act, using knowledge of the world around them to influence their decisions.</w:t>
+      </w:r>
+    </w:p>
+    <w:p>
+      <w:pPr>
+        <w:pStyle w:val="ListParagraph"/>
+        <w:numPr>
+          <w:ilvl w:val="0"/>
+          <w:numId w:val="14"/>
+        </w:numPr>
+      </w:pPr>
+      <w:r>
+        <w:t>Nations should be able to develop technology to give them advantages which should spread to neighbours over time.</w:t>
+      </w:r>
+    </w:p>
+    <w:p>
+      <w:pPr>
+        <w:pStyle w:val="ListParagraph"/>
+        <w:numPr>
+          <w:ilvl w:val="0"/>
+          <w:numId w:val="14"/>
+        </w:numPr>
+      </w:pPr>
+      <w:r>
+        <w:t>Religions should be able to form and spread.</w:t>
+      </w:r>
+    </w:p>
+    <w:p>
+      <w:pPr>
+        <w:pStyle w:val="ListParagraph"/>
+        <w:numPr>
+          <w:ilvl w:val="0"/>
+          <w:numId w:val="14"/>
+        </w:numPr>
+      </w:pPr>
+      <w:r>
+        <w:t>Nations should have relationships between each another, influencing how they will act towards the other, potentially even resulting in alliances. This should be impacted by factors such as cultural differences, technology gap and religion.</w:t>
+      </w:r>
+    </w:p>
+    <w:p>
+      <w:pPr>
+        <w:pStyle w:val="ListParagraph"/>
+        <w:numPr>
+          <w:ilvl w:val="0"/>
+          <w:numId w:val="14"/>
+        </w:numPr>
+      </w:pPr>
+      <w:r>
+        <w:t>National leaders who change over time and have personalities values that apply modifiers to decisions nations make – a confident leader will be more inclined to go to war but will be more likely to pick an impossible battle than a cautious one.</w:t>
+      </w:r>
+    </w:p>
+    <w:p>
+      <w:pPr>
+        <w:ind w:firstLine="0"/>
+      </w:pPr>
+    </w:p>
+    <w:p>
+      <w:pPr>
+        <w:ind w:firstLine="0"/>
+      </w:pPr>
+      <w:r>
+        <w:t>These points will serve as the goalposts for when the simulator itself is completed. Most if not all should be completed in some form before production can continue, though the specifics of how each will function (particularly in relation to how war will be modelled) will be better detailed throughout the design stage of development. Much like world generation, all content should be documented and thoroughly tested before production proceeds.</w:t>
+      </w:r>
+    </w:p>
+    <w:p>
+      <w:pPr>
+        <w:pStyle w:val="heading2"/>
+        <w:numPr>
+          <w:ilvl w:val="1"/>
+          <w:numId w:val="2"/>
+        </w:numPr>
+      </w:pPr>
+      <w:bookmarkStart w:id="5" w:name="_Toc85547768"/>
+      <w:r>
+        <w:t>Saving and final testing</w:t>
+      </w:r>
+      <w:bookmarkEnd w:id="5"/>
+    </w:p>
+    <w:p>
+      <w:pPr>
+        <w:ind w:firstLine="0"/>
+      </w:pPr>
+      <w:r>
+        <w:t>This stage will primarily consist of artefact testing, but it is important to make note of the save feature – which should be fully implemented by this stage to store both the generated world and the properties at the time of saving. This should also include a loading mechanism to make use of saved information, after which simulation should be permitted to continue.</w:t>
+      </w:r>
+    </w:p>
+    <w:p>
+      <w:pPr>
+        <w:ind w:firstLine="0"/>
+      </w:pPr>
+    </w:p>
+    <w:p>
+      <w:pPr>
+        <w:ind w:firstLine="0"/>
+      </w:pPr>
+      <w:r>
+        <w:t>In reference to testing, a full review of features in the model should be completed in acceptance, edge-case and erroneous environments. All of this testing data should be appended to the existing testing documentation produced over the course of the project. The targets of testing should include all features designated as necessary in this document, as well as any vulnerable or sufficiently important modules, additionally, any input mechanisms of any form should receive review to ensure they function as expected. Finally, due to the nature of this project as a simulation, a number of instances of the software running normally should be documented in detail to identify any anomalous results.</w:t>
+      </w:r>
+    </w:p>
+    <w:p>
+      <w:pPr>
+        <w:pStyle w:val="heading2"/>
+        <w:numPr>
+          <w:ilvl w:val="1"/>
+          <w:numId w:val="2"/>
+        </w:numPr>
+      </w:pPr>
+      <w:bookmarkStart w:id="6" w:name="_Toc85547769"/>
+      <w:r>
+        <w:t>Project review</w:t>
+      </w:r>
+      <w:bookmarkEnd w:id="6"/>
+    </w:p>
+    <w:p>
+      <w:pPr>
+        <w:ind w:firstLine="0"/>
+      </w:pPr>
+      <w:r>
+        <w:t>This final objective will be to improve or complete any documentation that has not yet been finished by this stage, as well as to write a full review of how the project compared against my hypothesis. In terms of comparison, I intend to demonstrate parallels of real history against the results of the simulation, finding events that occur during the running of the system that have similarities to real events. Additionally, for comparative purposes, I have compiled a list of key events that I would expect to see the simulation represent:</w:t>
+      </w:r>
+    </w:p>
+    <w:p>
+      <w:pPr>
+        <w:ind w:firstLine="0"/>
+      </w:pPr>
+    </w:p>
+    <w:p>
+      <w:pPr>
+        <w:pStyle w:val="ListParagraph"/>
+        <w:numPr>
+          <w:ilvl w:val="0"/>
+          <w:numId w:val="13"/>
+        </w:numPr>
+      </w:pPr>
+      <w:r>
+        <w:t>Dawn of civilisation - A number of large powers form while the majority of the world remains in a tribal or dispersed state</w:t>
+      </w:r>
+    </w:p>
+    <w:p>
+      <w:pPr>
+        <w:pStyle w:val="ListParagraph"/>
+        <w:numPr>
+          <w:ilvl w:val="0"/>
+          <w:numId w:val="13"/>
+        </w:numPr>
+      </w:pPr>
+      <w:r>
+        <w:t>Bronze age collapse - Through any means, at least one large power should be overtaken or splinter into different states</w:t>
+      </w:r>
+    </w:p>
+    <w:p>
+      <w:pPr>
+        <w:pStyle w:val="ListParagraph"/>
+        <w:numPr>
+          <w:ilvl w:val="0"/>
+          <w:numId w:val="13"/>
+        </w:numPr>
+      </w:pPr>
+      <w:r>
+        <w:t>Classical age – Small states, either remnants of a former great power or newly formed, should become more common, and should seek to unify provinces of their cultural groups.</w:t>
+      </w:r>
+    </w:p>
+    <w:p>
+      <w:pPr>
+        <w:pStyle w:val="ListParagraph"/>
+        <w:numPr>
+          <w:ilvl w:val="0"/>
+          <w:numId w:val="13"/>
+        </w:numPr>
+      </w:pPr>
+      <w:r>
+        <w:t>Medieval period – Many cultures should be entirely owned by a nation representing their culture; wars should be frequent between states.</w:t>
+      </w:r>
+    </w:p>
+    <w:p>
+      <w:pPr>
+        <w:pStyle w:val="ListParagraph"/>
+        <w:numPr>
+          <w:ilvl w:val="0"/>
+          <w:numId w:val="13"/>
+        </w:numPr>
+      </w:pPr>
+      <w:r>
+        <w:t>Renaissance – A large technology gap should form between different regions on the map. The majority of the map should now have nations on it. States with better technology than others may begin to subjugate others</w:t>
+      </w:r>
+    </w:p>
+    <w:p>
+      <w:pPr>
+        <w:pStyle w:val="ListParagraph"/>
+        <w:numPr>
+          <w:ilvl w:val="0"/>
+          <w:numId w:val="13"/>
+        </w:numPr>
+      </w:pPr>
+      <w:r>
+        <w:t>Modernisation – The technology gap should begin to even out between nations. All land should eventually become occupied</w:t>
+      </w:r>
+    </w:p>
+    <w:p/>
+    <w:p>
+      <w:pPr>
+        <w:ind w:firstLine="0"/>
+      </w:pPr>
+      <w:r>
+        <w:lastRenderedPageBreak/>
+        <w:t xml:space="preserve">I believe this list serves as a timeline of events in history that have shaped the world as we know it today, and a project attempting to create a believable world (such as my own) should inevitably portray any or all of these aspects in some form, ideally in the order presented. As such, while comparing my artefact against my hypothesis, I will refer to these events as a measure of my success in creating a “genuine” world.  </w:t>
+      </w:r>
+    </w:p>
+    <w:p>
+      <w:pPr>
+        <w:ind w:firstLine="0"/>
+      </w:pPr>
     </w:p>
     <w:sectPr>
       <w:headerReference w:type="default" r:id="rId10"/>
@@ -2771,9 +2462,98 @@
 <file path=word/numbering.xml><?xml version="1.0" encoding="utf-8"?>
 <w:numbering xmlns:wpc="http://schemas.microsoft.com/office/word/2010/wordprocessingCanvas" xmlns:cx="http://schemas.microsoft.com/office/drawing/2014/chartex" xmlns:cx1="http://schemas.microsoft.com/office/drawing/2015/9/8/chartex" xmlns:cx2="http://schemas.microsoft.com/office/drawing/2015/10/21/chartex" xmlns:cx3="http://schemas.microsoft.com/office/drawing/2016/5/9/chartex" xmlns:cx4="http://schemas.microsoft.com/office/drawing/2016/5/10/chartex" xmlns:cx5="http://schemas.microsoft.com/office/drawing/2016/5/11/chartex" xmlns:cx6="http://schemas.microsoft.com/office/drawing/2016/5/12/chartex" xmlns:cx7="http://schemas.microsoft.com/office/drawing/2016/5/13/chartex" xmlns:cx8="http://schemas.microsoft.com/office/drawing/2016/5/14/chartex" xmlns:mc="http://schemas.openxmlformats.org/markup-compatibility/2006" xmlns:aink="http://schemas.microsoft.com/office/drawing/2016/ink" xmlns:am3d="http://schemas.microsoft.com/office/drawing/2017/model3d" xmlns:o="urn:schemas-microsoft-com:office:office" xmlns:r="http://schemas.openxmlformats.org/officeDocument/2006/relationships" xmlns:m="http://schemas.openxmlformats.org/officeDocument/2006/math" xmlns:v="urn:schemas-microsoft-com:vml" xmlns:wp14="http://schemas.microsoft.com/office/word/2010/wordprocessingDrawing" xmlns:wp="http://schemas.openxmlformats.org/drawingml/2006/wordprocessingDrawing" xmlns:w10="urn:schemas-microsoft-com:office:word" xmlns:w="http://schemas.openxmlformats.org/wordprocessingml/2006/main" xmlns:w14="http://schemas.microsoft.com/office/word/2010/wordml" xmlns:w15="http://schemas.microsoft.com/office/word/2012/wordml" xmlns:w16cex="http://schemas.microsoft.com/office/word/2018/wordml/cex" xmlns:w16cid="http://schemas.microsoft.com/office/word/2016/wordml/cid" xmlns:w16="http://schemas.microsoft.com/office/word/2018/wordml" xmlns:w16sdtdh="http://schemas.microsoft.com/office/word/2020/wordml/sdtdatahash" xmlns:w16se="http://schemas.microsoft.com/office/word/2015/wordml/symex" xmlns:wpg="http://schemas.microsoft.com/office/word/2010/wordprocessingGroup" xmlns:wpi="http://schemas.microsoft.com/office/word/2010/wordprocessingInk" xmlns:wne="http://schemas.microsoft.com/office/word/2006/wordml" xmlns:wps="http://schemas.microsoft.com/office/word/2010/wordprocessingShape" mc:Ignorable="w14 w15 w16se w16cid w16 w16cex w16sdtdh wp14">
   <w:abstractNum w:abstractNumId="0" w15:restartNumberingAfterBreak="0">
+    <w:nsid w:val="09A649CF"/>
+    <w:multiLevelType w:val="hybridMultilevel"/>
+    <w:tmpl w:val="3B488EB0"/>
+    <w:lvl w:ilvl="0" w:tplc="0809000F">
+      <w:start w:val="3"/>
+      <w:numFmt w:val="decimal"/>
+      <w:lvlText w:val="%1."/>
+      <w:lvlJc w:val="left"/>
+      <w:pPr>
+        <w:ind w:left="720" w:hanging="360"/>
+      </w:pPr>
+      <w:rPr>
+        <w:rFonts w:hint="default"/>
+      </w:rPr>
+    </w:lvl>
+    <w:lvl w:ilvl="1" w:tplc="08090019" w:tentative="1">
+      <w:start w:val="1"/>
+      <w:numFmt w:val="lowerLetter"/>
+      <w:lvlText w:val="%2."/>
+      <w:lvlJc w:val="left"/>
+      <w:pPr>
+        <w:ind w:left="1440" w:hanging="360"/>
+      </w:pPr>
+    </w:lvl>
+    <w:lvl w:ilvl="2" w:tplc="0809001B" w:tentative="1">
+      <w:start w:val="1"/>
+      <w:numFmt w:val="lowerRoman"/>
+      <w:lvlText w:val="%3."/>
+      <w:lvlJc w:val="right"/>
+      <w:pPr>
+        <w:ind w:left="2160" w:hanging="180"/>
+      </w:pPr>
+    </w:lvl>
+    <w:lvl w:ilvl="3" w:tplc="0809000F" w:tentative="1">
+      <w:start w:val="1"/>
+      <w:numFmt w:val="decimal"/>
+      <w:lvlText w:val="%4."/>
+      <w:lvlJc w:val="left"/>
+      <w:pPr>
+        <w:ind w:left="2880" w:hanging="360"/>
+      </w:pPr>
+    </w:lvl>
+    <w:lvl w:ilvl="4" w:tplc="08090019" w:tentative="1">
+      <w:start w:val="1"/>
+      <w:numFmt w:val="lowerLetter"/>
+      <w:lvlText w:val="%5."/>
+      <w:lvlJc w:val="left"/>
+      <w:pPr>
+        <w:ind w:left="3600" w:hanging="360"/>
+      </w:pPr>
+    </w:lvl>
+    <w:lvl w:ilvl="5" w:tplc="0809001B" w:tentative="1">
+      <w:start w:val="1"/>
+      <w:numFmt w:val="lowerRoman"/>
+      <w:lvlText w:val="%6."/>
+      <w:lvlJc w:val="right"/>
+      <w:pPr>
+        <w:ind w:left="4320" w:hanging="180"/>
+      </w:pPr>
+    </w:lvl>
+    <w:lvl w:ilvl="6" w:tplc="0809000F" w:tentative="1">
+      <w:start w:val="1"/>
+      <w:numFmt w:val="decimal"/>
+      <w:lvlText w:val="%7."/>
+      <w:lvlJc w:val="left"/>
+      <w:pPr>
+        <w:ind w:left="5040" w:hanging="360"/>
+      </w:pPr>
+    </w:lvl>
+    <w:lvl w:ilvl="7" w:tplc="08090019" w:tentative="1">
+      <w:start w:val="1"/>
+      <w:numFmt w:val="lowerLetter"/>
+      <w:lvlText w:val="%8."/>
+      <w:lvlJc w:val="left"/>
+      <w:pPr>
+        <w:ind w:left="5760" w:hanging="360"/>
+      </w:pPr>
+    </w:lvl>
+    <w:lvl w:ilvl="8" w:tplc="0809001B" w:tentative="1">
+      <w:start w:val="1"/>
+      <w:numFmt w:val="lowerRoman"/>
+      <w:lvlText w:val="%9."/>
+      <w:lvlJc w:val="right"/>
+      <w:pPr>
+        <w:ind w:left="6480" w:hanging="180"/>
+      </w:pPr>
+    </w:lvl>
+  </w:abstractNum>
+  <w:abstractNum w:abstractNumId="1" w15:restartNumberingAfterBreak="0">
     <w:nsid w:val="1BA549A1"/>
     <w:multiLevelType w:val="hybridMultilevel"/>
-    <w:tmpl w:val="CF84A4C6"/>
+    <w:tmpl w:val="4C6662D0"/>
     <w:lvl w:ilvl="0" w:tplc="08090001">
       <w:start w:val="1"/>
       <w:numFmt w:val="bullet"/>
@@ -2786,7 +2566,7 @@
         <w:rFonts w:ascii="Symbol" w:hAnsi="Symbol" w:hint="default"/>
       </w:rPr>
     </w:lvl>
-    <w:lvl w:ilvl="1" w:tplc="08090003" w:tentative="1">
+    <w:lvl w:ilvl="1" w:tplc="08090003">
       <w:start w:val="1"/>
       <w:numFmt w:val="bullet"/>
       <w:lvlText w:val="o"/>
@@ -2883,7 +2663,7 @@
       </w:rPr>
     </w:lvl>
   </w:abstractNum>
-  <w:abstractNum w:abstractNumId="1" w15:restartNumberingAfterBreak="0">
+  <w:abstractNum w:abstractNumId="2" w15:restartNumberingAfterBreak="0">
     <w:nsid w:val="205B7023"/>
     <w:multiLevelType w:val="hybridMultilevel"/>
     <w:tmpl w:val="70A26A54"/>
@@ -2996,7 +2776,7 @@
       </w:rPr>
     </w:lvl>
   </w:abstractNum>
-  <w:abstractNum w:abstractNumId="2" w15:restartNumberingAfterBreak="0">
+  <w:abstractNum w:abstractNumId="3" w15:restartNumberingAfterBreak="0">
     <w:nsid w:val="3239048C"/>
     <w:multiLevelType w:val="hybridMultilevel"/>
     <w:tmpl w:val="3328E660"/>
@@ -3109,7 +2889,7 @@
       </w:rPr>
     </w:lvl>
   </w:abstractNum>
-  <w:abstractNum w:abstractNumId="3" w15:restartNumberingAfterBreak="0">
+  <w:abstractNum w:abstractNumId="4" w15:restartNumberingAfterBreak="0">
     <w:nsid w:val="454A7B04"/>
     <w:multiLevelType w:val="hybridMultilevel"/>
     <w:tmpl w:val="1D186FB8"/>
@@ -3222,7 +3002,7 @@
       </w:rPr>
     </w:lvl>
   </w:abstractNum>
-  <w:abstractNum w:abstractNumId="4" w15:restartNumberingAfterBreak="0">
+  <w:abstractNum w:abstractNumId="5" w15:restartNumberingAfterBreak="0">
     <w:nsid w:val="468F0D8D"/>
     <w:multiLevelType w:val="hybridMultilevel"/>
     <w:tmpl w:val="25884ADC"/>
@@ -3335,7 +3115,7 @@
       </w:rPr>
     </w:lvl>
   </w:abstractNum>
-  <w:abstractNum w:abstractNumId="5" w15:restartNumberingAfterBreak="0">
+  <w:abstractNum w:abstractNumId="6" w15:restartNumberingAfterBreak="0">
     <w:nsid w:val="499C1D5F"/>
     <w:multiLevelType w:val="hybridMultilevel"/>
     <w:tmpl w:val="DC540942"/>
@@ -3448,7 +3228,233 @@
       </w:rPr>
     </w:lvl>
   </w:abstractNum>
-  <w:abstractNum w:abstractNumId="6" w15:restartNumberingAfterBreak="0">
+  <w:abstractNum w:abstractNumId="7" w15:restartNumberingAfterBreak="0">
+    <w:nsid w:val="4A2F2809"/>
+    <w:multiLevelType w:val="hybridMultilevel"/>
+    <w:tmpl w:val="2F1493BC"/>
+    <w:lvl w:ilvl="0" w:tplc="08090001">
+      <w:start w:val="1"/>
+      <w:numFmt w:val="bullet"/>
+      <w:lvlText w:val=""/>
+      <w:lvlJc w:val="left"/>
+      <w:pPr>
+        <w:ind w:left="720" w:hanging="360"/>
+      </w:pPr>
+      <w:rPr>
+        <w:rFonts w:ascii="Symbol" w:hAnsi="Symbol" w:hint="default"/>
+      </w:rPr>
+    </w:lvl>
+    <w:lvl w:ilvl="1" w:tplc="08090003" w:tentative="1">
+      <w:start w:val="1"/>
+      <w:numFmt w:val="bullet"/>
+      <w:lvlText w:val="o"/>
+      <w:lvlJc w:val="left"/>
+      <w:pPr>
+        <w:ind w:left="1440" w:hanging="360"/>
+      </w:pPr>
+      <w:rPr>
+        <w:rFonts w:ascii="Courier New" w:hAnsi="Courier New" w:cs="Courier New" w:hint="default"/>
+      </w:rPr>
+    </w:lvl>
+    <w:lvl w:ilvl="2" w:tplc="08090005" w:tentative="1">
+      <w:start w:val="1"/>
+      <w:numFmt w:val="bullet"/>
+      <w:lvlText w:val=""/>
+      <w:lvlJc w:val="left"/>
+      <w:pPr>
+        <w:ind w:left="2160" w:hanging="360"/>
+      </w:pPr>
+      <w:rPr>
+        <w:rFonts w:ascii="Wingdings" w:hAnsi="Wingdings" w:hint="default"/>
+      </w:rPr>
+    </w:lvl>
+    <w:lvl w:ilvl="3" w:tplc="08090001" w:tentative="1">
+      <w:start w:val="1"/>
+      <w:numFmt w:val="bullet"/>
+      <w:lvlText w:val=""/>
+      <w:lvlJc w:val="left"/>
+      <w:pPr>
+        <w:ind w:left="2880" w:hanging="360"/>
+      </w:pPr>
+      <w:rPr>
+        <w:rFonts w:ascii="Symbol" w:hAnsi="Symbol" w:hint="default"/>
+      </w:rPr>
+    </w:lvl>
+    <w:lvl w:ilvl="4" w:tplc="08090003" w:tentative="1">
+      <w:start w:val="1"/>
+      <w:numFmt w:val="bullet"/>
+      <w:lvlText w:val="o"/>
+      <w:lvlJc w:val="left"/>
+      <w:pPr>
+        <w:ind w:left="3600" w:hanging="360"/>
+      </w:pPr>
+      <w:rPr>
+        <w:rFonts w:ascii="Courier New" w:hAnsi="Courier New" w:cs="Courier New" w:hint="default"/>
+      </w:rPr>
+    </w:lvl>
+    <w:lvl w:ilvl="5" w:tplc="08090005" w:tentative="1">
+      <w:start w:val="1"/>
+      <w:numFmt w:val="bullet"/>
+      <w:lvlText w:val=""/>
+      <w:lvlJc w:val="left"/>
+      <w:pPr>
+        <w:ind w:left="4320" w:hanging="360"/>
+      </w:pPr>
+      <w:rPr>
+        <w:rFonts w:ascii="Wingdings" w:hAnsi="Wingdings" w:hint="default"/>
+      </w:rPr>
+    </w:lvl>
+    <w:lvl w:ilvl="6" w:tplc="08090001" w:tentative="1">
+      <w:start w:val="1"/>
+      <w:numFmt w:val="bullet"/>
+      <w:lvlText w:val=""/>
+      <w:lvlJc w:val="left"/>
+      <w:pPr>
+        <w:ind w:left="5040" w:hanging="360"/>
+      </w:pPr>
+      <w:rPr>
+        <w:rFonts w:ascii="Symbol" w:hAnsi="Symbol" w:hint="default"/>
+      </w:rPr>
+    </w:lvl>
+    <w:lvl w:ilvl="7" w:tplc="08090003" w:tentative="1">
+      <w:start w:val="1"/>
+      <w:numFmt w:val="bullet"/>
+      <w:lvlText w:val="o"/>
+      <w:lvlJc w:val="left"/>
+      <w:pPr>
+        <w:ind w:left="5760" w:hanging="360"/>
+      </w:pPr>
+      <w:rPr>
+        <w:rFonts w:ascii="Courier New" w:hAnsi="Courier New" w:cs="Courier New" w:hint="default"/>
+      </w:rPr>
+    </w:lvl>
+    <w:lvl w:ilvl="8" w:tplc="08090005" w:tentative="1">
+      <w:start w:val="1"/>
+      <w:numFmt w:val="bullet"/>
+      <w:lvlText w:val=""/>
+      <w:lvlJc w:val="left"/>
+      <w:pPr>
+        <w:ind w:left="6480" w:hanging="360"/>
+      </w:pPr>
+      <w:rPr>
+        <w:rFonts w:ascii="Wingdings" w:hAnsi="Wingdings" w:hint="default"/>
+      </w:rPr>
+    </w:lvl>
+  </w:abstractNum>
+  <w:abstractNum w:abstractNumId="8" w15:restartNumberingAfterBreak="0">
+    <w:nsid w:val="4C3433F1"/>
+    <w:multiLevelType w:val="hybridMultilevel"/>
+    <w:tmpl w:val="D5C0A3E0"/>
+    <w:lvl w:ilvl="0" w:tplc="08090001">
+      <w:start w:val="1"/>
+      <w:numFmt w:val="bullet"/>
+      <w:lvlText w:val=""/>
+      <w:lvlJc w:val="left"/>
+      <w:pPr>
+        <w:ind w:left="1446" w:hanging="360"/>
+      </w:pPr>
+      <w:rPr>
+        <w:rFonts w:ascii="Symbol" w:hAnsi="Symbol" w:hint="default"/>
+      </w:rPr>
+    </w:lvl>
+    <w:lvl w:ilvl="1" w:tplc="08090003" w:tentative="1">
+      <w:start w:val="1"/>
+      <w:numFmt w:val="bullet"/>
+      <w:lvlText w:val="o"/>
+      <w:lvlJc w:val="left"/>
+      <w:pPr>
+        <w:ind w:left="2166" w:hanging="360"/>
+      </w:pPr>
+      <w:rPr>
+        <w:rFonts w:ascii="Courier New" w:hAnsi="Courier New" w:cs="Courier New" w:hint="default"/>
+      </w:rPr>
+    </w:lvl>
+    <w:lvl w:ilvl="2" w:tplc="08090005" w:tentative="1">
+      <w:start w:val="1"/>
+      <w:numFmt w:val="bullet"/>
+      <w:lvlText w:val=""/>
+      <w:lvlJc w:val="left"/>
+      <w:pPr>
+        <w:ind w:left="2886" w:hanging="360"/>
+      </w:pPr>
+      <w:rPr>
+        <w:rFonts w:ascii="Wingdings" w:hAnsi="Wingdings" w:hint="default"/>
+      </w:rPr>
+    </w:lvl>
+    <w:lvl w:ilvl="3" w:tplc="08090001" w:tentative="1">
+      <w:start w:val="1"/>
+      <w:numFmt w:val="bullet"/>
+      <w:lvlText w:val=""/>
+      <w:lvlJc w:val="left"/>
+      <w:pPr>
+        <w:ind w:left="3606" w:hanging="360"/>
+      </w:pPr>
+      <w:rPr>
+        <w:rFonts w:ascii="Symbol" w:hAnsi="Symbol" w:hint="default"/>
+      </w:rPr>
+    </w:lvl>
+    <w:lvl w:ilvl="4" w:tplc="08090003" w:tentative="1">
+      <w:start w:val="1"/>
+      <w:numFmt w:val="bullet"/>
+      <w:lvlText w:val="o"/>
+      <w:lvlJc w:val="left"/>
+      <w:pPr>
+        <w:ind w:left="4326" w:hanging="360"/>
+      </w:pPr>
+      <w:rPr>
+        <w:rFonts w:ascii="Courier New" w:hAnsi="Courier New" w:cs="Courier New" w:hint="default"/>
+      </w:rPr>
+    </w:lvl>
+    <w:lvl w:ilvl="5" w:tplc="08090005" w:tentative="1">
+      <w:start w:val="1"/>
+      <w:numFmt w:val="bullet"/>
+      <w:lvlText w:val=""/>
+      <w:lvlJc w:val="left"/>
+      <w:pPr>
+        <w:ind w:left="5046" w:hanging="360"/>
+      </w:pPr>
+      <w:rPr>
+        <w:rFonts w:ascii="Wingdings" w:hAnsi="Wingdings" w:hint="default"/>
+      </w:rPr>
+    </w:lvl>
+    <w:lvl w:ilvl="6" w:tplc="08090001" w:tentative="1">
+      <w:start w:val="1"/>
+      <w:numFmt w:val="bullet"/>
+      <w:lvlText w:val=""/>
+      <w:lvlJc w:val="left"/>
+      <w:pPr>
+        <w:ind w:left="5766" w:hanging="360"/>
+      </w:pPr>
+      <w:rPr>
+        <w:rFonts w:ascii="Symbol" w:hAnsi="Symbol" w:hint="default"/>
+      </w:rPr>
+    </w:lvl>
+    <w:lvl w:ilvl="7" w:tplc="08090003" w:tentative="1">
+      <w:start w:val="1"/>
+      <w:numFmt w:val="bullet"/>
+      <w:lvlText w:val="o"/>
+      <w:lvlJc w:val="left"/>
+      <w:pPr>
+        <w:ind w:left="6486" w:hanging="360"/>
+      </w:pPr>
+      <w:rPr>
+        <w:rFonts w:ascii="Courier New" w:hAnsi="Courier New" w:cs="Courier New" w:hint="default"/>
+      </w:rPr>
+    </w:lvl>
+    <w:lvl w:ilvl="8" w:tplc="08090005" w:tentative="1">
+      <w:start w:val="1"/>
+      <w:numFmt w:val="bullet"/>
+      <w:lvlText w:val=""/>
+      <w:lvlJc w:val="left"/>
+      <w:pPr>
+        <w:ind w:left="7206" w:hanging="360"/>
+      </w:pPr>
+      <w:rPr>
+        <w:rFonts w:ascii="Wingdings" w:hAnsi="Wingdings" w:hint="default"/>
+      </w:rPr>
+    </w:lvl>
+  </w:abstractNum>
+  <w:abstractNum w:abstractNumId="9" w15:restartNumberingAfterBreak="0">
     <w:nsid w:val="56EC55C3"/>
     <w:multiLevelType w:val="hybridMultilevel"/>
     <w:tmpl w:val="A9360C54"/>
@@ -3561,7 +3567,7 @@
       </w:rPr>
     </w:lvl>
   </w:abstractNum>
-  <w:abstractNum w:abstractNumId="7" w15:restartNumberingAfterBreak="0">
+  <w:abstractNum w:abstractNumId="10" w15:restartNumberingAfterBreak="0">
     <w:nsid w:val="59DC145F"/>
     <w:multiLevelType w:val="hybridMultilevel"/>
     <w:tmpl w:val="71C8628A"/>
@@ -3674,7 +3680,7 @@
       </w:rPr>
     </w:lvl>
   </w:abstractNum>
-  <w:abstractNum w:abstractNumId="8" w15:restartNumberingAfterBreak="0">
+  <w:abstractNum w:abstractNumId="11" w15:restartNumberingAfterBreak="0">
     <w:nsid w:val="5ABE7348"/>
     <w:multiLevelType w:val="hybridMultilevel"/>
     <w:tmpl w:val="D230F8DA"/>
@@ -3760,7 +3766,7 @@
       </w:pPr>
     </w:lvl>
   </w:abstractNum>
-  <w:abstractNum w:abstractNumId="9" w15:restartNumberingAfterBreak="0">
+  <w:abstractNum w:abstractNumId="12" w15:restartNumberingAfterBreak="0">
     <w:nsid w:val="669C3284"/>
     <w:multiLevelType w:val="hybridMultilevel"/>
     <w:tmpl w:val="5AC0EE14"/>
@@ -3873,7 +3879,7 @@
       </w:rPr>
     </w:lvl>
   </w:abstractNum>
-  <w:abstractNum w:abstractNumId="10" w15:restartNumberingAfterBreak="0">
+  <w:abstractNum w:abstractNumId="13" w15:restartNumberingAfterBreak="0">
     <w:nsid w:val="68677B8B"/>
     <w:multiLevelType w:val="hybridMultilevel"/>
     <w:tmpl w:val="B2B6A2F8"/>
@@ -3986,7 +3992,7 @@
       </w:rPr>
     </w:lvl>
   </w:abstractNum>
-  <w:abstractNum w:abstractNumId="11" w15:restartNumberingAfterBreak="0">
+  <w:abstractNum w:abstractNumId="14" w15:restartNumberingAfterBreak="0">
     <w:nsid w:val="7738779A"/>
     <w:multiLevelType w:val="multilevel"/>
     <w:tmpl w:val="5A886B9C"/>
@@ -4108,7 +4114,7 @@
       </w:pPr>
     </w:lvl>
   </w:abstractNum>
-  <w:abstractNum w:abstractNumId="12" w15:restartNumberingAfterBreak="0">
+  <w:abstractNum w:abstractNumId="15" w15:restartNumberingAfterBreak="0">
     <w:nsid w:val="7F4D1295"/>
     <w:multiLevelType w:val="hybridMultilevel"/>
     <w:tmpl w:val="3B849E84"/>
@@ -4222,10 +4228,10 @@
     </w:lvl>
   </w:abstractNum>
   <w:num w:numId="1">
-    <w:abstractNumId w:val="11"/>
+    <w:abstractNumId w:val="14"/>
   </w:num>
   <w:num w:numId="2">
-    <w:abstractNumId w:val="11"/>
+    <w:abstractNumId w:val="14"/>
     <w:lvlOverride w:ilvl="0">
       <w:startOverride w:val="1"/>
     </w:lvlOverride>
@@ -4255,40 +4261,49 @@
     </w:lvlOverride>
   </w:num>
   <w:num w:numId="3">
+    <w:abstractNumId w:val="5"/>
+  </w:num>
+  <w:num w:numId="4">
+    <w:abstractNumId w:val="6"/>
+  </w:num>
+  <w:num w:numId="5">
+    <w:abstractNumId w:val="2"/>
+  </w:num>
+  <w:num w:numId="6">
+    <w:abstractNumId w:val="12"/>
+  </w:num>
+  <w:num w:numId="7">
+    <w:abstractNumId w:val="1"/>
+  </w:num>
+  <w:num w:numId="8">
+    <w:abstractNumId w:val="13"/>
+  </w:num>
+  <w:num w:numId="9">
+    <w:abstractNumId w:val="3"/>
+  </w:num>
+  <w:num w:numId="10">
+    <w:abstractNumId w:val="10"/>
+  </w:num>
+  <w:num w:numId="11">
     <w:abstractNumId w:val="4"/>
   </w:num>
-  <w:num w:numId="4">
-    <w:abstractNumId w:val="5"/>
-  </w:num>
-  <w:num w:numId="5">
-    <w:abstractNumId w:val="1"/>
-  </w:num>
-  <w:num w:numId="6">
+  <w:num w:numId="12">
     <w:abstractNumId w:val="9"/>
   </w:num>
-  <w:num w:numId="7">
+  <w:num w:numId="13">
+    <w:abstractNumId w:val="11"/>
+  </w:num>
+  <w:num w:numId="14">
+    <w:abstractNumId w:val="15"/>
+  </w:num>
+  <w:num w:numId="15">
     <w:abstractNumId w:val="0"/>
   </w:num>
-  <w:num w:numId="8">
-    <w:abstractNumId w:val="10"/>
-  </w:num>
-  <w:num w:numId="9">
-    <w:abstractNumId w:val="2"/>
-  </w:num>
-  <w:num w:numId="10">
-    <w:abstractNumId w:val="7"/>
-  </w:num>
-  <w:num w:numId="11">
-    <w:abstractNumId w:val="3"/>
-  </w:num>
-  <w:num w:numId="12">
-    <w:abstractNumId w:val="6"/>
-  </w:num>
-  <w:num w:numId="13">
+  <w:num w:numId="16">
     <w:abstractNumId w:val="8"/>
   </w:num>
-  <w:num w:numId="14">
-    <w:abstractNumId w:val="12"/>
+  <w:num w:numId="17">
+    <w:abstractNumId w:val="7"/>
   </w:num>
 </w:numbering>
 </file>
@@ -4731,6 +4746,7 @@
   <w:style w:type="character" w:default="1" w:styleId="DefaultParagraphFont">
     <w:name w:val="Default Paragraph Font"/>
     <w:uiPriority w:val="1"/>
+    <w:semiHidden/>
     <w:unhideWhenUsed/>
   </w:style>
   <w:style w:type="table" w:default="1" w:styleId="TableNormal">

</xml_diff>

<commit_message>
Reworked the project plans objectives to be more specific
</commit_message>
<xml_diff>
--- a/Documentation/ProjectPlan.docx
+++ b/Documentation/ProjectPlan.docx
@@ -38,7 +38,8 @@
       <w:pPr>
         <w:jc w:val="center"/>
         <w:rPr>
-          <w:rStyle w:val="e-mail"/>
+          <w:rFonts w:ascii="Courier" w:hAnsi="Courier"/>
+          <w:noProof/>
         </w:rPr>
       </w:pPr>
       <w:hyperlink r:id="rId8" w:history="1">
@@ -60,884 +61,6 @@
         </w:rPr>
       </w:pPr>
     </w:p>
-    <w:sdt>
-      <w:sdtPr>
-        <w:rPr>
-          <w:rFonts w:ascii="Courier" w:eastAsia="Times New Roman" w:hAnsi="Courier" w:cs="Times New Roman"/>
-          <w:noProof/>
-          <w:color w:val="auto"/>
-          <w:sz w:val="20"/>
-          <w:szCs w:val="20"/>
-        </w:rPr>
-        <w:id w:val="-213203364"/>
-        <w:docPartObj>
-          <w:docPartGallery w:val="Table of Contents"/>
-          <w:docPartUnique/>
-        </w:docPartObj>
-      </w:sdtPr>
-      <w:sdtEndPr>
-        <w:rPr>
-          <w:rFonts w:ascii="Times New Roman" w:hAnsi="Times New Roman"/>
-          <w:b/>
-          <w:bCs/>
-        </w:rPr>
-      </w:sdtEndPr>
-      <w:sdtContent>
-        <w:p>
-          <w:pPr>
-            <w:pStyle w:val="TOCHeading"/>
-            <w:rPr>
-              <w:rFonts w:ascii="Times New Roman" w:hAnsi="Times New Roman" w:cs="Times New Roman"/>
-              <w:color w:val="auto"/>
-            </w:rPr>
-          </w:pPr>
-          <w:r>
-            <w:rPr>
-              <w:rFonts w:ascii="Times New Roman" w:hAnsi="Times New Roman" w:cs="Times New Roman"/>
-              <w:color w:val="auto"/>
-            </w:rPr>
-            <w:t>Contents</w:t>
-          </w:r>
-        </w:p>
-        <w:p>
-          <w:pPr>
-            <w:pStyle w:val="TOC1"/>
-            <w:tabs>
-              <w:tab w:val="left" w:pos="660"/>
-              <w:tab w:val="right" w:leader="dot" w:pos="9016"/>
-            </w:tabs>
-            <w:rPr>
-              <w:rFonts w:asciiTheme="minorHAnsi" w:eastAsiaTheme="minorEastAsia" w:hAnsiTheme="minorHAnsi" w:cstheme="minorBidi"/>
-              <w:noProof/>
-              <w:sz w:val="22"/>
-              <w:szCs w:val="22"/>
-              <w:lang w:eastAsia="en-GB"/>
-            </w:rPr>
-          </w:pPr>
-          <w:r>
-            <w:fldChar w:fldCharType="begin"/>
-          </w:r>
-          <w:r>
-            <w:instrText xml:space="preserve"> TOC \o "1-3" \h \z \u </w:instrText>
-          </w:r>
-          <w:r>
-            <w:fldChar w:fldCharType="separate"/>
-          </w:r>
-          <w:hyperlink w:anchor="_Toc85547763" w:history="1">
-            <w:r>
-              <w:rPr>
-                <w:rStyle w:val="Hyperlink"/>
-                <w:noProof/>
-              </w:rPr>
-              <w:t>1</w:t>
-            </w:r>
-            <w:r>
-              <w:rPr>
-                <w:rFonts w:asciiTheme="minorHAnsi" w:eastAsiaTheme="minorEastAsia" w:hAnsiTheme="minorHAnsi" w:cstheme="minorBidi"/>
-                <w:noProof/>
-                <w:sz w:val="22"/>
-                <w:szCs w:val="22"/>
-                <w:lang w:eastAsia="en-GB"/>
-              </w:rPr>
-              <w:tab/>
-            </w:r>
-            <w:r>
-              <w:rPr>
-                <w:rStyle w:val="Hyperlink"/>
-                <w:noProof/>
-              </w:rPr>
-              <w:t>Introduction and Hypothesis</w:t>
-            </w:r>
-            <w:r>
-              <w:rPr>
-                <w:noProof/>
-                <w:webHidden/>
-              </w:rPr>
-              <w:tab/>
-            </w:r>
-            <w:r>
-              <w:rPr>
-                <w:noProof/>
-                <w:webHidden/>
-              </w:rPr>
-              <w:fldChar w:fldCharType="begin"/>
-            </w:r>
-            <w:r>
-              <w:rPr>
-                <w:noProof/>
-                <w:webHidden/>
-              </w:rPr>
-              <w:instrText xml:space="preserve"> PAGEREF _Toc85547763 \h </w:instrText>
-            </w:r>
-            <w:r>
-              <w:rPr>
-                <w:noProof/>
-                <w:webHidden/>
-              </w:rPr>
-            </w:r>
-            <w:r>
-              <w:rPr>
-                <w:noProof/>
-                <w:webHidden/>
-              </w:rPr>
-              <w:fldChar w:fldCharType="separate"/>
-            </w:r>
-            <w:r>
-              <w:rPr>
-                <w:noProof/>
-                <w:webHidden/>
-              </w:rPr>
-              <w:t>1</w:t>
-            </w:r>
-            <w:r>
-              <w:rPr>
-                <w:noProof/>
-                <w:webHidden/>
-              </w:rPr>
-              <w:fldChar w:fldCharType="end"/>
-            </w:r>
-          </w:hyperlink>
-        </w:p>
-        <w:p>
-          <w:pPr>
-            <w:pStyle w:val="TOC1"/>
-            <w:tabs>
-              <w:tab w:val="left" w:pos="660"/>
-              <w:tab w:val="right" w:leader="dot" w:pos="9016"/>
-            </w:tabs>
-            <w:rPr>
-              <w:rFonts w:asciiTheme="minorHAnsi" w:eastAsiaTheme="minorEastAsia" w:hAnsiTheme="minorHAnsi" w:cstheme="minorBidi"/>
-              <w:noProof/>
-              <w:sz w:val="22"/>
-              <w:szCs w:val="22"/>
-              <w:lang w:eastAsia="en-GB"/>
-            </w:rPr>
-          </w:pPr>
-          <w:hyperlink w:anchor="_Toc85547764" w:history="1">
-            <w:r>
-              <w:rPr>
-                <w:rStyle w:val="Hyperlink"/>
-                <w:noProof/>
-              </w:rPr>
-              <w:t>2</w:t>
-            </w:r>
-            <w:r>
-              <w:rPr>
-                <w:rFonts w:asciiTheme="minorHAnsi" w:eastAsiaTheme="minorEastAsia" w:hAnsiTheme="minorHAnsi" w:cstheme="minorBidi"/>
-                <w:noProof/>
-                <w:sz w:val="22"/>
-                <w:szCs w:val="22"/>
-                <w:lang w:eastAsia="en-GB"/>
-              </w:rPr>
-              <w:tab/>
-            </w:r>
-            <w:r>
-              <w:rPr>
-                <w:rStyle w:val="Hyperlink"/>
-                <w:noProof/>
-              </w:rPr>
-              <w:t>Aims and Objectives</w:t>
-            </w:r>
-            <w:r>
-              <w:rPr>
-                <w:noProof/>
-                <w:webHidden/>
-              </w:rPr>
-              <w:tab/>
-            </w:r>
-            <w:r>
-              <w:rPr>
-                <w:noProof/>
-                <w:webHidden/>
-              </w:rPr>
-              <w:fldChar w:fldCharType="begin"/>
-            </w:r>
-            <w:r>
-              <w:rPr>
-                <w:noProof/>
-                <w:webHidden/>
-              </w:rPr>
-              <w:instrText xml:space="preserve"> PAGEREF _Toc85547764 \h </w:instrText>
-            </w:r>
-            <w:r>
-              <w:rPr>
-                <w:noProof/>
-                <w:webHidden/>
-              </w:rPr>
-            </w:r>
-            <w:r>
-              <w:rPr>
-                <w:noProof/>
-                <w:webHidden/>
-              </w:rPr>
-              <w:fldChar w:fldCharType="separate"/>
-            </w:r>
-            <w:r>
-              <w:rPr>
-                <w:noProof/>
-                <w:webHidden/>
-              </w:rPr>
-              <w:t>2</w:t>
-            </w:r>
-            <w:r>
-              <w:rPr>
-                <w:noProof/>
-                <w:webHidden/>
-              </w:rPr>
-              <w:fldChar w:fldCharType="end"/>
-            </w:r>
-          </w:hyperlink>
-        </w:p>
-        <w:p>
-          <w:pPr>
-            <w:pStyle w:val="TOC2"/>
-            <w:tabs>
-              <w:tab w:val="left" w:pos="1100"/>
-              <w:tab w:val="right" w:leader="dot" w:pos="9016"/>
-            </w:tabs>
-            <w:rPr>
-              <w:rFonts w:asciiTheme="minorHAnsi" w:eastAsiaTheme="minorEastAsia" w:hAnsiTheme="minorHAnsi" w:cstheme="minorBidi"/>
-              <w:noProof/>
-              <w:sz w:val="22"/>
-              <w:szCs w:val="22"/>
-              <w:lang w:eastAsia="en-GB"/>
-            </w:rPr>
-          </w:pPr>
-          <w:hyperlink w:anchor="_Toc85547765" w:history="1">
-            <w:r>
-              <w:rPr>
-                <w:rStyle w:val="Hyperlink"/>
-                <w:noProof/>
-              </w:rPr>
-              <w:t>2.1</w:t>
-            </w:r>
-            <w:r>
-              <w:rPr>
-                <w:rFonts w:asciiTheme="minorHAnsi" w:eastAsiaTheme="minorEastAsia" w:hAnsiTheme="minorHAnsi" w:cstheme="minorBidi"/>
-                <w:noProof/>
-                <w:sz w:val="22"/>
-                <w:szCs w:val="22"/>
-                <w:lang w:eastAsia="en-GB"/>
-              </w:rPr>
-              <w:tab/>
-            </w:r>
-            <w:r>
-              <w:rPr>
-                <w:rStyle w:val="Hyperlink"/>
-                <w:noProof/>
-              </w:rPr>
-              <w:t>Design &amp; Basic tool implementation</w:t>
-            </w:r>
-            <w:r>
-              <w:rPr>
-                <w:noProof/>
-                <w:webHidden/>
-              </w:rPr>
-              <w:tab/>
-            </w:r>
-            <w:r>
-              <w:rPr>
-                <w:noProof/>
-                <w:webHidden/>
-              </w:rPr>
-              <w:fldChar w:fldCharType="begin"/>
-            </w:r>
-            <w:r>
-              <w:rPr>
-                <w:noProof/>
-                <w:webHidden/>
-              </w:rPr>
-              <w:instrText xml:space="preserve"> PAGEREF _Toc85547765 \h </w:instrText>
-            </w:r>
-            <w:r>
-              <w:rPr>
-                <w:noProof/>
-                <w:webHidden/>
-              </w:rPr>
-            </w:r>
-            <w:r>
-              <w:rPr>
-                <w:noProof/>
-                <w:webHidden/>
-              </w:rPr>
-              <w:fldChar w:fldCharType="separate"/>
-            </w:r>
-            <w:r>
-              <w:rPr>
-                <w:noProof/>
-                <w:webHidden/>
-              </w:rPr>
-              <w:t>2</w:t>
-            </w:r>
-            <w:r>
-              <w:rPr>
-                <w:noProof/>
-                <w:webHidden/>
-              </w:rPr>
-              <w:fldChar w:fldCharType="end"/>
-            </w:r>
-          </w:hyperlink>
-        </w:p>
-        <w:p>
-          <w:pPr>
-            <w:pStyle w:val="TOC2"/>
-            <w:tabs>
-              <w:tab w:val="left" w:pos="1100"/>
-              <w:tab w:val="right" w:leader="dot" w:pos="9016"/>
-            </w:tabs>
-            <w:rPr>
-              <w:rFonts w:asciiTheme="minorHAnsi" w:eastAsiaTheme="minorEastAsia" w:hAnsiTheme="minorHAnsi" w:cstheme="minorBidi"/>
-              <w:noProof/>
-              <w:sz w:val="22"/>
-              <w:szCs w:val="22"/>
-              <w:lang w:eastAsia="en-GB"/>
-            </w:rPr>
-          </w:pPr>
-          <w:hyperlink w:anchor="_Toc85547766" w:history="1">
-            <w:r>
-              <w:rPr>
-                <w:rStyle w:val="Hyperlink"/>
-                <w:noProof/>
-              </w:rPr>
-              <w:t>2.2</w:t>
-            </w:r>
-            <w:r>
-              <w:rPr>
-                <w:rFonts w:asciiTheme="minorHAnsi" w:eastAsiaTheme="minorEastAsia" w:hAnsiTheme="minorHAnsi" w:cstheme="minorBidi"/>
-                <w:noProof/>
-                <w:sz w:val="22"/>
-                <w:szCs w:val="22"/>
-                <w:lang w:eastAsia="en-GB"/>
-              </w:rPr>
-              <w:tab/>
-            </w:r>
-            <w:r>
-              <w:rPr>
-                <w:rStyle w:val="Hyperlink"/>
-                <w:noProof/>
-              </w:rPr>
-              <w:t>World generation</w:t>
-            </w:r>
-            <w:r>
-              <w:rPr>
-                <w:noProof/>
-                <w:webHidden/>
-              </w:rPr>
-              <w:tab/>
-            </w:r>
-            <w:r>
-              <w:rPr>
-                <w:noProof/>
-                <w:webHidden/>
-              </w:rPr>
-              <w:fldChar w:fldCharType="begin"/>
-            </w:r>
-            <w:r>
-              <w:rPr>
-                <w:noProof/>
-                <w:webHidden/>
-              </w:rPr>
-              <w:instrText xml:space="preserve"> PAGEREF _Toc85547766 \h </w:instrText>
-            </w:r>
-            <w:r>
-              <w:rPr>
-                <w:noProof/>
-                <w:webHidden/>
-              </w:rPr>
-            </w:r>
-            <w:r>
-              <w:rPr>
-                <w:noProof/>
-                <w:webHidden/>
-              </w:rPr>
-              <w:fldChar w:fldCharType="separate"/>
-            </w:r>
-            <w:r>
-              <w:rPr>
-                <w:noProof/>
-                <w:webHidden/>
-              </w:rPr>
-              <w:t>3</w:t>
-            </w:r>
-            <w:r>
-              <w:rPr>
-                <w:noProof/>
-                <w:webHidden/>
-              </w:rPr>
-              <w:fldChar w:fldCharType="end"/>
-            </w:r>
-          </w:hyperlink>
-        </w:p>
-        <w:p>
-          <w:pPr>
-            <w:pStyle w:val="TOC2"/>
-            <w:tabs>
-              <w:tab w:val="left" w:pos="1100"/>
-              <w:tab w:val="right" w:leader="dot" w:pos="9016"/>
-            </w:tabs>
-            <w:rPr>
-              <w:rFonts w:asciiTheme="minorHAnsi" w:eastAsiaTheme="minorEastAsia" w:hAnsiTheme="minorHAnsi" w:cstheme="minorBidi"/>
-              <w:noProof/>
-              <w:sz w:val="22"/>
-              <w:szCs w:val="22"/>
-              <w:lang w:eastAsia="en-GB"/>
-            </w:rPr>
-          </w:pPr>
-          <w:hyperlink w:anchor="_Toc85547767" w:history="1">
-            <w:r>
-              <w:rPr>
-                <w:rStyle w:val="Hyperlink"/>
-                <w:noProof/>
-              </w:rPr>
-              <w:t>2.3</w:t>
-            </w:r>
-            <w:r>
-              <w:rPr>
-                <w:rFonts w:asciiTheme="minorHAnsi" w:eastAsiaTheme="minorEastAsia" w:hAnsiTheme="minorHAnsi" w:cstheme="minorBidi"/>
-                <w:noProof/>
-                <w:sz w:val="22"/>
-                <w:szCs w:val="22"/>
-                <w:lang w:eastAsia="en-GB"/>
-              </w:rPr>
-              <w:tab/>
-            </w:r>
-            <w:r>
-              <w:rPr>
-                <w:rStyle w:val="Hyperlink"/>
-                <w:noProof/>
-              </w:rPr>
-              <w:t>Time and simulation</w:t>
-            </w:r>
-            <w:r>
-              <w:rPr>
-                <w:noProof/>
-                <w:webHidden/>
-              </w:rPr>
-              <w:tab/>
-            </w:r>
-            <w:r>
-              <w:rPr>
-                <w:noProof/>
-                <w:webHidden/>
-              </w:rPr>
-              <w:fldChar w:fldCharType="begin"/>
-            </w:r>
-            <w:r>
-              <w:rPr>
-                <w:noProof/>
-                <w:webHidden/>
-              </w:rPr>
-              <w:instrText xml:space="preserve"> PAGEREF _Toc85547767 \h </w:instrText>
-            </w:r>
-            <w:r>
-              <w:rPr>
-                <w:noProof/>
-                <w:webHidden/>
-              </w:rPr>
-            </w:r>
-            <w:r>
-              <w:rPr>
-                <w:noProof/>
-                <w:webHidden/>
-              </w:rPr>
-              <w:fldChar w:fldCharType="separate"/>
-            </w:r>
-            <w:r>
-              <w:rPr>
-                <w:noProof/>
-                <w:webHidden/>
-              </w:rPr>
-              <w:t>4</w:t>
-            </w:r>
-            <w:r>
-              <w:rPr>
-                <w:noProof/>
-                <w:webHidden/>
-              </w:rPr>
-              <w:fldChar w:fldCharType="end"/>
-            </w:r>
-          </w:hyperlink>
-        </w:p>
-        <w:p>
-          <w:pPr>
-            <w:pStyle w:val="TOC2"/>
-            <w:tabs>
-              <w:tab w:val="left" w:pos="1100"/>
-              <w:tab w:val="right" w:leader="dot" w:pos="9016"/>
-            </w:tabs>
-            <w:rPr>
-              <w:rFonts w:asciiTheme="minorHAnsi" w:eastAsiaTheme="minorEastAsia" w:hAnsiTheme="minorHAnsi" w:cstheme="minorBidi"/>
-              <w:noProof/>
-              <w:sz w:val="22"/>
-              <w:szCs w:val="22"/>
-              <w:lang w:eastAsia="en-GB"/>
-            </w:rPr>
-          </w:pPr>
-          <w:hyperlink w:anchor="_Toc85547768" w:history="1">
-            <w:r>
-              <w:rPr>
-                <w:rStyle w:val="Hyperlink"/>
-                <w:noProof/>
-              </w:rPr>
-              <w:t>2.4</w:t>
-            </w:r>
-            <w:r>
-              <w:rPr>
-                <w:rFonts w:asciiTheme="minorHAnsi" w:eastAsiaTheme="minorEastAsia" w:hAnsiTheme="minorHAnsi" w:cstheme="minorBidi"/>
-                <w:noProof/>
-                <w:sz w:val="22"/>
-                <w:szCs w:val="22"/>
-                <w:lang w:eastAsia="en-GB"/>
-              </w:rPr>
-              <w:tab/>
-            </w:r>
-            <w:r>
-              <w:rPr>
-                <w:rStyle w:val="Hyperlink"/>
-                <w:noProof/>
-              </w:rPr>
-              <w:t>Saving and final testing</w:t>
-            </w:r>
-            <w:r>
-              <w:rPr>
-                <w:noProof/>
-                <w:webHidden/>
-              </w:rPr>
-              <w:tab/>
-            </w:r>
-            <w:r>
-              <w:rPr>
-                <w:noProof/>
-                <w:webHidden/>
-              </w:rPr>
-              <w:fldChar w:fldCharType="begin"/>
-            </w:r>
-            <w:r>
-              <w:rPr>
-                <w:noProof/>
-                <w:webHidden/>
-              </w:rPr>
-              <w:instrText xml:space="preserve"> PAGEREF _Toc85547768 \h </w:instrText>
-            </w:r>
-            <w:r>
-              <w:rPr>
-                <w:noProof/>
-                <w:webHidden/>
-              </w:rPr>
-            </w:r>
-            <w:r>
-              <w:rPr>
-                <w:noProof/>
-                <w:webHidden/>
-              </w:rPr>
-              <w:fldChar w:fldCharType="separate"/>
-            </w:r>
-            <w:r>
-              <w:rPr>
-                <w:noProof/>
-                <w:webHidden/>
-              </w:rPr>
-              <w:t>4</w:t>
-            </w:r>
-            <w:r>
-              <w:rPr>
-                <w:noProof/>
-                <w:webHidden/>
-              </w:rPr>
-              <w:fldChar w:fldCharType="end"/>
-            </w:r>
-          </w:hyperlink>
-        </w:p>
-        <w:p>
-          <w:pPr>
-            <w:pStyle w:val="TOC2"/>
-            <w:tabs>
-              <w:tab w:val="left" w:pos="1100"/>
-              <w:tab w:val="right" w:leader="dot" w:pos="9016"/>
-            </w:tabs>
-            <w:rPr>
-              <w:rFonts w:asciiTheme="minorHAnsi" w:eastAsiaTheme="minorEastAsia" w:hAnsiTheme="minorHAnsi" w:cstheme="minorBidi"/>
-              <w:noProof/>
-              <w:sz w:val="22"/>
-              <w:szCs w:val="22"/>
-              <w:lang w:eastAsia="en-GB"/>
-            </w:rPr>
-          </w:pPr>
-          <w:hyperlink w:anchor="_Toc85547769" w:history="1">
-            <w:r>
-              <w:rPr>
-                <w:rStyle w:val="Hyperlink"/>
-                <w:noProof/>
-              </w:rPr>
-              <w:t>2.5</w:t>
-            </w:r>
-            <w:r>
-              <w:rPr>
-                <w:rFonts w:asciiTheme="minorHAnsi" w:eastAsiaTheme="minorEastAsia" w:hAnsiTheme="minorHAnsi" w:cstheme="minorBidi"/>
-                <w:noProof/>
-                <w:sz w:val="22"/>
-                <w:szCs w:val="22"/>
-                <w:lang w:eastAsia="en-GB"/>
-              </w:rPr>
-              <w:tab/>
-            </w:r>
-            <w:r>
-              <w:rPr>
-                <w:rStyle w:val="Hyperlink"/>
-                <w:noProof/>
-              </w:rPr>
-              <w:t>Project review</w:t>
-            </w:r>
-            <w:r>
-              <w:rPr>
-                <w:noProof/>
-                <w:webHidden/>
-              </w:rPr>
-              <w:tab/>
-            </w:r>
-            <w:r>
-              <w:rPr>
-                <w:noProof/>
-                <w:webHidden/>
-              </w:rPr>
-              <w:fldChar w:fldCharType="begin"/>
-            </w:r>
-            <w:r>
-              <w:rPr>
-                <w:noProof/>
-                <w:webHidden/>
-              </w:rPr>
-              <w:instrText xml:space="preserve"> PAGEREF _Toc85547769 \h </w:instrText>
-            </w:r>
-            <w:r>
-              <w:rPr>
-                <w:noProof/>
-                <w:webHidden/>
-              </w:rPr>
-            </w:r>
-            <w:r>
-              <w:rPr>
-                <w:noProof/>
-                <w:webHidden/>
-              </w:rPr>
-              <w:fldChar w:fldCharType="separate"/>
-            </w:r>
-            <w:r>
-              <w:rPr>
-                <w:noProof/>
-                <w:webHidden/>
-              </w:rPr>
-              <w:t>4</w:t>
-            </w:r>
-            <w:r>
-              <w:rPr>
-                <w:noProof/>
-                <w:webHidden/>
-              </w:rPr>
-              <w:fldChar w:fldCharType="end"/>
-            </w:r>
-          </w:hyperlink>
-        </w:p>
-        <w:p>
-          <w:pPr>
-            <w:pStyle w:val="TOC1"/>
-            <w:tabs>
-              <w:tab w:val="left" w:pos="660"/>
-              <w:tab w:val="right" w:leader="dot" w:pos="9016"/>
-            </w:tabs>
-            <w:rPr>
-              <w:rFonts w:asciiTheme="minorHAnsi" w:eastAsiaTheme="minorEastAsia" w:hAnsiTheme="minorHAnsi" w:cstheme="minorBidi"/>
-              <w:noProof/>
-              <w:sz w:val="22"/>
-              <w:szCs w:val="22"/>
-              <w:lang w:eastAsia="en-GB"/>
-            </w:rPr>
-          </w:pPr>
-          <w:hyperlink w:anchor="_Toc85547770" w:history="1">
-            <w:r>
-              <w:rPr>
-                <w:rStyle w:val="Hyperlink"/>
-                <w:noProof/>
-              </w:rPr>
-              <w:t>3</w:t>
-            </w:r>
-            <w:r>
-              <w:rPr>
-                <w:rFonts w:asciiTheme="minorHAnsi" w:eastAsiaTheme="minorEastAsia" w:hAnsiTheme="minorHAnsi" w:cstheme="minorBidi"/>
-                <w:noProof/>
-                <w:sz w:val="22"/>
-                <w:szCs w:val="22"/>
-                <w:lang w:eastAsia="en-GB"/>
-              </w:rPr>
-              <w:tab/>
-            </w:r>
-            <w:r>
-              <w:rPr>
-                <w:rStyle w:val="Hyperlink"/>
-                <w:noProof/>
-              </w:rPr>
-              <w:t>Risk Management</w:t>
-            </w:r>
-            <w:r>
-              <w:rPr>
-                <w:noProof/>
-                <w:webHidden/>
-              </w:rPr>
-              <w:tab/>
-            </w:r>
-            <w:r>
-              <w:rPr>
-                <w:noProof/>
-                <w:webHidden/>
-              </w:rPr>
-              <w:fldChar w:fldCharType="begin"/>
-            </w:r>
-            <w:r>
-              <w:rPr>
-                <w:noProof/>
-                <w:webHidden/>
-              </w:rPr>
-              <w:instrText xml:space="preserve"> PAGEREF _Toc85547770 \h </w:instrText>
-            </w:r>
-            <w:r>
-              <w:rPr>
-                <w:noProof/>
-                <w:webHidden/>
-              </w:rPr>
-            </w:r>
-            <w:r>
-              <w:rPr>
-                <w:noProof/>
-                <w:webHidden/>
-              </w:rPr>
-              <w:fldChar w:fldCharType="separate"/>
-            </w:r>
-            <w:r>
-              <w:rPr>
-                <w:noProof/>
-                <w:webHidden/>
-              </w:rPr>
-              <w:t>5</w:t>
-            </w:r>
-            <w:r>
-              <w:rPr>
-                <w:noProof/>
-                <w:webHidden/>
-              </w:rPr>
-              <w:fldChar w:fldCharType="end"/>
-            </w:r>
-          </w:hyperlink>
-        </w:p>
-        <w:p>
-          <w:pPr>
-            <w:pStyle w:val="TOC1"/>
-            <w:tabs>
-              <w:tab w:val="left" w:pos="660"/>
-              <w:tab w:val="right" w:leader="dot" w:pos="9016"/>
-            </w:tabs>
-            <w:rPr>
-              <w:rFonts w:asciiTheme="minorHAnsi" w:eastAsiaTheme="minorEastAsia" w:hAnsiTheme="minorHAnsi" w:cstheme="minorBidi"/>
-              <w:noProof/>
-              <w:sz w:val="22"/>
-              <w:szCs w:val="22"/>
-              <w:lang w:eastAsia="en-GB"/>
-            </w:rPr>
-          </w:pPr>
-          <w:hyperlink w:anchor="_Toc85547771" w:history="1">
-            <w:r>
-              <w:rPr>
-                <w:rStyle w:val="Hyperlink"/>
-                <w:noProof/>
-              </w:rPr>
-              <w:t>4</w:t>
-            </w:r>
-            <w:r>
-              <w:rPr>
-                <w:rFonts w:asciiTheme="minorHAnsi" w:eastAsiaTheme="minorEastAsia" w:hAnsiTheme="minorHAnsi" w:cstheme="minorBidi"/>
-                <w:noProof/>
-                <w:sz w:val="22"/>
-                <w:szCs w:val="22"/>
-                <w:lang w:eastAsia="en-GB"/>
-              </w:rPr>
-              <w:tab/>
-            </w:r>
-            <w:r>
-              <w:rPr>
-                <w:rStyle w:val="Hyperlink"/>
-                <w:noProof/>
-              </w:rPr>
-              <w:t>Gantt Chart</w:t>
-            </w:r>
-            <w:r>
-              <w:rPr>
-                <w:noProof/>
-                <w:webHidden/>
-              </w:rPr>
-              <w:tab/>
-            </w:r>
-            <w:r>
-              <w:rPr>
-                <w:noProof/>
-                <w:webHidden/>
-              </w:rPr>
-              <w:fldChar w:fldCharType="begin"/>
-            </w:r>
-            <w:r>
-              <w:rPr>
-                <w:noProof/>
-                <w:webHidden/>
-              </w:rPr>
-              <w:instrText xml:space="preserve"> PAGEREF _Toc85547771 \h </w:instrText>
-            </w:r>
-            <w:r>
-              <w:rPr>
-                <w:noProof/>
-                <w:webHidden/>
-              </w:rPr>
-            </w:r>
-            <w:r>
-              <w:rPr>
-                <w:noProof/>
-                <w:webHidden/>
-              </w:rPr>
-              <w:fldChar w:fldCharType="separate"/>
-            </w:r>
-            <w:r>
-              <w:rPr>
-                <w:noProof/>
-                <w:webHidden/>
-              </w:rPr>
-              <w:t>5</w:t>
-            </w:r>
-            <w:r>
-              <w:rPr>
-                <w:noProof/>
-                <w:webHidden/>
-              </w:rPr>
-              <w:fldChar w:fldCharType="end"/>
-            </w:r>
-          </w:hyperlink>
-        </w:p>
-        <w:p>
-          <w:r>
-            <w:rPr>
-              <w:b/>
-              <w:bCs/>
-              <w:noProof/>
-            </w:rPr>
-            <w:fldChar w:fldCharType="end"/>
-          </w:r>
-        </w:p>
-      </w:sdtContent>
-    </w:sdt>
-    <w:p>
-      <w:pPr>
-        <w:jc w:val="center"/>
-        <w:rPr>
-          <w:rStyle w:val="e-mail"/>
-        </w:rPr>
-      </w:pPr>
-    </w:p>
     <w:p>
       <w:pPr>
         <w:pStyle w:val="heading1"/>
@@ -1176,11 +299,7 @@
         <w:t xml:space="preserve"> </w:t>
       </w:r>
       <w:r>
-        <w:t xml:space="preserve">and so this project could be put to use in developing a populated world map for use within a game, especially for titles in the strategy, </w:t>
-      </w:r>
-      <w:r>
-        <w:lastRenderedPageBreak/>
-        <w:t xml:space="preserve">roleplaying or roguelike genres. </w:t>
+        <w:t xml:space="preserve">and so this project could be put to use in developing a populated world map for use within a game, especially for titles in the strategy, roleplaying or roguelike genres. </w:t>
       </w:r>
       <w:r>
         <w:t>Additionally, the results of the simulation could see use as a reference tool for video game development – rather than being an implemented algorithm in a system, the project could be used to generate a map to be built upon by designers in order to create non-procedural content</w:t>
@@ -1264,6 +383,7 @@
       </w:pPr>
       <w:bookmarkStart w:id="1" w:name="_Toc85547764"/>
       <w:r>
+        <w:lastRenderedPageBreak/>
         <w:t>Aims and Objectives</w:t>
       </w:r>
       <w:bookmarkEnd w:id="1"/>
@@ -1316,7 +436,21 @@
           <w:i/>
           <w:iCs/>
         </w:rPr>
-        <w:t>Can a simulation be used to believably portray a new world history, using artificial representations of factors that have defined real history, and what methods can and should be used to achieve this objective</w:t>
+        <w:t xml:space="preserve">Can a simulation be used to believably portray a new world history, using artificial representations of factors that have defined real history, and what </w:t>
+      </w:r>
+      <w:r>
+        <w:rPr>
+          <w:i/>
+          <w:iCs/>
+        </w:rPr>
+        <w:t>algorithms</w:t>
+      </w:r>
+      <w:r>
+        <w:rPr>
+          <w:i/>
+          <w:iCs/>
+        </w:rPr>
+        <w:t xml:space="preserve"> can and should be used to achieve this objective</w:t>
       </w:r>
       <w:r>
         <w:rPr>
@@ -1370,10 +504,31 @@
         <w:t xml:space="preserve"> as well as extensive logs of testing whenever a key point in development is reached.</w:t>
       </w:r>
       <w:r>
-        <w:t xml:space="preserve"> At the end of the development cycle, I will also record the accuracy of the program, demonstrating instances where I believe the model has particularly sh</w:t>
-      </w:r>
-      <w:r>
-        <w:t>own evidence to support my hypothesis, as well as incidents where it has failed to meet my goals.</w:t>
+        <w:t xml:space="preserve"> At the end of the development cycle, record</w:t>
+      </w:r>
+      <w:r>
+        <w:t>s of</w:t>
+      </w:r>
+      <w:r>
+        <w:t xml:space="preserve"> the accuracy of the program</w:t>
+      </w:r>
+      <w:r>
+        <w:t xml:space="preserve"> will be produced</w:t>
+      </w:r>
+      <w:r>
+        <w:t>, demonstrating instances where the model has particularly sh</w:t>
+      </w:r>
+      <w:r>
+        <w:t xml:space="preserve">own evidence to support </w:t>
+      </w:r>
+      <w:r>
+        <w:t>the proposed</w:t>
+      </w:r>
+      <w:r>
+        <w:t xml:space="preserve"> hypothesis, as well as incidents where it has failed to meet </w:t>
+      </w:r>
+      <w:r>
+        <w:t>the goals specified.</w:t>
       </w:r>
     </w:p>
     <w:p>
@@ -1386,107 +541,294 @@
         <w:ind w:firstLine="0"/>
       </w:pPr>
       <w:r>
-        <w:t xml:space="preserve">In terms of objectives for the project, I believe there are </w:t>
-      </w:r>
-      <w:r>
-        <w:t>3</w:t>
-      </w:r>
-      <w:r>
-        <w:t xml:space="preserve"> key milestones that will need to be met for this production to truly meet its potential – including both development and review. These </w:t>
-      </w:r>
-      <w:r>
-        <w:t xml:space="preserve">key </w:t>
-      </w:r>
-      <w:r>
-        <w:t>objectives are as follows:</w:t>
+        <w:t>In terms of objectives for the project</w:t>
+      </w:r>
+      <w:r>
+        <w:t xml:space="preserve">, </w:t>
+      </w:r>
+      <w:r>
+        <w:t>this</w:t>
+      </w:r>
+      <w:r>
+        <w:t xml:space="preserve"> software must exhibit the following features in order to be deemed successful:</w:t>
       </w:r>
     </w:p>
     <w:p>
       <w:pPr>
         <w:ind w:firstLine="0"/>
       </w:pPr>
-      <w:r>
-        <w:t xml:space="preserve"> </w:t>
-      </w:r>
     </w:p>
     <w:p>
       <w:pPr>
         <w:pStyle w:val="ListParagraph"/>
         <w:numPr>
           <w:ilvl w:val="0"/>
-          <w:numId w:val="7"/>
+          <w:numId w:val="18"/>
         </w:numPr>
       </w:pPr>
       <w:r>
-        <w:t xml:space="preserve">Project designs – </w:t>
-      </w:r>
-      <w:r>
-        <w:t>A</w:t>
-      </w:r>
-      <w:r>
-        <w:t>n analysis of existing systems and review of relevant algorithms</w:t>
-      </w:r>
-      <w:r>
-        <w:t xml:space="preserve"> as well as relevant historical data</w:t>
-      </w:r>
-      <w:r>
-        <w:t xml:space="preserve"> – </w:t>
-      </w:r>
-      <w:r>
-        <w:t>culminating in a design draft outlining the functionality of the system as well as what algorithms will be used in the operation of the software</w:t>
-      </w:r>
-      <w:r>
-        <w:t xml:space="preserve"> and why they are to be used over other similar algorithms.</w:t>
+        <w:t>Permit the generation of a</w:t>
+      </w:r>
+      <w:r>
+        <w:t xml:space="preserve"> unique</w:t>
+      </w:r>
+      <w:r>
+        <w:t xml:space="preserve"> </w:t>
+      </w:r>
+      <w:r>
+        <w:t>terrain map</w:t>
+      </w:r>
+      <w:r>
+        <w:t>.  This would</w:t>
+      </w:r>
+      <w:r>
+        <w:t xml:space="preserve"> serve as the backdrop for the simulated history. This map </w:t>
+      </w:r>
+      <w:r>
+        <w:t>must</w:t>
+      </w:r>
+      <w:r>
+        <w:t xml:space="preserve"> be </w:t>
+      </w:r>
+      <w:r>
+        <w:t>random</w:t>
+      </w:r>
+      <w:r>
+        <w:t>ly generated</w:t>
+      </w:r>
+      <w:r>
+        <w:t xml:space="preserve">, with each new simulated world </w:t>
+      </w:r>
+      <w:r>
+        <w:t>having their own map to act upon</w:t>
+      </w:r>
+      <w:r>
+        <w:t>. Th</w:t>
+      </w:r>
+      <w:r>
+        <w:t>is map must exhibit the following features:</w:t>
       </w:r>
     </w:p>
     <w:p>
       <w:pPr>
         <w:pStyle w:val="ListParagraph"/>
-        <w:ind w:firstLine="0"/>
-      </w:pPr>
+        <w:numPr>
+          <w:ilvl w:val="1"/>
+          <w:numId w:val="18"/>
+        </w:numPr>
+      </w:pPr>
+      <w:r>
+        <w:t>Height mapping</w:t>
+      </w:r>
+    </w:p>
+    <w:p>
+      <w:pPr>
+        <w:pStyle w:val="ListParagraph"/>
+        <w:numPr>
+          <w:ilvl w:val="1"/>
+          <w:numId w:val="18"/>
+        </w:numPr>
+      </w:pPr>
+      <w:r>
+        <w:t>Land and sea generation based on surface heights</w:t>
+      </w:r>
+    </w:p>
+    <w:p>
+      <w:pPr>
+        <w:pStyle w:val="ListParagraph"/>
+        <w:numPr>
+          <w:ilvl w:val="1"/>
+          <w:numId w:val="18"/>
+        </w:numPr>
+      </w:pPr>
+      <w:r>
+        <w:t>Temperature</w:t>
+      </w:r>
+    </w:p>
+    <w:p>
+      <w:pPr>
+        <w:pStyle w:val="ListParagraph"/>
+        <w:numPr>
+          <w:ilvl w:val="2"/>
+          <w:numId w:val="18"/>
+        </w:numPr>
+      </w:pPr>
+      <w:r>
+        <w:t>A defined polar region at the north or south of the map</w:t>
+      </w:r>
+    </w:p>
+    <w:p>
+      <w:pPr>
+        <w:pStyle w:val="ListParagraph"/>
+        <w:numPr>
+          <w:ilvl w:val="2"/>
+          <w:numId w:val="18"/>
+        </w:numPr>
+      </w:pPr>
+      <w:r>
+        <w:t>An equator which defines the temperate regions of the map</w:t>
+      </w:r>
+    </w:p>
+    <w:p>
+      <w:pPr>
+        <w:pStyle w:val="ListParagraph"/>
+        <w:numPr>
+          <w:ilvl w:val="1"/>
+          <w:numId w:val="18"/>
+        </w:numPr>
+      </w:pPr>
+      <w:r>
+        <w:t>Rivers and mountains using surface heights as a guideline</w:t>
+      </w:r>
+    </w:p>
+    <w:p>
+      <w:pPr>
+        <w:pStyle w:val="ListParagraph"/>
+        <w:numPr>
+          <w:ilvl w:val="1"/>
+          <w:numId w:val="18"/>
+        </w:numPr>
+      </w:pPr>
+      <w:r>
+        <w:t>Biomes using the temperature, proximity to water and height of a location as well as additional Perlin noise masks to decide aspects like forest density</w:t>
+      </w:r>
+    </w:p>
+    <w:p>
+      <w:pPr>
+        <w:pStyle w:val="ListParagraph"/>
+        <w:numPr>
+          <w:ilvl w:val="1"/>
+          <w:numId w:val="18"/>
+        </w:numPr>
+      </w:pPr>
+      <w:r>
+        <w:t>Resource distribution</w:t>
+      </w:r>
     </w:p>
     <w:p>
       <w:pPr>
         <w:pStyle w:val="ListParagraph"/>
         <w:numPr>
           <w:ilvl w:val="0"/>
-          <w:numId w:val="7"/>
+          <w:numId w:val="18"/>
         </w:numPr>
       </w:pPr>
       <w:r>
-        <w:t xml:space="preserve">Prototype development </w:t>
-      </w:r>
-      <w:r>
-        <w:t>–</w:t>
+        <w:t xml:space="preserve">Populate this map with preliminary factors which </w:t>
+      </w:r>
+      <w:r>
+        <w:t xml:space="preserve">define the nature of the world at the start, essentially simulating pre-history. </w:t>
+      </w:r>
+      <w:r>
+        <w:t xml:space="preserve">The </w:t>
+      </w:r>
+      <w:r>
+        <w:t xml:space="preserve">model will start by dividing the map into various regions, using the geography of the map to define the density of peoples – </w:t>
+      </w:r>
+      <w:r>
+        <w:t xml:space="preserve">for example </w:t>
+      </w:r>
+      <w:r>
+        <w:t>low flora locations with a consistent height mapping and extreme temperature</w:t>
+      </w:r>
+      <w:r>
+        <w:t xml:space="preserve">s </w:t>
+      </w:r>
+      <w:r>
+        <w:t>will often have a dispersed populace,</w:t>
+      </w:r>
+      <w:r>
+        <w:t xml:space="preserve"> and will therefore be represented by a larger region. </w:t>
+      </w:r>
+      <w:r>
+        <w:t>These regions will then be provided the following factors:</w:t>
       </w:r>
       <w:r>
         <w:t xml:space="preserve"> </w:t>
       </w:r>
-      <w:r>
-        <w:t>D</w:t>
-      </w:r>
-      <w:r>
-        <w:t>evelopment of the model to meet the specifications produced in the project designs</w:t>
-      </w:r>
-      <w:r>
-        <w:t xml:space="preserve">, including the implementation of the two key aspects of </w:t>
-      </w:r>
-      <w:r>
-        <w:t>t</w:t>
-      </w:r>
-      <w:r>
-        <w:t xml:space="preserve">he system – world generation and world simulation. </w:t>
-      </w:r>
-      <w:r>
-        <w:t>This will include the addition of a test log with no less than 85% success rate for each completed test</w:t>
-      </w:r>
-      <w:r>
-        <w:t>.</w:t>
-      </w:r>
     </w:p>
     <w:p>
       <w:pPr>
         <w:pStyle w:val="ListParagraph"/>
+        <w:numPr>
+          <w:ilvl w:val="1"/>
+          <w:numId w:val="18"/>
+        </w:numPr>
+      </w:pPr>
+      <w:r>
+        <w:t>Vertices</w:t>
+      </w:r>
+    </w:p>
+    <w:p>
+      <w:pPr>
+        <w:pStyle w:val="ListParagraph"/>
+        <w:numPr>
+          <w:ilvl w:val="1"/>
+          <w:numId w:val="18"/>
+        </w:numPr>
+      </w:pPr>
+      <w:r>
+        <w:t>Colour</w:t>
+      </w:r>
+      <w:r>
+        <w:t xml:space="preserve"> </w:t>
+      </w:r>
+      <w:r>
+        <w:t>(referring to the colour a nation will be represented as if this region becomes a capital)</w:t>
+      </w:r>
+    </w:p>
+    <w:p>
+      <w:pPr>
+        <w:pStyle w:val="ListParagraph"/>
+        <w:numPr>
+          <w:ilvl w:val="1"/>
+          <w:numId w:val="18"/>
+        </w:numPr>
+      </w:pPr>
+      <w:r>
+        <w:t>Name of the provincial capital</w:t>
+      </w:r>
+    </w:p>
+    <w:p>
+      <w:pPr>
+        <w:pStyle w:val="ListParagraph"/>
+        <w:numPr>
+          <w:ilvl w:val="1"/>
+          <w:numId w:val="18"/>
+        </w:numPr>
+      </w:pPr>
+      <w:r>
+        <w:t>Population (This factor will be independent of the previously defined population density though will use geographical information once again)</w:t>
+      </w:r>
+    </w:p>
+    <w:p>
+      <w:pPr>
+        <w:pStyle w:val="ListParagraph"/>
+        <w:numPr>
+          <w:ilvl w:val="1"/>
+          <w:numId w:val="18"/>
+        </w:numPr>
+      </w:pPr>
+      <w:r>
+        <w:t>Culture (A shared property between a random number of connected provinces)</w:t>
+      </w:r>
+    </w:p>
+    <w:p>
+      <w:pPr>
+        <w:pStyle w:val="ListParagraph"/>
+        <w:numPr>
+          <w:ilvl w:val="1"/>
+          <w:numId w:val="18"/>
+        </w:numPr>
+      </w:pPr>
+      <w:r>
+        <w:t>Cultural region (A constant property that is shared between many provinces, in a similar geographical region. All provinces in the same culture will be in the same cultural region, and this variable will act loosely like continents in real life)</w:t>
+      </w:r>
+    </w:p>
+    <w:p>
+      <w:pPr>
+        <w:pStyle w:val="ListParagraph"/>
+        <w:ind w:firstLine="0"/>
       </w:pPr>
     </w:p>
     <w:p>
@@ -1494,11 +836,252 @@
         <w:pStyle w:val="ListParagraph"/>
         <w:numPr>
           <w:ilvl w:val="0"/>
-          <w:numId w:val="7"/>
+          <w:numId w:val="18"/>
         </w:numPr>
       </w:pPr>
       <w:r>
-        <w:t xml:space="preserve">Comparative Analysis </w:t>
+        <w:t xml:space="preserve">Simulate time on the map, </w:t>
+      </w:r>
+      <w:r>
+        <w:t xml:space="preserve">starting from the empty map previously generated. </w:t>
+      </w:r>
+      <w:r>
+        <w:t xml:space="preserve">A year, month and date </w:t>
+      </w:r>
+      <w:r>
+        <w:t>will</w:t>
+      </w:r>
+      <w:r>
+        <w:t xml:space="preserve"> be presented </w:t>
+      </w:r>
+      <w:r>
+        <w:t xml:space="preserve">to the user, starting at </w:t>
+      </w:r>
+      <w:r>
+        <w:t>January 1</w:t>
+      </w:r>
+      <w:r>
+        <w:rPr>
+          <w:vertAlign w:val="superscript"/>
+        </w:rPr>
+        <w:t>st</w:t>
+      </w:r>
+      <w:r>
+        <w:t xml:space="preserve"> of the 0</w:t>
+      </w:r>
+      <w:r>
+        <w:rPr>
+          <w:vertAlign w:val="superscript"/>
+        </w:rPr>
+        <w:t>th</w:t>
+      </w:r>
+      <w:r>
+        <w:t xml:space="preserve"> year</w:t>
+      </w:r>
+      <w:r>
+        <w:t xml:space="preserve">. </w:t>
+      </w:r>
+      <w:r>
+        <w:t xml:space="preserve">On user request, the simulation </w:t>
+      </w:r>
+      <w:r>
+        <w:t>can</w:t>
+      </w:r>
+      <w:r>
+        <w:t xml:space="preserve"> be started or stopped, with time progressing on a set interval </w:t>
+      </w:r>
+      <w:r>
+        <w:t>when the simulation is in the “starte</w:t>
+      </w:r>
+      <w:r>
+        <w:t>d” state.</w:t>
+      </w:r>
+      <w:r>
+        <w:t xml:space="preserve"> In th</w:t>
+      </w:r>
+      <w:r>
+        <w:t xml:space="preserve">is active state, </w:t>
+      </w:r>
+      <w:r>
+        <w:t>the people of the world should be able to take actions depending on their surroundings – the following actions and features must be included as a part of this procedure:</w:t>
+      </w:r>
+    </w:p>
+    <w:p>
+      <w:pPr>
+        <w:pStyle w:val="ListParagraph"/>
+        <w:numPr>
+          <w:ilvl w:val="1"/>
+          <w:numId w:val="18"/>
+        </w:numPr>
+      </w:pPr>
+      <w:r>
+        <w:t>Ability for nations to form</w:t>
+      </w:r>
+      <w:r>
+        <w:t xml:space="preserve"> – while all land in the simulation is populated, </w:t>
+      </w:r>
+      <w:r>
+        <w:t>a region must enter a centralised state to be considered a “nat</w:t>
+      </w:r>
+      <w:r>
+        <w:t>ion”.</w:t>
+      </w:r>
+    </w:p>
+    <w:p>
+      <w:pPr>
+        <w:pStyle w:val="ListParagraph"/>
+        <w:numPr>
+          <w:ilvl w:val="1"/>
+          <w:numId w:val="18"/>
+        </w:numPr>
+      </w:pPr>
+      <w:r>
+        <w:t>Ability for nations to declare war on others and take la</w:t>
+      </w:r>
+      <w:r>
+        <w:t>nd, either from other nation</w:t>
+      </w:r>
+      <w:r>
+        <w:t xml:space="preserve">s or from </w:t>
+      </w:r>
+      <w:r>
+        <w:t>non-centralised regions.</w:t>
+      </w:r>
+    </w:p>
+    <w:p>
+      <w:pPr>
+        <w:pStyle w:val="ListParagraph"/>
+        <w:numPr>
+          <w:ilvl w:val="1"/>
+          <w:numId w:val="18"/>
+        </w:numPr>
+      </w:pPr>
+      <w:r>
+        <w:lastRenderedPageBreak/>
+        <w:t>Permit the d</w:t>
+      </w:r>
+      <w:r>
+        <w:t xml:space="preserve">evelopment of technology which </w:t>
+      </w:r>
+      <w:r>
+        <w:t xml:space="preserve">provides a nation </w:t>
+      </w:r>
+      <w:r>
+        <w:t>advantages over less advanced states.</w:t>
+      </w:r>
+    </w:p>
+    <w:p>
+      <w:pPr>
+        <w:pStyle w:val="ListParagraph"/>
+        <w:numPr>
+          <w:ilvl w:val="1"/>
+          <w:numId w:val="18"/>
+        </w:numPr>
+      </w:pPr>
+      <w:r>
+        <w:t xml:space="preserve">Allow nations to </w:t>
+      </w:r>
+      <w:r>
+        <w:t>create</w:t>
+      </w:r>
+      <w:r>
+        <w:t xml:space="preserve"> and or adopt national religions</w:t>
+      </w:r>
+    </w:p>
+    <w:p>
+      <w:pPr>
+        <w:pStyle w:val="ListParagraph"/>
+        <w:ind w:firstLine="0"/>
+      </w:pPr>
+    </w:p>
+    <w:p>
+      <w:pPr>
+        <w:pStyle w:val="ListParagraph"/>
+        <w:numPr>
+          <w:ilvl w:val="0"/>
+          <w:numId w:val="18"/>
+        </w:numPr>
+      </w:pPr>
+      <w:r>
+        <w:t>Develop an artificial intelligence system that determines wh</w:t>
+      </w:r>
+      <w:r>
+        <w:t xml:space="preserve">at actions a nation will take in a specific moment. </w:t>
+      </w:r>
+      <w:r>
+        <w:t xml:space="preserve">This will permit the </w:t>
+      </w:r>
+      <w:r>
+        <w:t xml:space="preserve">aforementioned </w:t>
+      </w:r>
+      <w:r>
+        <w:t>actions to occur</w:t>
+      </w:r>
+      <w:r>
+        <w:t xml:space="preserve"> – as each nation will now have the ability to decide what to do based on the world around it</w:t>
+      </w:r>
+      <w:r>
+        <w:t xml:space="preserve">, allowing for an </w:t>
+      </w:r>
+      <w:r>
+        <w:t>ever-changing</w:t>
+      </w:r>
+      <w:r>
+        <w:t xml:space="preserve"> world</w:t>
+      </w:r>
+      <w:r>
+        <w:t>.</w:t>
+      </w:r>
+      <w:r>
+        <w:t xml:space="preserve"> The following factors </w:t>
+      </w:r>
+      <w:r>
+        <w:t>wi</w:t>
+      </w:r>
+      <w:r>
+        <w:t xml:space="preserve">ll </w:t>
+      </w:r>
+      <w:r>
+        <w:t>influence the decisions made by a nation:</w:t>
+      </w:r>
+    </w:p>
+    <w:p>
+      <w:pPr>
+        <w:pStyle w:val="ListParagraph"/>
+        <w:numPr>
+          <w:ilvl w:val="1"/>
+          <w:numId w:val="18"/>
+        </w:numPr>
+      </w:pPr>
+      <w:r>
+        <w:t xml:space="preserve">Culture – a nation will first and foremost seek to </w:t>
+      </w:r>
+      <w:r>
+        <w:t>take lands that have the same culture as them</w:t>
+      </w:r>
+    </w:p>
+    <w:p>
+      <w:pPr>
+        <w:pStyle w:val="ListParagraph"/>
+        <w:numPr>
+          <w:ilvl w:val="1"/>
+          <w:numId w:val="18"/>
+        </w:numPr>
+      </w:pPr>
+      <w:r>
+        <w:t>Military and technological strength – nations will act more defensively when presented with a target that is stronger than them</w:t>
+      </w:r>
+    </w:p>
+    <w:p>
+      <w:pPr>
+        <w:pStyle w:val="ListParagraph"/>
+        <w:numPr>
+          <w:ilvl w:val="1"/>
+          <w:numId w:val="18"/>
+        </w:numPr>
+      </w:pPr>
+      <w:r>
+        <w:t xml:space="preserve">Climate and geography </w:t>
       </w:r>
       <w:r>
         <w:t>–</w:t>
@@ -1507,42 +1090,77 @@
         <w:t xml:space="preserve"> </w:t>
       </w:r>
       <w:r>
-        <w:t>A</w:t>
-      </w:r>
-      <w:r>
-        <w:t xml:space="preserve"> comprehensive discussion of the outputs of the system and how they compare</w:t>
-      </w:r>
-      <w:r>
-        <w:t xml:space="preserve"> that of</w:t>
-      </w:r>
-      <w:r>
-        <w:t xml:space="preserve"> similar projects and </w:t>
-      </w:r>
-      <w:r>
-        <w:t xml:space="preserve">of the events of </w:t>
-      </w:r>
-      <w:r>
-        <w:t>real-world</w:t>
-      </w:r>
-      <w:r>
-        <w:t xml:space="preserve"> history. </w:t>
-      </w:r>
-      <w:r>
-        <w:t xml:space="preserve">This will also include a review of the factors the model attempted to portray and </w:t>
-      </w:r>
-      <w:r>
-        <w:t>what impact they have on the output.</w:t>
-      </w:r>
-    </w:p>
-    <w:p>
-      <w:pPr>
-        <w:ind w:firstLine="0"/>
-      </w:pPr>
-    </w:p>
-    <w:p>
-      <w:pPr>
-        <w:pStyle w:val="p1a"/>
-      </w:pPr>
+        <w:t xml:space="preserve">nations will often focus on taking lands that are more </w:t>
+      </w:r>
+      <w:r>
+        <w:t>hospitable and</w:t>
+      </w:r>
+      <w:r>
+        <w:t xml:space="preserve"> will be dissuaded from attacking nations with </w:t>
+      </w:r>
+      <w:r>
+        <w:t>terrain advantages, such as mountains and rivers.</w:t>
+      </w:r>
+    </w:p>
+    <w:p>
+      <w:pPr>
+        <w:pStyle w:val="ListParagraph"/>
+        <w:numPr>
+          <w:ilvl w:val="1"/>
+          <w:numId w:val="18"/>
+        </w:numPr>
+      </w:pPr>
+      <w:r>
+        <w:t xml:space="preserve">Opinion – </w:t>
+      </w:r>
+      <w:r>
+        <w:t>e</w:t>
+      </w:r>
+      <w:r>
+        <w:t xml:space="preserve">ach nation will have an opinion of </w:t>
+      </w:r>
+      <w:r>
+        <w:t>other nations, influenced by past actions</w:t>
+      </w:r>
+      <w:r>
+        <w:t xml:space="preserve"> such as wars</w:t>
+      </w:r>
+      <w:r>
+        <w:t xml:space="preserve"> as well as any similarities shared by the nations (for example, nations will have a better opinion of those with the same religion as them)</w:t>
+      </w:r>
+      <w:r>
+        <w:t>.</w:t>
+      </w:r>
+    </w:p>
+    <w:p>
+      <w:pPr>
+        <w:pStyle w:val="ListParagraph"/>
+        <w:numPr>
+          <w:ilvl w:val="1"/>
+          <w:numId w:val="18"/>
+        </w:numPr>
+      </w:pPr>
+      <w:r>
+        <w:t xml:space="preserve">Personality – rulers of nations will have their own personalities </w:t>
+      </w:r>
+      <w:r>
+        <w:t xml:space="preserve">which influence their decisions greatly. </w:t>
+      </w:r>
+      <w:r>
+        <w:t xml:space="preserve">These will impact the likelihood of each action to occur, as well as how much opinion </w:t>
+      </w:r>
+      <w:r>
+        <w:t xml:space="preserve">is modified by properties such as religion or technology. </w:t>
+      </w:r>
+      <w:r>
+        <w:t>This will allow the nations to make mistakes</w:t>
+      </w:r>
+      <w:r>
+        <w:t xml:space="preserve"> in their judgements, rather than just using algorithms to calculate the best course of action at all times. </w:t>
+      </w:r>
+      <w:r>
+        <w:t>Leader traits will change over a period of years, as new rulers come to power.</w:t>
+      </w:r>
     </w:p>
     <w:p>
       <w:pPr>
@@ -1558,8 +1176,7 @@
         </w:numPr>
       </w:pPr>
       <w:r>
-        <w:lastRenderedPageBreak/>
-        <w:t>Time management and prototype feature analysis</w:t>
+        <w:t>Risk Evaluation</w:t>
       </w:r>
     </w:p>
     <w:p>
@@ -1567,116 +1184,150 @@
         <w:pStyle w:val="p1a"/>
       </w:pPr>
       <w:r>
-        <w:rPr>
-          <w:noProof/>
-        </w:rPr>
-        <w:drawing>
-          <wp:anchor distT="0" distB="0" distL="114300" distR="114300" simplePos="0" relativeHeight="251658240" behindDoc="0" locked="0" layoutInCell="1" allowOverlap="1" wp14:anchorId="205FAB22" wp14:editId="6B353113">
-            <wp:simplePos x="0" y="0"/>
-            <wp:positionH relativeFrom="margin">
-              <wp:align>left</wp:align>
-            </wp:positionH>
-            <wp:positionV relativeFrom="paragraph">
-              <wp:posOffset>678803</wp:posOffset>
-            </wp:positionV>
-            <wp:extent cx="6059170" cy="2138680"/>
-            <wp:effectExtent l="0" t="0" r="0" b="0"/>
-            <wp:wrapSquare wrapText="bothSides"/>
-            <wp:docPr id="1" name="Picture 1" descr="&#10;"/>
-            <wp:cNvGraphicFramePr>
-              <a:graphicFrameLocks xmlns:a="http://schemas.openxmlformats.org/drawingml/2006/main" noChangeAspect="1"/>
-            </wp:cNvGraphicFramePr>
-            <a:graphic xmlns:a="http://schemas.openxmlformats.org/drawingml/2006/main">
-              <a:graphicData uri="http://schemas.openxmlformats.org/drawingml/2006/picture">
-                <pic:pic xmlns:pic="http://schemas.openxmlformats.org/drawingml/2006/picture">
-                  <pic:nvPicPr>
-                    <pic:cNvPr id="1" name="Picture 1" descr="&#10;"/>
-                    <pic:cNvPicPr>
-                      <a:picLocks noChangeAspect="1" noChangeArrowheads="1"/>
-                    </pic:cNvPicPr>
-                  </pic:nvPicPr>
-                  <pic:blipFill>
-                    <a:blip r:embed="rId9" cstate="print">
-                      <a:extLst>
-                        <a:ext uri="{28A0092B-C50C-407E-A947-70E740481C1C}">
-                          <a14:useLocalDpi xmlns:a14="http://schemas.microsoft.com/office/drawing/2010/main" val="0"/>
-                        </a:ext>
-                      </a:extLst>
-                    </a:blip>
-                    <a:srcRect/>
-                    <a:stretch>
-                      <a:fillRect/>
-                    </a:stretch>
-                  </pic:blipFill>
-                  <pic:spPr bwMode="auto">
-                    <a:xfrm>
-                      <a:off x="0" y="0"/>
-                      <a:ext cx="6059170" cy="2138680"/>
-                    </a:xfrm>
-                    <a:prstGeom prst="rect">
-                      <a:avLst/>
-                    </a:prstGeom>
-                    <a:noFill/>
-                    <a:ln>
-                      <a:noFill/>
-                    </a:ln>
-                  </pic:spPr>
-                </pic:pic>
-              </a:graphicData>
-            </a:graphic>
-            <wp14:sizeRelH relativeFrom="page">
-              <wp14:pctWidth>0</wp14:pctWidth>
-            </wp14:sizeRelH>
-            <wp14:sizeRelV relativeFrom="page">
-              <wp14:pctHeight>0</wp14:pctHeight>
-            </wp14:sizeRelV>
-          </wp:anchor>
-        </w:drawing>
-      </w:r>
-      <w:r>
-        <w:t>Following the completion of this document, I intend to follow the subsequent time allocation chart as closely as possible, with each change in task serving as a deadline for the previous stage of development.</w:t>
-      </w:r>
-      <w:r>
-        <w:t xml:space="preserve"> It should be noted that any overlaps do not represent the simultaneous production of two different segments of development, but rather that I expect to finish the task within the same month as starting the next task.</w:t>
-      </w:r>
-    </w:p>
-    <w:p>
-      <w:pPr>
-        <w:pStyle w:val="heading2"/>
+        <w:t xml:space="preserve">The biggest risk to this project is its scope – </w:t>
+      </w:r>
+      <w:r>
+        <w:t xml:space="preserve">the concept as outlined in this document is </w:t>
+      </w:r>
+      <w:r>
+        <w:t xml:space="preserve">extensive and ambitious, </w:t>
+      </w:r>
+      <w:r>
+        <w:t>meaning it</w:t>
+      </w:r>
+      <w:r>
+        <w:t xml:space="preserve"> will require a significant time investment in order to achieve its objectives. </w:t>
+      </w:r>
+      <w:r>
+        <w:t>This leaves the risk that the project will not get completed in the necessary time frame, or that</w:t>
+      </w:r>
+      <w:r>
+        <w:t xml:space="preserve"> critical components of the system will be rushed in order to meet deadlines. </w:t>
+      </w:r>
+      <w:r>
+        <w:t>This problem will be mediated by the inclusion of a Gantt chart and development cycle, as discussed in the time management segment</w:t>
+      </w:r>
+      <w:r>
+        <w:t xml:space="preserve"> of this document.</w:t>
+      </w:r>
+    </w:p>
+    <w:p/>
+    <w:p>
+      <w:pPr>
+        <w:ind w:firstLine="0"/>
+      </w:pPr>
+      <w:r>
+        <w:t xml:space="preserve">Another aspect that could harm the development of this system is the variety of topics the </w:t>
+      </w:r>
+      <w:r>
+        <w:t>project proposal encompasses.</w:t>
+      </w:r>
+      <w:r>
+        <w:t xml:space="preserve"> As outlined in this document, this project will</w:t>
+      </w:r>
+      <w:r>
+        <w:t xml:space="preserve"> include features relating to the studies of artificial intelligence, random generation</w:t>
+      </w:r>
+      <w:r>
+        <w:t xml:space="preserve"> and modelling. </w:t>
+      </w:r>
+      <w:r>
+        <w:t xml:space="preserve">As a result of this, extensive research will have to be made into these fields </w:t>
+      </w:r>
+      <w:r>
+        <w:t>individually – potentially resulting in some aspects of the system becoming more advanced than others.</w:t>
+      </w:r>
+      <w:r>
+        <w:t xml:space="preserve"> </w:t>
+      </w:r>
+    </w:p>
+    <w:p>
+      <w:pPr>
+        <w:ind w:firstLine="0"/>
+      </w:pPr>
+    </w:p>
+    <w:p>
+      <w:pPr>
+        <w:pStyle w:val="heading1"/>
         <w:numPr>
-          <w:ilvl w:val="1"/>
+          <w:ilvl w:val="0"/>
           <w:numId w:val="2"/>
         </w:numPr>
       </w:pPr>
-      <w:bookmarkStart w:id="2" w:name="_Toc85547765"/>
-      <w:r>
-        <w:t>Design &amp; Basic tool implementation</w:t>
-      </w:r>
-      <w:bookmarkEnd w:id="2"/>
+      <w:r>
+        <w:t>Time</w:t>
+      </w:r>
+      <w:r>
+        <w:t xml:space="preserve"> M</w:t>
+      </w:r>
+      <w:r>
+        <w:t>anagement</w:t>
+      </w:r>
     </w:p>
     <w:p>
       <w:pPr>
         <w:pStyle w:val="p1a"/>
       </w:pPr>
       <w:r>
-        <w:t>The key point of this milestone is to define how the system will function before implementation begins properly. This includes listing what variables will be a key part of the system (for example, what properties will need to exist after world generation?) as well as deciding what algorithms to use for important parts of the system (for example, how will world generation be handled?). While this document will outline some pre-existing concepts for the system design, the design stage will consist of an in-depth analysis of the requirements of the project, and how this will be achieved. The design stage will be complete when the following are produced to a degree I am personally satisfied with:</w:t>
-      </w:r>
-    </w:p>
-    <w:p>
-      <w:pPr>
-        <w:ind w:firstLine="0"/>
-      </w:pPr>
+        <w:t xml:space="preserve">The development cycle of this project will </w:t>
+      </w:r>
+      <w:r>
+        <w:t>consist of the following stages:</w:t>
+      </w:r>
+    </w:p>
+    <w:p/>
+    <w:p>
+      <w:pPr>
+        <w:pStyle w:val="p1a"/>
+        <w:numPr>
+          <w:ilvl w:val="0"/>
+          <w:numId w:val="19"/>
+        </w:numPr>
+      </w:pPr>
+      <w:r>
+        <w:t xml:space="preserve">Analysis – In which a literary review will be conducted on similar projects and relevant algorithms to </w:t>
+      </w:r>
+      <w:r>
+        <w:t>determine the advantages and disadvantages of various approaches to this topic</w:t>
+      </w:r>
+      <w:r>
+        <w:t>.</w:t>
+      </w:r>
     </w:p>
     <w:p>
       <w:pPr>
         <w:pStyle w:val="ListParagraph"/>
         <w:numPr>
           <w:ilvl w:val="0"/>
-          <w:numId w:val="8"/>
+          <w:numId w:val="19"/>
         </w:numPr>
       </w:pPr>
       <w:r>
-        <w:t>Documentation of key factors and features to include within the software</w:t>
+        <w:t xml:space="preserve">Design – An extension of the literary review in which </w:t>
+      </w:r>
+      <w:r>
+        <w:t xml:space="preserve">the </w:t>
+      </w:r>
+      <w:r>
+        <w:t xml:space="preserve">results of the previous investigation will be applied </w:t>
+      </w:r>
+      <w:r>
+        <w:t xml:space="preserve">to the context of the project – </w:t>
+      </w:r>
+      <w:r>
+        <w:t xml:space="preserve">for example, an algorithm from a discussion on </w:t>
+      </w:r>
+      <w:r>
+        <w:t xml:space="preserve">map generation will be selected for use within the project based on the merits presented within the literary review. </w:t>
+      </w:r>
+      <w:r>
+        <w:t xml:space="preserve">This segment will also produce various designs for parts of the system, </w:t>
+      </w:r>
+      <w:r>
+        <w:t xml:space="preserve">including user interface sketches as well as drafts of how components of the system will </w:t>
+      </w:r>
+      <w:r>
+        <w:t>interact.</w:t>
       </w:r>
     </w:p>
     <w:p>
@@ -1684,11 +1335,14 @@
         <w:pStyle w:val="ListParagraph"/>
         <w:numPr>
           <w:ilvl w:val="0"/>
-          <w:numId w:val="8"/>
+          <w:numId w:val="19"/>
         </w:numPr>
       </w:pPr>
       <w:r>
-        <w:t>Rough sketches of the user interface</w:t>
+        <w:t xml:space="preserve">World generation implementation – All aspects relevant to the pre-history world generation procedure will be produced in this stage, </w:t>
+      </w:r>
+      <w:r>
+        <w:t xml:space="preserve">including the map generation and the preliminary factors discussed in the objectives segment. </w:t>
       </w:r>
     </w:p>
     <w:p>
@@ -1696,11 +1350,23 @@
         <w:pStyle w:val="ListParagraph"/>
         <w:numPr>
           <w:ilvl w:val="0"/>
-          <w:numId w:val="8"/>
+          <w:numId w:val="19"/>
         </w:numPr>
       </w:pPr>
       <w:r>
-        <w:t>Flowcharts and conceptualizations of key system components (While forgoing discussion of algorithms)</w:t>
+        <w:t xml:space="preserve">World generation review – </w:t>
+      </w:r>
+      <w:r>
+        <w:t xml:space="preserve">A </w:t>
+      </w:r>
+      <w:r>
+        <w:t xml:space="preserve">documented review of the results of the world generation procedure will be produced, including test logs </w:t>
+      </w:r>
+      <w:r>
+        <w:t>and comparisons to relevant objectives and similar projects.</w:t>
+      </w:r>
+      <w:r>
+        <w:t xml:space="preserve"> Adjustments to the implementation will be made if necessary.</w:t>
       </w:r>
     </w:p>
     <w:p>
@@ -1708,41 +1374,30 @@
         <w:pStyle w:val="ListParagraph"/>
         <w:numPr>
           <w:ilvl w:val="0"/>
-          <w:numId w:val="8"/>
+          <w:numId w:val="19"/>
         </w:numPr>
       </w:pPr>
       <w:r>
-        <w:t>Definition of algorithms that will be used for key system components</w:t>
-      </w:r>
-    </w:p>
-    <w:p>
-      <w:pPr>
-        <w:ind w:firstLine="0"/>
-      </w:pPr>
-    </w:p>
-    <w:p>
-      <w:pPr>
-        <w:ind w:firstLine="0"/>
-      </w:pPr>
-      <w:r>
-        <w:t>Simultaneously to this I will be working with the simulation’s primary engine – Unity – to develop some essential but simple tools for the functioning of the program, a process which will reduce distractions during the development stages. The following points must be implemented to a functional degree before this stage can be considered finished:</w:t>
-      </w:r>
-    </w:p>
-    <w:p>
-      <w:pPr>
-        <w:ind w:firstLine="0"/>
-      </w:pPr>
+        <w:lastRenderedPageBreak/>
+        <w:t>Simulation implementation – The time progression and artificial intelligence procedures will be implemented, allowing t</w:t>
+      </w:r>
+      <w:r>
+        <w:t>he simulation to develop a world over time</w:t>
+      </w:r>
     </w:p>
     <w:p>
       <w:pPr>
         <w:pStyle w:val="ListParagraph"/>
         <w:numPr>
           <w:ilvl w:val="0"/>
-          <w:numId w:val="9"/>
+          <w:numId w:val="19"/>
         </w:numPr>
       </w:pPr>
       <w:r>
-        <w:t>Basic camera movement against a 2D plane</w:t>
+        <w:t xml:space="preserve">Simulation review – Similar to the previous review segment, the implemented </w:t>
+      </w:r>
+      <w:r>
+        <w:t>functionalities will be tested, compared and analysed.</w:t>
       </w:r>
     </w:p>
     <w:p>
@@ -1750,11 +1405,11 @@
         <w:pStyle w:val="ListParagraph"/>
         <w:numPr>
           <w:ilvl w:val="0"/>
-          <w:numId w:val="9"/>
+          <w:numId w:val="19"/>
         </w:numPr>
       </w:pPr>
       <w:r>
-        <w:t>Zoom controls</w:t>
+        <w:t xml:space="preserve">Overall testing – This segment will produce the main body of the test log, producing documentation of testing into all the major functionalities of the software – including acceptance, edge case and erroneous testing procedures where applicable. </w:t>
       </w:r>
     </w:p>
     <w:p>
@@ -1762,171 +1417,38 @@
         <w:pStyle w:val="ListParagraph"/>
         <w:numPr>
           <w:ilvl w:val="0"/>
-          <w:numId w:val="9"/>
+          <w:numId w:val="19"/>
         </w:numPr>
       </w:pPr>
       <w:r>
-        <w:t>Polygon rendering</w:t>
-      </w:r>
-    </w:p>
-    <w:p>
-      <w:pPr>
-        <w:pStyle w:val="ListParagraph"/>
-        <w:numPr>
-          <w:ilvl w:val="0"/>
-          <w:numId w:val="9"/>
-        </w:numPr>
-      </w:pPr>
-      <w:r>
-        <w:t>Polygon interactivity</w:t>
-      </w:r>
-    </w:p>
-    <w:p>
-      <w:pPr>
-        <w:pStyle w:val="ListParagraph"/>
-        <w:numPr>
-          <w:ilvl w:val="0"/>
-          <w:numId w:val="9"/>
-        </w:numPr>
-      </w:pPr>
-      <w:r>
-        <w:t>User interface implementation</w:t>
-      </w:r>
-    </w:p>
-    <w:p>
-      <w:pPr>
-        <w:pStyle w:val="heading2"/>
-        <w:numPr>
-          <w:ilvl w:val="1"/>
-          <w:numId w:val="2"/>
-        </w:numPr>
-      </w:pPr>
-      <w:bookmarkStart w:id="3" w:name="_Toc85547766"/>
-      <w:r>
-        <w:t>World generation</w:t>
-      </w:r>
-      <w:bookmarkEnd w:id="3"/>
-    </w:p>
-    <w:p>
-      <w:pPr>
-        <w:pStyle w:val="p1a"/>
-      </w:pPr>
-      <w:r>
-        <w:t>After the design phase is concluded, the focus of development will shift to the first half of the implementation procedure – World generation. This, while on paper only representing a fraction of the features I intend to implement, will be a large chunk of the development cycle due to its importance and complexity. As the world map will serve as the backdrop for the entire simulation, as well as define the main factors the artificial intelligence will use in its decision making, it needs to be created to a satisfactory degree. This stage will also include significant documentation of the methods used and any testing applied on the final build of the world generation methods.</w:t>
-      </w:r>
-    </w:p>
-    <w:p>
-      <w:pPr>
-        <w:pStyle w:val="p1a"/>
-      </w:pPr>
-    </w:p>
-    <w:p>
-      <w:pPr>
-        <w:pStyle w:val="p1a"/>
-      </w:pPr>
-      <w:r>
-        <w:t>For this milestone to be completed, I will need an algorithm able to produce geographical maps with realistic continents and terrain. It is my intention at this stage that this will use the “Perlin noise” algorithm developed by Ken Perlin, a commonly implemented method for this style of world generation in both 2D and 3D space. This procedure will need to include these important geographical features:</w:t>
-      </w:r>
-    </w:p>
+        <w:t>Hypothesis review – This</w:t>
+      </w:r>
+      <w:r>
+        <w:t xml:space="preserve"> stage will consist of </w:t>
+      </w:r>
+      <w:r>
+        <w:t xml:space="preserve">returning to the objectives and hypothesis outlined in this document and </w:t>
+      </w:r>
+      <w:r>
+        <w:t>detailing how the project met the outlined goals</w:t>
+      </w:r>
+      <w:r>
+        <w:t>,</w:t>
+      </w:r>
+      <w:r>
+        <w:t xml:space="preserve"> and to what extent the hypothesis is proven or disproven by the results produced</w:t>
+      </w:r>
+      <w:r>
+        <w:t>.</w:t>
+      </w:r>
+    </w:p>
+    <w:p/>
     <w:p>
       <w:pPr>
         <w:ind w:firstLine="0"/>
       </w:pPr>
-    </w:p>
-    <w:p>
-      <w:pPr>
-        <w:pStyle w:val="ListParagraph"/>
-        <w:numPr>
-          <w:ilvl w:val="0"/>
-          <w:numId w:val="11"/>
-        </w:numPr>
-      </w:pPr>
-      <w:r>
-        <w:t>Height mapping</w:t>
-      </w:r>
-    </w:p>
-    <w:p>
-      <w:pPr>
-        <w:pStyle w:val="ListParagraph"/>
-        <w:numPr>
-          <w:ilvl w:val="0"/>
-          <w:numId w:val="11"/>
-        </w:numPr>
-      </w:pPr>
-      <w:r>
-        <w:t>Land and sea generation based on surface heights</w:t>
-      </w:r>
-    </w:p>
-    <w:p>
-      <w:pPr>
-        <w:pStyle w:val="ListParagraph"/>
-        <w:numPr>
-          <w:ilvl w:val="0"/>
-          <w:numId w:val="11"/>
-        </w:numPr>
-      </w:pPr>
-      <w:r>
-        <w:t>Temperature</w:t>
-      </w:r>
-    </w:p>
-    <w:p>
-      <w:pPr>
-        <w:pStyle w:val="ListParagraph"/>
-        <w:numPr>
-          <w:ilvl w:val="1"/>
-          <w:numId w:val="11"/>
-        </w:numPr>
-      </w:pPr>
-      <w:r>
-        <w:t>A defined polar region at the north or south of the map</w:t>
-      </w:r>
-    </w:p>
-    <w:p>
-      <w:pPr>
-        <w:pStyle w:val="ListParagraph"/>
-        <w:numPr>
-          <w:ilvl w:val="1"/>
-          <w:numId w:val="11"/>
-        </w:numPr>
-      </w:pPr>
-      <w:r>
-        <w:t>An equator which defines the temperate regions of the map</w:t>
-      </w:r>
-    </w:p>
-    <w:p>
-      <w:pPr>
-        <w:pStyle w:val="ListParagraph"/>
-        <w:numPr>
-          <w:ilvl w:val="0"/>
-          <w:numId w:val="11"/>
-        </w:numPr>
-      </w:pPr>
-      <w:r>
-        <w:t>Rivers and mountains using surface heights as a guideline</w:t>
-      </w:r>
-    </w:p>
-    <w:p>
-      <w:pPr>
-        <w:pStyle w:val="ListParagraph"/>
-        <w:numPr>
-          <w:ilvl w:val="0"/>
-          <w:numId w:val="11"/>
-        </w:numPr>
-      </w:pPr>
-      <w:r>
-        <w:t>Biomes using the temperature, proximity to water and height of a location as well as additional Perlin noise masks to decide aspects like forest density</w:t>
-      </w:r>
-    </w:p>
-    <w:p>
-      <w:pPr>
-        <w:pStyle w:val="ListParagraph"/>
-        <w:numPr>
-          <w:ilvl w:val="0"/>
-          <w:numId w:val="11"/>
-        </w:numPr>
-      </w:pPr>
-      <w:r>
-        <w:t>Resource distribution</w:t>
+      <w:r>
+        <w:t>The following Gantt chart details how these stages will be completed, as well as the timeframe in which the objectives will be met during development.</w:t>
       </w:r>
     </w:p>
     <w:p>
@@ -1934,401 +1456,9 @@
         <w:ind w:firstLine="0"/>
       </w:pPr>
     </w:p>
-    <w:p>
-      <w:pPr>
-        <w:ind w:firstLine="0"/>
-      </w:pPr>
-      <w:r>
-        <w:t>The land will then be divided based into different polygons of varying size (depending on the geographical features of a location – for example, low flora locations with a consistent height mapping and extreme temperature will often have a dispersed populace, therefore they will be represented by a larger polygon. On the other hand, a location with access to water and average temperatures will have a more concentrated population and therefore a smaller polygon). These polygons will represent different populations on the map, each of which can form their own nation or be taken by another. After these “Provinces” are generated, they will need the following properties initialised (Though note that these are not the only variables a province will store, but rather just those that need to be given values at world generation):</w:t>
-      </w:r>
-    </w:p>
-    <w:p>
-      <w:pPr>
-        <w:ind w:firstLine="0"/>
-      </w:pPr>
-    </w:p>
-    <w:p>
-      <w:pPr>
-        <w:pStyle w:val="ListParagraph"/>
-        <w:numPr>
-          <w:ilvl w:val="0"/>
-          <w:numId w:val="12"/>
-        </w:numPr>
-      </w:pPr>
-      <w:r>
-        <w:t>Vertices</w:t>
-      </w:r>
-    </w:p>
-    <w:p>
-      <w:pPr>
-        <w:pStyle w:val="ListParagraph"/>
-        <w:numPr>
-          <w:ilvl w:val="0"/>
-          <w:numId w:val="12"/>
-        </w:numPr>
-      </w:pPr>
-      <w:r>
-        <w:t>Colour</w:t>
-      </w:r>
-    </w:p>
-    <w:p>
-      <w:pPr>
-        <w:pStyle w:val="ListParagraph"/>
-        <w:numPr>
-          <w:ilvl w:val="0"/>
-          <w:numId w:val="12"/>
-        </w:numPr>
-      </w:pPr>
-      <w:r>
-        <w:t>Name of the provincial capital</w:t>
-      </w:r>
-    </w:p>
-    <w:p>
-      <w:pPr>
-        <w:pStyle w:val="ListParagraph"/>
-        <w:numPr>
-          <w:ilvl w:val="0"/>
-          <w:numId w:val="12"/>
-        </w:numPr>
-      </w:pPr>
-      <w:r>
-        <w:t>Population (This factor will be independent of the previously defined population density though will use geographical information once again)</w:t>
-      </w:r>
-    </w:p>
-    <w:p>
-      <w:pPr>
-        <w:pStyle w:val="ListParagraph"/>
-        <w:numPr>
-          <w:ilvl w:val="0"/>
-          <w:numId w:val="12"/>
-        </w:numPr>
-      </w:pPr>
-      <w:r>
-        <w:t>Culture (A shared property between a random number of connected provinces)</w:t>
-      </w:r>
-    </w:p>
-    <w:p>
-      <w:pPr>
-        <w:pStyle w:val="ListParagraph"/>
-        <w:numPr>
-          <w:ilvl w:val="0"/>
-          <w:numId w:val="12"/>
-        </w:numPr>
-      </w:pPr>
-      <w:r>
-        <w:t>Cultural region (A constant property that is shared between many provinces, in a similar geographical region. All provinces in the same culture will be in the same cultural region, and this variable will act loosely like continents in real life)</w:t>
-      </w:r>
-    </w:p>
-    <w:p>
-      <w:pPr>
-        <w:ind w:firstLine="0"/>
-      </w:pPr>
-    </w:p>
-    <w:p>
-      <w:pPr>
-        <w:ind w:firstLine="0"/>
-      </w:pPr>
-      <w:r>
-        <w:t xml:space="preserve">While many of the aspects of this stage may be subject to change as development progresses, the listed properties above are what I believe are essential components, and therefore will mark the progress of this stage of development. A completed system should include all of the listed objectives in some form, and development into later stages should not occur until these points are met. Additionally, during this time documentation should continue, including discussing methods used to meet these goals and how they compare to similar projects. Finally, extensive testing should be completed and noted, and any high-priority issues fixed before proceeding. </w:t>
-      </w:r>
-    </w:p>
-    <w:p>
-      <w:pPr>
-        <w:pStyle w:val="heading2"/>
-        <w:numPr>
-          <w:ilvl w:val="1"/>
-          <w:numId w:val="2"/>
-        </w:numPr>
-      </w:pPr>
-      <w:bookmarkStart w:id="4" w:name="_Toc85547767"/>
-      <w:r>
-        <w:t>Time and simulation</w:t>
-      </w:r>
-      <w:bookmarkEnd w:id="4"/>
-    </w:p>
-    <w:p>
-      <w:pPr>
-        <w:pStyle w:val="p1a"/>
-      </w:pPr>
-      <w:r>
-        <w:t xml:space="preserve">After world generation is complete, the actual simulation of time can begin. Starting from the map generated previously, provinces should be able to start to form their own nations, fighting with nearby provinces to expand their influence. This stage of the project will likely be the most time-consuming, as it will cover implementation of both simulation mechanics and AI, the most important aspects of the system the results of which will be the primary tool of comparison against the proposed hypothesis in this document. Due to the nature of this objective, it is difficult to define the exact functionalities and methods that will be used in the final product, however regardless of how they are completed, I have highlighted the following as key features to be included in this segment: </w:t>
-      </w:r>
-    </w:p>
-    <w:p/>
-    <w:p>
-      <w:pPr>
-        <w:pStyle w:val="ListParagraph"/>
-        <w:numPr>
-          <w:ilvl w:val="0"/>
-          <w:numId w:val="14"/>
-        </w:numPr>
-      </w:pPr>
-      <w:r>
-        <w:t>Time should be able to progress, ideally at different speeds depending on user input.</w:t>
-      </w:r>
-    </w:p>
-    <w:p>
-      <w:pPr>
-        <w:pStyle w:val="ListParagraph"/>
-        <w:numPr>
-          <w:ilvl w:val="0"/>
-          <w:numId w:val="14"/>
-        </w:numPr>
-      </w:pPr>
-      <w:r>
-        <w:t>Ability for nations to form</w:t>
-      </w:r>
-    </w:p>
-    <w:p>
-      <w:pPr>
-        <w:pStyle w:val="ListParagraph"/>
-        <w:numPr>
-          <w:ilvl w:val="0"/>
-          <w:numId w:val="14"/>
-        </w:numPr>
-      </w:pPr>
-      <w:r>
-        <w:t>Provincial information should update over time, such as the land becoming more populated as time progresses.</w:t>
-      </w:r>
-    </w:p>
-    <w:p>
-      <w:pPr>
-        <w:pStyle w:val="ListParagraph"/>
-        <w:numPr>
-          <w:ilvl w:val="0"/>
-          <w:numId w:val="14"/>
-        </w:numPr>
-      </w:pPr>
-      <w:r>
-        <w:lastRenderedPageBreak/>
-        <w:t>Ability for nations to declare war on others and take land for themselves.</w:t>
-      </w:r>
-    </w:p>
-    <w:p>
-      <w:pPr>
-        <w:pStyle w:val="ListParagraph"/>
-        <w:numPr>
-          <w:ilvl w:val="0"/>
-          <w:numId w:val="14"/>
-        </w:numPr>
-      </w:pPr>
-      <w:r>
-        <w:t>Artificial intelligence which dictates how nations will act, using knowledge of the world around them to influence their decisions.</w:t>
-      </w:r>
-    </w:p>
-    <w:p>
-      <w:pPr>
-        <w:pStyle w:val="ListParagraph"/>
-        <w:numPr>
-          <w:ilvl w:val="0"/>
-          <w:numId w:val="14"/>
-        </w:numPr>
-      </w:pPr>
-      <w:r>
-        <w:t>Nations should be able to develop technology to give them advantages which should spread to neighbours over time.</w:t>
-      </w:r>
-    </w:p>
-    <w:p>
-      <w:pPr>
-        <w:pStyle w:val="ListParagraph"/>
-        <w:numPr>
-          <w:ilvl w:val="0"/>
-          <w:numId w:val="14"/>
-        </w:numPr>
-      </w:pPr>
-      <w:r>
-        <w:t>Religions should be able to form and spread.</w:t>
-      </w:r>
-    </w:p>
-    <w:p>
-      <w:pPr>
-        <w:pStyle w:val="ListParagraph"/>
-        <w:numPr>
-          <w:ilvl w:val="0"/>
-          <w:numId w:val="14"/>
-        </w:numPr>
-      </w:pPr>
-      <w:r>
-        <w:t>Nations should have relationships between each another, influencing how they will act towards the other, potentially even resulting in alliances. This should be impacted by factors such as cultural differences, technology gap and religion.</w:t>
-      </w:r>
-    </w:p>
-    <w:p>
-      <w:pPr>
-        <w:pStyle w:val="ListParagraph"/>
-        <w:numPr>
-          <w:ilvl w:val="0"/>
-          <w:numId w:val="14"/>
-        </w:numPr>
-      </w:pPr>
-      <w:r>
-        <w:t>National leaders who change over time and have personalities values that apply modifiers to decisions nations make – a confident leader will be more inclined to go to war but will be more likely to pick an impossible battle than a cautious one.</w:t>
-      </w:r>
-    </w:p>
-    <w:p>
-      <w:pPr>
-        <w:ind w:firstLine="0"/>
-      </w:pPr>
-    </w:p>
-    <w:p>
-      <w:pPr>
-        <w:ind w:firstLine="0"/>
-      </w:pPr>
-      <w:r>
-        <w:t>These points will serve as the goalposts for when the simulator itself is completed. Most if not all should be completed in some form before production can continue, though the specifics of how each will function (particularly in relation to how war will be modelled) will be better detailed throughout the design stage of development. Much like world generation, all content should be documented and thoroughly tested before production proceeds.</w:t>
-      </w:r>
-    </w:p>
-    <w:p>
-      <w:pPr>
-        <w:pStyle w:val="heading2"/>
-        <w:numPr>
-          <w:ilvl w:val="1"/>
-          <w:numId w:val="2"/>
-        </w:numPr>
-      </w:pPr>
-      <w:bookmarkStart w:id="5" w:name="_Toc85547768"/>
-      <w:r>
-        <w:t>Saving and final testing</w:t>
-      </w:r>
-      <w:bookmarkEnd w:id="5"/>
-    </w:p>
-    <w:p>
-      <w:pPr>
-        <w:ind w:firstLine="0"/>
-      </w:pPr>
-      <w:r>
-        <w:t>This stage will primarily consist of artefact testing, but it is important to make note of the save feature – which should be fully implemented by this stage to store both the generated world and the properties at the time of saving. This should also include a loading mechanism to make use of saved information, after which simulation should be permitted to continue.</w:t>
-      </w:r>
-    </w:p>
-    <w:p>
-      <w:pPr>
-        <w:ind w:firstLine="0"/>
-      </w:pPr>
-    </w:p>
-    <w:p>
-      <w:pPr>
-        <w:ind w:firstLine="0"/>
-      </w:pPr>
-      <w:r>
-        <w:t>In reference to testing, a full review of features in the model should be completed in acceptance, edge-case and erroneous environments. All of this testing data should be appended to the existing testing documentation produced over the course of the project. The targets of testing should include all features designated as necessary in this document, as well as any vulnerable or sufficiently important modules, additionally, any input mechanisms of any form should receive review to ensure they function as expected. Finally, due to the nature of this project as a simulation, a number of instances of the software running normally should be documented in detail to identify any anomalous results.</w:t>
-      </w:r>
-    </w:p>
-    <w:p>
-      <w:pPr>
-        <w:pStyle w:val="heading2"/>
-        <w:numPr>
-          <w:ilvl w:val="1"/>
-          <w:numId w:val="2"/>
-        </w:numPr>
-      </w:pPr>
-      <w:bookmarkStart w:id="6" w:name="_Toc85547769"/>
-      <w:r>
-        <w:t>Project review</w:t>
-      </w:r>
-      <w:bookmarkEnd w:id="6"/>
-    </w:p>
-    <w:p>
-      <w:pPr>
-        <w:ind w:firstLine="0"/>
-      </w:pPr>
-      <w:r>
-        <w:t>This final objective will be to improve or complete any documentation that has not yet been finished by this stage, as well as to write a full review of how the project compared against my hypothesis. In terms of comparison, I intend to demonstrate parallels of real history against the results of the simulation, finding events that occur during the running of the system that have similarities to real events. Additionally, for comparative purposes, I have compiled a list of key events that I would expect to see the simulation represent:</w:t>
-      </w:r>
-    </w:p>
-    <w:p>
-      <w:pPr>
-        <w:ind w:firstLine="0"/>
-      </w:pPr>
-    </w:p>
-    <w:p>
-      <w:pPr>
-        <w:pStyle w:val="ListParagraph"/>
-        <w:numPr>
-          <w:ilvl w:val="0"/>
-          <w:numId w:val="13"/>
-        </w:numPr>
-      </w:pPr>
-      <w:r>
-        <w:t>Dawn of civilisation - A number of large powers form while the majority of the world remains in a tribal or dispersed state</w:t>
-      </w:r>
-    </w:p>
-    <w:p>
-      <w:pPr>
-        <w:pStyle w:val="ListParagraph"/>
-        <w:numPr>
-          <w:ilvl w:val="0"/>
-          <w:numId w:val="13"/>
-        </w:numPr>
-      </w:pPr>
-      <w:r>
-        <w:t>Bronze age collapse - Through any means, at least one large power should be overtaken or splinter into different states</w:t>
-      </w:r>
-    </w:p>
-    <w:p>
-      <w:pPr>
-        <w:pStyle w:val="ListParagraph"/>
-        <w:numPr>
-          <w:ilvl w:val="0"/>
-          <w:numId w:val="13"/>
-        </w:numPr>
-      </w:pPr>
-      <w:r>
-        <w:t>Classical age – Small states, either remnants of a former great power or newly formed, should become more common, and should seek to unify provinces of their cultural groups.</w:t>
-      </w:r>
-    </w:p>
-    <w:p>
-      <w:pPr>
-        <w:pStyle w:val="ListParagraph"/>
-        <w:numPr>
-          <w:ilvl w:val="0"/>
-          <w:numId w:val="13"/>
-        </w:numPr>
-      </w:pPr>
-      <w:r>
-        <w:t>Medieval period – Many cultures should be entirely owned by a nation representing their culture; wars should be frequent between states.</w:t>
-      </w:r>
-    </w:p>
-    <w:p>
-      <w:pPr>
-        <w:pStyle w:val="ListParagraph"/>
-        <w:numPr>
-          <w:ilvl w:val="0"/>
-          <w:numId w:val="13"/>
-        </w:numPr>
-      </w:pPr>
-      <w:r>
-        <w:t>Renaissance – A large technology gap should form between different regions on the map. The majority of the map should now have nations on it. States with better technology than others may begin to subjugate others</w:t>
-      </w:r>
-    </w:p>
-    <w:p>
-      <w:pPr>
-        <w:pStyle w:val="ListParagraph"/>
-        <w:numPr>
-          <w:ilvl w:val="0"/>
-          <w:numId w:val="13"/>
-        </w:numPr>
-      </w:pPr>
-      <w:r>
-        <w:t>Modernisation – The technology gap should begin to even out between nations. All land should eventually become occupied</w:t>
-      </w:r>
-    </w:p>
-    <w:p/>
-    <w:p>
-      <w:pPr>
-        <w:ind w:firstLine="0"/>
-      </w:pPr>
-      <w:r>
-        <w:lastRenderedPageBreak/>
-        <w:t xml:space="preserve">I believe this list serves as a timeline of events in history that have shaped the world as we know it today, and a project attempting to create a believable world (such as my own) should inevitably portray any or all of these aspects in some form, ideally in the order presented. As such, while comparing my artefact against my hypothesis, I will refer to these events as a measure of my success in creating a “genuine” world.  </w:t>
-      </w:r>
-    </w:p>
-    <w:p>
-      <w:pPr>
-        <w:ind w:firstLine="0"/>
-      </w:pPr>
-    </w:p>
     <w:sectPr>
-      <w:headerReference w:type="default" r:id="rId10"/>
-      <w:footerReference w:type="default" r:id="rId11"/>
+      <w:headerReference w:type="default" r:id="rId9"/>
+      <w:footerReference w:type="default" r:id="rId10"/>
       <w:pgSz w:w="11906" w:h="16838"/>
       <w:pgMar w:top="1440" w:right="1440" w:bottom="1440" w:left="1440" w:header="708" w:footer="708" w:gutter="0"/>
       <w:cols w:space="708"/>
@@ -2890,6 +2020,119 @@
     </w:lvl>
   </w:abstractNum>
   <w:abstractNum w:abstractNumId="4" w15:restartNumberingAfterBreak="0">
+    <w:nsid w:val="32D7222C"/>
+    <w:multiLevelType w:val="hybridMultilevel"/>
+    <w:tmpl w:val="E1A297E2"/>
+    <w:lvl w:ilvl="0" w:tplc="08090001">
+      <w:start w:val="1"/>
+      <w:numFmt w:val="bullet"/>
+      <w:lvlText w:val=""/>
+      <w:lvlJc w:val="left"/>
+      <w:pPr>
+        <w:ind w:left="816" w:hanging="360"/>
+      </w:pPr>
+      <w:rPr>
+        <w:rFonts w:ascii="Symbol" w:hAnsi="Symbol" w:hint="default"/>
+      </w:rPr>
+    </w:lvl>
+    <w:lvl w:ilvl="1" w:tplc="08090003" w:tentative="1">
+      <w:start w:val="1"/>
+      <w:numFmt w:val="bullet"/>
+      <w:lvlText w:val="o"/>
+      <w:lvlJc w:val="left"/>
+      <w:pPr>
+        <w:ind w:left="1536" w:hanging="360"/>
+      </w:pPr>
+      <w:rPr>
+        <w:rFonts w:ascii="Courier New" w:hAnsi="Courier New" w:cs="Courier New" w:hint="default"/>
+      </w:rPr>
+    </w:lvl>
+    <w:lvl w:ilvl="2" w:tplc="08090005" w:tentative="1">
+      <w:start w:val="1"/>
+      <w:numFmt w:val="bullet"/>
+      <w:lvlText w:val=""/>
+      <w:lvlJc w:val="left"/>
+      <w:pPr>
+        <w:ind w:left="2256" w:hanging="360"/>
+      </w:pPr>
+      <w:rPr>
+        <w:rFonts w:ascii="Wingdings" w:hAnsi="Wingdings" w:hint="default"/>
+      </w:rPr>
+    </w:lvl>
+    <w:lvl w:ilvl="3" w:tplc="08090001" w:tentative="1">
+      <w:start w:val="1"/>
+      <w:numFmt w:val="bullet"/>
+      <w:lvlText w:val=""/>
+      <w:lvlJc w:val="left"/>
+      <w:pPr>
+        <w:ind w:left="2976" w:hanging="360"/>
+      </w:pPr>
+      <w:rPr>
+        <w:rFonts w:ascii="Symbol" w:hAnsi="Symbol" w:hint="default"/>
+      </w:rPr>
+    </w:lvl>
+    <w:lvl w:ilvl="4" w:tplc="08090003" w:tentative="1">
+      <w:start w:val="1"/>
+      <w:numFmt w:val="bullet"/>
+      <w:lvlText w:val="o"/>
+      <w:lvlJc w:val="left"/>
+      <w:pPr>
+        <w:ind w:left="3696" w:hanging="360"/>
+      </w:pPr>
+      <w:rPr>
+        <w:rFonts w:ascii="Courier New" w:hAnsi="Courier New" w:cs="Courier New" w:hint="default"/>
+      </w:rPr>
+    </w:lvl>
+    <w:lvl w:ilvl="5" w:tplc="08090005" w:tentative="1">
+      <w:start w:val="1"/>
+      <w:numFmt w:val="bullet"/>
+      <w:lvlText w:val=""/>
+      <w:lvlJc w:val="left"/>
+      <w:pPr>
+        <w:ind w:left="4416" w:hanging="360"/>
+      </w:pPr>
+      <w:rPr>
+        <w:rFonts w:ascii="Wingdings" w:hAnsi="Wingdings" w:hint="default"/>
+      </w:rPr>
+    </w:lvl>
+    <w:lvl w:ilvl="6" w:tplc="08090001" w:tentative="1">
+      <w:start w:val="1"/>
+      <w:numFmt w:val="bullet"/>
+      <w:lvlText w:val=""/>
+      <w:lvlJc w:val="left"/>
+      <w:pPr>
+        <w:ind w:left="5136" w:hanging="360"/>
+      </w:pPr>
+      <w:rPr>
+        <w:rFonts w:ascii="Symbol" w:hAnsi="Symbol" w:hint="default"/>
+      </w:rPr>
+    </w:lvl>
+    <w:lvl w:ilvl="7" w:tplc="08090003" w:tentative="1">
+      <w:start w:val="1"/>
+      <w:numFmt w:val="bullet"/>
+      <w:lvlText w:val="o"/>
+      <w:lvlJc w:val="left"/>
+      <w:pPr>
+        <w:ind w:left="5856" w:hanging="360"/>
+      </w:pPr>
+      <w:rPr>
+        <w:rFonts w:ascii="Courier New" w:hAnsi="Courier New" w:cs="Courier New" w:hint="default"/>
+      </w:rPr>
+    </w:lvl>
+    <w:lvl w:ilvl="8" w:tplc="08090005" w:tentative="1">
+      <w:start w:val="1"/>
+      <w:numFmt w:val="bullet"/>
+      <w:lvlText w:val=""/>
+      <w:lvlJc w:val="left"/>
+      <w:pPr>
+        <w:ind w:left="6576" w:hanging="360"/>
+      </w:pPr>
+      <w:rPr>
+        <w:rFonts w:ascii="Wingdings" w:hAnsi="Wingdings" w:hint="default"/>
+      </w:rPr>
+    </w:lvl>
+  </w:abstractNum>
+  <w:abstractNum w:abstractNumId="5" w15:restartNumberingAfterBreak="0">
     <w:nsid w:val="454A7B04"/>
     <w:multiLevelType w:val="hybridMultilevel"/>
     <w:tmpl w:val="1D186FB8"/>
@@ -3002,7 +2245,7 @@
       </w:rPr>
     </w:lvl>
   </w:abstractNum>
-  <w:abstractNum w:abstractNumId="5" w15:restartNumberingAfterBreak="0">
+  <w:abstractNum w:abstractNumId="6" w15:restartNumberingAfterBreak="0">
     <w:nsid w:val="468F0D8D"/>
     <w:multiLevelType w:val="hybridMultilevel"/>
     <w:tmpl w:val="25884ADC"/>
@@ -3115,7 +2358,7 @@
       </w:rPr>
     </w:lvl>
   </w:abstractNum>
-  <w:abstractNum w:abstractNumId="6" w15:restartNumberingAfterBreak="0">
+  <w:abstractNum w:abstractNumId="7" w15:restartNumberingAfterBreak="0">
     <w:nsid w:val="499C1D5F"/>
     <w:multiLevelType w:val="hybridMultilevel"/>
     <w:tmpl w:val="DC540942"/>
@@ -3228,7 +2471,7 @@
       </w:rPr>
     </w:lvl>
   </w:abstractNum>
-  <w:abstractNum w:abstractNumId="7" w15:restartNumberingAfterBreak="0">
+  <w:abstractNum w:abstractNumId="8" w15:restartNumberingAfterBreak="0">
     <w:nsid w:val="4A2F2809"/>
     <w:multiLevelType w:val="hybridMultilevel"/>
     <w:tmpl w:val="2F1493BC"/>
@@ -3341,7 +2584,7 @@
       </w:rPr>
     </w:lvl>
   </w:abstractNum>
-  <w:abstractNum w:abstractNumId="8" w15:restartNumberingAfterBreak="0">
+  <w:abstractNum w:abstractNumId="9" w15:restartNumberingAfterBreak="0">
     <w:nsid w:val="4C3433F1"/>
     <w:multiLevelType w:val="hybridMultilevel"/>
     <w:tmpl w:val="D5C0A3E0"/>
@@ -3454,7 +2697,7 @@
       </w:rPr>
     </w:lvl>
   </w:abstractNum>
-  <w:abstractNum w:abstractNumId="9" w15:restartNumberingAfterBreak="0">
+  <w:abstractNum w:abstractNumId="10" w15:restartNumberingAfterBreak="0">
     <w:nsid w:val="56EC55C3"/>
     <w:multiLevelType w:val="hybridMultilevel"/>
     <w:tmpl w:val="A9360C54"/>
@@ -3567,7 +2810,7 @@
       </w:rPr>
     </w:lvl>
   </w:abstractNum>
-  <w:abstractNum w:abstractNumId="10" w15:restartNumberingAfterBreak="0">
+  <w:abstractNum w:abstractNumId="11" w15:restartNumberingAfterBreak="0">
     <w:nsid w:val="59DC145F"/>
     <w:multiLevelType w:val="hybridMultilevel"/>
     <w:tmpl w:val="71C8628A"/>
@@ -3680,7 +2923,7 @@
       </w:rPr>
     </w:lvl>
   </w:abstractNum>
-  <w:abstractNum w:abstractNumId="11" w15:restartNumberingAfterBreak="0">
+  <w:abstractNum w:abstractNumId="12" w15:restartNumberingAfterBreak="0">
     <w:nsid w:val="5ABE7348"/>
     <w:multiLevelType w:val="hybridMultilevel"/>
     <w:tmpl w:val="D230F8DA"/>
@@ -3766,7 +3009,7 @@
       </w:pPr>
     </w:lvl>
   </w:abstractNum>
-  <w:abstractNum w:abstractNumId="12" w15:restartNumberingAfterBreak="0">
+  <w:abstractNum w:abstractNumId="13" w15:restartNumberingAfterBreak="0">
     <w:nsid w:val="669C3284"/>
     <w:multiLevelType w:val="hybridMultilevel"/>
     <w:tmpl w:val="5AC0EE14"/>
@@ -3879,7 +3122,7 @@
       </w:rPr>
     </w:lvl>
   </w:abstractNum>
-  <w:abstractNum w:abstractNumId="13" w15:restartNumberingAfterBreak="0">
+  <w:abstractNum w:abstractNumId="14" w15:restartNumberingAfterBreak="0">
     <w:nsid w:val="68677B8B"/>
     <w:multiLevelType w:val="hybridMultilevel"/>
     <w:tmpl w:val="B2B6A2F8"/>
@@ -3992,7 +3235,120 @@
       </w:rPr>
     </w:lvl>
   </w:abstractNum>
-  <w:abstractNum w:abstractNumId="14" w15:restartNumberingAfterBreak="0">
+  <w:abstractNum w:abstractNumId="15" w15:restartNumberingAfterBreak="0">
+    <w:nsid w:val="76C535E5"/>
+    <w:multiLevelType w:val="hybridMultilevel"/>
+    <w:tmpl w:val="8FD0C0D2"/>
+    <w:lvl w:ilvl="0" w:tplc="08090001">
+      <w:start w:val="1"/>
+      <w:numFmt w:val="bullet"/>
+      <w:lvlText w:val=""/>
+      <w:lvlJc w:val="left"/>
+      <w:pPr>
+        <w:ind w:left="720" w:hanging="360"/>
+      </w:pPr>
+      <w:rPr>
+        <w:rFonts w:ascii="Symbol" w:hAnsi="Symbol" w:hint="default"/>
+      </w:rPr>
+    </w:lvl>
+    <w:lvl w:ilvl="1" w:tplc="08090003">
+      <w:start w:val="1"/>
+      <w:numFmt w:val="bullet"/>
+      <w:lvlText w:val="o"/>
+      <w:lvlJc w:val="left"/>
+      <w:pPr>
+        <w:ind w:left="1440" w:hanging="360"/>
+      </w:pPr>
+      <w:rPr>
+        <w:rFonts w:ascii="Courier New" w:hAnsi="Courier New" w:cs="Courier New" w:hint="default"/>
+      </w:rPr>
+    </w:lvl>
+    <w:lvl w:ilvl="2" w:tplc="08090005">
+      <w:start w:val="1"/>
+      <w:numFmt w:val="bullet"/>
+      <w:lvlText w:val=""/>
+      <w:lvlJc w:val="left"/>
+      <w:pPr>
+        <w:ind w:left="2160" w:hanging="360"/>
+      </w:pPr>
+      <w:rPr>
+        <w:rFonts w:ascii="Wingdings" w:hAnsi="Wingdings" w:hint="default"/>
+      </w:rPr>
+    </w:lvl>
+    <w:lvl w:ilvl="3" w:tplc="08090001">
+      <w:start w:val="1"/>
+      <w:numFmt w:val="bullet"/>
+      <w:lvlText w:val=""/>
+      <w:lvlJc w:val="left"/>
+      <w:pPr>
+        <w:ind w:left="2880" w:hanging="360"/>
+      </w:pPr>
+      <w:rPr>
+        <w:rFonts w:ascii="Symbol" w:hAnsi="Symbol" w:hint="default"/>
+      </w:rPr>
+    </w:lvl>
+    <w:lvl w:ilvl="4" w:tplc="08090003" w:tentative="1">
+      <w:start w:val="1"/>
+      <w:numFmt w:val="bullet"/>
+      <w:lvlText w:val="o"/>
+      <w:lvlJc w:val="left"/>
+      <w:pPr>
+        <w:ind w:left="3600" w:hanging="360"/>
+      </w:pPr>
+      <w:rPr>
+        <w:rFonts w:ascii="Courier New" w:hAnsi="Courier New" w:cs="Courier New" w:hint="default"/>
+      </w:rPr>
+    </w:lvl>
+    <w:lvl w:ilvl="5" w:tplc="08090005" w:tentative="1">
+      <w:start w:val="1"/>
+      <w:numFmt w:val="bullet"/>
+      <w:lvlText w:val=""/>
+      <w:lvlJc w:val="left"/>
+      <w:pPr>
+        <w:ind w:left="4320" w:hanging="360"/>
+      </w:pPr>
+      <w:rPr>
+        <w:rFonts w:ascii="Wingdings" w:hAnsi="Wingdings" w:hint="default"/>
+      </w:rPr>
+    </w:lvl>
+    <w:lvl w:ilvl="6" w:tplc="08090001" w:tentative="1">
+      <w:start w:val="1"/>
+      <w:numFmt w:val="bullet"/>
+      <w:lvlText w:val=""/>
+      <w:lvlJc w:val="left"/>
+      <w:pPr>
+        <w:ind w:left="5040" w:hanging="360"/>
+      </w:pPr>
+      <w:rPr>
+        <w:rFonts w:ascii="Symbol" w:hAnsi="Symbol" w:hint="default"/>
+      </w:rPr>
+    </w:lvl>
+    <w:lvl w:ilvl="7" w:tplc="08090003" w:tentative="1">
+      <w:start w:val="1"/>
+      <w:numFmt w:val="bullet"/>
+      <w:lvlText w:val="o"/>
+      <w:lvlJc w:val="left"/>
+      <w:pPr>
+        <w:ind w:left="5760" w:hanging="360"/>
+      </w:pPr>
+      <w:rPr>
+        <w:rFonts w:ascii="Courier New" w:hAnsi="Courier New" w:cs="Courier New" w:hint="default"/>
+      </w:rPr>
+    </w:lvl>
+    <w:lvl w:ilvl="8" w:tplc="08090005" w:tentative="1">
+      <w:start w:val="1"/>
+      <w:numFmt w:val="bullet"/>
+      <w:lvlText w:val=""/>
+      <w:lvlJc w:val="left"/>
+      <w:pPr>
+        <w:ind w:left="6480" w:hanging="360"/>
+      </w:pPr>
+      <w:rPr>
+        <w:rFonts w:ascii="Wingdings" w:hAnsi="Wingdings" w:hint="default"/>
+      </w:rPr>
+    </w:lvl>
+  </w:abstractNum>
+  <w:abstractNum w:abstractNumId="16" w15:restartNumberingAfterBreak="0">
     <w:nsid w:val="7738779A"/>
     <w:multiLevelType w:val="multilevel"/>
     <w:tmpl w:val="5A886B9C"/>
@@ -4114,7 +3470,7 @@
       </w:pPr>
     </w:lvl>
   </w:abstractNum>
-  <w:abstractNum w:abstractNumId="15" w15:restartNumberingAfterBreak="0">
+  <w:abstractNum w:abstractNumId="17" w15:restartNumberingAfterBreak="0">
     <w:nsid w:val="7F4D1295"/>
     <w:multiLevelType w:val="hybridMultilevel"/>
     <w:tmpl w:val="3B849E84"/>
@@ -4228,10 +3584,10 @@
     </w:lvl>
   </w:abstractNum>
   <w:num w:numId="1">
-    <w:abstractNumId w:val="14"/>
+    <w:abstractNumId w:val="16"/>
   </w:num>
   <w:num w:numId="2">
-    <w:abstractNumId w:val="14"/>
+    <w:abstractNumId w:val="16"/>
     <w:lvlOverride w:ilvl="0">
       <w:startOverride w:val="1"/>
     </w:lvlOverride>
@@ -4261,49 +3617,55 @@
     </w:lvlOverride>
   </w:num>
   <w:num w:numId="3">
-    <w:abstractNumId w:val="5"/>
+    <w:abstractNumId w:val="6"/>
   </w:num>
   <w:num w:numId="4">
-    <w:abstractNumId w:val="6"/>
+    <w:abstractNumId w:val="7"/>
   </w:num>
   <w:num w:numId="5">
     <w:abstractNumId w:val="2"/>
   </w:num>
   <w:num w:numId="6">
-    <w:abstractNumId w:val="12"/>
+    <w:abstractNumId w:val="13"/>
   </w:num>
   <w:num w:numId="7">
     <w:abstractNumId w:val="1"/>
   </w:num>
   <w:num w:numId="8">
-    <w:abstractNumId w:val="13"/>
+    <w:abstractNumId w:val="14"/>
   </w:num>
   <w:num w:numId="9">
     <w:abstractNumId w:val="3"/>
   </w:num>
   <w:num w:numId="10">
+    <w:abstractNumId w:val="11"/>
+  </w:num>
+  <w:num w:numId="11">
+    <w:abstractNumId w:val="5"/>
+  </w:num>
+  <w:num w:numId="12">
     <w:abstractNumId w:val="10"/>
   </w:num>
-  <w:num w:numId="11">
-    <w:abstractNumId w:val="4"/>
-  </w:num>
-  <w:num w:numId="12">
-    <w:abstractNumId w:val="9"/>
-  </w:num>
   <w:num w:numId="13">
-    <w:abstractNumId w:val="11"/>
+    <w:abstractNumId w:val="12"/>
   </w:num>
   <w:num w:numId="14">
-    <w:abstractNumId w:val="15"/>
+    <w:abstractNumId w:val="17"/>
   </w:num>
   <w:num w:numId="15">
     <w:abstractNumId w:val="0"/>
   </w:num>
   <w:num w:numId="16">
+    <w:abstractNumId w:val="9"/>
+  </w:num>
+  <w:num w:numId="17">
     <w:abstractNumId w:val="8"/>
   </w:num>
-  <w:num w:numId="17">
-    <w:abstractNumId w:val="7"/>
+  <w:num w:numId="18">
+    <w:abstractNumId w:val="15"/>
+  </w:num>
+  <w:num w:numId="19">
+    <w:abstractNumId w:val="4"/>
   </w:num>
 </w:numbering>
 </file>

</xml_diff>

<commit_message>
Reworked project plan entirely. Submitted this version.
</commit_message>
<xml_diff>
--- a/Documentation/ProjectPlan.docx
+++ b/Documentation/ProjectPlan.docx
@@ -61,6 +61,422 @@
         </w:rPr>
       </w:pPr>
     </w:p>
+    <w:sdt>
+      <w:sdtPr>
+        <w:id w:val="1735044799"/>
+        <w:docPartObj>
+          <w:docPartGallery w:val="Table of Contents"/>
+          <w:docPartUnique/>
+        </w:docPartObj>
+      </w:sdtPr>
+      <w:sdtEndPr>
+        <w:rPr>
+          <w:rFonts w:ascii="Times New Roman" w:eastAsia="Times New Roman" w:hAnsi="Times New Roman" w:cs="Times New Roman"/>
+          <w:b/>
+          <w:bCs/>
+          <w:noProof/>
+          <w:color w:val="auto"/>
+          <w:sz w:val="20"/>
+          <w:szCs w:val="20"/>
+        </w:rPr>
+      </w:sdtEndPr>
+      <w:sdtContent>
+        <w:p>
+          <w:pPr>
+            <w:pStyle w:val="TOCHeading"/>
+          </w:pPr>
+          <w:r>
+            <w:t>Table of Contents</w:t>
+          </w:r>
+        </w:p>
+        <w:p>
+          <w:pPr>
+            <w:pStyle w:val="TOC1"/>
+            <w:tabs>
+              <w:tab w:val="left" w:pos="660"/>
+              <w:tab w:val="right" w:leader="dot" w:pos="9016"/>
+            </w:tabs>
+            <w:rPr>
+              <w:rFonts w:asciiTheme="minorHAnsi" w:eastAsiaTheme="minorEastAsia" w:hAnsiTheme="minorHAnsi" w:cstheme="minorBidi"/>
+              <w:noProof/>
+              <w:sz w:val="22"/>
+              <w:szCs w:val="22"/>
+              <w:lang w:eastAsia="en-GB"/>
+            </w:rPr>
+          </w:pPr>
+          <w:r>
+            <w:fldChar w:fldCharType="begin"/>
+          </w:r>
+          <w:r>
+            <w:instrText xml:space="preserve"> TOC \o "1-3" \h \z \u </w:instrText>
+          </w:r>
+          <w:r>
+            <w:fldChar w:fldCharType="separate"/>
+          </w:r>
+          <w:hyperlink w:anchor="_Toc85808208" w:history="1">
+            <w:r>
+              <w:rPr>
+                <w:rStyle w:val="Hyperlink"/>
+                <w:noProof/>
+              </w:rPr>
+              <w:t>1</w:t>
+            </w:r>
+            <w:r>
+              <w:rPr>
+                <w:rFonts w:asciiTheme="minorHAnsi" w:eastAsiaTheme="minorEastAsia" w:hAnsiTheme="minorHAnsi" w:cstheme="minorBidi"/>
+                <w:noProof/>
+                <w:sz w:val="22"/>
+                <w:szCs w:val="22"/>
+                <w:lang w:eastAsia="en-GB"/>
+              </w:rPr>
+              <w:tab/>
+            </w:r>
+            <w:r>
+              <w:rPr>
+                <w:rStyle w:val="Hyperlink"/>
+                <w:noProof/>
+              </w:rPr>
+              <w:t>Introduction</w:t>
+            </w:r>
+            <w:r>
+              <w:rPr>
+                <w:noProof/>
+                <w:webHidden/>
+              </w:rPr>
+              <w:tab/>
+            </w:r>
+            <w:r>
+              <w:rPr>
+                <w:noProof/>
+                <w:webHidden/>
+              </w:rPr>
+              <w:fldChar w:fldCharType="begin"/>
+            </w:r>
+            <w:r>
+              <w:rPr>
+                <w:noProof/>
+                <w:webHidden/>
+              </w:rPr>
+              <w:instrText xml:space="preserve"> PAGEREF _Toc85808208 \h </w:instrText>
+            </w:r>
+            <w:r>
+              <w:rPr>
+                <w:noProof/>
+                <w:webHidden/>
+              </w:rPr>
+            </w:r>
+            <w:r>
+              <w:rPr>
+                <w:noProof/>
+                <w:webHidden/>
+              </w:rPr>
+              <w:fldChar w:fldCharType="separate"/>
+            </w:r>
+            <w:r>
+              <w:rPr>
+                <w:noProof/>
+                <w:webHidden/>
+              </w:rPr>
+              <w:t>1</w:t>
+            </w:r>
+            <w:r>
+              <w:rPr>
+                <w:noProof/>
+                <w:webHidden/>
+              </w:rPr>
+              <w:fldChar w:fldCharType="end"/>
+            </w:r>
+          </w:hyperlink>
+        </w:p>
+        <w:p>
+          <w:pPr>
+            <w:pStyle w:val="TOC1"/>
+            <w:tabs>
+              <w:tab w:val="left" w:pos="660"/>
+              <w:tab w:val="right" w:leader="dot" w:pos="9016"/>
+            </w:tabs>
+            <w:rPr>
+              <w:rFonts w:asciiTheme="minorHAnsi" w:eastAsiaTheme="minorEastAsia" w:hAnsiTheme="minorHAnsi" w:cstheme="minorBidi"/>
+              <w:noProof/>
+              <w:sz w:val="22"/>
+              <w:szCs w:val="22"/>
+              <w:lang w:eastAsia="en-GB"/>
+            </w:rPr>
+          </w:pPr>
+          <w:hyperlink w:anchor="_Toc85808209" w:history="1">
+            <w:r>
+              <w:rPr>
+                <w:rStyle w:val="Hyperlink"/>
+                <w:noProof/>
+              </w:rPr>
+              <w:t>2</w:t>
+            </w:r>
+            <w:r>
+              <w:rPr>
+                <w:rFonts w:asciiTheme="minorHAnsi" w:eastAsiaTheme="minorEastAsia" w:hAnsiTheme="minorHAnsi" w:cstheme="minorBidi"/>
+                <w:noProof/>
+                <w:sz w:val="22"/>
+                <w:szCs w:val="22"/>
+                <w:lang w:eastAsia="en-GB"/>
+              </w:rPr>
+              <w:tab/>
+            </w:r>
+            <w:r>
+              <w:rPr>
+                <w:rStyle w:val="Hyperlink"/>
+                <w:noProof/>
+              </w:rPr>
+              <w:t>Aims and Objectives</w:t>
+            </w:r>
+            <w:r>
+              <w:rPr>
+                <w:noProof/>
+                <w:webHidden/>
+              </w:rPr>
+              <w:tab/>
+            </w:r>
+            <w:r>
+              <w:rPr>
+                <w:noProof/>
+                <w:webHidden/>
+              </w:rPr>
+              <w:fldChar w:fldCharType="begin"/>
+            </w:r>
+            <w:r>
+              <w:rPr>
+                <w:noProof/>
+                <w:webHidden/>
+              </w:rPr>
+              <w:instrText xml:space="preserve"> PAGEREF _Toc85808209 \h </w:instrText>
+            </w:r>
+            <w:r>
+              <w:rPr>
+                <w:noProof/>
+                <w:webHidden/>
+              </w:rPr>
+            </w:r>
+            <w:r>
+              <w:rPr>
+                <w:noProof/>
+                <w:webHidden/>
+              </w:rPr>
+              <w:fldChar w:fldCharType="separate"/>
+            </w:r>
+            <w:r>
+              <w:rPr>
+                <w:noProof/>
+                <w:webHidden/>
+              </w:rPr>
+              <w:t>2</w:t>
+            </w:r>
+            <w:r>
+              <w:rPr>
+                <w:noProof/>
+                <w:webHidden/>
+              </w:rPr>
+              <w:fldChar w:fldCharType="end"/>
+            </w:r>
+          </w:hyperlink>
+        </w:p>
+        <w:p>
+          <w:pPr>
+            <w:pStyle w:val="TOC1"/>
+            <w:tabs>
+              <w:tab w:val="left" w:pos="660"/>
+              <w:tab w:val="right" w:leader="dot" w:pos="9016"/>
+            </w:tabs>
+            <w:rPr>
+              <w:rFonts w:asciiTheme="minorHAnsi" w:eastAsiaTheme="minorEastAsia" w:hAnsiTheme="minorHAnsi" w:cstheme="minorBidi"/>
+              <w:noProof/>
+              <w:sz w:val="22"/>
+              <w:szCs w:val="22"/>
+              <w:lang w:eastAsia="en-GB"/>
+            </w:rPr>
+          </w:pPr>
+          <w:hyperlink w:anchor="_Toc85808210" w:history="1">
+            <w:r>
+              <w:rPr>
+                <w:rStyle w:val="Hyperlink"/>
+                <w:noProof/>
+              </w:rPr>
+              <w:t>3</w:t>
+            </w:r>
+            <w:r>
+              <w:rPr>
+                <w:rFonts w:asciiTheme="minorHAnsi" w:eastAsiaTheme="minorEastAsia" w:hAnsiTheme="minorHAnsi" w:cstheme="minorBidi"/>
+                <w:noProof/>
+                <w:sz w:val="22"/>
+                <w:szCs w:val="22"/>
+                <w:lang w:eastAsia="en-GB"/>
+              </w:rPr>
+              <w:tab/>
+            </w:r>
+            <w:r>
+              <w:rPr>
+                <w:rStyle w:val="Hyperlink"/>
+                <w:noProof/>
+              </w:rPr>
+              <w:t>Risk Evaluation</w:t>
+            </w:r>
+            <w:r>
+              <w:rPr>
+                <w:noProof/>
+                <w:webHidden/>
+              </w:rPr>
+              <w:tab/>
+            </w:r>
+            <w:r>
+              <w:rPr>
+                <w:noProof/>
+                <w:webHidden/>
+              </w:rPr>
+              <w:fldChar w:fldCharType="begin"/>
+            </w:r>
+            <w:r>
+              <w:rPr>
+                <w:noProof/>
+                <w:webHidden/>
+              </w:rPr>
+              <w:instrText xml:space="preserve"> PAGEREF _Toc85808210 \h </w:instrText>
+            </w:r>
+            <w:r>
+              <w:rPr>
+                <w:noProof/>
+                <w:webHidden/>
+              </w:rPr>
+            </w:r>
+            <w:r>
+              <w:rPr>
+                <w:noProof/>
+                <w:webHidden/>
+              </w:rPr>
+              <w:fldChar w:fldCharType="separate"/>
+            </w:r>
+            <w:r>
+              <w:rPr>
+                <w:noProof/>
+                <w:webHidden/>
+              </w:rPr>
+              <w:t>4</w:t>
+            </w:r>
+            <w:r>
+              <w:rPr>
+                <w:noProof/>
+                <w:webHidden/>
+              </w:rPr>
+              <w:fldChar w:fldCharType="end"/>
+            </w:r>
+          </w:hyperlink>
+        </w:p>
+        <w:p>
+          <w:pPr>
+            <w:pStyle w:val="TOC1"/>
+            <w:tabs>
+              <w:tab w:val="left" w:pos="660"/>
+              <w:tab w:val="right" w:leader="dot" w:pos="9016"/>
+            </w:tabs>
+            <w:rPr>
+              <w:rFonts w:asciiTheme="minorHAnsi" w:eastAsiaTheme="minorEastAsia" w:hAnsiTheme="minorHAnsi" w:cstheme="minorBidi"/>
+              <w:noProof/>
+              <w:sz w:val="22"/>
+              <w:szCs w:val="22"/>
+              <w:lang w:eastAsia="en-GB"/>
+            </w:rPr>
+          </w:pPr>
+          <w:hyperlink w:anchor="_Toc85808211" w:history="1">
+            <w:r>
+              <w:rPr>
+                <w:rStyle w:val="Hyperlink"/>
+                <w:noProof/>
+              </w:rPr>
+              <w:t>4</w:t>
+            </w:r>
+            <w:r>
+              <w:rPr>
+                <w:rFonts w:asciiTheme="minorHAnsi" w:eastAsiaTheme="minorEastAsia" w:hAnsiTheme="minorHAnsi" w:cstheme="minorBidi"/>
+                <w:noProof/>
+                <w:sz w:val="22"/>
+                <w:szCs w:val="22"/>
+                <w:lang w:eastAsia="en-GB"/>
+              </w:rPr>
+              <w:tab/>
+            </w:r>
+            <w:r>
+              <w:rPr>
+                <w:rStyle w:val="Hyperlink"/>
+                <w:noProof/>
+              </w:rPr>
+              <w:t>Time Management</w:t>
+            </w:r>
+            <w:r>
+              <w:rPr>
+                <w:noProof/>
+                <w:webHidden/>
+              </w:rPr>
+              <w:tab/>
+            </w:r>
+            <w:r>
+              <w:rPr>
+                <w:noProof/>
+                <w:webHidden/>
+              </w:rPr>
+              <w:fldChar w:fldCharType="begin"/>
+            </w:r>
+            <w:r>
+              <w:rPr>
+                <w:noProof/>
+                <w:webHidden/>
+              </w:rPr>
+              <w:instrText xml:space="preserve"> PAGEREF _Toc85808211 \h </w:instrText>
+            </w:r>
+            <w:r>
+              <w:rPr>
+                <w:noProof/>
+                <w:webHidden/>
+              </w:rPr>
+            </w:r>
+            <w:r>
+              <w:rPr>
+                <w:noProof/>
+                <w:webHidden/>
+              </w:rPr>
+              <w:fldChar w:fldCharType="separate"/>
+            </w:r>
+            <w:r>
+              <w:rPr>
+                <w:noProof/>
+                <w:webHidden/>
+              </w:rPr>
+              <w:t>4</w:t>
+            </w:r>
+            <w:r>
+              <w:rPr>
+                <w:noProof/>
+                <w:webHidden/>
+              </w:rPr>
+              <w:fldChar w:fldCharType="end"/>
+            </w:r>
+          </w:hyperlink>
+        </w:p>
+        <w:p>
+          <w:pPr>
+            <w:rPr>
+              <w:rStyle w:val="e-mail"/>
+              <w:rFonts w:ascii="Times New Roman" w:hAnsi="Times New Roman"/>
+              <w:noProof w:val="0"/>
+            </w:rPr>
+          </w:pPr>
+          <w:r>
+            <w:rPr>
+              <w:b/>
+              <w:bCs/>
+              <w:noProof/>
+            </w:rPr>
+            <w:fldChar w:fldCharType="end"/>
+          </w:r>
+        </w:p>
+      </w:sdtContent>
+    </w:sdt>
     <w:p>
       <w:pPr>
         <w:pStyle w:val="heading1"/>
@@ -70,10 +486,12 @@
         </w:numPr>
       </w:pPr>
       <w:bookmarkStart w:id="0" w:name="_Toc85547763"/>
+      <w:bookmarkStart w:id="1" w:name="_Toc85808208"/>
       <w:r>
         <w:t>Introduction</w:t>
       </w:r>
       <w:bookmarkEnd w:id="0"/>
+      <w:bookmarkEnd w:id="1"/>
     </w:p>
     <w:p>
       <w:pPr>
@@ -330,7 +748,11 @@
         <w:t xml:space="preserve"> is an especially important concept for the modern day</w:t>
       </w:r>
       <w:r>
-        <w:t xml:space="preserve"> as history education is often just explored as simply a checklist of events and what directly caused these events.</w:t>
+        <w:t xml:space="preserve"> as history education is often just explored as simply a checklist of events and what </w:t>
+      </w:r>
+      <w:r>
+        <w:lastRenderedPageBreak/>
+        <w:t>directly caused these events.</w:t>
       </w:r>
       <w:r>
         <w:t xml:space="preserve"> </w:t>
@@ -381,12 +803,13 @@
           <w:numId w:val="2"/>
         </w:numPr>
       </w:pPr>
-      <w:bookmarkStart w:id="1" w:name="_Toc85547764"/>
-      <w:r>
-        <w:lastRenderedPageBreak/>
+      <w:bookmarkStart w:id="2" w:name="_Toc85547764"/>
+      <w:bookmarkStart w:id="3" w:name="_Toc85808209"/>
+      <w:r>
         <w:t>Aims and Objectives</w:t>
       </w:r>
-      <w:bookmarkEnd w:id="1"/>
+      <w:bookmarkEnd w:id="2"/>
+      <w:bookmarkEnd w:id="3"/>
     </w:p>
     <w:p>
       <w:pPr>
@@ -708,6 +1131,12 @@
     <w:p>
       <w:pPr>
         <w:pStyle w:val="ListParagraph"/>
+        <w:ind w:firstLine="0"/>
+      </w:pPr>
+    </w:p>
+    <w:p>
+      <w:pPr>
+        <w:pStyle w:val="ListParagraph"/>
         <w:numPr>
           <w:ilvl w:val="0"/>
           <w:numId w:val="18"/>
@@ -726,19 +1155,7 @@
         <w:t xml:space="preserve">model will start by dividing the map into various regions, using the geography of the map to define the density of peoples – </w:t>
       </w:r>
       <w:r>
-        <w:t xml:space="preserve">for example </w:t>
-      </w:r>
-      <w:r>
-        <w:t>low flora locations with a consistent height mapping and extreme temperature</w:t>
-      </w:r>
-      <w:r>
-        <w:t xml:space="preserve">s </w:t>
-      </w:r>
-      <w:r>
-        <w:t>will often have a dispersed populace,</w:t>
-      </w:r>
-      <w:r>
-        <w:t xml:space="preserve"> and will therefore be represented by a larger region. </w:t>
+        <w:t xml:space="preserve">for example low flora locations with a consistent height mapping and extreme temperatures will often have a dispersed populace, and will therefore be represented by a larger region. </w:t>
       </w:r>
       <w:r>
         <w:t>These regions will then be provided the following factors:</w:t>
@@ -768,10 +1185,7 @@
         </w:numPr>
       </w:pPr>
       <w:r>
-        <w:t>Colour</w:t>
-      </w:r>
-      <w:r>
-        <w:t xml:space="preserve"> </w:t>
+        <w:t xml:space="preserve">Colour </w:t>
       </w:r>
       <w:r>
         <w:t>(referring to the colour a nation will be represented as if this region becomes a capital)</w:t>
@@ -822,6 +1236,7 @@
         </w:numPr>
       </w:pPr>
       <w:r>
+        <w:lastRenderedPageBreak/>
         <w:t>Cultural region (A constant property that is shared between many provinces, in a similar geographical region. All provinces in the same culture will be in the same cultural region, and this variable will act loosely like continents in real life)</w:t>
       </w:r>
     </w:p>
@@ -957,7 +1372,6 @@
         </w:numPr>
       </w:pPr>
       <w:r>
-        <w:lastRenderedPageBreak/>
         <w:t>Permit the d</w:t>
       </w:r>
       <w:r>
@@ -991,6 +1405,24 @@
     <w:p>
       <w:pPr>
         <w:pStyle w:val="ListParagraph"/>
+        <w:numPr>
+          <w:ilvl w:val="1"/>
+          <w:numId w:val="18"/>
+        </w:numPr>
+      </w:pPr>
+      <w:r>
+        <w:t>Allow nations to split</w:t>
+      </w:r>
+      <w:r>
+        <w:t xml:space="preserve"> </w:t>
+      </w:r>
+      <w:r>
+        <w:t>due to internal pressure or revolts.</w:t>
+      </w:r>
+    </w:p>
+    <w:p>
+      <w:pPr>
+        <w:pStyle w:val="ListParagraph"/>
         <w:ind w:firstLine="0"/>
       </w:pPr>
     </w:p>
@@ -1169,15 +1601,326 @@
     </w:p>
     <w:p>
       <w:pPr>
+        <w:ind w:firstLine="0"/>
+      </w:pPr>
+      <w:r>
+        <w:t xml:space="preserve">Each of these objectives will be measured by the </w:t>
+      </w:r>
+      <w:r>
+        <w:t xml:space="preserve">inclusion of the features listed in their respective descriptions – </w:t>
+      </w:r>
+      <w:r>
+        <w:t xml:space="preserve">in the documentation evidence will be provided in order to show that the software has implemented </w:t>
+      </w:r>
+      <w:r>
+        <w:t xml:space="preserve">each of </w:t>
+      </w:r>
+      <w:r>
+        <w:t xml:space="preserve">the specified </w:t>
+      </w:r>
+      <w:r>
+        <w:t xml:space="preserve">functions. </w:t>
+      </w:r>
+      <w:r>
+        <w:t xml:space="preserve">Due to the nature of the hypothesis, it is impossible to measure exactly how successful the </w:t>
+      </w:r>
+      <w:r>
+        <w:t xml:space="preserve">artefact has performed in creating the aforementioned “believable </w:t>
+      </w:r>
+      <w:r>
+        <w:t>world</w:t>
+      </w:r>
+      <w:r>
+        <w:t>”;</w:t>
+      </w:r>
+      <w:r>
+        <w:t xml:space="preserve"> </w:t>
+      </w:r>
+      <w:r>
+        <w:t>therefore,</w:t>
+      </w:r>
+      <w:r>
+        <w:t xml:space="preserve"> this document will define the following characteristics as a measure of the success of the </w:t>
+      </w:r>
+      <w:r>
+        <w:t>results of the project</w:t>
+      </w:r>
+      <w:r>
+        <w:t xml:space="preserve"> against the hypothesis:</w:t>
+      </w:r>
+    </w:p>
+    <w:p>
+      <w:pPr>
+        <w:ind w:firstLine="0"/>
+      </w:pPr>
+    </w:p>
+    <w:p>
+      <w:pPr>
+        <w:pStyle w:val="ListParagraph"/>
+        <w:numPr>
+          <w:ilvl w:val="0"/>
+          <w:numId w:val="20"/>
+        </w:numPr>
+      </w:pPr>
+      <w:r>
+        <w:t>Chronological accuracy</w:t>
+      </w:r>
+      <w:r>
+        <w:t xml:space="preserve">. The results of the system should provide parallels against key </w:t>
+      </w:r>
+      <w:r>
+        <w:t xml:space="preserve">eras of real history. </w:t>
+      </w:r>
+      <w:r>
+        <w:t xml:space="preserve">Evidence will be provided of a single instance of the simulation demonstrating two or more of the following </w:t>
+      </w:r>
+      <w:r>
+        <w:t>eras of history:</w:t>
+      </w:r>
+    </w:p>
+    <w:p>
+      <w:pPr>
+        <w:pStyle w:val="ListParagraph"/>
+        <w:numPr>
+          <w:ilvl w:val="1"/>
+          <w:numId w:val="20"/>
+        </w:numPr>
+      </w:pPr>
+      <w:r>
+        <w:t>Dawn of civilisation - A number of large powers form while the majority of the world remains in a tribal or dispersed state</w:t>
+      </w:r>
+    </w:p>
+    <w:p>
+      <w:pPr>
+        <w:pStyle w:val="ListParagraph"/>
+        <w:numPr>
+          <w:ilvl w:val="1"/>
+          <w:numId w:val="20"/>
+        </w:numPr>
+      </w:pPr>
+      <w:r>
+        <w:t>Bronze age collapse - Through any means, at least one large power should be overtaken or splinter into different states</w:t>
+      </w:r>
+    </w:p>
+    <w:p>
+      <w:pPr>
+        <w:pStyle w:val="ListParagraph"/>
+        <w:numPr>
+          <w:ilvl w:val="1"/>
+          <w:numId w:val="20"/>
+        </w:numPr>
+      </w:pPr>
+      <w:r>
+        <w:t>Classical age – Small states, either remnants of a former great power or newly formed, should become more common, and should seek to unify provinces of their cultural groups.</w:t>
+      </w:r>
+    </w:p>
+    <w:p>
+      <w:pPr>
+        <w:pStyle w:val="ListParagraph"/>
+        <w:numPr>
+          <w:ilvl w:val="1"/>
+          <w:numId w:val="20"/>
+        </w:numPr>
+      </w:pPr>
+      <w:r>
+        <w:t>Medieval period – Many cultures should be entirely owned by a nation representing their culture; wars should be frequent between states.</w:t>
+      </w:r>
+    </w:p>
+    <w:p>
+      <w:pPr>
+        <w:pStyle w:val="ListParagraph"/>
+        <w:numPr>
+          <w:ilvl w:val="1"/>
+          <w:numId w:val="20"/>
+        </w:numPr>
+      </w:pPr>
+      <w:r>
+        <w:t>Renaissance – A large technology gap should form between different regions on the map. The majority of the map should now have nations on it. States with better technology than others may begin to subjugate others</w:t>
+      </w:r>
+    </w:p>
+    <w:p>
+      <w:pPr>
+        <w:pStyle w:val="ListParagraph"/>
+        <w:numPr>
+          <w:ilvl w:val="1"/>
+          <w:numId w:val="20"/>
+        </w:numPr>
+      </w:pPr>
+      <w:r>
+        <w:t>Modernisation – The technology gap should begin to even out between nations. All land should eventually become occupied</w:t>
+      </w:r>
+    </w:p>
+    <w:p>
+      <w:pPr>
+        <w:pStyle w:val="ListParagraph"/>
+        <w:numPr>
+          <w:ilvl w:val="0"/>
+          <w:numId w:val="20"/>
+        </w:numPr>
+      </w:pPr>
+      <w:r>
+        <w:lastRenderedPageBreak/>
+        <w:t>Impact</w:t>
+      </w:r>
+      <w:r>
+        <w:t xml:space="preserve"> of </w:t>
+      </w:r>
+      <w:r>
+        <w:t>the world</w:t>
+      </w:r>
+      <w:r>
+        <w:t xml:space="preserve">. The intention of the system is to show how different factors effect the </w:t>
+      </w:r>
+      <w:r>
+        <w:t xml:space="preserve">shape of the world around us, and therefore it is important to demonstrate instances in which these factors are relevant. The documentation </w:t>
+      </w:r>
+      <w:r>
+        <w:t>will</w:t>
+      </w:r>
+      <w:r>
+        <w:t xml:space="preserve"> </w:t>
+      </w:r>
+      <w:r>
+        <w:t>provide examples of decisions</w:t>
+      </w:r>
+      <w:r>
+        <w:t xml:space="preserve"> made</w:t>
+      </w:r>
+      <w:r>
+        <w:t xml:space="preserve"> based on the following factors:</w:t>
+      </w:r>
+    </w:p>
+    <w:p>
+      <w:pPr>
+        <w:pStyle w:val="ListParagraph"/>
+        <w:numPr>
+          <w:ilvl w:val="1"/>
+          <w:numId w:val="20"/>
+        </w:numPr>
+      </w:pPr>
+      <w:r>
+        <w:t>Culture</w:t>
+      </w:r>
+    </w:p>
+    <w:p>
+      <w:pPr>
+        <w:pStyle w:val="ListParagraph"/>
+        <w:numPr>
+          <w:ilvl w:val="1"/>
+          <w:numId w:val="20"/>
+        </w:numPr>
+      </w:pPr>
+      <w:r>
+        <w:t>Religion</w:t>
+      </w:r>
+    </w:p>
+    <w:p>
+      <w:pPr>
+        <w:pStyle w:val="ListParagraph"/>
+        <w:numPr>
+          <w:ilvl w:val="1"/>
+          <w:numId w:val="20"/>
+        </w:numPr>
+      </w:pPr>
+      <w:r>
+        <w:t>Technology</w:t>
+      </w:r>
+    </w:p>
+    <w:p>
+      <w:pPr>
+        <w:pStyle w:val="ListParagraph"/>
+        <w:numPr>
+          <w:ilvl w:val="1"/>
+          <w:numId w:val="20"/>
+        </w:numPr>
+      </w:pPr>
+      <w:r>
+        <w:t>Geography</w:t>
+      </w:r>
+    </w:p>
+    <w:p>
+      <w:pPr>
+        <w:pStyle w:val="ListParagraph"/>
+        <w:numPr>
+          <w:ilvl w:val="0"/>
+          <w:numId w:val="20"/>
+        </w:numPr>
+      </w:pPr>
+      <w:r>
+        <w:t>Believability</w:t>
+      </w:r>
+      <w:r>
+        <w:t>. The decisions made over the course of the system should demonstrate believably human qualities</w:t>
+      </w:r>
+      <w:r>
+        <w:t xml:space="preserve">. Some examples of the following </w:t>
+      </w:r>
+      <w:r>
+        <w:t>will be provided in the documentation:</w:t>
+      </w:r>
+    </w:p>
+    <w:p>
+      <w:pPr>
+        <w:pStyle w:val="ListParagraph"/>
+        <w:numPr>
+          <w:ilvl w:val="1"/>
+          <w:numId w:val="20"/>
+        </w:numPr>
+      </w:pPr>
+      <w:r>
+        <w:t xml:space="preserve">Mistakes – in which a nation is shown to have made a decision </w:t>
+      </w:r>
+      <w:r>
+        <w:t>that has negatively impacted their situation.</w:t>
+      </w:r>
+    </w:p>
+    <w:p>
+      <w:pPr>
+        <w:pStyle w:val="ListParagraph"/>
+        <w:numPr>
+          <w:ilvl w:val="1"/>
+          <w:numId w:val="20"/>
+        </w:numPr>
+      </w:pPr>
+      <w:r>
+        <w:t xml:space="preserve">Collapse – in which a nation </w:t>
+      </w:r>
+      <w:r>
+        <w:t>is subjected to many negative events (such as war or revolt) in a short period of time – almost as if the people have recognised the weakness of the regime and have taken advantage of this state.</w:t>
+      </w:r>
+    </w:p>
+    <w:p>
+      <w:pPr>
+        <w:pStyle w:val="ListParagraph"/>
+        <w:numPr>
+          <w:ilvl w:val="1"/>
+          <w:numId w:val="20"/>
+        </w:numPr>
+      </w:pPr>
+      <w:r>
+        <w:t xml:space="preserve">Rivalry – in which two or more nations are shown to consistently have low relations with one-another, </w:t>
+      </w:r>
+      <w:r>
+        <w:t xml:space="preserve">and </w:t>
+      </w:r>
+      <w:r>
+        <w:t>conflicts are frequent between the two subjects.</w:t>
+      </w:r>
+    </w:p>
+    <w:p/>
+    <w:p>
+      <w:pPr>
         <w:pStyle w:val="heading1"/>
         <w:numPr>
           <w:ilvl w:val="0"/>
           <w:numId w:val="2"/>
         </w:numPr>
       </w:pPr>
+      <w:bookmarkStart w:id="4" w:name="_Toc85808210"/>
       <w:r>
         <w:t>Risk Evaluation</w:t>
       </w:r>
+      <w:bookmarkEnd w:id="4"/>
     </w:p>
     <w:p>
       <w:pPr>
@@ -1223,22 +1966,77 @@
         <w:t>project proposal encompasses.</w:t>
       </w:r>
       <w:r>
-        <w:t xml:space="preserve"> As outlined in this document, this project will</w:t>
-      </w:r>
-      <w:r>
-        <w:t xml:space="preserve"> include features relating to the studies of artificial intelligence, random generation</w:t>
-      </w:r>
-      <w:r>
-        <w:t xml:space="preserve"> and modelling. </w:t>
-      </w:r>
-      <w:r>
-        <w:t xml:space="preserve">As a result of this, extensive research will have to be made into these fields </w:t>
-      </w:r>
-      <w:r>
-        <w:t>individually – potentially resulting in some aspects of the system becoming more advanced than others.</w:t>
-      </w:r>
-      <w:r>
         <w:t xml:space="preserve"> </w:t>
+      </w:r>
+      <w:r>
+        <w:t xml:space="preserve"> To successfully meet the objectives as listed in this document, research will need to be completed into the fields of artificial intelligence, </w:t>
+      </w:r>
+      <w:r>
+        <w:t xml:space="preserve">random </w:t>
+      </w:r>
+      <w:r>
+        <w:t>generation,</w:t>
+      </w:r>
+      <w:r>
+        <w:t xml:space="preserve"> and modelling</w:t>
+      </w:r>
+      <w:r>
+        <w:t>. Additionally, for the sake of documentation, some research into historical records will need to be completed.</w:t>
+      </w:r>
+      <w:r>
+        <w:t xml:space="preserve"> While the majority of this material will be covered in the initial literature review, it will be necessary to complete research throughout the development cycle – this will take the form of references in the documentation of the procedure.</w:t>
+      </w:r>
+    </w:p>
+    <w:p>
+      <w:pPr>
+        <w:ind w:firstLine="0"/>
+      </w:pPr>
+    </w:p>
+    <w:p>
+      <w:pPr>
+        <w:ind w:firstLine="0"/>
+      </w:pPr>
+      <w:r>
+        <w:t>Finally, the</w:t>
+      </w:r>
+      <w:r>
+        <w:t xml:space="preserve"> time scale and modular approach to the development of this system may cause issues, specifically in reference to code quality and retention. </w:t>
+      </w:r>
+      <w:r>
+        <w:t>Over the course of the year-long cycle of development, there is likely to be changes to the coding style of the project – this could result in changes in efficiency or quality between different areas of the system, or potentiall</w:t>
+      </w:r>
+      <w:r>
+        <w:t>y issues with integration of the two major implementations (world generation and simulation)</w:t>
+      </w:r>
+      <w:r>
+        <w:t xml:space="preserve">. Additionally, the timespan may also cause a lack of familiarity with previously developed </w:t>
+      </w:r>
+      <w:r>
+        <w:t xml:space="preserve">aspects of the software – if changes need to be made to the world generation algorithm </w:t>
+      </w:r>
+      <w:r>
+        <w:t>during simulation, it is likely that time will need to spent re</w:t>
+      </w:r>
+      <w:r>
+        <w:t>-</w:t>
+      </w:r>
+      <w:r>
+        <w:t>understanding the functionalities implemented months prior.</w:t>
+      </w:r>
+      <w:r>
+        <w:t xml:space="preserve"> This potential issue is why the development cycle will take a </w:t>
+      </w:r>
+      <w:r>
+        <w:t xml:space="preserve">structured approach to implementation – with the intention that all necessary features of a development stage should be </w:t>
+      </w:r>
+      <w:r>
+        <w:t>clarified in the design document</w:t>
+      </w:r>
+      <w:r>
+        <w:t xml:space="preserve">, with the hope that if all the functions of a specific area of the system can be developed and tested within one stage, there will be no need to </w:t>
+      </w:r>
+      <w:r>
+        <w:t>refer back to the previously written code.</w:t>
       </w:r>
     </w:p>
     <w:p>
@@ -1254,6 +2052,7 @@
           <w:numId w:val="2"/>
         </w:numPr>
       </w:pPr>
+      <w:bookmarkStart w:id="5" w:name="_Toc85808211"/>
       <w:r>
         <w:t>Time</w:t>
       </w:r>
@@ -1263,6 +2062,7 @@
       <w:r>
         <w:t>anagement</w:t>
       </w:r>
+      <w:bookmarkEnd w:id="5"/>
     </w:p>
     <w:p>
       <w:pPr>
@@ -1321,7 +2121,11 @@
         <w:t xml:space="preserve">map generation will be selected for use within the project based on the merits presented within the literary review. </w:t>
       </w:r>
       <w:r>
-        <w:t xml:space="preserve">This segment will also produce various designs for parts of the system, </w:t>
+        <w:t xml:space="preserve">This </w:t>
+      </w:r>
+      <w:r>
+        <w:lastRenderedPageBreak/>
+        <w:t xml:space="preserve">segment will also produce various designs for parts of the system, </w:t>
       </w:r>
       <w:r>
         <w:t xml:space="preserve">including user interface sketches as well as drafts of how components of the system will </w:t>
@@ -1378,7 +2182,6 @@
         </w:numPr>
       </w:pPr>
       <w:r>
-        <w:lastRenderedPageBreak/>
         <w:t>Simulation implementation – The time progression and artificial intelligence procedures will be implemented, allowing t</w:t>
       </w:r>
       <w:r>
@@ -1397,7 +2200,13 @@
         <w:t xml:space="preserve">Simulation review – Similar to the previous review segment, the implemented </w:t>
       </w:r>
       <w:r>
-        <w:t>functionalities will be tested, compared and analysed.</w:t>
+        <w:t xml:space="preserve">functionalities will be tested, </w:t>
+      </w:r>
+      <w:r>
+        <w:t>compared,</w:t>
+      </w:r>
+      <w:r>
+        <w:t xml:space="preserve"> and analysed.</w:t>
       </w:r>
     </w:p>
     <w:p>
@@ -1448,7 +2257,13 @@
         <w:ind w:firstLine="0"/>
       </w:pPr>
       <w:r>
-        <w:t>The following Gantt chart details how these stages will be completed, as well as the timeframe in which the objectives will be met during development.</w:t>
+        <w:t xml:space="preserve">The </w:t>
+      </w:r>
+      <w:r>
+        <w:t>provided</w:t>
+      </w:r>
+      <w:r>
+        <w:t xml:space="preserve"> Gantt chart details how these stages will be completed, as well as the timeframe in which the objectives will be met during development.</w:t>
       </w:r>
     </w:p>
     <w:p>
@@ -1456,9 +2271,82 @@
         <w:ind w:firstLine="0"/>
       </w:pPr>
     </w:p>
+    <w:p>
+      <w:pPr>
+        <w:ind w:firstLine="0"/>
+      </w:pPr>
+      <w:r>
+        <w:rPr>
+          <w:noProof/>
+        </w:rPr>
+        <w:lastRenderedPageBreak/>
+        <w:drawing>
+          <wp:anchor distT="0" distB="0" distL="114300" distR="114300" simplePos="0" relativeHeight="251658240" behindDoc="0" locked="0" layoutInCell="1" allowOverlap="1" wp14:anchorId="0F310BCA" wp14:editId="0CA7B334">
+            <wp:simplePos x="0" y="0"/>
+            <wp:positionH relativeFrom="margin">
+              <wp:align>center</wp:align>
+            </wp:positionH>
+            <wp:positionV relativeFrom="margin">
+              <wp:align>top</wp:align>
+            </wp:positionV>
+            <wp:extent cx="9264650" cy="4409440"/>
+            <wp:effectExtent l="8255" t="0" r="1905" b="1905"/>
+            <wp:wrapSquare wrapText="bothSides"/>
+            <wp:docPr id="1" name="Picture 1"/>
+            <wp:cNvGraphicFramePr>
+              <a:graphicFrameLocks xmlns:a="http://schemas.openxmlformats.org/drawingml/2006/main" noChangeAspect="1"/>
+            </wp:cNvGraphicFramePr>
+            <a:graphic xmlns:a="http://schemas.openxmlformats.org/drawingml/2006/main">
+              <a:graphicData uri="http://schemas.openxmlformats.org/drawingml/2006/picture">
+                <pic:pic xmlns:pic="http://schemas.openxmlformats.org/drawingml/2006/picture">
+                  <pic:nvPicPr>
+                    <pic:cNvPr id="1" name="Picture 1"/>
+                    <pic:cNvPicPr>
+                      <a:picLocks noChangeAspect="1" noChangeArrowheads="1"/>
+                    </pic:cNvPicPr>
+                  </pic:nvPicPr>
+                  <pic:blipFill>
+                    <a:blip r:embed="rId9" cstate="print">
+                      <a:extLst>
+                        <a:ext uri="{28A0092B-C50C-407E-A947-70E740481C1C}">
+                          <a14:useLocalDpi xmlns:a14="http://schemas.microsoft.com/office/drawing/2010/main" val="0"/>
+                        </a:ext>
+                      </a:extLst>
+                    </a:blip>
+                    <a:srcRect/>
+                    <a:stretch>
+                      <a:fillRect/>
+                    </a:stretch>
+                  </pic:blipFill>
+                  <pic:spPr bwMode="auto">
+                    <a:xfrm rot="5400000">
+                      <a:off x="0" y="0"/>
+                      <a:ext cx="9264650" cy="4409440"/>
+                    </a:xfrm>
+                    <a:prstGeom prst="rect">
+                      <a:avLst/>
+                    </a:prstGeom>
+                    <a:noFill/>
+                    <a:ln>
+                      <a:noFill/>
+                    </a:ln>
+                  </pic:spPr>
+                </pic:pic>
+              </a:graphicData>
+            </a:graphic>
+            <wp14:sizeRelH relativeFrom="margin">
+              <wp14:pctWidth>0</wp14:pctWidth>
+            </wp14:sizeRelH>
+            <wp14:sizeRelV relativeFrom="margin">
+              <wp14:pctHeight>0</wp14:pctHeight>
+            </wp14:sizeRelV>
+          </wp:anchor>
+        </w:drawing>
+      </w:r>
+    </w:p>
     <w:sectPr>
-      <w:headerReference w:type="default" r:id="rId9"/>
-      <w:footerReference w:type="default" r:id="rId10"/>
+      <w:headerReference w:type="default" r:id="rId10"/>
+      <w:footerReference w:type="default" r:id="rId11"/>
       <w:pgSz w:w="11906" w:h="16838"/>
       <w:pgMar w:top="1440" w:right="1440" w:bottom="1440" w:left="1440" w:header="708" w:footer="708" w:gutter="0"/>
       <w:cols w:space="708"/>
@@ -2133,6 +3021,119 @@
     </w:lvl>
   </w:abstractNum>
   <w:abstractNum w:abstractNumId="5" w15:restartNumberingAfterBreak="0">
+    <w:nsid w:val="400C3F08"/>
+    <w:multiLevelType w:val="hybridMultilevel"/>
+    <w:tmpl w:val="D23E29EC"/>
+    <w:lvl w:ilvl="0" w:tplc="08090001">
+      <w:start w:val="1"/>
+      <w:numFmt w:val="bullet"/>
+      <w:lvlText w:val=""/>
+      <w:lvlJc w:val="left"/>
+      <w:pPr>
+        <w:ind w:left="720" w:hanging="360"/>
+      </w:pPr>
+      <w:rPr>
+        <w:rFonts w:ascii="Symbol" w:hAnsi="Symbol" w:hint="default"/>
+      </w:rPr>
+    </w:lvl>
+    <w:lvl w:ilvl="1" w:tplc="08090003">
+      <w:start w:val="1"/>
+      <w:numFmt w:val="bullet"/>
+      <w:lvlText w:val="o"/>
+      <w:lvlJc w:val="left"/>
+      <w:pPr>
+        <w:ind w:left="1440" w:hanging="360"/>
+      </w:pPr>
+      <w:rPr>
+        <w:rFonts w:ascii="Courier New" w:hAnsi="Courier New" w:cs="Courier New" w:hint="default"/>
+      </w:rPr>
+    </w:lvl>
+    <w:lvl w:ilvl="2" w:tplc="08090005">
+      <w:start w:val="1"/>
+      <w:numFmt w:val="bullet"/>
+      <w:lvlText w:val=""/>
+      <w:lvlJc w:val="left"/>
+      <w:pPr>
+        <w:ind w:left="2160" w:hanging="360"/>
+      </w:pPr>
+      <w:rPr>
+        <w:rFonts w:ascii="Wingdings" w:hAnsi="Wingdings" w:hint="default"/>
+      </w:rPr>
+    </w:lvl>
+    <w:lvl w:ilvl="3" w:tplc="08090001" w:tentative="1">
+      <w:start w:val="1"/>
+      <w:numFmt w:val="bullet"/>
+      <w:lvlText w:val=""/>
+      <w:lvlJc w:val="left"/>
+      <w:pPr>
+        <w:ind w:left="2880" w:hanging="360"/>
+      </w:pPr>
+      <w:rPr>
+        <w:rFonts w:ascii="Symbol" w:hAnsi="Symbol" w:hint="default"/>
+      </w:rPr>
+    </w:lvl>
+    <w:lvl w:ilvl="4" w:tplc="08090003" w:tentative="1">
+      <w:start w:val="1"/>
+      <w:numFmt w:val="bullet"/>
+      <w:lvlText w:val="o"/>
+      <w:lvlJc w:val="left"/>
+      <w:pPr>
+        <w:ind w:left="3600" w:hanging="360"/>
+      </w:pPr>
+      <w:rPr>
+        <w:rFonts w:ascii="Courier New" w:hAnsi="Courier New" w:cs="Courier New" w:hint="default"/>
+      </w:rPr>
+    </w:lvl>
+    <w:lvl w:ilvl="5" w:tplc="08090005" w:tentative="1">
+      <w:start w:val="1"/>
+      <w:numFmt w:val="bullet"/>
+      <w:lvlText w:val=""/>
+      <w:lvlJc w:val="left"/>
+      <w:pPr>
+        <w:ind w:left="4320" w:hanging="360"/>
+      </w:pPr>
+      <w:rPr>
+        <w:rFonts w:ascii="Wingdings" w:hAnsi="Wingdings" w:hint="default"/>
+      </w:rPr>
+    </w:lvl>
+    <w:lvl w:ilvl="6" w:tplc="08090001" w:tentative="1">
+      <w:start w:val="1"/>
+      <w:numFmt w:val="bullet"/>
+      <w:lvlText w:val=""/>
+      <w:lvlJc w:val="left"/>
+      <w:pPr>
+        <w:ind w:left="5040" w:hanging="360"/>
+      </w:pPr>
+      <w:rPr>
+        <w:rFonts w:ascii="Symbol" w:hAnsi="Symbol" w:hint="default"/>
+      </w:rPr>
+    </w:lvl>
+    <w:lvl w:ilvl="7" w:tplc="08090003" w:tentative="1">
+      <w:start w:val="1"/>
+      <w:numFmt w:val="bullet"/>
+      <w:lvlText w:val="o"/>
+      <w:lvlJc w:val="left"/>
+      <w:pPr>
+        <w:ind w:left="5760" w:hanging="360"/>
+      </w:pPr>
+      <w:rPr>
+        <w:rFonts w:ascii="Courier New" w:hAnsi="Courier New" w:cs="Courier New" w:hint="default"/>
+      </w:rPr>
+    </w:lvl>
+    <w:lvl w:ilvl="8" w:tplc="08090005" w:tentative="1">
+      <w:start w:val="1"/>
+      <w:numFmt w:val="bullet"/>
+      <w:lvlText w:val=""/>
+      <w:lvlJc w:val="left"/>
+      <w:pPr>
+        <w:ind w:left="6480" w:hanging="360"/>
+      </w:pPr>
+      <w:rPr>
+        <w:rFonts w:ascii="Wingdings" w:hAnsi="Wingdings" w:hint="default"/>
+      </w:rPr>
+    </w:lvl>
+  </w:abstractNum>
+  <w:abstractNum w:abstractNumId="6" w15:restartNumberingAfterBreak="0">
     <w:nsid w:val="454A7B04"/>
     <w:multiLevelType w:val="hybridMultilevel"/>
     <w:tmpl w:val="1D186FB8"/>
@@ -2245,7 +3246,7 @@
       </w:rPr>
     </w:lvl>
   </w:abstractNum>
-  <w:abstractNum w:abstractNumId="6" w15:restartNumberingAfterBreak="0">
+  <w:abstractNum w:abstractNumId="7" w15:restartNumberingAfterBreak="0">
     <w:nsid w:val="468F0D8D"/>
     <w:multiLevelType w:val="hybridMultilevel"/>
     <w:tmpl w:val="25884ADC"/>
@@ -2358,7 +3359,7 @@
       </w:rPr>
     </w:lvl>
   </w:abstractNum>
-  <w:abstractNum w:abstractNumId="7" w15:restartNumberingAfterBreak="0">
+  <w:abstractNum w:abstractNumId="8" w15:restartNumberingAfterBreak="0">
     <w:nsid w:val="499C1D5F"/>
     <w:multiLevelType w:val="hybridMultilevel"/>
     <w:tmpl w:val="DC540942"/>
@@ -2471,7 +3472,7 @@
       </w:rPr>
     </w:lvl>
   </w:abstractNum>
-  <w:abstractNum w:abstractNumId="8" w15:restartNumberingAfterBreak="0">
+  <w:abstractNum w:abstractNumId="9" w15:restartNumberingAfterBreak="0">
     <w:nsid w:val="4A2F2809"/>
     <w:multiLevelType w:val="hybridMultilevel"/>
     <w:tmpl w:val="2F1493BC"/>
@@ -2584,7 +3585,7 @@
       </w:rPr>
     </w:lvl>
   </w:abstractNum>
-  <w:abstractNum w:abstractNumId="9" w15:restartNumberingAfterBreak="0">
+  <w:abstractNum w:abstractNumId="10" w15:restartNumberingAfterBreak="0">
     <w:nsid w:val="4C3433F1"/>
     <w:multiLevelType w:val="hybridMultilevel"/>
     <w:tmpl w:val="D5C0A3E0"/>
@@ -2697,7 +3698,7 @@
       </w:rPr>
     </w:lvl>
   </w:abstractNum>
-  <w:abstractNum w:abstractNumId="10" w15:restartNumberingAfterBreak="0">
+  <w:abstractNum w:abstractNumId="11" w15:restartNumberingAfterBreak="0">
     <w:nsid w:val="56EC55C3"/>
     <w:multiLevelType w:val="hybridMultilevel"/>
     <w:tmpl w:val="A9360C54"/>
@@ -2810,7 +3811,7 @@
       </w:rPr>
     </w:lvl>
   </w:abstractNum>
-  <w:abstractNum w:abstractNumId="11" w15:restartNumberingAfterBreak="0">
+  <w:abstractNum w:abstractNumId="12" w15:restartNumberingAfterBreak="0">
     <w:nsid w:val="59DC145F"/>
     <w:multiLevelType w:val="hybridMultilevel"/>
     <w:tmpl w:val="71C8628A"/>
@@ -2923,7 +3924,7 @@
       </w:rPr>
     </w:lvl>
   </w:abstractNum>
-  <w:abstractNum w:abstractNumId="12" w15:restartNumberingAfterBreak="0">
+  <w:abstractNum w:abstractNumId="13" w15:restartNumberingAfterBreak="0">
     <w:nsid w:val="5ABE7348"/>
     <w:multiLevelType w:val="hybridMultilevel"/>
     <w:tmpl w:val="D230F8DA"/>
@@ -3009,7 +4010,7 @@
       </w:pPr>
     </w:lvl>
   </w:abstractNum>
-  <w:abstractNum w:abstractNumId="13" w15:restartNumberingAfterBreak="0">
+  <w:abstractNum w:abstractNumId="14" w15:restartNumberingAfterBreak="0">
     <w:nsid w:val="669C3284"/>
     <w:multiLevelType w:val="hybridMultilevel"/>
     <w:tmpl w:val="5AC0EE14"/>
@@ -3122,7 +4123,7 @@
       </w:rPr>
     </w:lvl>
   </w:abstractNum>
-  <w:abstractNum w:abstractNumId="14" w15:restartNumberingAfterBreak="0">
+  <w:abstractNum w:abstractNumId="15" w15:restartNumberingAfterBreak="0">
     <w:nsid w:val="68677B8B"/>
     <w:multiLevelType w:val="hybridMultilevel"/>
     <w:tmpl w:val="B2B6A2F8"/>
@@ -3235,7 +4236,7 @@
       </w:rPr>
     </w:lvl>
   </w:abstractNum>
-  <w:abstractNum w:abstractNumId="15" w15:restartNumberingAfterBreak="0">
+  <w:abstractNum w:abstractNumId="16" w15:restartNumberingAfterBreak="0">
     <w:nsid w:val="76C535E5"/>
     <w:multiLevelType w:val="hybridMultilevel"/>
     <w:tmpl w:val="8FD0C0D2"/>
@@ -3348,7 +4349,7 @@
       </w:rPr>
     </w:lvl>
   </w:abstractNum>
-  <w:abstractNum w:abstractNumId="16" w15:restartNumberingAfterBreak="0">
+  <w:abstractNum w:abstractNumId="17" w15:restartNumberingAfterBreak="0">
     <w:nsid w:val="7738779A"/>
     <w:multiLevelType w:val="multilevel"/>
     <w:tmpl w:val="5A886B9C"/>
@@ -3470,7 +4471,7 @@
       </w:pPr>
     </w:lvl>
   </w:abstractNum>
-  <w:abstractNum w:abstractNumId="17" w15:restartNumberingAfterBreak="0">
+  <w:abstractNum w:abstractNumId="18" w15:restartNumberingAfterBreak="0">
     <w:nsid w:val="7F4D1295"/>
     <w:multiLevelType w:val="hybridMultilevel"/>
     <w:tmpl w:val="3B849E84"/>
@@ -3584,10 +4585,10 @@
     </w:lvl>
   </w:abstractNum>
   <w:num w:numId="1">
-    <w:abstractNumId w:val="16"/>
+    <w:abstractNumId w:val="17"/>
   </w:num>
   <w:num w:numId="2">
-    <w:abstractNumId w:val="16"/>
+    <w:abstractNumId w:val="17"/>
     <w:lvlOverride w:ilvl="0">
       <w:startOverride w:val="1"/>
     </w:lvlOverride>
@@ -3617,55 +4618,58 @@
     </w:lvlOverride>
   </w:num>
   <w:num w:numId="3">
-    <w:abstractNumId w:val="6"/>
+    <w:abstractNumId w:val="7"/>
   </w:num>
   <w:num w:numId="4">
-    <w:abstractNumId w:val="7"/>
+    <w:abstractNumId w:val="8"/>
   </w:num>
   <w:num w:numId="5">
     <w:abstractNumId w:val="2"/>
   </w:num>
   <w:num w:numId="6">
-    <w:abstractNumId w:val="13"/>
+    <w:abstractNumId w:val="14"/>
   </w:num>
   <w:num w:numId="7">
     <w:abstractNumId w:val="1"/>
   </w:num>
   <w:num w:numId="8">
-    <w:abstractNumId w:val="14"/>
+    <w:abstractNumId w:val="15"/>
   </w:num>
   <w:num w:numId="9">
     <w:abstractNumId w:val="3"/>
   </w:num>
   <w:num w:numId="10">
+    <w:abstractNumId w:val="12"/>
+  </w:num>
+  <w:num w:numId="11">
+    <w:abstractNumId w:val="6"/>
+  </w:num>
+  <w:num w:numId="12">
     <w:abstractNumId w:val="11"/>
   </w:num>
-  <w:num w:numId="11">
-    <w:abstractNumId w:val="5"/>
-  </w:num>
-  <w:num w:numId="12">
-    <w:abstractNumId w:val="10"/>
-  </w:num>
   <w:num w:numId="13">
-    <w:abstractNumId w:val="12"/>
+    <w:abstractNumId w:val="13"/>
   </w:num>
   <w:num w:numId="14">
-    <w:abstractNumId w:val="17"/>
+    <w:abstractNumId w:val="18"/>
   </w:num>
   <w:num w:numId="15">
     <w:abstractNumId w:val="0"/>
   </w:num>
   <w:num w:numId="16">
+    <w:abstractNumId w:val="10"/>
+  </w:num>
+  <w:num w:numId="17">
     <w:abstractNumId w:val="9"/>
   </w:num>
-  <w:num w:numId="17">
-    <w:abstractNumId w:val="8"/>
-  </w:num>
   <w:num w:numId="18">
-    <w:abstractNumId w:val="15"/>
+    <w:abstractNumId w:val="16"/>
   </w:num>
   <w:num w:numId="19">
     <w:abstractNumId w:val="4"/>
+  </w:num>
+  <w:num w:numId="20">
+    <w:abstractNumId w:val="5"/>
   </w:num>
 </w:numbering>
 </file>
@@ -4108,7 +5112,6 @@
   <w:style w:type="character" w:default="1" w:styleId="DefaultParagraphFont">
     <w:name w:val="Default Paragraph Font"/>
     <w:uiPriority w:val="1"/>
-    <w:semiHidden/>
     <w:unhideWhenUsed/>
   </w:style>
   <w:style w:type="table" w:default="1" w:styleId="TableNormal">

</xml_diff>